<commit_message>
1.0.0.0->1.0.0.1 Added options - Move to SD card. Added function - to clear WEB Browser cache before exit. Added change list into Help
</commit_message>
<xml_diff>
--- a/RutrackerDownloader/docs/help_en/help.docx
+++ b/RutrackerDownloader/docs/help_en/help.docx
@@ -8,6 +8,7 @@
         <w:rPr>
           <w:rFonts w:asciiTheme="majorHAnsi" w:eastAsiaTheme="majorEastAsia" w:hAnsiTheme="majorHAnsi" w:cstheme="majorBidi"/>
           <w:caps/>
+          <w:szCs w:val="24"/>
         </w:rPr>
         <w:id w:val="-566957108"/>
         <w:docPartObj>
@@ -19,7 +20,6 @@
         <w:rPr>
           <w:rFonts w:asciiTheme="minorHAnsi" w:eastAsiaTheme="minorHAnsi" w:hAnsiTheme="minorHAnsi" w:cs="Times New Roman"/>
           <w:caps w:val="0"/>
-          <w:szCs w:val="24"/>
         </w:rPr>
       </w:sdtEndPr>
       <w:sdtContent>
@@ -37,19 +37,15 @@
               <w:trHeight w:val="1440"/>
               <w:jc w:val="center"/>
             </w:trPr>
-            <w:bookmarkStart w:id="1" w:name="_GoBack" w:displacedByCustomXml="next"/>
-            <w:bookmarkEnd w:id="1" w:displacedByCustomXml="next"/>
             <w:sdt>
               <w:sdtPr>
                 <w:rPr>
                   <w:rFonts w:asciiTheme="majorHAnsi" w:eastAsiaTheme="majorEastAsia" w:hAnsiTheme="majorHAnsi" w:cstheme="majorBidi"/>
                   <w:caps/>
+                  <w:szCs w:val="24"/>
                 </w:rPr>
                 <w:alias w:val="Название"/>
                 <w:id w:val="15524250"/>
-                <w:placeholder>
-                  <w:docPart w:val="1CDED9CAC6BA44CB878EE0C8CEC27C10"/>
-                </w:placeholder>
                 <w:dataBinding w:prefixMappings="xmlns:ns0='http://schemas.openxmlformats.org/package/2006/metadata/core-properties' xmlns:ns1='http://purl.org/dc/elements/1.1/'" w:xpath="/ns0:coreProperties[1]/ns1:title[1]" w:storeItemID="{6C3C8BC8-F283-45AE-878A-BAB7291924A1}"/>
                 <w:text/>
               </w:sdtPr>
@@ -174,7 +170,16 @@
                         <w:sz w:val="40"/>
                         <w:szCs w:val="40"/>
                       </w:rPr>
-                      <w:t xml:space="preserve"> 1.0.0.0</w:t>
+                      <w:t xml:space="preserve"> 1.0.0.</w:t>
+                    </w:r>
+                    <w:r>
+                      <w:rPr>
+                        <w:rFonts w:asciiTheme="majorHAnsi" w:eastAsiaTheme="majorEastAsia" w:hAnsiTheme="majorHAnsi" w:cstheme="majorBidi"/>
+                        <w:sz w:val="40"/>
+                        <w:szCs w:val="40"/>
+                        <w:lang w:val="en-US"/>
+                      </w:rPr>
+                      <w:t>1</w:t>
                     </w:r>
                   </w:p>
                 </w:tc>
@@ -262,7 +267,7 @@
                 <w:alias w:val="Дата"/>
                 <w:id w:val="516659546"/>
                 <w:dataBinding w:prefixMappings="xmlns:ns0='http://schemas.microsoft.com/office/2006/coverPageProps'" w:xpath="/ns0:CoverPageProperties[1]/ns0:PublishDate[1]" w:storeItemID="{55AF091B-3C7A-41E3-B477-F2FDAA23CFDA}"/>
-                <w:date w:fullDate="2011-02-26T00:00:00Z">
+                <w:date w:fullDate="2011-02-27T00:00:00Z">
                   <w:dateFormat w:val="dd.MM.yyyy"/>
                   <w:lid w:val="ru-RU"/>
                   <w:storeMappedDataAs w:val="dateTime"/>
@@ -290,7 +295,22 @@
                         <w:b/>
                         <w:bCs/>
                       </w:rPr>
-                      <w:t>26.02.2011</w:t>
+                      <w:t>2</w:t>
+                    </w:r>
+                    <w:r>
+                      <w:rPr>
+                        <w:b/>
+                        <w:bCs/>
+                        <w:lang w:val="en-US"/>
+                      </w:rPr>
+                      <w:t>7</w:t>
+                    </w:r>
+                    <w:r>
+                      <w:rPr>
+                        <w:b/>
+                        <w:bCs/>
+                      </w:rPr>
+                      <w:t>.02.2011</w:t>
                     </w:r>
                   </w:p>
                 </w:tc>
@@ -1146,11 +1166,11 @@
         </w:sdt>
       </w:sdtContent>
     </w:sdt>
+    <w:bookmarkStart w:id="1" w:name="_Toc286493962" w:displacedByCustomXml="prev"/>
     <w:bookmarkStart w:id="2" w:name="_Toc286493924" w:displacedByCustomXml="prev"/>
-    <w:bookmarkStart w:id="3" w:name="_Toc286493962" w:displacedByCustomXml="prev"/>
     <w:bookmarkEnd w:id="0"/>
-    <w:bookmarkEnd w:id="3"/>
     <w:bookmarkEnd w:id="2"/>
+    <w:bookmarkEnd w:id="1"/>
     <w:p>
       <w:pPr>
         <w:pStyle w:val="Heading1"/>
@@ -1164,7 +1184,7 @@
         </w:rPr>
         <w:t xml:space="preserve"> </w:t>
       </w:r>
-      <w:bookmarkStart w:id="4" w:name="_Toc286536306"/>
+      <w:bookmarkStart w:id="3" w:name="_Toc286536306"/>
       <w:r>
         <w:rPr>
           <w:lang w:val="en-US"/>
@@ -1195,7 +1215,7 @@
         </w:rPr>
         <w:t>escription</w:t>
       </w:r>
-      <w:bookmarkEnd w:id="4"/>
+      <w:bookmarkEnd w:id="3"/>
     </w:p>
     <w:p>
       <w:pPr>
@@ -1317,13 +1337,13 @@
         <w:rPr>
           <w:lang w:val="en-US"/>
         </w:rPr>
-        <w:t xml:space="preserve">The goal of the program is to ease the work with site on mobile device. </w:t>
-      </w:r>
-      <w:r>
-        <w:rPr>
-          <w:lang w:val="en-US"/>
-        </w:rPr>
-        <w:t>help_ru.docx</w:t>
+        <w:t>The goal of the program is to ease the w</w:t>
+      </w:r>
+      <w:r>
+        <w:rPr>
+          <w:lang w:val="en-US"/>
+        </w:rPr>
+        <w:t>ork with site on mobile device.</w:t>
       </w:r>
     </w:p>
     <w:p>
@@ -2081,7 +2101,7 @@
           <w:lang w:val="en-US"/>
         </w:rPr>
       </w:pPr>
-      <w:bookmarkStart w:id="5" w:name="_Toc286536307"/>
+      <w:bookmarkStart w:id="4" w:name="_Toc286536307"/>
       <w:r>
         <w:rPr>
           <w:lang w:val="en-US"/>
@@ -2101,7 +2121,7 @@
         </w:rPr>
         <w:t>estrictions</w:t>
       </w:r>
-      <w:bookmarkEnd w:id="5"/>
+      <w:bookmarkEnd w:id="4"/>
     </w:p>
     <w:p>
       <w:pPr>
@@ -2230,7 +2250,7 @@
       <w:pPr>
         <w:pStyle w:val="Heading1"/>
       </w:pPr>
-      <w:bookmarkStart w:id="6" w:name="_Toc286536308"/>
+      <w:bookmarkStart w:id="5" w:name="_Toc286536308"/>
       <w:r>
         <w:rPr>
           <w:lang w:val="en-US"/>
@@ -2243,7 +2263,7 @@
         </w:rPr>
         <w:t>anual</w:t>
       </w:r>
-      <w:bookmarkEnd w:id="6"/>
+      <w:bookmarkEnd w:id="5"/>
     </w:p>
     <w:p>
       <w:pPr>
@@ -2252,7 +2272,7 @@
           <w:lang w:val="en-US"/>
         </w:rPr>
       </w:pPr>
-      <w:bookmarkStart w:id="7" w:name="_Toc286536309"/>
+      <w:bookmarkStart w:id="6" w:name="_Toc286536309"/>
       <w:r>
         <w:rPr>
           <w:lang w:val="en-US"/>
@@ -2271,7 +2291,7 @@
         </w:rPr>
         <w:t xml:space="preserve"> “Preferences”.</w:t>
       </w:r>
-      <w:bookmarkEnd w:id="7"/>
+      <w:bookmarkEnd w:id="6"/>
     </w:p>
     <w:p>
       <w:pPr>
@@ -3427,7 +3447,7 @@
       <w:pPr>
         <w:pStyle w:val="Heading2"/>
       </w:pPr>
-      <w:bookmarkStart w:id="8" w:name="_Toc286536310"/>
+      <w:bookmarkStart w:id="7" w:name="_Toc286536310"/>
       <w:r>
         <w:rPr>
           <w:lang w:val="en-US"/>
@@ -3457,6 +3477,167 @@
           <w:lang w:val="en-US"/>
         </w:rPr>
         <w:t>client</w:t>
+      </w:r>
+      <w:r>
+        <w:t>»</w:t>
+      </w:r>
+      <w:bookmarkEnd w:id="7"/>
+    </w:p>
+    <w:p>
+      <w:pPr>
+        <w:ind w:firstLine="576"/>
+        <w:rPr>
+          <w:lang w:val="en-US"/>
+        </w:rPr>
+      </w:pPr>
+      <w:r>
+        <w:rPr>
+          <w:lang w:val="en-US"/>
+        </w:rPr>
+        <w:t>On the screen RSS is shown with contents that you’ve chosen in the search.</w:t>
+      </w:r>
+      <w:r>
+        <w:rPr>
+          <w:lang w:val="en-US"/>
+        </w:rPr>
+        <w:t xml:space="preserve"> </w:t>
+      </w:r>
+    </w:p>
+    <w:p>
+      <w:pPr>
+        <w:rPr>
+          <w:lang w:val="en-US"/>
+        </w:rPr>
+      </w:pPr>
+      <w:r>
+        <w:rPr>
+          <w:lang w:val="en-US"/>
+        </w:rPr>
+        <w:t>While</w:t>
+      </w:r>
+      <w:r>
+        <w:rPr>
+          <w:lang w:val="en-US"/>
+        </w:rPr>
+        <w:t xml:space="preserve"> </w:t>
+      </w:r>
+      <w:r>
+        <w:rPr>
+          <w:lang w:val="en-US"/>
+        </w:rPr>
+        <w:t>you</w:t>
+      </w:r>
+      <w:r>
+        <w:rPr>
+          <w:lang w:val="en-US"/>
+        </w:rPr>
+        <w:t xml:space="preserve"> </w:t>
+      </w:r>
+      <w:r>
+        <w:rPr>
+          <w:lang w:val="en-US"/>
+        </w:rPr>
+        <w:t>press</w:t>
+      </w:r>
+      <w:r>
+        <w:rPr>
+          <w:lang w:val="en-US"/>
+        </w:rPr>
+        <w:t xml:space="preserve"> </w:t>
+      </w:r>
+      <w:r>
+        <w:rPr>
+          <w:lang w:val="en-US"/>
+        </w:rPr>
+        <w:t>RSS</w:t>
+      </w:r>
+      <w:r>
+        <w:rPr>
+          <w:lang w:val="en-US"/>
+        </w:rPr>
+        <w:t xml:space="preserve"> </w:t>
+      </w:r>
+      <w:r>
+        <w:rPr>
+          <w:lang w:val="en-US"/>
+        </w:rPr>
+        <w:t>client</w:t>
+      </w:r>
+      <w:r>
+        <w:rPr>
+          <w:lang w:val="en-US"/>
+        </w:rPr>
+        <w:t xml:space="preserve"> </w:t>
+      </w:r>
+      <w:r>
+        <w:rPr>
+          <w:lang w:val="en-US"/>
+        </w:rPr>
+        <w:t xml:space="preserve">you skip to inside WEB browser with </w:t>
+      </w:r>
+      <w:r>
+        <w:rPr>
+          <w:lang w:val="en-US"/>
+        </w:rPr>
+        <w:t>ready distribution there you can download torrent file.</w:t>
+      </w:r>
+    </w:p>
+    <w:p>
+      <w:pPr>
+        <w:rPr>
+          <w:lang w:val="en-US"/>
+        </w:rPr>
+      </w:pPr>
+      <w:r>
+        <w:rPr>
+          <w:lang w:val="en-US"/>
+        </w:rPr>
+        <w:t xml:space="preserve">If you press phone key “Back” you </w:t>
+      </w:r>
+      <w:r>
+        <w:rPr>
+          <w:lang w:val="en-US"/>
+        </w:rPr>
+        <w:t xml:space="preserve">back to </w:t>
+      </w:r>
+      <w:r>
+        <w:rPr>
+          <w:lang w:val="en-US"/>
+        </w:rPr>
+        <w:t>RSS Client.</w:t>
+      </w:r>
+      <w:r>
+        <w:rPr>
+          <w:lang w:val="en-US"/>
+        </w:rPr>
+        <w:t xml:space="preserve">  </w:t>
+      </w:r>
+    </w:p>
+    <w:p>
+      <w:pPr>
+        <w:pStyle w:val="Heading2"/>
+        <w:rPr>
+          <w:lang w:val="en-US"/>
+        </w:rPr>
+      </w:pPr>
+      <w:bookmarkStart w:id="8" w:name="_Toc286536311"/>
+      <w:r>
+        <w:rPr>
+          <w:lang w:val="en-US"/>
+        </w:rPr>
+        <w:t>Screen</w:t>
+      </w:r>
+      <w:r>
+        <w:t xml:space="preserve"> </w:t>
+      </w:r>
+      <w:r>
+        <w:t>«</w:t>
+      </w:r>
+      <w:r>
+        <w:rPr>
+          <w:lang w:val="en-US"/>
+        </w:rPr>
+        <w:t>WEB Browser</w:t>
       </w:r>
       <w:r>
         <w:t>»</w:t>
@@ -3474,13 +3655,67 @@
         <w:rPr>
           <w:lang w:val="en-US"/>
         </w:rPr>
-        <w:t>On the screen RSS is shown with contents that you’ve chosen in the search.</w:t>
-      </w:r>
-      <w:r>
-        <w:rPr>
-          <w:lang w:val="en-US"/>
-        </w:rPr>
-        <w:t xml:space="preserve"> </w:t>
+        <w:t>Installed into program</w:t>
+      </w:r>
+      <w:r>
+        <w:rPr>
+          <w:lang w:val="en-US"/>
+        </w:rPr>
+        <w:t xml:space="preserve"> </w:t>
+      </w:r>
+      <w:r>
+        <w:rPr>
+          <w:lang w:val="en-US"/>
+        </w:rPr>
+        <w:t>WEB</w:t>
+      </w:r>
+      <w:r>
+        <w:rPr>
+          <w:lang w:val="en-US"/>
+        </w:rPr>
+        <w:t xml:space="preserve"> </w:t>
+      </w:r>
+      <w:r>
+        <w:rPr>
+          <w:lang w:val="en-US"/>
+        </w:rPr>
+        <w:t>browser</w:t>
+      </w:r>
+      <w:r>
+        <w:rPr>
+          <w:lang w:val="en-US"/>
+        </w:rPr>
+        <w:t xml:space="preserve"> is adopted to work with</w:t>
+      </w:r>
+      <w:r>
+        <w:rPr>
+          <w:lang w:val="en-US"/>
+        </w:rPr>
+        <w:t xml:space="preserve"> </w:t>
+      </w:r>
+      <w:r>
+        <w:rPr>
+          <w:lang w:val="en-US"/>
+        </w:rPr>
+        <w:t>rutracker</w:t>
+      </w:r>
+      <w:r>
+        <w:rPr>
+          <w:lang w:val="en-US"/>
+        </w:rPr>
+        <w:t>.</w:t>
+      </w:r>
+      <w:r>
+        <w:rPr>
+          <w:lang w:val="en-US"/>
+        </w:rPr>
+        <w:t>org</w:t>
+      </w:r>
+      <w:r>
+        <w:rPr>
+          <w:lang w:val="en-US"/>
+        </w:rPr>
+        <w:t>.</w:t>
       </w:r>
     </w:p>
     <w:p>
@@ -3493,73 +3728,61 @@
         <w:rPr>
           <w:lang w:val="en-US"/>
         </w:rPr>
-        <w:t>While</w:t>
-      </w:r>
-      <w:r>
-        <w:rPr>
-          <w:lang w:val="en-US"/>
-        </w:rPr>
-        <w:t xml:space="preserve"> </w:t>
-      </w:r>
-      <w:r>
-        <w:rPr>
-          <w:lang w:val="en-US"/>
-        </w:rPr>
-        <w:t>you</w:t>
-      </w:r>
-      <w:r>
-        <w:rPr>
-          <w:lang w:val="en-US"/>
-        </w:rPr>
-        <w:t xml:space="preserve"> </w:t>
-      </w:r>
-      <w:r>
-        <w:rPr>
-          <w:lang w:val="en-US"/>
-        </w:rPr>
-        <w:t>press</w:t>
-      </w:r>
-      <w:r>
-        <w:rPr>
-          <w:lang w:val="en-US"/>
-        </w:rPr>
-        <w:t xml:space="preserve"> </w:t>
-      </w:r>
-      <w:r>
-        <w:rPr>
-          <w:lang w:val="en-US"/>
-        </w:rPr>
-        <w:t>RSS</w:t>
-      </w:r>
-      <w:r>
-        <w:rPr>
-          <w:lang w:val="en-US"/>
-        </w:rPr>
-        <w:t xml:space="preserve"> </w:t>
-      </w:r>
-      <w:r>
-        <w:rPr>
-          <w:lang w:val="en-US"/>
-        </w:rPr>
-        <w:t>client</w:t>
-      </w:r>
-      <w:r>
-        <w:rPr>
-          <w:lang w:val="en-US"/>
-        </w:rPr>
-        <w:t xml:space="preserve"> </w:t>
-      </w:r>
-      <w:r>
-        <w:rPr>
-          <w:lang w:val="en-US"/>
-        </w:rPr>
-        <w:t xml:space="preserve">you skip to inside WEB browser with </w:t>
-      </w:r>
-      <w:r>
-        <w:rPr>
-          <w:lang w:val="en-US"/>
-        </w:rPr>
-        <w:t>ready distribution there you can download torrent file.</w:t>
+        <w:t>After</w:t>
+      </w:r>
+      <w:r>
+        <w:rPr>
+          <w:lang w:val="en-US"/>
+        </w:rPr>
+        <w:t xml:space="preserve"> </w:t>
+      </w:r>
+      <w:r>
+        <w:rPr>
+          <w:lang w:val="en-US"/>
+        </w:rPr>
+        <w:t>WEB</w:t>
+      </w:r>
+      <w:r>
+        <w:rPr>
+          <w:lang w:val="en-US"/>
+        </w:rPr>
+        <w:t xml:space="preserve"> search </w:t>
+      </w:r>
+      <w:r>
+        <w:rPr>
+          <w:lang w:val="en-US"/>
+        </w:rPr>
+        <w:t>rutracker</w:t>
+      </w:r>
+      <w:r>
+        <w:rPr>
+          <w:lang w:val="en-US"/>
+        </w:rPr>
+        <w:t>.</w:t>
+      </w:r>
+      <w:r>
+        <w:rPr>
+          <w:lang w:val="en-US"/>
+        </w:rPr>
+        <w:t>org</w:t>
+      </w:r>
+      <w:r>
+        <w:rPr>
+          <w:lang w:val="en-US"/>
+        </w:rPr>
+        <w:t xml:space="preserve"> </w:t>
+      </w:r>
+      <w:r>
+        <w:rPr>
+          <w:lang w:val="en-US"/>
+        </w:rPr>
+        <w:t>with search results is shown in the screen.</w:t>
+      </w:r>
+      <w:r>
+        <w:rPr>
+          <w:lang w:val="en-US"/>
+        </w:rPr>
+        <w:t xml:space="preserve"> </w:t>
       </w:r>
     </w:p>
     <w:p>
@@ -3572,370 +3795,167 @@
         <w:rPr>
           <w:lang w:val="en-US"/>
         </w:rPr>
-        <w:t xml:space="preserve">If you press phone key “Back” you </w:t>
-      </w:r>
-      <w:r>
-        <w:rPr>
-          <w:lang w:val="en-US"/>
-        </w:rPr>
-        <w:t xml:space="preserve">back to </w:t>
-      </w:r>
-      <w:r>
-        <w:rPr>
-          <w:lang w:val="en-US"/>
-        </w:rPr>
-        <w:t>RSS Client.</w:t>
-      </w:r>
-      <w:r>
-        <w:rPr>
-          <w:lang w:val="en-US"/>
-        </w:rPr>
-        <w:t xml:space="preserve">  </w:t>
+        <w:t>You</w:t>
+      </w:r>
+      <w:r>
+        <w:rPr>
+          <w:lang w:val="en-US"/>
+        </w:rPr>
+        <w:t xml:space="preserve"> </w:t>
+      </w:r>
+      <w:r>
+        <w:rPr>
+          <w:lang w:val="en-US"/>
+        </w:rPr>
+        <w:t>can</w:t>
+      </w:r>
+      <w:r>
+        <w:rPr>
+          <w:lang w:val="en-US"/>
+        </w:rPr>
+        <w:t xml:space="preserve"> </w:t>
+      </w:r>
+      <w:r>
+        <w:rPr>
+          <w:lang w:val="en-US"/>
+        </w:rPr>
+        <w:t>use</w:t>
+      </w:r>
+      <w:r>
+        <w:rPr>
+          <w:lang w:val="en-US"/>
+        </w:rPr>
+        <w:t xml:space="preserve"> </w:t>
+      </w:r>
+      <w:r>
+        <w:rPr>
+          <w:lang w:val="en-US"/>
+        </w:rPr>
+        <w:t>the</w:t>
+      </w:r>
+      <w:r>
+        <w:rPr>
+          <w:lang w:val="en-US"/>
+        </w:rPr>
+        <w:t xml:space="preserve"> </w:t>
+      </w:r>
+      <w:r>
+        <w:rPr>
+          <w:lang w:val="en-US"/>
+        </w:rPr>
+        <w:t>site</w:t>
+      </w:r>
+      <w:r>
+        <w:rPr>
+          <w:lang w:val="en-US"/>
+        </w:rPr>
+        <w:t xml:space="preserve"> </w:t>
+      </w:r>
+      <w:r>
+        <w:rPr>
+          <w:lang w:val="en-US"/>
+        </w:rPr>
+        <w:t>as</w:t>
+      </w:r>
+      <w:r>
+        <w:rPr>
+          <w:lang w:val="en-US"/>
+        </w:rPr>
+        <w:t xml:space="preserve"> </w:t>
+      </w:r>
+      <w:r>
+        <w:rPr>
+          <w:lang w:val="en-US"/>
+        </w:rPr>
+        <w:t>in usual</w:t>
+      </w:r>
+      <w:r>
+        <w:rPr>
+          <w:lang w:val="en-US"/>
+        </w:rPr>
+        <w:t xml:space="preserve"> </w:t>
+      </w:r>
+      <w:r>
+        <w:rPr>
+          <w:lang w:val="en-US"/>
+        </w:rPr>
+        <w:t>Browser</w:t>
+      </w:r>
+      <w:r>
+        <w:rPr>
+          <w:lang w:val="en-US"/>
+        </w:rPr>
+        <w:t>.</w:t>
       </w:r>
     </w:p>
     <w:p>
       <w:pPr>
-        <w:pStyle w:val="Heading2"/>
-        <w:rPr>
-          <w:lang w:val="en-US"/>
-        </w:rPr>
-      </w:pPr>
-      <w:bookmarkStart w:id="9" w:name="_Toc286536311"/>
-      <w:r>
-        <w:rPr>
-          <w:lang w:val="en-US"/>
-        </w:rPr>
-        <w:t>Screen</w:t>
-      </w:r>
-      <w:r>
-        <w:t xml:space="preserve"> </w:t>
-      </w:r>
-      <w:r>
-        <w:t>«</w:t>
-      </w:r>
-      <w:r>
-        <w:rPr>
-          <w:lang w:val="en-US"/>
-        </w:rPr>
-        <w:t>WEB Browser</w:t>
-      </w:r>
-      <w:r>
-        <w:t>»</w:t>
-      </w:r>
-      <w:bookmarkEnd w:id="9"/>
+        <w:rPr>
+          <w:lang w:val="en-US"/>
+        </w:rPr>
+      </w:pPr>
+      <w:r>
+        <w:rPr>
+          <w:lang w:val="en-US"/>
+        </w:rPr>
+        <w:t>If you go to the tab with ready distribution</w:t>
+      </w:r>
+      <w:r>
+        <w:rPr>
+          <w:lang w:val="en-US"/>
+        </w:rPr>
+        <w:t xml:space="preserve">, </w:t>
+      </w:r>
+      <w:r>
+        <w:rPr>
+          <w:lang w:val="en-US"/>
+        </w:rPr>
+        <w:t>WEB</w:t>
+      </w:r>
+      <w:r>
+        <w:rPr>
+          <w:lang w:val="en-US"/>
+        </w:rPr>
+        <w:t xml:space="preserve"> </w:t>
+      </w:r>
+      <w:r>
+        <w:rPr>
+          <w:lang w:val="en-US"/>
+        </w:rPr>
+        <w:t>Browser</w:t>
+      </w:r>
+      <w:r>
+        <w:rPr>
+          <w:lang w:val="en-US"/>
+        </w:rPr>
+        <w:t xml:space="preserve"> offers to load distribution.</w:t>
+      </w:r>
+      <w:r>
+        <w:rPr>
+          <w:lang w:val="en-US"/>
+        </w:rPr>
+        <w:t xml:space="preserve"> </w:t>
+      </w:r>
     </w:p>
     <w:p>
       <w:pPr>
-        <w:ind w:firstLine="576"/>
-        <w:rPr>
-          <w:lang w:val="en-US"/>
-        </w:rPr>
-      </w:pPr>
-      <w:r>
-        <w:rPr>
-          <w:lang w:val="en-US"/>
-        </w:rPr>
-        <w:t>Installed into program</w:t>
-      </w:r>
-      <w:r>
-        <w:rPr>
-          <w:lang w:val="en-US"/>
-        </w:rPr>
-        <w:t xml:space="preserve"> </w:t>
-      </w:r>
-      <w:r>
-        <w:rPr>
-          <w:lang w:val="en-US"/>
-        </w:rPr>
-        <w:t>WEB</w:t>
-      </w:r>
-      <w:r>
-        <w:rPr>
-          <w:lang w:val="en-US"/>
-        </w:rPr>
-        <w:t xml:space="preserve"> </w:t>
-      </w:r>
-      <w:r>
-        <w:rPr>
-          <w:lang w:val="en-US"/>
-        </w:rPr>
-        <w:t>browser</w:t>
-      </w:r>
-      <w:r>
-        <w:rPr>
-          <w:lang w:val="en-US"/>
-        </w:rPr>
-        <w:t xml:space="preserve"> is adopted to work with</w:t>
-      </w:r>
-      <w:r>
-        <w:rPr>
-          <w:lang w:val="en-US"/>
-        </w:rPr>
-        <w:t xml:space="preserve"> </w:t>
-      </w:r>
-      <w:r>
-        <w:rPr>
-          <w:lang w:val="en-US"/>
-        </w:rPr>
-        <w:t>rutracker</w:t>
-      </w:r>
-      <w:r>
-        <w:rPr>
-          <w:lang w:val="en-US"/>
-        </w:rPr>
-        <w:t>.</w:t>
-      </w:r>
-      <w:r>
-        <w:rPr>
-          <w:lang w:val="en-US"/>
-        </w:rPr>
-        <w:t>org</w:t>
-      </w:r>
-      <w:r>
-        <w:rPr>
-          <w:lang w:val="en-US"/>
-        </w:rPr>
-        <w:t>.</w:t>
+        <w:rPr>
+          <w:lang w:val="en-US"/>
+        </w:rPr>
+      </w:pPr>
+      <w:r>
+        <w:rPr>
+          <w:lang w:val="en-US"/>
+        </w:rPr>
+        <w:lastRenderedPageBreak/>
+        <w:t>If you press the key “Download Distribution” you skip to inside “Torrent Client”.</w:t>
       </w:r>
     </w:p>
     <w:p>
       <w:pPr>
-        <w:rPr>
-          <w:lang w:val="en-US"/>
-        </w:rPr>
-      </w:pPr>
-      <w:r>
-        <w:rPr>
-          <w:lang w:val="en-US"/>
-        </w:rPr>
-        <w:t>After</w:t>
-      </w:r>
-      <w:r>
-        <w:rPr>
-          <w:lang w:val="en-US"/>
-        </w:rPr>
-        <w:t xml:space="preserve"> </w:t>
-      </w:r>
-      <w:r>
-        <w:rPr>
-          <w:lang w:val="en-US"/>
-        </w:rPr>
-        <w:t>WEB</w:t>
-      </w:r>
-      <w:r>
-        <w:rPr>
-          <w:lang w:val="en-US"/>
-        </w:rPr>
-        <w:t xml:space="preserve"> search </w:t>
-      </w:r>
-      <w:r>
-        <w:rPr>
-          <w:lang w:val="en-US"/>
-        </w:rPr>
-        <w:t>rutracker</w:t>
-      </w:r>
-      <w:r>
-        <w:rPr>
-          <w:lang w:val="en-US"/>
-        </w:rPr>
-        <w:t>.</w:t>
-      </w:r>
-      <w:r>
-        <w:rPr>
-          <w:lang w:val="en-US"/>
-        </w:rPr>
-        <w:t>org</w:t>
-      </w:r>
-      <w:r>
-        <w:rPr>
-          <w:lang w:val="en-US"/>
-        </w:rPr>
-        <w:t xml:space="preserve"> </w:t>
-      </w:r>
-      <w:r>
-        <w:rPr>
-          <w:lang w:val="en-US"/>
-        </w:rPr>
-        <w:t>with search results is shown in the screen.</w:t>
-      </w:r>
-      <w:r>
-        <w:rPr>
-          <w:lang w:val="en-US"/>
-        </w:rPr>
-        <w:t xml:space="preserve"> </w:t>
-      </w:r>
-    </w:p>
-    <w:p>
-      <w:pPr>
-        <w:rPr>
-          <w:lang w:val="en-US"/>
-        </w:rPr>
-      </w:pPr>
-      <w:r>
-        <w:rPr>
-          <w:lang w:val="en-US"/>
-        </w:rPr>
-        <w:t>You</w:t>
-      </w:r>
-      <w:r>
-        <w:rPr>
-          <w:lang w:val="en-US"/>
-        </w:rPr>
-        <w:t xml:space="preserve"> </w:t>
-      </w:r>
-      <w:r>
-        <w:rPr>
-          <w:lang w:val="en-US"/>
-        </w:rPr>
-        <w:t>can</w:t>
-      </w:r>
-      <w:r>
-        <w:rPr>
-          <w:lang w:val="en-US"/>
-        </w:rPr>
-        <w:t xml:space="preserve"> </w:t>
-      </w:r>
-      <w:r>
-        <w:rPr>
-          <w:lang w:val="en-US"/>
-        </w:rPr>
-        <w:t>use</w:t>
-      </w:r>
-      <w:r>
-        <w:rPr>
-          <w:lang w:val="en-US"/>
-        </w:rPr>
-        <w:t xml:space="preserve"> </w:t>
-      </w:r>
-      <w:r>
-        <w:rPr>
-          <w:lang w:val="en-US"/>
-        </w:rPr>
-        <w:t>the</w:t>
-      </w:r>
-      <w:r>
-        <w:rPr>
-          <w:lang w:val="en-US"/>
-        </w:rPr>
-        <w:t xml:space="preserve"> </w:t>
-      </w:r>
-      <w:r>
-        <w:rPr>
-          <w:lang w:val="en-US"/>
-        </w:rPr>
-        <w:t>site</w:t>
-      </w:r>
-      <w:r>
-        <w:rPr>
-          <w:lang w:val="en-US"/>
-        </w:rPr>
-        <w:t xml:space="preserve"> </w:t>
-      </w:r>
-      <w:r>
-        <w:rPr>
-          <w:lang w:val="en-US"/>
-        </w:rPr>
-        <w:t>as</w:t>
-      </w:r>
-      <w:r>
-        <w:rPr>
-          <w:lang w:val="en-US"/>
-        </w:rPr>
-        <w:t xml:space="preserve"> </w:t>
-      </w:r>
-      <w:r>
-        <w:rPr>
-          <w:lang w:val="en-US"/>
-        </w:rPr>
-        <w:t>in usual</w:t>
-      </w:r>
-      <w:r>
-        <w:rPr>
-          <w:lang w:val="en-US"/>
-        </w:rPr>
-        <w:t xml:space="preserve"> </w:t>
-      </w:r>
-      <w:r>
-        <w:rPr>
-          <w:lang w:val="en-US"/>
-        </w:rPr>
-        <w:t>Browser</w:t>
-      </w:r>
-      <w:r>
-        <w:rPr>
-          <w:lang w:val="en-US"/>
-        </w:rPr>
-        <w:t>.</w:t>
-      </w:r>
-    </w:p>
-    <w:p>
-      <w:pPr>
-        <w:rPr>
-          <w:lang w:val="en-US"/>
-        </w:rPr>
-      </w:pPr>
-      <w:r>
-        <w:rPr>
-          <w:lang w:val="en-US"/>
-        </w:rPr>
-        <w:t>If you go to the tab with ready distribution</w:t>
-      </w:r>
-      <w:r>
-        <w:rPr>
-          <w:lang w:val="en-US"/>
-        </w:rPr>
-        <w:t xml:space="preserve">, </w:t>
-      </w:r>
-      <w:r>
-        <w:rPr>
-          <w:lang w:val="en-US"/>
-        </w:rPr>
-        <w:t>WEB</w:t>
-      </w:r>
-      <w:r>
-        <w:rPr>
-          <w:lang w:val="en-US"/>
-        </w:rPr>
-        <w:t xml:space="preserve"> </w:t>
-      </w:r>
-      <w:r>
-        <w:rPr>
-          <w:lang w:val="en-US"/>
-        </w:rPr>
-        <w:t>Browser</w:t>
-      </w:r>
-      <w:r>
-        <w:rPr>
-          <w:lang w:val="en-US"/>
-        </w:rPr>
-        <w:t xml:space="preserve"> offers to load distribution.</w:t>
-      </w:r>
-      <w:r>
-        <w:rPr>
-          <w:lang w:val="en-US"/>
-        </w:rPr>
-        <w:t xml:space="preserve"> </w:t>
-      </w:r>
-    </w:p>
-    <w:p>
-      <w:pPr>
-        <w:rPr>
-          <w:lang w:val="en-US"/>
-        </w:rPr>
-      </w:pPr>
-      <w:r>
-        <w:rPr>
-          <w:lang w:val="en-US"/>
-        </w:rPr>
-        <w:lastRenderedPageBreak/>
-        <w:t>If you press the key “Download Distribution” you skip to inside “Torrent Client”.</w:t>
-      </w:r>
-    </w:p>
-    <w:p>
-      <w:pPr>
         <w:pStyle w:val="Heading2"/>
       </w:pPr>
-      <w:bookmarkStart w:id="10" w:name="_Toc286536312"/>
+      <w:bookmarkStart w:id="9" w:name="_Toc286536312"/>
       <w:r>
         <w:rPr>
           <w:lang w:val="en-US"/>
@@ -3963,7 +3983,7 @@
       <w:r>
         <w:t>»</w:t>
       </w:r>
-      <w:bookmarkEnd w:id="10"/>
+      <w:bookmarkEnd w:id="9"/>
     </w:p>
     <w:p>
       <w:pPr>
@@ -4748,7 +4768,7 @@
       <w:pPr>
         <w:pStyle w:val="Heading1"/>
       </w:pPr>
-      <w:bookmarkStart w:id="11" w:name="_Toc286536313"/>
+      <w:bookmarkStart w:id="10" w:name="_Toc286536313"/>
       <w:r>
         <w:rPr>
           <w:lang w:val="en-US"/>
@@ -4764,7 +4784,7 @@
         </w:rPr>
         <w:t>recommendations</w:t>
       </w:r>
-      <w:bookmarkEnd w:id="11"/>
+      <w:bookmarkEnd w:id="10"/>
       <w:r>
         <w:t xml:space="preserve"> </w:t>
       </w:r>
@@ -4912,12 +4932,124 @@
         </w:rPr>
         <w:t>onnect your phone to the charger and put it on the open surface.</w:t>
       </w:r>
-      <w:r>
-        <w:rPr>
-          <w:lang w:val="en-US"/>
-        </w:rPr>
-        <w:t xml:space="preserve"> </w:t>
-      </w:r>
+    </w:p>
+    <w:p>
+      <w:pPr>
+        <w:pStyle w:val="ListParagraph"/>
+        <w:numPr>
+          <w:ilvl w:val="0"/>
+          <w:numId w:val="34"/>
+        </w:numPr>
+        <w:rPr>
+          <w:lang w:val="en-US"/>
+        </w:rPr>
+      </w:pPr>
+      <w:r>
+        <w:rPr>
+          <w:lang w:val="en-US"/>
+        </w:rPr>
+        <w:t xml:space="preserve">PROGRAM SIZE: </w:t>
+      </w:r>
+      <w:r>
+        <w:rPr>
+          <w:lang w:val="en-US"/>
+        </w:rPr>
+        <w:t>The program stores a lot of cache and data to make fast search. Some time you should clean cache and data in Android System Application Info. It reduces program size.</w:t>
+      </w:r>
+    </w:p>
+    <w:p>
+      <w:pPr>
+        <w:pStyle w:val="Heading1"/>
+        <w:rPr>
+          <w:lang w:val="en-US"/>
+        </w:rPr>
+      </w:pPr>
+      <w:r>
+        <w:rPr>
+          <w:lang w:val="en-US"/>
+        </w:rPr>
+        <w:t>Change list</w:t>
+      </w:r>
+    </w:p>
+    <w:p>
+      <w:pPr>
+        <w:pStyle w:val="ListParagraph"/>
+        <w:numPr>
+          <w:ilvl w:val="2"/>
+          <w:numId w:val="35"/>
+        </w:numPr>
+        <w:rPr>
+          <w:lang w:val="en-US"/>
+        </w:rPr>
+      </w:pPr>
+      <w:r>
+        <w:rPr>
+          <w:lang w:val="en-US"/>
+        </w:rPr>
+        <w:t>-&gt;1.0.0.1</w:t>
+      </w:r>
+    </w:p>
+    <w:p>
+      <w:pPr>
+        <w:pStyle w:val="ListParagraph"/>
+        <w:numPr>
+          <w:ilvl w:val="0"/>
+          <w:numId w:val="36"/>
+        </w:numPr>
+        <w:rPr>
+          <w:lang w:val="en-US"/>
+        </w:rPr>
+      </w:pPr>
+      <w:r>
+        <w:rPr>
+          <w:lang w:val="en-US"/>
+        </w:rPr>
+        <w:t>A</w:t>
+      </w:r>
+      <w:r>
+        <w:rPr>
+          <w:lang w:val="en-US"/>
+        </w:rPr>
+        <w:t>dded options - Move to SD card.</w:t>
+      </w:r>
+    </w:p>
+    <w:p>
+      <w:pPr>
+        <w:pStyle w:val="ListParagraph"/>
+        <w:numPr>
+          <w:ilvl w:val="0"/>
+          <w:numId w:val="36"/>
+        </w:numPr>
+        <w:rPr>
+          <w:lang w:val="en-US"/>
+        </w:rPr>
+      </w:pPr>
+      <w:r>
+        <w:rPr>
+          <w:lang w:val="en-US"/>
+        </w:rPr>
+        <w:t>Added function - to clear WEB Browser cache before exit.</w:t>
+      </w:r>
+    </w:p>
+    <w:p>
+      <w:pPr>
+        <w:pStyle w:val="ListParagraph"/>
+        <w:numPr>
+          <w:ilvl w:val="0"/>
+          <w:numId w:val="36"/>
+        </w:numPr>
+        <w:rPr>
+          <w:lang w:val="en-US"/>
+        </w:rPr>
+      </w:pPr>
+      <w:bookmarkStart w:id="11" w:name="_GoBack"/>
+      <w:r>
+        <w:rPr>
+          <w:lang w:val="en-US"/>
+        </w:rPr>
+        <w:t>Added change list into Help.</w:t>
+      </w:r>
+      <w:bookmarkEnd w:id="11"/>
     </w:p>
     <w:sectPr>
       <w:footerReference w:type="default" r:id="rId10"/>
@@ -5402,6 +5534,119 @@
     </w:lvl>
   </w:abstractNum>
   <w:abstractNum w:abstractNumId="4">
+    <w:nsid w:val="201C78B9"/>
+    <w:multiLevelType w:val="hybridMultilevel"/>
+    <w:tmpl w:val="450C672A"/>
+    <w:lvl w:ilvl="0" w:tplc="04190001">
+      <w:start w:val="1"/>
+      <w:numFmt w:val="bullet"/>
+      <w:lvlText w:val=""/>
+      <w:lvlJc w:val="left"/>
+      <w:pPr>
+        <w:ind w:left="720" w:hanging="360"/>
+      </w:pPr>
+      <w:rPr>
+        <w:rFonts w:ascii="Symbol" w:hAnsi="Symbol" w:hint="default"/>
+      </w:rPr>
+    </w:lvl>
+    <w:lvl w:ilvl="1" w:tplc="04190003" w:tentative="1">
+      <w:start w:val="1"/>
+      <w:numFmt w:val="bullet"/>
+      <w:lvlText w:val="o"/>
+      <w:lvlJc w:val="left"/>
+      <w:pPr>
+        <w:ind w:left="1440" w:hanging="360"/>
+      </w:pPr>
+      <w:rPr>
+        <w:rFonts w:ascii="Courier New" w:hAnsi="Courier New" w:cs="Courier New" w:hint="default"/>
+      </w:rPr>
+    </w:lvl>
+    <w:lvl w:ilvl="2" w:tplc="04190005" w:tentative="1">
+      <w:start w:val="1"/>
+      <w:numFmt w:val="bullet"/>
+      <w:lvlText w:val=""/>
+      <w:lvlJc w:val="left"/>
+      <w:pPr>
+        <w:ind w:left="2160" w:hanging="360"/>
+      </w:pPr>
+      <w:rPr>
+        <w:rFonts w:ascii="Wingdings" w:hAnsi="Wingdings" w:hint="default"/>
+      </w:rPr>
+    </w:lvl>
+    <w:lvl w:ilvl="3" w:tplc="04190001" w:tentative="1">
+      <w:start w:val="1"/>
+      <w:numFmt w:val="bullet"/>
+      <w:lvlText w:val=""/>
+      <w:lvlJc w:val="left"/>
+      <w:pPr>
+        <w:ind w:left="2880" w:hanging="360"/>
+      </w:pPr>
+      <w:rPr>
+        <w:rFonts w:ascii="Symbol" w:hAnsi="Symbol" w:hint="default"/>
+      </w:rPr>
+    </w:lvl>
+    <w:lvl w:ilvl="4" w:tplc="04190003" w:tentative="1">
+      <w:start w:val="1"/>
+      <w:numFmt w:val="bullet"/>
+      <w:lvlText w:val="o"/>
+      <w:lvlJc w:val="left"/>
+      <w:pPr>
+        <w:ind w:left="3600" w:hanging="360"/>
+      </w:pPr>
+      <w:rPr>
+        <w:rFonts w:ascii="Courier New" w:hAnsi="Courier New" w:cs="Courier New" w:hint="default"/>
+      </w:rPr>
+    </w:lvl>
+    <w:lvl w:ilvl="5" w:tplc="04190005" w:tentative="1">
+      <w:start w:val="1"/>
+      <w:numFmt w:val="bullet"/>
+      <w:lvlText w:val=""/>
+      <w:lvlJc w:val="left"/>
+      <w:pPr>
+        <w:ind w:left="4320" w:hanging="360"/>
+      </w:pPr>
+      <w:rPr>
+        <w:rFonts w:ascii="Wingdings" w:hAnsi="Wingdings" w:hint="default"/>
+      </w:rPr>
+    </w:lvl>
+    <w:lvl w:ilvl="6" w:tplc="04190001" w:tentative="1">
+      <w:start w:val="1"/>
+      <w:numFmt w:val="bullet"/>
+      <w:lvlText w:val=""/>
+      <w:lvlJc w:val="left"/>
+      <w:pPr>
+        <w:ind w:left="5040" w:hanging="360"/>
+      </w:pPr>
+      <w:rPr>
+        <w:rFonts w:ascii="Symbol" w:hAnsi="Symbol" w:hint="default"/>
+      </w:rPr>
+    </w:lvl>
+    <w:lvl w:ilvl="7" w:tplc="04190003" w:tentative="1">
+      <w:start w:val="1"/>
+      <w:numFmt w:val="bullet"/>
+      <w:lvlText w:val="o"/>
+      <w:lvlJc w:val="left"/>
+      <w:pPr>
+        <w:ind w:left="5760" w:hanging="360"/>
+      </w:pPr>
+      <w:rPr>
+        <w:rFonts w:ascii="Courier New" w:hAnsi="Courier New" w:cs="Courier New" w:hint="default"/>
+      </w:rPr>
+    </w:lvl>
+    <w:lvl w:ilvl="8" w:tplc="04190005" w:tentative="1">
+      <w:start w:val="1"/>
+      <w:numFmt w:val="bullet"/>
+      <w:lvlText w:val=""/>
+      <w:lvlJc w:val="left"/>
+      <w:pPr>
+        <w:ind w:left="6480" w:hanging="360"/>
+      </w:pPr>
+      <w:rPr>
+        <w:rFonts w:ascii="Wingdings" w:hAnsi="Wingdings" w:hint="default"/>
+      </w:rPr>
+    </w:lvl>
+  </w:abstractNum>
+  <w:abstractNum w:abstractNumId="5">
     <w:nsid w:val="2B650334"/>
     <w:multiLevelType w:val="hybridMultilevel"/>
     <w:tmpl w:val="3048B28E"/>
@@ -5514,7 +5759,7 @@
       </w:rPr>
     </w:lvl>
   </w:abstractNum>
-  <w:abstractNum w:abstractNumId="5">
+  <w:abstractNum w:abstractNumId="6">
     <w:nsid w:val="32C62059"/>
     <w:multiLevelType w:val="hybridMultilevel"/>
     <w:tmpl w:val="4808EF62"/>
@@ -5627,7 +5872,7 @@
       </w:rPr>
     </w:lvl>
   </w:abstractNum>
-  <w:abstractNum w:abstractNumId="6">
+  <w:abstractNum w:abstractNumId="7">
     <w:nsid w:val="32CC01BA"/>
     <w:multiLevelType w:val="hybridMultilevel"/>
     <w:tmpl w:val="467A266C"/>
@@ -5739,7 +5984,7 @@
       </w:rPr>
     </w:lvl>
   </w:abstractNum>
-  <w:abstractNum w:abstractNumId="7">
+  <w:abstractNum w:abstractNumId="8">
     <w:nsid w:val="38111C1F"/>
     <w:multiLevelType w:val="hybridMultilevel"/>
     <w:tmpl w:val="AB380832"/>
@@ -5828,7 +6073,7 @@
       </w:pPr>
     </w:lvl>
   </w:abstractNum>
-  <w:abstractNum w:abstractNumId="8">
+  <w:abstractNum w:abstractNumId="9">
     <w:nsid w:val="3B52027B"/>
     <w:multiLevelType w:val="hybridMultilevel"/>
     <w:tmpl w:val="8DCA1C8C"/>
@@ -5917,7 +6162,7 @@
       </w:pPr>
     </w:lvl>
   </w:abstractNum>
-  <w:abstractNum w:abstractNumId="9">
+  <w:abstractNum w:abstractNumId="10">
     <w:nsid w:val="41A3491A"/>
     <w:multiLevelType w:val="hybridMultilevel"/>
     <w:tmpl w:val="62640542"/>
@@ -6030,7 +6275,7 @@
       </w:rPr>
     </w:lvl>
   </w:abstractNum>
-  <w:abstractNum w:abstractNumId="10">
+  <w:abstractNum w:abstractNumId="11">
     <w:nsid w:val="4DEF1327"/>
     <w:multiLevelType w:val="hybridMultilevel"/>
     <w:tmpl w:val="2954D55A"/>
@@ -6116,7 +6361,7 @@
       </w:pPr>
     </w:lvl>
   </w:abstractNum>
-  <w:abstractNum w:abstractNumId="11">
+  <w:abstractNum w:abstractNumId="12">
     <w:nsid w:val="4E386E2B"/>
     <w:multiLevelType w:val="hybridMultilevel"/>
     <w:tmpl w:val="510CAB8C"/>
@@ -6228,7 +6473,7 @@
       </w:rPr>
     </w:lvl>
   </w:abstractNum>
-  <w:abstractNum w:abstractNumId="12">
+  <w:abstractNum w:abstractNumId="13">
     <w:nsid w:val="59572255"/>
     <w:multiLevelType w:val="hybridMultilevel"/>
     <w:tmpl w:val="AD786DDC"/>
@@ -6341,7 +6586,7 @@
       </w:rPr>
     </w:lvl>
   </w:abstractNum>
-  <w:abstractNum w:abstractNumId="13">
+  <w:abstractNum w:abstractNumId="14">
     <w:nsid w:val="6C4B4115"/>
     <w:multiLevelType w:val="multilevel"/>
     <w:tmpl w:val="F5CA0D32"/>
@@ -6436,7 +6681,118 @@
       </w:pPr>
     </w:lvl>
   </w:abstractNum>
-  <w:abstractNum w:abstractNumId="14">
+  <w:abstractNum w:abstractNumId="15">
+    <w:nsid w:val="6D17545A"/>
+    <w:multiLevelType w:val="multilevel"/>
+    <w:tmpl w:val="6F5EDE74"/>
+    <w:lvl w:ilvl="0">
+      <w:start w:val="1"/>
+      <w:numFmt w:val="decimal"/>
+      <w:lvlText w:val="%1"/>
+      <w:lvlJc w:val="left"/>
+      <w:pPr>
+        <w:ind w:left="720" w:hanging="720"/>
+      </w:pPr>
+      <w:rPr>
+        <w:rFonts w:hint="default"/>
+      </w:rPr>
+    </w:lvl>
+    <w:lvl w:ilvl="1">
+      <w:numFmt w:val="decimal"/>
+      <w:lvlText w:val="%1.%2"/>
+      <w:lvlJc w:val="left"/>
+      <w:pPr>
+        <w:ind w:left="720" w:hanging="720"/>
+      </w:pPr>
+      <w:rPr>
+        <w:rFonts w:hint="default"/>
+      </w:rPr>
+    </w:lvl>
+    <w:lvl w:ilvl="2">
+      <w:numFmt w:val="decimal"/>
+      <w:lvlText w:val="%1.%2.%3.0"/>
+      <w:lvlJc w:val="left"/>
+      <w:pPr>
+        <w:ind w:left="720" w:hanging="720"/>
+      </w:pPr>
+      <w:rPr>
+        <w:rFonts w:hint="default"/>
+      </w:rPr>
+    </w:lvl>
+    <w:lvl w:ilvl="3">
+      <w:start w:val="1"/>
+      <w:numFmt w:val="decimal"/>
+      <w:lvlText w:val="%1.%2.%3.%4"/>
+      <w:lvlJc w:val="left"/>
+      <w:pPr>
+        <w:ind w:left="720" w:hanging="720"/>
+      </w:pPr>
+      <w:rPr>
+        <w:rFonts w:hint="default"/>
+      </w:rPr>
+    </w:lvl>
+    <w:lvl w:ilvl="4">
+      <w:start w:val="1"/>
+      <w:numFmt w:val="decimal"/>
+      <w:lvlText w:val="%1.%2.%3.%4.%5"/>
+      <w:lvlJc w:val="left"/>
+      <w:pPr>
+        <w:ind w:left="1080" w:hanging="1080"/>
+      </w:pPr>
+      <w:rPr>
+        <w:rFonts w:hint="default"/>
+      </w:rPr>
+    </w:lvl>
+    <w:lvl w:ilvl="5">
+      <w:start w:val="1"/>
+      <w:numFmt w:val="decimal"/>
+      <w:lvlText w:val="%1.%2.%3.%4.%5.%6"/>
+      <w:lvlJc w:val="left"/>
+      <w:pPr>
+        <w:ind w:left="1080" w:hanging="1080"/>
+      </w:pPr>
+      <w:rPr>
+        <w:rFonts w:hint="default"/>
+      </w:rPr>
+    </w:lvl>
+    <w:lvl w:ilvl="6">
+      <w:start w:val="1"/>
+      <w:numFmt w:val="decimal"/>
+      <w:lvlText w:val="%1.%2.%3.%4.%5.%6.%7"/>
+      <w:lvlJc w:val="left"/>
+      <w:pPr>
+        <w:ind w:left="1440" w:hanging="1440"/>
+      </w:pPr>
+      <w:rPr>
+        <w:rFonts w:hint="default"/>
+      </w:rPr>
+    </w:lvl>
+    <w:lvl w:ilvl="7">
+      <w:start w:val="1"/>
+      <w:numFmt w:val="decimal"/>
+      <w:lvlText w:val="%1.%2.%3.%4.%5.%6.%7.%8"/>
+      <w:lvlJc w:val="left"/>
+      <w:pPr>
+        <w:ind w:left="1440" w:hanging="1440"/>
+      </w:pPr>
+      <w:rPr>
+        <w:rFonts w:hint="default"/>
+      </w:rPr>
+    </w:lvl>
+    <w:lvl w:ilvl="8">
+      <w:start w:val="1"/>
+      <w:numFmt w:val="decimal"/>
+      <w:lvlText w:val="%1.%2.%3.%4.%5.%6.%7.%8.%9"/>
+      <w:lvlJc w:val="left"/>
+      <w:pPr>
+        <w:ind w:left="1800" w:hanging="1800"/>
+      </w:pPr>
+      <w:rPr>
+        <w:rFonts w:hint="default"/>
+      </w:rPr>
+    </w:lvl>
+  </w:abstractNum>
+  <w:abstractNum w:abstractNumId="16">
     <w:nsid w:val="790F7A8D"/>
     <w:multiLevelType w:val="hybridMultilevel"/>
     <w:tmpl w:val="96B06444"/>
@@ -6550,105 +6906,111 @@
     </w:lvl>
   </w:abstractNum>
   <w:num w:numId="1">
-    <w:abstractNumId w:val="13"/>
+    <w:abstractNumId w:val="14"/>
   </w:num>
   <w:num w:numId="2">
-    <w:abstractNumId w:val="13"/>
+    <w:abstractNumId w:val="14"/>
   </w:num>
   <w:num w:numId="3">
-    <w:abstractNumId w:val="13"/>
+    <w:abstractNumId w:val="14"/>
   </w:num>
   <w:num w:numId="4">
-    <w:abstractNumId w:val="13"/>
+    <w:abstractNumId w:val="14"/>
   </w:num>
   <w:num w:numId="5">
-    <w:abstractNumId w:val="13"/>
+    <w:abstractNumId w:val="14"/>
   </w:num>
   <w:num w:numId="6">
-    <w:abstractNumId w:val="13"/>
+    <w:abstractNumId w:val="14"/>
   </w:num>
   <w:num w:numId="7">
-    <w:abstractNumId w:val="13"/>
+    <w:abstractNumId w:val="14"/>
   </w:num>
   <w:num w:numId="8">
-    <w:abstractNumId w:val="13"/>
+    <w:abstractNumId w:val="14"/>
   </w:num>
   <w:num w:numId="9">
-    <w:abstractNumId w:val="13"/>
+    <w:abstractNumId w:val="14"/>
   </w:num>
   <w:num w:numId="10">
-    <w:abstractNumId w:val="13"/>
+    <w:abstractNumId w:val="14"/>
   </w:num>
   <w:num w:numId="11">
-    <w:abstractNumId w:val="13"/>
+    <w:abstractNumId w:val="14"/>
   </w:num>
   <w:num w:numId="12">
-    <w:abstractNumId w:val="13"/>
+    <w:abstractNumId w:val="14"/>
   </w:num>
   <w:num w:numId="13">
-    <w:abstractNumId w:val="13"/>
+    <w:abstractNumId w:val="14"/>
   </w:num>
   <w:num w:numId="14">
-    <w:abstractNumId w:val="13"/>
+    <w:abstractNumId w:val="14"/>
   </w:num>
   <w:num w:numId="15">
-    <w:abstractNumId w:val="13"/>
+    <w:abstractNumId w:val="14"/>
   </w:num>
   <w:num w:numId="16">
-    <w:abstractNumId w:val="13"/>
+    <w:abstractNumId w:val="14"/>
   </w:num>
   <w:num w:numId="17">
-    <w:abstractNumId w:val="13"/>
+    <w:abstractNumId w:val="14"/>
   </w:num>
   <w:num w:numId="18">
-    <w:abstractNumId w:val="13"/>
+    <w:abstractNumId w:val="14"/>
   </w:num>
   <w:num w:numId="19">
-    <w:abstractNumId w:val="13"/>
+    <w:abstractNumId w:val="14"/>
   </w:num>
   <w:num w:numId="20">
-    <w:abstractNumId w:val="13"/>
+    <w:abstractNumId w:val="14"/>
   </w:num>
   <w:num w:numId="21">
     <w:abstractNumId w:val="1"/>
   </w:num>
   <w:num w:numId="22">
+    <w:abstractNumId w:val="13"/>
+  </w:num>
+  <w:num w:numId="23">
+    <w:abstractNumId w:val="8"/>
+  </w:num>
+  <w:num w:numId="24">
+    <w:abstractNumId w:val="6"/>
+  </w:num>
+  <w:num w:numId="25">
     <w:abstractNumId w:val="12"/>
   </w:num>
-  <w:num w:numId="23">
-    <w:abstractNumId w:val="7"/>
-  </w:num>
-  <w:num w:numId="24">
-    <w:abstractNumId w:val="5"/>
-  </w:num>
-  <w:num w:numId="25">
+  <w:num w:numId="26">
     <w:abstractNumId w:val="11"/>
   </w:num>
-  <w:num w:numId="26">
-    <w:abstractNumId w:val="10"/>
-  </w:num>
   <w:num w:numId="27">
-    <w:abstractNumId w:val="6"/>
+    <w:abstractNumId w:val="7"/>
   </w:num>
   <w:num w:numId="28">
     <w:abstractNumId w:val="3"/>
   </w:num>
   <w:num w:numId="29">
-    <w:abstractNumId w:val="14"/>
+    <w:abstractNumId w:val="16"/>
   </w:num>
   <w:num w:numId="30">
     <w:abstractNumId w:val="0"/>
   </w:num>
   <w:num w:numId="31">
-    <w:abstractNumId w:val="9"/>
+    <w:abstractNumId w:val="10"/>
   </w:num>
   <w:num w:numId="32">
     <w:abstractNumId w:val="2"/>
   </w:num>
   <w:num w:numId="33">
-    <w:abstractNumId w:val="8"/>
+    <w:abstractNumId w:val="9"/>
   </w:num>
   <w:num w:numId="34">
+    <w:abstractNumId w:val="5"/>
+  </w:num>
+  <w:num w:numId="35">
+    <w:abstractNumId w:val="15"/>
+  </w:num>
+  <w:num w:numId="36">
     <w:abstractNumId w:val="4"/>
   </w:num>
 </w:numbering>
@@ -8590,663 +8952,6 @@
     </w:rPr>
   </w:style>
 </w:styles>
-</file>
-
-<file path=word/glossary/document.xml><?xml version="1.0" encoding="utf-8"?>
-<w:glossaryDocument xmlns:wpc="http://schemas.microsoft.com/office/word/2010/wordprocessingCanvas" xmlns:mc="http://schemas.openxmlformats.org/markup-compatibility/2006" xmlns:o="urn:schemas-microsoft-com:office:office" xmlns:r="http://schemas.openxmlformats.org/officeDocument/2006/relationships" xmlns:m="http://schemas.openxmlformats.org/officeDocument/2006/math" xmlns:v="urn:schemas-microsoft-com:vml" xmlns:wp14="http://schemas.microsoft.com/office/word/2010/wordprocessingDrawing" xmlns:wp="http://schemas.openxmlformats.org/drawingml/2006/wordprocessingDrawing" xmlns:w10="urn:schemas-microsoft-com:office:word" xmlns:w="http://schemas.openxmlformats.org/wordprocessingml/2006/main" xmlns:w14="http://schemas.microsoft.com/office/word/2010/wordml" xmlns:wpg="http://schemas.microsoft.com/office/word/2010/wordprocessingGroup" xmlns:wpi="http://schemas.microsoft.com/office/word/2010/wordprocessingInk" xmlns:wne="http://schemas.microsoft.com/office/word/2006/wordml" xmlns:wps="http://schemas.microsoft.com/office/word/2010/wordprocessingShape" mc:Ignorable="w14 wp14"/>
-</file>
-
-<file path=word/glossary/fontTable.xml><?xml version="1.0" encoding="utf-8"?>
-<w:fonts xmlns:mc="http://schemas.openxmlformats.org/markup-compatibility/2006" xmlns:r="http://schemas.openxmlformats.org/officeDocument/2006/relationships" xmlns:w="http://schemas.openxmlformats.org/wordprocessingml/2006/main" xmlns:w14="http://schemas.microsoft.com/office/word/2010/wordml" mc:Ignorable="w14">
-  <w:font w:name="Calibri">
-    <w:panose1 w:val="020F0502020204030204"/>
-    <w:charset w:val="CC"/>
-    <w:family w:val="swiss"/>
-    <w:pitch w:val="variable"/>
-    <w:sig w:usb0="E10002FF" w:usb1="4000ACFF" w:usb2="00000009" w:usb3="00000000" w:csb0="0000019F" w:csb1="00000000"/>
-  </w:font>
-  <w:font w:name="Courier New">
-    <w:panose1 w:val="02070309020205020404"/>
-    <w:charset w:val="CC"/>
-    <w:family w:val="modern"/>
-    <w:pitch w:val="fixed"/>
-    <w:sig w:usb0="E0002AFF" w:usb1="C0007843" w:usb2="00000009" w:usb3="00000000" w:csb0="000001FF" w:csb1="00000000"/>
-  </w:font>
-  <w:font w:name="Times New Roman">
-    <w:panose1 w:val="02020603050405020304"/>
-    <w:charset w:val="CC"/>
-    <w:family w:val="roman"/>
-    <w:pitch w:val="variable"/>
-    <w:sig w:usb0="E0002AFF" w:usb1="C0007841" w:usb2="00000009" w:usb3="00000000" w:csb0="000001FF" w:csb1="00000000"/>
-  </w:font>
-  <w:font w:name="Wingdings">
-    <w:panose1 w:val="05000000000000000000"/>
-    <w:charset w:val="02"/>
-    <w:family w:val="auto"/>
-    <w:pitch w:val="variable"/>
-    <w:sig w:usb0="00000000" w:usb1="10000000" w:usb2="00000000" w:usb3="00000000" w:csb0="80000000" w:csb1="00000000"/>
-  </w:font>
-  <w:font w:name="Symbol">
-    <w:panose1 w:val="05050102010706020507"/>
-    <w:charset w:val="02"/>
-    <w:family w:val="roman"/>
-    <w:pitch w:val="variable"/>
-    <w:sig w:usb0="00000000" w:usb1="10000000" w:usb2="00000000" w:usb3="00000000" w:csb0="80000000" w:csb1="00000000"/>
-  </w:font>
-  <w:font w:name="Cambria">
-    <w:panose1 w:val="02040503050406030204"/>
-    <w:charset w:val="CC"/>
-    <w:family w:val="roman"/>
-    <w:pitch w:val="variable"/>
-    <w:sig w:usb0="E00002FF" w:usb1="400004FF" w:usb2="00000000" w:usb3="00000000" w:csb0="0000019F" w:csb1="00000000"/>
-  </w:font>
-  <w:font w:name="MS Gothic">
-    <w:altName w:val="ＭＳ ゴシック"/>
-    <w:panose1 w:val="020B0609070205080204"/>
-    <w:charset w:val="80"/>
-    <w:family w:val="modern"/>
-    <w:pitch w:val="fixed"/>
-    <w:sig w:usb0="E00002FF" w:usb1="6AC7FDFB" w:usb2="00000012" w:usb3="00000000" w:csb0="0002009F" w:csb1="00000000"/>
-  </w:font>
-  <w:font w:name="Tahoma">
-    <w:panose1 w:val="020B0604030504040204"/>
-    <w:charset w:val="00"/>
-    <w:family w:val="swiss"/>
-    <w:notTrueType/>
-    <w:pitch w:val="variable"/>
-    <w:sig w:usb0="00000003" w:usb1="00000000" w:usb2="00000000" w:usb3="00000000" w:csb0="00000001" w:csb1="00000000"/>
-  </w:font>
-  <w:font w:name="MS Mincho">
-    <w:altName w:val="ＭＳ 明朝"/>
-    <w:panose1 w:val="02020609040205080304"/>
-    <w:charset w:val="80"/>
-    <w:family w:val="modern"/>
-    <w:pitch w:val="fixed"/>
-    <w:sig w:usb0="E00002FF" w:usb1="6AC7FDFB" w:usb2="00000012" w:usb3="00000000" w:csb0="0002009F" w:csb1="00000000"/>
-  </w:font>
-</w:fonts>
-</file>
-
-<file path=word/glossary/settings.xml><?xml version="1.0" encoding="utf-8"?>
-<w:settings xmlns:mc="http://schemas.openxmlformats.org/markup-compatibility/2006" xmlns:o="urn:schemas-microsoft-com:office:office" xmlns:r="http://schemas.openxmlformats.org/officeDocument/2006/relationships" xmlns:m="http://schemas.openxmlformats.org/officeDocument/2006/math" xmlns:v="urn:schemas-microsoft-com:vml" xmlns:w10="urn:schemas-microsoft-com:office:word" xmlns:w="http://schemas.openxmlformats.org/wordprocessingml/2006/main" xmlns:w14="http://schemas.microsoft.com/office/word/2010/wordml" xmlns:sl="http://schemas.openxmlformats.org/schemaLibrary/2006/main" mc:Ignorable="w14">
-  <w:view w:val="normal"/>
-  <w:defaultTabStop w:val="708"/>
-  <w:characterSpacingControl w:val="doNotCompress"/>
-  <w:compat>
-    <w:useFELayout/>
-    <w:compatSetting w:name="compatibilityMode" w:uri="http://schemas.microsoft.com/office/word" w:val="14"/>
-    <w:compatSetting w:name="overrideTableStyleFontSizeAndJustification" w:uri="http://schemas.microsoft.com/office/word" w:val="1"/>
-    <w:compatSetting w:name="enableOpenTypeFeatures" w:uri="http://schemas.microsoft.com/office/word" w:val="1"/>
-    <w:compatSetting w:name="doNotFlipMirrorIndents" w:uri="http://schemas.microsoft.com/office/word" w:val="1"/>
-  </w:compat>
-  <w:rsids>
-    <w:rsidRoot w:val="00DD096F"/>
-    <w:rsid w:val="003840D2"/>
-    <w:rsid w:val="003901A3"/>
-    <w:rsid w:val="003F0004"/>
-    <w:rsid w:val="003F4CF3"/>
-    <w:rsid w:val="004005BE"/>
-    <w:rsid w:val="004A44DE"/>
-    <w:rsid w:val="00D41F40"/>
-    <w:rsid w:val="00DD096F"/>
-  </w:rsids>
-  <m:mathPr>
-    <m:mathFont m:val="Cambria Math"/>
-    <m:brkBin m:val="before"/>
-    <m:brkBinSub m:val="--"/>
-    <m:smallFrac m:val="0"/>
-    <m:dispDef/>
-    <m:lMargin m:val="0"/>
-    <m:rMargin m:val="0"/>
-    <m:defJc m:val="centerGroup"/>
-    <m:wrapIndent m:val="1440"/>
-    <m:intLim m:val="subSup"/>
-    <m:naryLim m:val="undOvr"/>
-  </m:mathPr>
-  <w:themeFontLang w:val="ru-RU"/>
-  <w:clrSchemeMapping w:bg1="light1" w:t1="dark1" w:bg2="light2" w:t2="dark2" w:accent1="accent1" w:accent2="accent2" w:accent3="accent3" w:accent4="accent4" w:accent5="accent5" w:accent6="accent6" w:hyperlink="hyperlink" w:followedHyperlink="followedHyperlink"/>
-  <w:decimalSymbol w:val=","/>
-  <w:listSeparator w:val=";"/>
-</w:settings>
-</file>
-
-<file path=word/glossary/styles.xml><?xml version="1.0" encoding="utf-8"?>
-<w:styles xmlns:mc="http://schemas.openxmlformats.org/markup-compatibility/2006" xmlns:r="http://schemas.openxmlformats.org/officeDocument/2006/relationships" xmlns:w="http://schemas.openxmlformats.org/wordprocessingml/2006/main" xmlns:w14="http://schemas.microsoft.com/office/word/2010/wordml" mc:Ignorable="w14">
-  <w:docDefaults>
-    <w:rPrDefault>
-      <w:rPr>
-        <w:rFonts w:asciiTheme="minorHAnsi" w:eastAsiaTheme="minorEastAsia" w:hAnsiTheme="minorHAnsi" w:cstheme="minorBidi"/>
-        <w:sz w:val="22"/>
-        <w:szCs w:val="22"/>
-        <w:lang w:val="ru-RU" w:eastAsia="ru-RU" w:bidi="ar-SA"/>
-      </w:rPr>
-    </w:rPrDefault>
-    <w:pPrDefault>
-      <w:pPr>
-        <w:spacing w:after="200" w:line="276" w:lineRule="auto"/>
-      </w:pPr>
-    </w:pPrDefault>
-  </w:docDefaults>
-  <w:latentStyles w:defLockedState="0" w:defUIPriority="99" w:defSemiHidden="1" w:defUnhideWhenUsed="1" w:defQFormat="0" w:count="267">
-    <w:lsdException w:name="Normal" w:semiHidden="0" w:uiPriority="0" w:unhideWhenUsed="0" w:qFormat="1"/>
-    <w:lsdException w:name="heading 1" w:semiHidden="0" w:uiPriority="9" w:unhideWhenUsed="0" w:qFormat="1"/>
-    <w:lsdException w:name="heading 2" w:uiPriority="9" w:qFormat="1"/>
-    <w:lsdException w:name="heading 3" w:uiPriority="9" w:qFormat="1"/>
-    <w:lsdException w:name="heading 4" w:uiPriority="9" w:qFormat="1"/>
-    <w:lsdException w:name="heading 5" w:uiPriority="9" w:qFormat="1"/>
-    <w:lsdException w:name="heading 6" w:uiPriority="9" w:qFormat="1"/>
-    <w:lsdException w:name="heading 7" w:uiPriority="9" w:qFormat="1"/>
-    <w:lsdException w:name="heading 8" w:uiPriority="9" w:qFormat="1"/>
-    <w:lsdException w:name="heading 9" w:uiPriority="9" w:qFormat="1"/>
-    <w:lsdException w:name="toc 1" w:uiPriority="39"/>
-    <w:lsdException w:name="toc 2" w:uiPriority="39"/>
-    <w:lsdException w:name="toc 3" w:uiPriority="39"/>
-    <w:lsdException w:name="toc 4" w:uiPriority="39"/>
-    <w:lsdException w:name="toc 5" w:uiPriority="39"/>
-    <w:lsdException w:name="toc 6" w:uiPriority="39"/>
-    <w:lsdException w:name="toc 7" w:uiPriority="39"/>
-    <w:lsdException w:name="toc 8" w:uiPriority="39"/>
-    <w:lsdException w:name="toc 9" w:uiPriority="39"/>
-    <w:lsdException w:name="caption" w:uiPriority="35" w:qFormat="1"/>
-    <w:lsdException w:name="Title" w:semiHidden="0" w:uiPriority="10" w:unhideWhenUsed="0" w:qFormat="1"/>
-    <w:lsdException w:name="Default Paragraph Font" w:uiPriority="1"/>
-    <w:lsdException w:name="Subtitle" w:semiHidden="0" w:uiPriority="11" w:unhideWhenUsed="0" w:qFormat="1"/>
-    <w:lsdException w:name="Strong" w:semiHidden="0" w:uiPriority="22" w:unhideWhenUsed="0" w:qFormat="1"/>
-    <w:lsdException w:name="Emphasis" w:semiHidden="0" w:uiPriority="20" w:unhideWhenUsed="0" w:qFormat="1"/>
-    <w:lsdException w:name="Table Grid" w:semiHidden="0" w:uiPriority="59" w:unhideWhenUsed="0"/>
-    <w:lsdException w:name="Placeholder Text" w:unhideWhenUsed="0"/>
-    <w:lsdException w:name="No Spacing" w:semiHidden="0" w:uiPriority="1" w:unhideWhenUsed="0" w:qFormat="1"/>
-    <w:lsdException w:name="Light Shading" w:semiHidden="0" w:uiPriority="60" w:unhideWhenUsed="0"/>
-    <w:lsdException w:name="Light List" w:semiHidden="0" w:uiPriority="61" w:unhideWhenUsed="0"/>
-    <w:lsdException w:name="Light Grid" w:semiHidden="0" w:uiPriority="62" w:unhideWhenUsed="0"/>
-    <w:lsdException w:name="Medium Shading 1" w:semiHidden="0" w:uiPriority="63" w:unhideWhenUsed="0"/>
-    <w:lsdException w:name="Medium Shading 2" w:semiHidden="0" w:uiPriority="64" w:unhideWhenUsed="0"/>
-    <w:lsdException w:name="Medium List 1" w:semiHidden="0" w:uiPriority="65" w:unhideWhenUsed="0"/>
-    <w:lsdException w:name="Medium List 2" w:semiHidden="0" w:uiPriority="66" w:unhideWhenUsed="0"/>
-    <w:lsdException w:name="Medium Grid 1" w:semiHidden="0" w:uiPriority="67" w:unhideWhenUsed="0"/>
-    <w:lsdException w:name="Medium Grid 2" w:semiHidden="0" w:uiPriority="68" w:unhideWhenUsed="0"/>
-    <w:lsdException w:name="Medium Grid 3" w:semiHidden="0" w:uiPriority="69" w:unhideWhenUsed="0"/>
-    <w:lsdException w:name="Dark List" w:semiHidden="0" w:uiPriority="70" w:unhideWhenUsed="0"/>
-    <w:lsdException w:name="Colorful Shading" w:semiHidden="0" w:uiPriority="71" w:unhideWhenUsed="0"/>
-    <w:lsdException w:name="Colorful List" w:semiHidden="0" w:uiPriority="72" w:unhideWhenUsed="0"/>
-    <w:lsdException w:name="Colorful Grid" w:semiHidden="0" w:uiPriority="73" w:unhideWhenUsed="0"/>
-    <w:lsdException w:name="Light Shading Accent 1" w:semiHidden="0" w:uiPriority="60" w:unhideWhenUsed="0"/>
-    <w:lsdException w:name="Light List Accent 1" w:semiHidden="0" w:uiPriority="61" w:unhideWhenUsed="0"/>
-    <w:lsdException w:name="Light Grid Accent 1" w:semiHidden="0" w:uiPriority="62" w:unhideWhenUsed="0"/>
-    <w:lsdException w:name="Medium Shading 1 Accent 1" w:semiHidden="0" w:uiPriority="63" w:unhideWhenUsed="0"/>
-    <w:lsdException w:name="Medium Shading 2 Accent 1" w:semiHidden="0" w:uiPriority="64" w:unhideWhenUsed="0"/>
-    <w:lsdException w:name="Medium List 1 Accent 1" w:semiHidden="0" w:uiPriority="65" w:unhideWhenUsed="0"/>
-    <w:lsdException w:name="Revision" w:unhideWhenUsed="0"/>
-    <w:lsdException w:name="List Paragraph" w:semiHidden="0" w:uiPriority="34" w:unhideWhenUsed="0" w:qFormat="1"/>
-    <w:lsdException w:name="Quote" w:semiHidden="0" w:uiPriority="29" w:unhideWhenUsed="0" w:qFormat="1"/>
-    <w:lsdException w:name="Intense Quote" w:semiHidden="0" w:uiPriority="30" w:unhideWhenUsed="0" w:qFormat="1"/>
-    <w:lsdException w:name="Medium List 2 Accent 1" w:semiHidden="0" w:uiPriority="66" w:unhideWhenUsed="0"/>
-    <w:lsdException w:name="Medium Grid 1 Accent 1" w:semiHidden="0" w:uiPriority="67" w:unhideWhenUsed="0"/>
-    <w:lsdException w:name="Medium Grid 2 Accent 1" w:semiHidden="0" w:uiPriority="68" w:unhideWhenUsed="0"/>
-    <w:lsdException w:name="Medium Grid 3 Accent 1" w:semiHidden="0" w:uiPriority="69" w:unhideWhenUsed="0"/>
-    <w:lsdException w:name="Dark List Accent 1" w:semiHidden="0" w:uiPriority="70" w:unhideWhenUsed="0"/>
-    <w:lsdException w:name="Colorful Shading Accent 1" w:semiHidden="0" w:uiPriority="71" w:unhideWhenUsed="0"/>
-    <w:lsdException w:name="Colorful List Accent 1" w:semiHidden="0" w:uiPriority="72" w:unhideWhenUsed="0"/>
-    <w:lsdException w:name="Colorful Grid Accent 1" w:semiHidden="0" w:uiPriority="73" w:unhideWhenUsed="0"/>
-    <w:lsdException w:name="Light Shading Accent 2" w:semiHidden="0" w:uiPriority="60" w:unhideWhenUsed="0"/>
-    <w:lsdException w:name="Light List Accent 2" w:semiHidden="0" w:uiPriority="61" w:unhideWhenUsed="0"/>
-    <w:lsdException w:name="Light Grid Accent 2" w:semiHidden="0" w:uiPriority="62" w:unhideWhenUsed="0"/>
-    <w:lsdException w:name="Medium Shading 1 Accent 2" w:semiHidden="0" w:uiPriority="63" w:unhideWhenUsed="0"/>
-    <w:lsdException w:name="Medium Shading 2 Accent 2" w:semiHidden="0" w:uiPriority="64" w:unhideWhenUsed="0"/>
-    <w:lsdException w:name="Medium List 1 Accent 2" w:semiHidden="0" w:uiPriority="65" w:unhideWhenUsed="0"/>
-    <w:lsdException w:name="Medium List 2 Accent 2" w:semiHidden="0" w:uiPriority="66" w:unhideWhenUsed="0"/>
-    <w:lsdException w:name="Medium Grid 1 Accent 2" w:semiHidden="0" w:uiPriority="67" w:unhideWhenUsed="0"/>
-    <w:lsdException w:name="Medium Grid 2 Accent 2" w:semiHidden="0" w:uiPriority="68" w:unhideWhenUsed="0"/>
-    <w:lsdException w:name="Medium Grid 3 Accent 2" w:semiHidden="0" w:uiPriority="69" w:unhideWhenUsed="0"/>
-    <w:lsdException w:name="Dark List Accent 2" w:semiHidden="0" w:uiPriority="70" w:unhideWhenUsed="0"/>
-    <w:lsdException w:name="Colorful Shading Accent 2" w:semiHidden="0" w:uiPriority="71" w:unhideWhenUsed="0"/>
-    <w:lsdException w:name="Colorful List Accent 2" w:semiHidden="0" w:uiPriority="72" w:unhideWhenUsed="0"/>
-    <w:lsdException w:name="Colorful Grid Accent 2" w:semiHidden="0" w:uiPriority="73" w:unhideWhenUsed="0"/>
-    <w:lsdException w:name="Light Shading Accent 3" w:semiHidden="0" w:uiPriority="60" w:unhideWhenUsed="0"/>
-    <w:lsdException w:name="Light List Accent 3" w:semiHidden="0" w:uiPriority="61" w:unhideWhenUsed="0"/>
-    <w:lsdException w:name="Light Grid Accent 3" w:semiHidden="0" w:uiPriority="62" w:unhideWhenUsed="0"/>
-    <w:lsdException w:name="Medium Shading 1 Accent 3" w:semiHidden="0" w:uiPriority="63" w:unhideWhenUsed="0"/>
-    <w:lsdException w:name="Medium Shading 2 Accent 3" w:semiHidden="0" w:uiPriority="64" w:unhideWhenUsed="0"/>
-    <w:lsdException w:name="Medium List 1 Accent 3" w:semiHidden="0" w:uiPriority="65" w:unhideWhenUsed="0"/>
-    <w:lsdException w:name="Medium List 2 Accent 3" w:semiHidden="0" w:uiPriority="66" w:unhideWhenUsed="0"/>
-    <w:lsdException w:name="Medium Grid 1 Accent 3" w:semiHidden="0" w:uiPriority="67" w:unhideWhenUsed="0"/>
-    <w:lsdException w:name="Medium Grid 2 Accent 3" w:semiHidden="0" w:uiPriority="68" w:unhideWhenUsed="0"/>
-    <w:lsdException w:name="Medium Grid 3 Accent 3" w:semiHidden="0" w:uiPriority="69" w:unhideWhenUsed="0"/>
-    <w:lsdException w:name="Dark List Accent 3" w:semiHidden="0" w:uiPriority="70" w:unhideWhenUsed="0"/>
-    <w:lsdException w:name="Colorful Shading Accent 3" w:semiHidden="0" w:uiPriority="71" w:unhideWhenUsed="0"/>
-    <w:lsdException w:name="Colorful List Accent 3" w:semiHidden="0" w:uiPriority="72" w:unhideWhenUsed="0"/>
-    <w:lsdException w:name="Colorful Grid Accent 3" w:semiHidden="0" w:uiPriority="73" w:unhideWhenUsed="0"/>
-    <w:lsdException w:name="Light Shading Accent 4" w:semiHidden="0" w:uiPriority="60" w:unhideWhenUsed="0"/>
-    <w:lsdException w:name="Light List Accent 4" w:semiHidden="0" w:uiPriority="61" w:unhideWhenUsed="0"/>
-    <w:lsdException w:name="Light Grid Accent 4" w:semiHidden="0" w:uiPriority="62" w:unhideWhenUsed="0"/>
-    <w:lsdException w:name="Medium Shading 1 Accent 4" w:semiHidden="0" w:uiPriority="63" w:unhideWhenUsed="0"/>
-    <w:lsdException w:name="Medium Shading 2 Accent 4" w:semiHidden="0" w:uiPriority="64" w:unhideWhenUsed="0"/>
-    <w:lsdException w:name="Medium List 1 Accent 4" w:semiHidden="0" w:uiPriority="65" w:unhideWhenUsed="0"/>
-    <w:lsdException w:name="Medium List 2 Accent 4" w:semiHidden="0" w:uiPriority="66" w:unhideWhenUsed="0"/>
-    <w:lsdException w:name="Medium Grid 1 Accent 4" w:semiHidden="0" w:uiPriority="67" w:unhideWhenUsed="0"/>
-    <w:lsdException w:name="Medium Grid 2 Accent 4" w:semiHidden="0" w:uiPriority="68" w:unhideWhenUsed="0"/>
-    <w:lsdException w:name="Medium Grid 3 Accent 4" w:semiHidden="0" w:uiPriority="69" w:unhideWhenUsed="0"/>
-    <w:lsdException w:name="Dark List Accent 4" w:semiHidden="0" w:uiPriority="70" w:unhideWhenUsed="0"/>
-    <w:lsdException w:name="Colorful Shading Accent 4" w:semiHidden="0" w:uiPriority="71" w:unhideWhenUsed="0"/>
-    <w:lsdException w:name="Colorful List Accent 4" w:semiHidden="0" w:uiPriority="72" w:unhideWhenUsed="0"/>
-    <w:lsdException w:name="Colorful Grid Accent 4" w:semiHidden="0" w:uiPriority="73" w:unhideWhenUsed="0"/>
-    <w:lsdException w:name="Light Shading Accent 5" w:semiHidden="0" w:uiPriority="60" w:unhideWhenUsed="0"/>
-    <w:lsdException w:name="Light List Accent 5" w:semiHidden="0" w:uiPriority="61" w:unhideWhenUsed="0"/>
-    <w:lsdException w:name="Light Grid Accent 5" w:semiHidden="0" w:uiPriority="62" w:unhideWhenUsed="0"/>
-    <w:lsdException w:name="Medium Shading 1 Accent 5" w:semiHidden="0" w:uiPriority="63" w:unhideWhenUsed="0"/>
-    <w:lsdException w:name="Medium Shading 2 Accent 5" w:semiHidden="0" w:uiPriority="64" w:unhideWhenUsed="0"/>
-    <w:lsdException w:name="Medium List 1 Accent 5" w:semiHidden="0" w:uiPriority="65" w:unhideWhenUsed="0"/>
-    <w:lsdException w:name="Medium List 2 Accent 5" w:semiHidden="0" w:uiPriority="66" w:unhideWhenUsed="0"/>
-    <w:lsdException w:name="Medium Grid 1 Accent 5" w:semiHidden="0" w:uiPriority="67" w:unhideWhenUsed="0"/>
-    <w:lsdException w:name="Medium Grid 2 Accent 5" w:semiHidden="0" w:uiPriority="68" w:unhideWhenUsed="0"/>
-    <w:lsdException w:name="Medium Grid 3 Accent 5" w:semiHidden="0" w:uiPriority="69" w:unhideWhenUsed="0"/>
-    <w:lsdException w:name="Dark List Accent 5" w:semiHidden="0" w:uiPriority="70" w:unhideWhenUsed="0"/>
-    <w:lsdException w:name="Colorful Shading Accent 5" w:semiHidden="0" w:uiPriority="71" w:unhideWhenUsed="0"/>
-    <w:lsdException w:name="Colorful List Accent 5" w:semiHidden="0" w:uiPriority="72" w:unhideWhenUsed="0"/>
-    <w:lsdException w:name="Colorful Grid Accent 5" w:semiHidden="0" w:uiPriority="73" w:unhideWhenUsed="0"/>
-    <w:lsdException w:name="Light Shading Accent 6" w:semiHidden="0" w:uiPriority="60" w:unhideWhenUsed="0"/>
-    <w:lsdException w:name="Light List Accent 6" w:semiHidden="0" w:uiPriority="61" w:unhideWhenUsed="0"/>
-    <w:lsdException w:name="Light Grid Accent 6" w:semiHidden="0" w:uiPriority="62" w:unhideWhenUsed="0"/>
-    <w:lsdException w:name="Medium Shading 1 Accent 6" w:semiHidden="0" w:uiPriority="63" w:unhideWhenUsed="0"/>
-    <w:lsdException w:name="Medium Shading 2 Accent 6" w:semiHidden="0" w:uiPriority="64" w:unhideWhenUsed="0"/>
-    <w:lsdException w:name="Medium List 1 Accent 6" w:semiHidden="0" w:uiPriority="65" w:unhideWhenUsed="0"/>
-    <w:lsdException w:name="Medium List 2 Accent 6" w:semiHidden="0" w:uiPriority="66" w:unhideWhenUsed="0"/>
-    <w:lsdException w:name="Medium Grid 1 Accent 6" w:semiHidden="0" w:uiPriority="67" w:unhideWhenUsed="0"/>
-    <w:lsdException w:name="Medium Grid 2 Accent 6" w:semiHidden="0" w:uiPriority="68" w:unhideWhenUsed="0"/>
-    <w:lsdException w:name="Medium Grid 3 Accent 6" w:semiHidden="0" w:uiPriority="69" w:unhideWhenUsed="0"/>
-    <w:lsdException w:name="Dark List Accent 6" w:semiHidden="0" w:uiPriority="70" w:unhideWhenUsed="0"/>
-    <w:lsdException w:name="Colorful Shading Accent 6" w:semiHidden="0" w:uiPriority="71" w:unhideWhenUsed="0"/>
-    <w:lsdException w:name="Colorful List Accent 6" w:semiHidden="0" w:uiPriority="72" w:unhideWhenUsed="0"/>
-    <w:lsdException w:name="Colorful Grid Accent 6" w:semiHidden="0" w:uiPriority="73" w:unhideWhenUsed="0"/>
-    <w:lsdException w:name="Subtle Emphasis" w:semiHidden="0" w:uiPriority="19" w:unhideWhenUsed="0" w:qFormat="1"/>
-    <w:lsdException w:name="Intense Emphasis" w:semiHidden="0" w:uiPriority="21" w:unhideWhenUsed="0" w:qFormat="1"/>
-    <w:lsdException w:name="Subtle Reference" w:semiHidden="0" w:uiPriority="31" w:unhideWhenUsed="0" w:qFormat="1"/>
-    <w:lsdException w:name="Intense Reference" w:semiHidden="0" w:uiPriority="32" w:unhideWhenUsed="0" w:qFormat="1"/>
-    <w:lsdException w:name="Book Title" w:semiHidden="0" w:uiPriority="33" w:unhideWhenUsed="0" w:qFormat="1"/>
-    <w:lsdException w:name="Bibliography" w:uiPriority="37"/>
-    <w:lsdException w:name="TOC Heading" w:uiPriority="39" w:qFormat="1"/>
-  </w:latentStyles>
-  <w:style w:type="paragraph" w:default="1" w:styleId="Normal">
-    <w:name w:val="Normal"/>
-    <w:qFormat/>
-  </w:style>
-  <w:style w:type="character" w:default="1" w:styleId="DefaultParagraphFont">
-    <w:name w:val="Default Paragraph Font"/>
-    <w:uiPriority w:val="1"/>
-    <w:semiHidden/>
-    <w:unhideWhenUsed/>
-  </w:style>
-  <w:style w:type="table" w:default="1" w:styleId="TableNormal">
-    <w:name w:val="Normal Table"/>
-    <w:uiPriority w:val="99"/>
-    <w:semiHidden/>
-    <w:unhideWhenUsed/>
-    <w:tblPr>
-      <w:tblInd w:w="0" w:type="dxa"/>
-      <w:tblCellMar>
-        <w:top w:w="0" w:type="dxa"/>
-        <w:left w:w="108" w:type="dxa"/>
-        <w:bottom w:w="0" w:type="dxa"/>
-        <w:right w:w="108" w:type="dxa"/>
-      </w:tblCellMar>
-    </w:tblPr>
-  </w:style>
-  <w:style w:type="numbering" w:default="1" w:styleId="NoList">
-    <w:name w:val="No List"/>
-    <w:uiPriority w:val="99"/>
-    <w:semiHidden/>
-    <w:unhideWhenUsed/>
-  </w:style>
-  <w:style w:type="paragraph" w:customStyle="1" w:styleId="DC676CBCA8FB4398B655797864ADEA6C">
-    <w:name w:val="DC676CBCA8FB4398B655797864ADEA6C"/>
-    <w:rsid w:val="00DD096F"/>
-  </w:style>
-  <w:style w:type="paragraph" w:customStyle="1" w:styleId="4247944496E44B0792466DC31FB61F6A">
-    <w:name w:val="4247944496E44B0792466DC31FB61F6A"/>
-    <w:rsid w:val="00DD096F"/>
-  </w:style>
-  <w:style w:type="paragraph" w:customStyle="1" w:styleId="AAEAC43464D3486D9F2674F386880DAB">
-    <w:name w:val="AAEAC43464D3486D9F2674F386880DAB"/>
-    <w:rsid w:val="00DD096F"/>
-  </w:style>
-  <w:style w:type="paragraph" w:customStyle="1" w:styleId="F348C77B14D741779A4D29909C427206">
-    <w:name w:val="F348C77B14D741779A4D29909C427206"/>
-    <w:rsid w:val="00DD096F"/>
-  </w:style>
-  <w:style w:type="paragraph" w:customStyle="1" w:styleId="87527D8D9A33419DBE10ABA3D553D386">
-    <w:name w:val="87527D8D9A33419DBE10ABA3D553D386"/>
-    <w:rsid w:val="00DD096F"/>
-  </w:style>
-  <w:style w:type="paragraph" w:customStyle="1" w:styleId="1E5564CC839343AC80884A0D6780DE96">
-    <w:name w:val="1E5564CC839343AC80884A0D6780DE96"/>
-    <w:rsid w:val="00DD096F"/>
-  </w:style>
-  <w:style w:type="paragraph" w:customStyle="1" w:styleId="931C41C6A3BA4C669237FF2804892568">
-    <w:name w:val="931C41C6A3BA4C669237FF2804892568"/>
-    <w:rsid w:val="00DD096F"/>
-  </w:style>
-  <w:style w:type="paragraph" w:customStyle="1" w:styleId="D55D6757844B455181D58E657DEB38C1">
-    <w:name w:val="D55D6757844B455181D58E657DEB38C1"/>
-    <w:rsid w:val="00DD096F"/>
-  </w:style>
-  <w:style w:type="paragraph" w:customStyle="1" w:styleId="00E8182BFCF14C268EB7867FAF855A3A">
-    <w:name w:val="00E8182BFCF14C268EB7867FAF855A3A"/>
-    <w:rsid w:val="00DD096F"/>
-  </w:style>
-  <w:style w:type="paragraph" w:customStyle="1" w:styleId="C688EE05BEB84524B768B2B0C282A5ED">
-    <w:name w:val="C688EE05BEB84524B768B2B0C282A5ED"/>
-    <w:rsid w:val="00DD096F"/>
-  </w:style>
-  <w:style w:type="paragraph" w:customStyle="1" w:styleId="653F5FF784614DC0BC9A72ABC7FD1CA9">
-    <w:name w:val="653F5FF784614DC0BC9A72ABC7FD1CA9"/>
-    <w:rsid w:val="00DD096F"/>
-  </w:style>
-  <w:style w:type="paragraph" w:customStyle="1" w:styleId="0BBB37B99C73436BAF15FE794F355F8A">
-    <w:name w:val="0BBB37B99C73436BAF15FE794F355F8A"/>
-    <w:rsid w:val="00DD096F"/>
-  </w:style>
-  <w:style w:type="paragraph" w:customStyle="1" w:styleId="914006EEEDDA486B88A2069832CFD083">
-    <w:name w:val="914006EEEDDA486B88A2069832CFD083"/>
-    <w:rsid w:val="00DD096F"/>
-  </w:style>
-  <w:style w:type="paragraph" w:customStyle="1" w:styleId="F03FCE4A77E8435B870DE30516D7102C">
-    <w:name w:val="F03FCE4A77E8435B870DE30516D7102C"/>
-    <w:rsid w:val="00DD096F"/>
-  </w:style>
-  <w:style w:type="paragraph" w:customStyle="1" w:styleId="BCBC7D41CE3B432585DA7CA56D5F1B32">
-    <w:name w:val="BCBC7D41CE3B432585DA7CA56D5F1B32"/>
-    <w:rsid w:val="00DD096F"/>
-  </w:style>
-  <w:style w:type="paragraph" w:customStyle="1" w:styleId="1CDED9CAC6BA44CB878EE0C8CEC27C10">
-    <w:name w:val="1CDED9CAC6BA44CB878EE0C8CEC27C10"/>
-    <w:rsid w:val="00DD096F"/>
-  </w:style>
-  <w:style w:type="paragraph" w:customStyle="1" w:styleId="84BBD4DD75D548EB84A8F6A5BB304653">
-    <w:name w:val="84BBD4DD75D548EB84A8F6A5BB304653"/>
-    <w:rsid w:val="00DD096F"/>
-  </w:style>
-  <w:style w:type="paragraph" w:customStyle="1" w:styleId="9159B99F9AA743DCA7E188AA78319BD1">
-    <w:name w:val="9159B99F9AA743DCA7E188AA78319BD1"/>
-    <w:rsid w:val="00DD096F"/>
-  </w:style>
-  <w:style w:type="paragraph" w:customStyle="1" w:styleId="26E4E22BB0AA4838AF9610B031A957B3">
-    <w:name w:val="26E4E22BB0AA4838AF9610B031A957B3"/>
-    <w:rsid w:val="00DD096F"/>
-  </w:style>
-</w:styles>
-</file>
-
-<file path=word/glossary/stylesWithEffects.xml><?xml version="1.0" encoding="utf-8"?>
-<w:styles xmlns:wpc="http://schemas.microsoft.com/office/word/2010/wordprocessingCanvas" xmlns:mc="http://schemas.openxmlformats.org/markup-compatibility/2006" xmlns:o="urn:schemas-microsoft-com:office:office" xmlns:r="http://schemas.openxmlformats.org/officeDocument/2006/relationships" xmlns:m="http://schemas.openxmlformats.org/officeDocument/2006/math" xmlns:v="urn:schemas-microsoft-com:vml" xmlns:wp14="http://schemas.microsoft.com/office/word/2010/wordprocessingDrawing" xmlns:wp="http://schemas.openxmlformats.org/drawingml/2006/wordprocessingDrawing" xmlns:w10="urn:schemas-microsoft-com:office:word" xmlns:w="http://schemas.openxmlformats.org/wordprocessingml/2006/main" xmlns:w14="http://schemas.microsoft.com/office/word/2010/wordml" xmlns:wpg="http://schemas.microsoft.com/office/word/2010/wordprocessingGroup" xmlns:wpi="http://schemas.microsoft.com/office/word/2010/wordprocessingInk" xmlns:wne="http://schemas.microsoft.com/office/word/2006/wordml" xmlns:wps="http://schemas.microsoft.com/office/word/2010/wordprocessingShape" mc:Ignorable="w14 wp14">
-  <w:docDefaults>
-    <w:rPrDefault>
-      <w:rPr>
-        <w:rFonts w:asciiTheme="minorHAnsi" w:eastAsiaTheme="minorEastAsia" w:hAnsiTheme="minorHAnsi" w:cstheme="minorBidi"/>
-        <w:sz w:val="22"/>
-        <w:szCs w:val="22"/>
-        <w:lang w:val="ru-RU" w:eastAsia="ru-RU" w:bidi="ar-SA"/>
-      </w:rPr>
-    </w:rPrDefault>
-    <w:pPrDefault>
-      <w:pPr>
-        <w:spacing w:after="200" w:line="276" w:lineRule="auto"/>
-      </w:pPr>
-    </w:pPrDefault>
-  </w:docDefaults>
-  <w:latentStyles w:defLockedState="0" w:defUIPriority="99" w:defSemiHidden="1" w:defUnhideWhenUsed="1" w:defQFormat="0" w:count="267">
-    <w:lsdException w:name="Normal" w:semiHidden="0" w:uiPriority="0" w:unhideWhenUsed="0" w:qFormat="1"/>
-    <w:lsdException w:name="heading 1" w:semiHidden="0" w:uiPriority="9" w:unhideWhenUsed="0" w:qFormat="1"/>
-    <w:lsdException w:name="heading 2" w:uiPriority="9" w:qFormat="1"/>
-    <w:lsdException w:name="heading 3" w:uiPriority="9" w:qFormat="1"/>
-    <w:lsdException w:name="heading 4" w:uiPriority="9" w:qFormat="1"/>
-    <w:lsdException w:name="heading 5" w:uiPriority="9" w:qFormat="1"/>
-    <w:lsdException w:name="heading 6" w:uiPriority="9" w:qFormat="1"/>
-    <w:lsdException w:name="heading 7" w:uiPriority="9" w:qFormat="1"/>
-    <w:lsdException w:name="heading 8" w:uiPriority="9" w:qFormat="1"/>
-    <w:lsdException w:name="heading 9" w:uiPriority="9" w:qFormat="1"/>
-    <w:lsdException w:name="toc 1" w:uiPriority="39"/>
-    <w:lsdException w:name="toc 2" w:uiPriority="39"/>
-    <w:lsdException w:name="toc 3" w:uiPriority="39"/>
-    <w:lsdException w:name="toc 4" w:uiPriority="39"/>
-    <w:lsdException w:name="toc 5" w:uiPriority="39"/>
-    <w:lsdException w:name="toc 6" w:uiPriority="39"/>
-    <w:lsdException w:name="toc 7" w:uiPriority="39"/>
-    <w:lsdException w:name="toc 8" w:uiPriority="39"/>
-    <w:lsdException w:name="toc 9" w:uiPriority="39"/>
-    <w:lsdException w:name="caption" w:uiPriority="35" w:qFormat="1"/>
-    <w:lsdException w:name="Title" w:semiHidden="0" w:uiPriority="10" w:unhideWhenUsed="0" w:qFormat="1"/>
-    <w:lsdException w:name="Default Paragraph Font" w:uiPriority="1"/>
-    <w:lsdException w:name="Subtitle" w:semiHidden="0" w:uiPriority="11" w:unhideWhenUsed="0" w:qFormat="1"/>
-    <w:lsdException w:name="Strong" w:semiHidden="0" w:uiPriority="22" w:unhideWhenUsed="0" w:qFormat="1"/>
-    <w:lsdException w:name="Emphasis" w:semiHidden="0" w:uiPriority="20" w:unhideWhenUsed="0" w:qFormat="1"/>
-    <w:lsdException w:name="Table Grid" w:semiHidden="0" w:uiPriority="59" w:unhideWhenUsed="0"/>
-    <w:lsdException w:name="Placeholder Text" w:unhideWhenUsed="0"/>
-    <w:lsdException w:name="No Spacing" w:semiHidden="0" w:uiPriority="1" w:unhideWhenUsed="0" w:qFormat="1"/>
-    <w:lsdException w:name="Light Shading" w:semiHidden="0" w:uiPriority="60" w:unhideWhenUsed="0"/>
-    <w:lsdException w:name="Light List" w:semiHidden="0" w:uiPriority="61" w:unhideWhenUsed="0"/>
-    <w:lsdException w:name="Light Grid" w:semiHidden="0" w:uiPriority="62" w:unhideWhenUsed="0"/>
-    <w:lsdException w:name="Medium Shading 1" w:semiHidden="0" w:uiPriority="63" w:unhideWhenUsed="0"/>
-    <w:lsdException w:name="Medium Shading 2" w:semiHidden="0" w:uiPriority="64" w:unhideWhenUsed="0"/>
-    <w:lsdException w:name="Medium List 1" w:semiHidden="0" w:uiPriority="65" w:unhideWhenUsed="0"/>
-    <w:lsdException w:name="Medium List 2" w:semiHidden="0" w:uiPriority="66" w:unhideWhenUsed="0"/>
-    <w:lsdException w:name="Medium Grid 1" w:semiHidden="0" w:uiPriority="67" w:unhideWhenUsed="0"/>
-    <w:lsdException w:name="Medium Grid 2" w:semiHidden="0" w:uiPriority="68" w:unhideWhenUsed="0"/>
-    <w:lsdException w:name="Medium Grid 3" w:semiHidden="0" w:uiPriority="69" w:unhideWhenUsed="0"/>
-    <w:lsdException w:name="Dark List" w:semiHidden="0" w:uiPriority="70" w:unhideWhenUsed="0"/>
-    <w:lsdException w:name="Colorful Shading" w:semiHidden="0" w:uiPriority="71" w:unhideWhenUsed="0"/>
-    <w:lsdException w:name="Colorful List" w:semiHidden="0" w:uiPriority="72" w:unhideWhenUsed="0"/>
-    <w:lsdException w:name="Colorful Grid" w:semiHidden="0" w:uiPriority="73" w:unhideWhenUsed="0"/>
-    <w:lsdException w:name="Light Shading Accent 1" w:semiHidden="0" w:uiPriority="60" w:unhideWhenUsed="0"/>
-    <w:lsdException w:name="Light List Accent 1" w:semiHidden="0" w:uiPriority="61" w:unhideWhenUsed="0"/>
-    <w:lsdException w:name="Light Grid Accent 1" w:semiHidden="0" w:uiPriority="62" w:unhideWhenUsed="0"/>
-    <w:lsdException w:name="Medium Shading 1 Accent 1" w:semiHidden="0" w:uiPriority="63" w:unhideWhenUsed="0"/>
-    <w:lsdException w:name="Medium Shading 2 Accent 1" w:semiHidden="0" w:uiPriority="64" w:unhideWhenUsed="0"/>
-    <w:lsdException w:name="Medium List 1 Accent 1" w:semiHidden="0" w:uiPriority="65" w:unhideWhenUsed="0"/>
-    <w:lsdException w:name="Revision" w:unhideWhenUsed="0"/>
-    <w:lsdException w:name="List Paragraph" w:semiHidden="0" w:uiPriority="34" w:unhideWhenUsed="0" w:qFormat="1"/>
-    <w:lsdException w:name="Quote" w:semiHidden="0" w:uiPriority="29" w:unhideWhenUsed="0" w:qFormat="1"/>
-    <w:lsdException w:name="Intense Quote" w:semiHidden="0" w:uiPriority="30" w:unhideWhenUsed="0" w:qFormat="1"/>
-    <w:lsdException w:name="Medium List 2 Accent 1" w:semiHidden="0" w:uiPriority="66" w:unhideWhenUsed="0"/>
-    <w:lsdException w:name="Medium Grid 1 Accent 1" w:semiHidden="0" w:uiPriority="67" w:unhideWhenUsed="0"/>
-    <w:lsdException w:name="Medium Grid 2 Accent 1" w:semiHidden="0" w:uiPriority="68" w:unhideWhenUsed="0"/>
-    <w:lsdException w:name="Medium Grid 3 Accent 1" w:semiHidden="0" w:uiPriority="69" w:unhideWhenUsed="0"/>
-    <w:lsdException w:name="Dark List Accent 1" w:semiHidden="0" w:uiPriority="70" w:unhideWhenUsed="0"/>
-    <w:lsdException w:name="Colorful Shading Accent 1" w:semiHidden="0" w:uiPriority="71" w:unhideWhenUsed="0"/>
-    <w:lsdException w:name="Colorful List Accent 1" w:semiHidden="0" w:uiPriority="72" w:unhideWhenUsed="0"/>
-    <w:lsdException w:name="Colorful Grid Accent 1" w:semiHidden="0" w:uiPriority="73" w:unhideWhenUsed="0"/>
-    <w:lsdException w:name="Light Shading Accent 2" w:semiHidden="0" w:uiPriority="60" w:unhideWhenUsed="0"/>
-    <w:lsdException w:name="Light List Accent 2" w:semiHidden="0" w:uiPriority="61" w:unhideWhenUsed="0"/>
-    <w:lsdException w:name="Light Grid Accent 2" w:semiHidden="0" w:uiPriority="62" w:unhideWhenUsed="0"/>
-    <w:lsdException w:name="Medium Shading 1 Accent 2" w:semiHidden="0" w:uiPriority="63" w:unhideWhenUsed="0"/>
-    <w:lsdException w:name="Medium Shading 2 Accent 2" w:semiHidden="0" w:uiPriority="64" w:unhideWhenUsed="0"/>
-    <w:lsdException w:name="Medium List 1 Accent 2" w:semiHidden="0" w:uiPriority="65" w:unhideWhenUsed="0"/>
-    <w:lsdException w:name="Medium List 2 Accent 2" w:semiHidden="0" w:uiPriority="66" w:unhideWhenUsed="0"/>
-    <w:lsdException w:name="Medium Grid 1 Accent 2" w:semiHidden="0" w:uiPriority="67" w:unhideWhenUsed="0"/>
-    <w:lsdException w:name="Medium Grid 2 Accent 2" w:semiHidden="0" w:uiPriority="68" w:unhideWhenUsed="0"/>
-    <w:lsdException w:name="Medium Grid 3 Accent 2" w:semiHidden="0" w:uiPriority="69" w:unhideWhenUsed="0"/>
-    <w:lsdException w:name="Dark List Accent 2" w:semiHidden="0" w:uiPriority="70" w:unhideWhenUsed="0"/>
-    <w:lsdException w:name="Colorful Shading Accent 2" w:semiHidden="0" w:uiPriority="71" w:unhideWhenUsed="0"/>
-    <w:lsdException w:name="Colorful List Accent 2" w:semiHidden="0" w:uiPriority="72" w:unhideWhenUsed="0"/>
-    <w:lsdException w:name="Colorful Grid Accent 2" w:semiHidden="0" w:uiPriority="73" w:unhideWhenUsed="0"/>
-    <w:lsdException w:name="Light Shading Accent 3" w:semiHidden="0" w:uiPriority="60" w:unhideWhenUsed="0"/>
-    <w:lsdException w:name="Light List Accent 3" w:semiHidden="0" w:uiPriority="61" w:unhideWhenUsed="0"/>
-    <w:lsdException w:name="Light Grid Accent 3" w:semiHidden="0" w:uiPriority="62" w:unhideWhenUsed="0"/>
-    <w:lsdException w:name="Medium Shading 1 Accent 3" w:semiHidden="0" w:uiPriority="63" w:unhideWhenUsed="0"/>
-    <w:lsdException w:name="Medium Shading 2 Accent 3" w:semiHidden="0" w:uiPriority="64" w:unhideWhenUsed="0"/>
-    <w:lsdException w:name="Medium List 1 Accent 3" w:semiHidden="0" w:uiPriority="65" w:unhideWhenUsed="0"/>
-    <w:lsdException w:name="Medium List 2 Accent 3" w:semiHidden="0" w:uiPriority="66" w:unhideWhenUsed="0"/>
-    <w:lsdException w:name="Medium Grid 1 Accent 3" w:semiHidden="0" w:uiPriority="67" w:unhideWhenUsed="0"/>
-    <w:lsdException w:name="Medium Grid 2 Accent 3" w:semiHidden="0" w:uiPriority="68" w:unhideWhenUsed="0"/>
-    <w:lsdException w:name="Medium Grid 3 Accent 3" w:semiHidden="0" w:uiPriority="69" w:unhideWhenUsed="0"/>
-    <w:lsdException w:name="Dark List Accent 3" w:semiHidden="0" w:uiPriority="70" w:unhideWhenUsed="0"/>
-    <w:lsdException w:name="Colorful Shading Accent 3" w:semiHidden="0" w:uiPriority="71" w:unhideWhenUsed="0"/>
-    <w:lsdException w:name="Colorful List Accent 3" w:semiHidden="0" w:uiPriority="72" w:unhideWhenUsed="0"/>
-    <w:lsdException w:name="Colorful Grid Accent 3" w:semiHidden="0" w:uiPriority="73" w:unhideWhenUsed="0"/>
-    <w:lsdException w:name="Light Shading Accent 4" w:semiHidden="0" w:uiPriority="60" w:unhideWhenUsed="0"/>
-    <w:lsdException w:name="Light List Accent 4" w:semiHidden="0" w:uiPriority="61" w:unhideWhenUsed="0"/>
-    <w:lsdException w:name="Light Grid Accent 4" w:semiHidden="0" w:uiPriority="62" w:unhideWhenUsed="0"/>
-    <w:lsdException w:name="Medium Shading 1 Accent 4" w:semiHidden="0" w:uiPriority="63" w:unhideWhenUsed="0"/>
-    <w:lsdException w:name="Medium Shading 2 Accent 4" w:semiHidden="0" w:uiPriority="64" w:unhideWhenUsed="0"/>
-    <w:lsdException w:name="Medium List 1 Accent 4" w:semiHidden="0" w:uiPriority="65" w:unhideWhenUsed="0"/>
-    <w:lsdException w:name="Medium List 2 Accent 4" w:semiHidden="0" w:uiPriority="66" w:unhideWhenUsed="0"/>
-    <w:lsdException w:name="Medium Grid 1 Accent 4" w:semiHidden="0" w:uiPriority="67" w:unhideWhenUsed="0"/>
-    <w:lsdException w:name="Medium Grid 2 Accent 4" w:semiHidden="0" w:uiPriority="68" w:unhideWhenUsed="0"/>
-    <w:lsdException w:name="Medium Grid 3 Accent 4" w:semiHidden="0" w:uiPriority="69" w:unhideWhenUsed="0"/>
-    <w:lsdException w:name="Dark List Accent 4" w:semiHidden="0" w:uiPriority="70" w:unhideWhenUsed="0"/>
-    <w:lsdException w:name="Colorful Shading Accent 4" w:semiHidden="0" w:uiPriority="71" w:unhideWhenUsed="0"/>
-    <w:lsdException w:name="Colorful List Accent 4" w:semiHidden="0" w:uiPriority="72" w:unhideWhenUsed="0"/>
-    <w:lsdException w:name="Colorful Grid Accent 4" w:semiHidden="0" w:uiPriority="73" w:unhideWhenUsed="0"/>
-    <w:lsdException w:name="Light Shading Accent 5" w:semiHidden="0" w:uiPriority="60" w:unhideWhenUsed="0"/>
-    <w:lsdException w:name="Light List Accent 5" w:semiHidden="0" w:uiPriority="61" w:unhideWhenUsed="0"/>
-    <w:lsdException w:name="Light Grid Accent 5" w:semiHidden="0" w:uiPriority="62" w:unhideWhenUsed="0"/>
-    <w:lsdException w:name="Medium Shading 1 Accent 5" w:semiHidden="0" w:uiPriority="63" w:unhideWhenUsed="0"/>
-    <w:lsdException w:name="Medium Shading 2 Accent 5" w:semiHidden="0" w:uiPriority="64" w:unhideWhenUsed="0"/>
-    <w:lsdException w:name="Medium List 1 Accent 5" w:semiHidden="0" w:uiPriority="65" w:unhideWhenUsed="0"/>
-    <w:lsdException w:name="Medium List 2 Accent 5" w:semiHidden="0" w:uiPriority="66" w:unhideWhenUsed="0"/>
-    <w:lsdException w:name="Medium Grid 1 Accent 5" w:semiHidden="0" w:uiPriority="67" w:unhideWhenUsed="0"/>
-    <w:lsdException w:name="Medium Grid 2 Accent 5" w:semiHidden="0" w:uiPriority="68" w:unhideWhenUsed="0"/>
-    <w:lsdException w:name="Medium Grid 3 Accent 5" w:semiHidden="0" w:uiPriority="69" w:unhideWhenUsed="0"/>
-    <w:lsdException w:name="Dark List Accent 5" w:semiHidden="0" w:uiPriority="70" w:unhideWhenUsed="0"/>
-    <w:lsdException w:name="Colorful Shading Accent 5" w:semiHidden="0" w:uiPriority="71" w:unhideWhenUsed="0"/>
-    <w:lsdException w:name="Colorful List Accent 5" w:semiHidden="0" w:uiPriority="72" w:unhideWhenUsed="0"/>
-    <w:lsdException w:name="Colorful Grid Accent 5" w:semiHidden="0" w:uiPriority="73" w:unhideWhenUsed="0"/>
-    <w:lsdException w:name="Light Shading Accent 6" w:semiHidden="0" w:uiPriority="60" w:unhideWhenUsed="0"/>
-    <w:lsdException w:name="Light List Accent 6" w:semiHidden="0" w:uiPriority="61" w:unhideWhenUsed="0"/>
-    <w:lsdException w:name="Light Grid Accent 6" w:semiHidden="0" w:uiPriority="62" w:unhideWhenUsed="0"/>
-    <w:lsdException w:name="Medium Shading 1 Accent 6" w:semiHidden="0" w:uiPriority="63" w:unhideWhenUsed="0"/>
-    <w:lsdException w:name="Medium Shading 2 Accent 6" w:semiHidden="0" w:uiPriority="64" w:unhideWhenUsed="0"/>
-    <w:lsdException w:name="Medium List 1 Accent 6" w:semiHidden="0" w:uiPriority="65" w:unhideWhenUsed="0"/>
-    <w:lsdException w:name="Medium List 2 Accent 6" w:semiHidden="0" w:uiPriority="66" w:unhideWhenUsed="0"/>
-    <w:lsdException w:name="Medium Grid 1 Accent 6" w:semiHidden="0" w:uiPriority="67" w:unhideWhenUsed="0"/>
-    <w:lsdException w:name="Medium Grid 2 Accent 6" w:semiHidden="0" w:uiPriority="68" w:unhideWhenUsed="0"/>
-    <w:lsdException w:name="Medium Grid 3 Accent 6" w:semiHidden="0" w:uiPriority="69" w:unhideWhenUsed="0"/>
-    <w:lsdException w:name="Dark List Accent 6" w:semiHidden="0" w:uiPriority="70" w:unhideWhenUsed="0"/>
-    <w:lsdException w:name="Colorful Shading Accent 6" w:semiHidden="0" w:uiPriority="71" w:unhideWhenUsed="0"/>
-    <w:lsdException w:name="Colorful List Accent 6" w:semiHidden="0" w:uiPriority="72" w:unhideWhenUsed="0"/>
-    <w:lsdException w:name="Colorful Grid Accent 6" w:semiHidden="0" w:uiPriority="73" w:unhideWhenUsed="0"/>
-    <w:lsdException w:name="Subtle Emphasis" w:semiHidden="0" w:uiPriority="19" w:unhideWhenUsed="0" w:qFormat="1"/>
-    <w:lsdException w:name="Intense Emphasis" w:semiHidden="0" w:uiPriority="21" w:unhideWhenUsed="0" w:qFormat="1"/>
-    <w:lsdException w:name="Subtle Reference" w:semiHidden="0" w:uiPriority="31" w:unhideWhenUsed="0" w:qFormat="1"/>
-    <w:lsdException w:name="Intense Reference" w:semiHidden="0" w:uiPriority="32" w:unhideWhenUsed="0" w:qFormat="1"/>
-    <w:lsdException w:name="Book Title" w:semiHidden="0" w:uiPriority="33" w:unhideWhenUsed="0" w:qFormat="1"/>
-    <w:lsdException w:name="Bibliography" w:uiPriority="37"/>
-    <w:lsdException w:name="TOC Heading" w:uiPriority="39" w:qFormat="1"/>
-  </w:latentStyles>
-  <w:style w:type="paragraph" w:default="1" w:styleId="Normal">
-    <w:name w:val="Normal"/>
-    <w:qFormat/>
-  </w:style>
-  <w:style w:type="character" w:default="1" w:styleId="DefaultParagraphFont">
-    <w:name w:val="Default Paragraph Font"/>
-    <w:uiPriority w:val="1"/>
-    <w:semiHidden/>
-    <w:unhideWhenUsed/>
-  </w:style>
-  <w:style w:type="table" w:default="1" w:styleId="TableNormal">
-    <w:name w:val="Normal Table"/>
-    <w:uiPriority w:val="99"/>
-    <w:semiHidden/>
-    <w:unhideWhenUsed/>
-    <w:tblPr>
-      <w:tblInd w:w="0" w:type="dxa"/>
-      <w:tblCellMar>
-        <w:top w:w="0" w:type="dxa"/>
-        <w:left w:w="108" w:type="dxa"/>
-        <w:bottom w:w="0" w:type="dxa"/>
-        <w:right w:w="108" w:type="dxa"/>
-      </w:tblCellMar>
-    </w:tblPr>
-  </w:style>
-  <w:style w:type="numbering" w:default="1" w:styleId="NoList">
-    <w:name w:val="No List"/>
-    <w:uiPriority w:val="99"/>
-    <w:semiHidden/>
-    <w:unhideWhenUsed/>
-  </w:style>
-  <w:style w:type="paragraph" w:customStyle="1" w:styleId="DC676CBCA8FB4398B655797864ADEA6C">
-    <w:name w:val="DC676CBCA8FB4398B655797864ADEA6C"/>
-    <w:rsid w:val="00DD096F"/>
-  </w:style>
-  <w:style w:type="paragraph" w:customStyle="1" w:styleId="4247944496E44B0792466DC31FB61F6A">
-    <w:name w:val="4247944496E44B0792466DC31FB61F6A"/>
-    <w:rsid w:val="00DD096F"/>
-  </w:style>
-  <w:style w:type="paragraph" w:customStyle="1" w:styleId="AAEAC43464D3486D9F2674F386880DAB">
-    <w:name w:val="AAEAC43464D3486D9F2674F386880DAB"/>
-    <w:rsid w:val="00DD096F"/>
-  </w:style>
-  <w:style w:type="paragraph" w:customStyle="1" w:styleId="F348C77B14D741779A4D29909C427206">
-    <w:name w:val="F348C77B14D741779A4D29909C427206"/>
-    <w:rsid w:val="00DD096F"/>
-  </w:style>
-  <w:style w:type="paragraph" w:customStyle="1" w:styleId="87527D8D9A33419DBE10ABA3D553D386">
-    <w:name w:val="87527D8D9A33419DBE10ABA3D553D386"/>
-    <w:rsid w:val="00DD096F"/>
-  </w:style>
-  <w:style w:type="paragraph" w:customStyle="1" w:styleId="1E5564CC839343AC80884A0D6780DE96">
-    <w:name w:val="1E5564CC839343AC80884A0D6780DE96"/>
-    <w:rsid w:val="00DD096F"/>
-  </w:style>
-  <w:style w:type="paragraph" w:customStyle="1" w:styleId="931C41C6A3BA4C669237FF2804892568">
-    <w:name w:val="931C41C6A3BA4C669237FF2804892568"/>
-    <w:rsid w:val="00DD096F"/>
-  </w:style>
-  <w:style w:type="paragraph" w:customStyle="1" w:styleId="D55D6757844B455181D58E657DEB38C1">
-    <w:name w:val="D55D6757844B455181D58E657DEB38C1"/>
-    <w:rsid w:val="00DD096F"/>
-  </w:style>
-  <w:style w:type="paragraph" w:customStyle="1" w:styleId="00E8182BFCF14C268EB7867FAF855A3A">
-    <w:name w:val="00E8182BFCF14C268EB7867FAF855A3A"/>
-    <w:rsid w:val="00DD096F"/>
-  </w:style>
-  <w:style w:type="paragraph" w:customStyle="1" w:styleId="C688EE05BEB84524B768B2B0C282A5ED">
-    <w:name w:val="C688EE05BEB84524B768B2B0C282A5ED"/>
-    <w:rsid w:val="00DD096F"/>
-  </w:style>
-  <w:style w:type="paragraph" w:customStyle="1" w:styleId="653F5FF784614DC0BC9A72ABC7FD1CA9">
-    <w:name w:val="653F5FF784614DC0BC9A72ABC7FD1CA9"/>
-    <w:rsid w:val="00DD096F"/>
-  </w:style>
-  <w:style w:type="paragraph" w:customStyle="1" w:styleId="0BBB37B99C73436BAF15FE794F355F8A">
-    <w:name w:val="0BBB37B99C73436BAF15FE794F355F8A"/>
-    <w:rsid w:val="00DD096F"/>
-  </w:style>
-  <w:style w:type="paragraph" w:customStyle="1" w:styleId="914006EEEDDA486B88A2069832CFD083">
-    <w:name w:val="914006EEEDDA486B88A2069832CFD083"/>
-    <w:rsid w:val="00DD096F"/>
-  </w:style>
-  <w:style w:type="paragraph" w:customStyle="1" w:styleId="F03FCE4A77E8435B870DE30516D7102C">
-    <w:name w:val="F03FCE4A77E8435B870DE30516D7102C"/>
-    <w:rsid w:val="00DD096F"/>
-  </w:style>
-  <w:style w:type="paragraph" w:customStyle="1" w:styleId="BCBC7D41CE3B432585DA7CA56D5F1B32">
-    <w:name w:val="BCBC7D41CE3B432585DA7CA56D5F1B32"/>
-    <w:rsid w:val="00DD096F"/>
-  </w:style>
-  <w:style w:type="paragraph" w:customStyle="1" w:styleId="1CDED9CAC6BA44CB878EE0C8CEC27C10">
-    <w:name w:val="1CDED9CAC6BA44CB878EE0C8CEC27C10"/>
-    <w:rsid w:val="00DD096F"/>
-  </w:style>
-  <w:style w:type="paragraph" w:customStyle="1" w:styleId="84BBD4DD75D548EB84A8F6A5BB304653">
-    <w:name w:val="84BBD4DD75D548EB84A8F6A5BB304653"/>
-    <w:rsid w:val="00DD096F"/>
-  </w:style>
-  <w:style w:type="paragraph" w:customStyle="1" w:styleId="9159B99F9AA743DCA7E188AA78319BD1">
-    <w:name w:val="9159B99F9AA743DCA7E188AA78319BD1"/>
-    <w:rsid w:val="00DD096F"/>
-  </w:style>
-  <w:style w:type="paragraph" w:customStyle="1" w:styleId="26E4E22BB0AA4838AF9610B031A957B3">
-    <w:name w:val="26E4E22BB0AA4838AF9610B031A957B3"/>
-    <w:rsid w:val="00DD096F"/>
-  </w:style>
-</w:styles>
-</file>
-
-<file path=word/glossary/webSettings.xml><?xml version="1.0" encoding="utf-8"?>
-<w:webSettings xmlns:mc="http://schemas.openxmlformats.org/markup-compatibility/2006" xmlns:r="http://schemas.openxmlformats.org/officeDocument/2006/relationships" xmlns:w="http://schemas.openxmlformats.org/wordprocessingml/2006/main" xmlns:w14="http://schemas.microsoft.com/office/word/2010/wordml" mc:Ignorable="w14">
-  <w:optimizeForBrowser/>
-  <w:allowPNG/>
-</w:webSettings>
 </file>
 
 <file path=word/theme/theme1.xml><?xml version="1.0" encoding="utf-8"?>
@@ -9536,7 +9241,7 @@
 
 <file path=customXml/item1.xml><?xml version="1.0" encoding="utf-8"?>
 <CoverPageProperties xmlns="http://schemas.microsoft.com/office/2006/coverPageProps">
-  <PublishDate>2011-02-26T00:00:00</PublishDate>
+  <PublishDate>2011-02-27T00:00:00</PublishDate>
   <Abstract>Документ содежит краткое описание программы, инструкцию пользователя, рекомендации по использованию.</Abstract>
   <CompanyAddress/>
   <CompanyPhone/>
@@ -9558,7 +9263,7 @@
 </file>
 
 <file path=customXml/itemProps2.xml><?xml version="1.0" encoding="utf-8"?>
-<ds:datastoreItem xmlns:ds="http://schemas.openxmlformats.org/officeDocument/2006/customXml" ds:itemID="{C115FCD6-10BB-4D8B-B8D7-0541F6C61D5B}">
+<ds:datastoreItem xmlns:ds="http://schemas.openxmlformats.org/officeDocument/2006/customXml" ds:itemID="{286BDBE3-17C9-49C8-BE5D-37E0E6BEE5FF}">
   <ds:schemaRefs>
     <ds:schemaRef ds:uri="http://schemas.openxmlformats.org/officeDocument/2006/bibliography"/>
   </ds:schemaRefs>

</xml_diff>

<commit_message>
changed help and summary text
</commit_message>
<xml_diff>
--- a/RutrackerDownloader/docs/help_en/help.docx
+++ b/RutrackerDownloader/docs/help_en/help.docx
@@ -179,7 +179,7 @@
                         <w:szCs w:val="40"/>
                         <w:lang w:val="en-US"/>
                       </w:rPr>
-                      <w:t>1</w:t>
+                      <w:t>2</w:t>
                     </w:r>
                     <w:r>
                       <w:rPr>
@@ -284,7 +284,7 @@
                 <w:alias w:val="Дата"/>
                 <w:id w:val="516659546"/>
                 <w:dataBinding w:prefixMappings="xmlns:ns0='http://schemas.microsoft.com/office/2006/coverPageProps'" w:xpath="/ns0:CoverPageProperties[1]/ns0:PublishDate[1]" w:storeItemID="{55AF091B-3C7A-41E3-B477-F2FDAA23CFDA}"/>
-                <w:date w:fullDate="2011-03-07T00:00:00Z">
+                <w:date w:fullDate="2011-03-17T00:00:00Z">
                   <w:dateFormat w:val="dd.MM.yyyy"/>
                   <w:lid w:val="ru-RU"/>
                   <w:storeMappedDataAs w:val="dateTime"/>
@@ -313,7 +313,7 @@
                         <w:bCs/>
                         <w:lang w:val="en-US"/>
                       </w:rPr>
-                      <w:t>0</w:t>
+                      <w:t>1</w:t>
                     </w:r>
                     <w:r>
                       <w:rPr>
@@ -407,7 +407,7 @@
               <w:r>
                 <w:fldChar w:fldCharType="separate"/>
               </w:r>
-              <w:hyperlink w:anchor="_Toc286615842" w:history="1">
+              <w:hyperlink w:anchor="_Toc288154820" w:history="1">
                 <w:r>
                   <w:rPr>
                     <w:rStyle w:val="Hyperlink"/>
@@ -453,7 +453,7 @@
                     <w:noProof/>
                     <w:webHidden/>
                   </w:rPr>
-                  <w:instrText xml:space="preserve"> PAGEREF _Toc286615842 \h </w:instrText>
+                  <w:instrText xml:space="preserve"> PAGEREF _Toc288154820 \h </w:instrText>
                 </w:r>
                 <w:r>
                   <w:rPr>
@@ -499,7 +499,7 @@
                   <w:lang w:eastAsia="ru-RU"/>
                 </w:rPr>
               </w:pPr>
-              <w:hyperlink w:anchor="_Toc286615843" w:history="1">
+              <w:hyperlink w:anchor="_Toc288154821" w:history="1">
                 <w:r>
                   <w:rPr>
                     <w:rStyle w:val="Hyperlink"/>
@@ -545,7 +545,7 @@
                     <w:noProof/>
                     <w:webHidden/>
                   </w:rPr>
-                  <w:instrText xml:space="preserve"> PAGEREF _Toc286615843 \h </w:instrText>
+                  <w:instrText xml:space="preserve"> PAGEREF _Toc288154821 \h </w:instrText>
                 </w:r>
                 <w:r>
                   <w:rPr>
@@ -591,7 +591,7 @@
                   <w:lang w:eastAsia="ru-RU"/>
                 </w:rPr>
               </w:pPr>
-              <w:hyperlink w:anchor="_Toc286615844" w:history="1">
+              <w:hyperlink w:anchor="_Toc288154822" w:history="1">
                 <w:r>
                   <w:rPr>
                     <w:rStyle w:val="Hyperlink"/>
@@ -636,7 +636,7 @@
                     <w:noProof/>
                     <w:webHidden/>
                   </w:rPr>
-                  <w:instrText xml:space="preserve"> PAGEREF _Toc286615844 \h </w:instrText>
+                  <w:instrText xml:space="preserve"> PAGEREF _Toc288154822 \h </w:instrText>
                 </w:r>
                 <w:r>
                   <w:rPr>
@@ -679,7 +679,7 @@
                   <w:noProof/>
                 </w:rPr>
               </w:pPr>
-              <w:hyperlink w:anchor="_Toc286615845" w:history="1">
+              <w:hyperlink w:anchor="_Toc288154823" w:history="1">
                 <w:r>
                   <w:rPr>
                     <w:rStyle w:val="Hyperlink"/>
@@ -722,7 +722,7 @@
                     <w:noProof/>
                     <w:webHidden/>
                   </w:rPr>
-                  <w:instrText xml:space="preserve"> PAGEREF _Toc286615845 \h </w:instrText>
+                  <w:instrText xml:space="preserve"> PAGEREF _Toc288154823 \h </w:instrText>
                 </w:r>
                 <w:r>
                   <w:rPr>
@@ -765,7 +765,7 @@
                   <w:noProof/>
                 </w:rPr>
               </w:pPr>
-              <w:hyperlink w:anchor="_Toc286615846" w:history="1">
+              <w:hyperlink w:anchor="_Toc288154824" w:history="1">
                 <w:r>
                   <w:rPr>
                     <w:rStyle w:val="Hyperlink"/>
@@ -829,7 +829,7 @@
                     <w:noProof/>
                     <w:webHidden/>
                   </w:rPr>
-                  <w:instrText xml:space="preserve"> PAGEREF _Toc286615846 \h </w:instrText>
+                  <w:instrText xml:space="preserve"> PAGEREF _Toc288154824 \h </w:instrText>
                 </w:r>
                 <w:r>
                   <w:rPr>
@@ -872,7 +872,7 @@
                   <w:noProof/>
                 </w:rPr>
               </w:pPr>
-              <w:hyperlink w:anchor="_Toc286615847" w:history="1">
+              <w:hyperlink w:anchor="_Toc288154825" w:history="1">
                 <w:r>
                   <w:rPr>
                     <w:rStyle w:val="Hyperlink"/>
@@ -937,7 +937,7 @@
                     <w:noProof/>
                     <w:webHidden/>
                   </w:rPr>
-                  <w:instrText xml:space="preserve"> PAGEREF _Toc286615847 \h </w:instrText>
+                  <w:instrText xml:space="preserve"> PAGEREF _Toc288154825 \h </w:instrText>
                 </w:r>
                 <w:r>
                   <w:rPr>
@@ -957,7 +957,7 @@
                     <w:noProof/>
                     <w:webHidden/>
                   </w:rPr>
-                  <w:t>1</w:t>
+                  <w:t>2</w:t>
                 </w:r>
                 <w:r>
                   <w:rPr>
@@ -980,7 +980,7 @@
                   <w:noProof/>
                 </w:rPr>
               </w:pPr>
-              <w:hyperlink w:anchor="_Toc286615848" w:history="1">
+              <w:hyperlink w:anchor="_Toc288154826" w:history="1">
                 <w:r>
                   <w:rPr>
                     <w:rStyle w:val="Hyperlink"/>
@@ -1044,7 +1044,7 @@
                     <w:noProof/>
                     <w:webHidden/>
                   </w:rPr>
-                  <w:instrText xml:space="preserve"> PAGEREF _Toc286615848 \h </w:instrText>
+                  <w:instrText xml:space="preserve"> PAGEREF _Toc288154826 \h </w:instrText>
                 </w:r>
                 <w:r>
                   <w:rPr>
@@ -1090,7 +1090,7 @@
                   <w:lang w:eastAsia="ru-RU"/>
                 </w:rPr>
               </w:pPr>
-              <w:hyperlink w:anchor="_Toc286615849" w:history="1">
+              <w:hyperlink w:anchor="_Toc288154827" w:history="1">
                 <w:r>
                   <w:rPr>
                     <w:rStyle w:val="Hyperlink"/>
@@ -1150,7 +1150,7 @@
                     <w:noProof/>
                     <w:webHidden/>
                   </w:rPr>
-                  <w:instrText xml:space="preserve"> PAGEREF _Toc286615849 \h </w:instrText>
+                  <w:instrText xml:space="preserve"> PAGEREF _Toc288154827 \h </w:instrText>
                 </w:r>
                 <w:r>
                   <w:rPr>
@@ -1196,7 +1196,7 @@
                   <w:lang w:eastAsia="ru-RU"/>
                 </w:rPr>
               </w:pPr>
-              <w:hyperlink w:anchor="_Toc286615850" w:history="1">
+              <w:hyperlink w:anchor="_Toc288154828" w:history="1">
                 <w:r>
                   <w:rPr>
                     <w:rStyle w:val="Hyperlink"/>
@@ -1242,7 +1242,7 @@
                     <w:noProof/>
                     <w:webHidden/>
                   </w:rPr>
-                  <w:instrText xml:space="preserve"> PAGEREF _Toc286615850 \h </w:instrText>
+                  <w:instrText xml:space="preserve"> PAGEREF _Toc288154828 \h </w:instrText>
                 </w:r>
                 <w:r>
                   <w:rPr>
@@ -1291,8 +1291,8 @@
         </w:sdt>
       </w:sdtContent>
     </w:sdt>
-    <w:bookmarkStart w:id="1" w:name="_Toc286493962" w:displacedByCustomXml="prev"/>
-    <w:bookmarkStart w:id="2" w:name="_Toc286493924" w:displacedByCustomXml="prev"/>
+    <w:bookmarkStart w:id="1" w:name="_Toc286493924" w:displacedByCustomXml="prev"/>
+    <w:bookmarkStart w:id="2" w:name="_Toc286493962" w:displacedByCustomXml="prev"/>
     <w:bookmarkEnd w:id="0"/>
     <w:bookmarkEnd w:id="2"/>
     <w:bookmarkEnd w:id="1"/>
@@ -1309,7 +1309,7 @@
         </w:rPr>
         <w:t xml:space="preserve"> </w:t>
       </w:r>
-      <w:bookmarkStart w:id="3" w:name="_Toc286615842"/>
+      <w:bookmarkStart w:id="3" w:name="_Toc288154820"/>
       <w:r>
         <w:rPr>
           <w:lang w:val="en-US"/>
@@ -1848,6 +1848,38 @@
     <w:p>
       <w:pPr>
         <w:pStyle w:val="ListParagraph"/>
+        <w:rPr>
+          <w:b/>
+          <w:lang w:val="en-US"/>
+        </w:rPr>
+      </w:pPr>
+      <w:r>
+        <w:rPr>
+          <w:b/>
+          <w:lang w:val="en-US"/>
+        </w:rPr>
+        <w:t>+ Select files - you can choose which files to download, for example, if the tor</w:t>
+      </w:r>
+      <w:r>
+        <w:rPr>
+          <w:b/>
+          <w:lang w:val="en-US"/>
+        </w:rPr>
+        <w:t>r</w:t>
+      </w:r>
+      <w:bookmarkStart w:id="4" w:name="_GoBack"/>
+      <w:bookmarkEnd w:id="4"/>
+      <w:r>
+        <w:rPr>
+          <w:b/>
+          <w:lang w:val="en-US"/>
+        </w:rPr>
+        <w:t>ent file is generated for several albums of music.</w:t>
+      </w:r>
+    </w:p>
+    <w:p>
+      <w:pPr>
+        <w:pStyle w:val="ListParagraph"/>
         <w:numPr>
           <w:ilvl w:val="0"/>
           <w:numId w:val="22"/>
@@ -2126,6 +2158,7 @@
         <w:rPr>
           <w:lang w:val="en-US"/>
         </w:rPr>
+        <w:lastRenderedPageBreak/>
         <w:t>File Manager</w:t>
       </w:r>
       <w:r>
@@ -2178,12 +2211,11 @@
           <w:lang w:val="en-US"/>
         </w:rPr>
       </w:pPr>
-      <w:bookmarkStart w:id="4" w:name="_Toc286615843"/>
-      <w:r>
-        <w:rPr>
-          <w:lang w:val="en-US"/>
-        </w:rPr>
-        <w:lastRenderedPageBreak/>
+      <w:bookmarkStart w:id="5" w:name="_Toc288154821"/>
+      <w:r>
+        <w:rPr>
+          <w:lang w:val="en-US"/>
+        </w:rPr>
         <w:t xml:space="preserve">Requirements and </w:t>
       </w:r>
       <w:r>
@@ -2198,7 +2230,7 @@
         </w:rPr>
         <w:t>estrictions</w:t>
       </w:r>
-      <w:bookmarkEnd w:id="4"/>
+      <w:bookmarkEnd w:id="5"/>
     </w:p>
     <w:p>
       <w:pPr>
@@ -2327,7 +2359,7 @@
       <w:pPr>
         <w:pStyle w:val="Heading1"/>
       </w:pPr>
-      <w:bookmarkStart w:id="5" w:name="_Toc286615844"/>
+      <w:bookmarkStart w:id="6" w:name="_Toc288154822"/>
       <w:r>
         <w:rPr>
           <w:lang w:val="en-US"/>
@@ -2340,7 +2372,7 @@
         </w:rPr>
         <w:t>anual</w:t>
       </w:r>
-      <w:bookmarkEnd w:id="5"/>
+      <w:bookmarkEnd w:id="6"/>
     </w:p>
     <w:p>
       <w:pPr>
@@ -2349,7 +2381,7 @@
           <w:lang w:val="en-US"/>
         </w:rPr>
       </w:pPr>
-      <w:bookmarkStart w:id="6" w:name="_Toc286615845"/>
+      <w:bookmarkStart w:id="7" w:name="_Toc288154823"/>
       <w:r>
         <w:rPr>
           <w:lang w:val="en-US"/>
@@ -2368,7 +2400,7 @@
         </w:rPr>
         <w:t xml:space="preserve"> “Preferences”.</w:t>
       </w:r>
-      <w:bookmarkEnd w:id="6"/>
+      <w:bookmarkEnd w:id="7"/>
     </w:p>
     <w:p>
       <w:pPr>
@@ -2905,27 +2937,23 @@
           <w:numId w:val="26"/>
         </w:numPr>
         <w:rPr>
-          <w:b/>
-          <w:lang w:val="en-US"/>
-        </w:rPr>
-      </w:pPr>
-      <w:r>
-        <w:rPr>
-          <w:b/>
+          <w:lang w:val="en-US"/>
+        </w:rPr>
+      </w:pPr>
+      <w:r>
+        <w:rPr>
           <w:lang w:val="en-US"/>
         </w:rPr>
         <w:t>Sites</w:t>
       </w:r>
       <w:r>
         <w:rPr>
-          <w:b/>
           <w:lang w:val="en-US"/>
         </w:rPr>
         <w:t xml:space="preserve"> –</w:t>
       </w:r>
       <w:r>
         <w:rPr>
-          <w:b/>
           <w:lang w:val="en-US"/>
         </w:rPr>
         <w:t xml:space="preserve"> preference to select site: rutracker.org or pornolab.net</w:t>
@@ -3528,7 +3556,7 @@
       <w:pPr>
         <w:pStyle w:val="Heading2"/>
       </w:pPr>
-      <w:bookmarkStart w:id="7" w:name="_Toc286615846"/>
+      <w:bookmarkStart w:id="8" w:name="_Toc288154824"/>
       <w:r>
         <w:rPr>
           <w:lang w:val="en-US"/>
@@ -3558,167 +3586,6 @@
           <w:lang w:val="en-US"/>
         </w:rPr>
         <w:t>client</w:t>
-      </w:r>
-      <w:r>
-        <w:t>»</w:t>
-      </w:r>
-      <w:bookmarkEnd w:id="7"/>
-    </w:p>
-    <w:p>
-      <w:pPr>
-        <w:ind w:firstLine="576"/>
-        <w:rPr>
-          <w:lang w:val="en-US"/>
-        </w:rPr>
-      </w:pPr>
-      <w:r>
-        <w:rPr>
-          <w:lang w:val="en-US"/>
-        </w:rPr>
-        <w:t>On the screen RSS is shown with contents that you’ve chosen in the search.</w:t>
-      </w:r>
-      <w:r>
-        <w:rPr>
-          <w:lang w:val="en-US"/>
-        </w:rPr>
-        <w:t xml:space="preserve"> </w:t>
-      </w:r>
-    </w:p>
-    <w:p>
-      <w:pPr>
-        <w:rPr>
-          <w:lang w:val="en-US"/>
-        </w:rPr>
-      </w:pPr>
-      <w:r>
-        <w:rPr>
-          <w:lang w:val="en-US"/>
-        </w:rPr>
-        <w:t>While</w:t>
-      </w:r>
-      <w:r>
-        <w:rPr>
-          <w:lang w:val="en-US"/>
-        </w:rPr>
-        <w:t xml:space="preserve"> </w:t>
-      </w:r>
-      <w:r>
-        <w:rPr>
-          <w:lang w:val="en-US"/>
-        </w:rPr>
-        <w:t>you</w:t>
-      </w:r>
-      <w:r>
-        <w:rPr>
-          <w:lang w:val="en-US"/>
-        </w:rPr>
-        <w:t xml:space="preserve"> </w:t>
-      </w:r>
-      <w:r>
-        <w:rPr>
-          <w:lang w:val="en-US"/>
-        </w:rPr>
-        <w:t>press</w:t>
-      </w:r>
-      <w:r>
-        <w:rPr>
-          <w:lang w:val="en-US"/>
-        </w:rPr>
-        <w:t xml:space="preserve"> </w:t>
-      </w:r>
-      <w:r>
-        <w:rPr>
-          <w:lang w:val="en-US"/>
-        </w:rPr>
-        <w:t>RSS</w:t>
-      </w:r>
-      <w:r>
-        <w:rPr>
-          <w:lang w:val="en-US"/>
-        </w:rPr>
-        <w:t xml:space="preserve"> </w:t>
-      </w:r>
-      <w:r>
-        <w:rPr>
-          <w:lang w:val="en-US"/>
-        </w:rPr>
-        <w:t>client</w:t>
-      </w:r>
-      <w:r>
-        <w:rPr>
-          <w:lang w:val="en-US"/>
-        </w:rPr>
-        <w:t xml:space="preserve"> </w:t>
-      </w:r>
-      <w:r>
-        <w:rPr>
-          <w:lang w:val="en-US"/>
-        </w:rPr>
-        <w:t xml:space="preserve">you skip to inside WEB browser with </w:t>
-      </w:r>
-      <w:r>
-        <w:rPr>
-          <w:lang w:val="en-US"/>
-        </w:rPr>
-        <w:t>ready distribution there you can download torrent file.</w:t>
-      </w:r>
-    </w:p>
-    <w:p>
-      <w:pPr>
-        <w:rPr>
-          <w:lang w:val="en-US"/>
-        </w:rPr>
-      </w:pPr>
-      <w:r>
-        <w:rPr>
-          <w:lang w:val="en-US"/>
-        </w:rPr>
-        <w:t xml:space="preserve">If you press phone key “Back” you </w:t>
-      </w:r>
-      <w:r>
-        <w:rPr>
-          <w:lang w:val="en-US"/>
-        </w:rPr>
-        <w:t xml:space="preserve">back to </w:t>
-      </w:r>
-      <w:r>
-        <w:rPr>
-          <w:lang w:val="en-US"/>
-        </w:rPr>
-        <w:t>RSS Client.</w:t>
-      </w:r>
-      <w:r>
-        <w:rPr>
-          <w:lang w:val="en-US"/>
-        </w:rPr>
-        <w:t xml:space="preserve">  </w:t>
-      </w:r>
-    </w:p>
-    <w:p>
-      <w:pPr>
-        <w:pStyle w:val="Heading2"/>
-        <w:rPr>
-          <w:lang w:val="en-US"/>
-        </w:rPr>
-      </w:pPr>
-      <w:bookmarkStart w:id="8" w:name="_Toc286615847"/>
-      <w:r>
-        <w:rPr>
-          <w:lang w:val="en-US"/>
-        </w:rPr>
-        <w:t>Screen</w:t>
-      </w:r>
-      <w:r>
-        <w:t xml:space="preserve"> </w:t>
-      </w:r>
-      <w:r>
-        <w:t>«</w:t>
-      </w:r>
-      <w:r>
-        <w:rPr>
-          <w:lang w:val="en-US"/>
-        </w:rPr>
-        <w:t>WEB Browser</w:t>
       </w:r>
       <w:r>
         <w:t>»</w:t>
@@ -3736,67 +3603,13 @@
         <w:rPr>
           <w:lang w:val="en-US"/>
         </w:rPr>
-        <w:t>Installed into program</w:t>
-      </w:r>
-      <w:r>
-        <w:rPr>
-          <w:lang w:val="en-US"/>
-        </w:rPr>
-        <w:t xml:space="preserve"> </w:t>
-      </w:r>
-      <w:r>
-        <w:rPr>
-          <w:lang w:val="en-US"/>
-        </w:rPr>
-        <w:t>WEB</w:t>
-      </w:r>
-      <w:r>
-        <w:rPr>
-          <w:lang w:val="en-US"/>
-        </w:rPr>
-        <w:t xml:space="preserve"> </w:t>
-      </w:r>
-      <w:r>
-        <w:rPr>
-          <w:lang w:val="en-US"/>
-        </w:rPr>
-        <w:t>browser</w:t>
-      </w:r>
-      <w:r>
-        <w:rPr>
-          <w:lang w:val="en-US"/>
-        </w:rPr>
-        <w:t xml:space="preserve"> is adopted to work with</w:t>
-      </w:r>
-      <w:r>
-        <w:rPr>
-          <w:lang w:val="en-US"/>
-        </w:rPr>
-        <w:t xml:space="preserve"> </w:t>
-      </w:r>
-      <w:r>
-        <w:rPr>
-          <w:lang w:val="en-US"/>
-        </w:rPr>
-        <w:t>rutracker</w:t>
-      </w:r>
-      <w:r>
-        <w:rPr>
-          <w:lang w:val="en-US"/>
-        </w:rPr>
-        <w:t>.</w:t>
-      </w:r>
-      <w:r>
-        <w:rPr>
-          <w:lang w:val="en-US"/>
-        </w:rPr>
-        <w:t>org</w:t>
-      </w:r>
-      <w:r>
-        <w:rPr>
-          <w:lang w:val="en-US"/>
-        </w:rPr>
-        <w:t xml:space="preserve"> and pornolab.net</w:t>
+        <w:t>On the screen RSS is shown with contents that you’ve chosen in the search.</w:t>
+      </w:r>
+      <w:r>
+        <w:rPr>
+          <w:lang w:val="en-US"/>
+        </w:rPr>
+        <w:t xml:space="preserve"> </w:t>
       </w:r>
     </w:p>
     <w:p>
@@ -3809,49 +3622,73 @@
         <w:rPr>
           <w:lang w:val="en-US"/>
         </w:rPr>
-        <w:t>After</w:t>
-      </w:r>
-      <w:r>
-        <w:rPr>
-          <w:lang w:val="en-US"/>
-        </w:rPr>
-        <w:t xml:space="preserve"> </w:t>
-      </w:r>
-      <w:r>
-        <w:rPr>
-          <w:lang w:val="en-US"/>
-        </w:rPr>
-        <w:t>WEB</w:t>
-      </w:r>
-      <w:r>
-        <w:rPr>
-          <w:lang w:val="en-US"/>
-        </w:rPr>
-        <w:t xml:space="preserve"> search </w:t>
-      </w:r>
-      <w:r>
-        <w:rPr>
-          <w:lang w:val="en-US"/>
-        </w:rPr>
-        <w:t>site</w:t>
-      </w:r>
-      <w:r>
-        <w:rPr>
-          <w:lang w:val="en-US"/>
-        </w:rPr>
-        <w:t xml:space="preserve"> </w:t>
-      </w:r>
-      <w:r>
-        <w:rPr>
-          <w:lang w:val="en-US"/>
-        </w:rPr>
-        <w:t>with search results is shown in the screen.</w:t>
-      </w:r>
-      <w:r>
-        <w:rPr>
-          <w:lang w:val="en-US"/>
-        </w:rPr>
-        <w:t xml:space="preserve"> </w:t>
+        <w:t>While</w:t>
+      </w:r>
+      <w:r>
+        <w:rPr>
+          <w:lang w:val="en-US"/>
+        </w:rPr>
+        <w:t xml:space="preserve"> </w:t>
+      </w:r>
+      <w:r>
+        <w:rPr>
+          <w:lang w:val="en-US"/>
+        </w:rPr>
+        <w:t>you</w:t>
+      </w:r>
+      <w:r>
+        <w:rPr>
+          <w:lang w:val="en-US"/>
+        </w:rPr>
+        <w:t xml:space="preserve"> </w:t>
+      </w:r>
+      <w:r>
+        <w:rPr>
+          <w:lang w:val="en-US"/>
+        </w:rPr>
+        <w:t>press</w:t>
+      </w:r>
+      <w:r>
+        <w:rPr>
+          <w:lang w:val="en-US"/>
+        </w:rPr>
+        <w:t xml:space="preserve"> </w:t>
+      </w:r>
+      <w:r>
+        <w:rPr>
+          <w:lang w:val="en-US"/>
+        </w:rPr>
+        <w:t>RSS</w:t>
+      </w:r>
+      <w:r>
+        <w:rPr>
+          <w:lang w:val="en-US"/>
+        </w:rPr>
+        <w:t xml:space="preserve"> </w:t>
+      </w:r>
+      <w:r>
+        <w:rPr>
+          <w:lang w:val="en-US"/>
+        </w:rPr>
+        <w:t>client</w:t>
+      </w:r>
+      <w:r>
+        <w:rPr>
+          <w:lang w:val="en-US"/>
+        </w:rPr>
+        <w:t xml:space="preserve"> </w:t>
+      </w:r>
+      <w:r>
+        <w:rPr>
+          <w:lang w:val="en-US"/>
+        </w:rPr>
+        <w:t xml:space="preserve">you skip to inside WEB browser with </w:t>
+      </w:r>
+      <w:r>
+        <w:rPr>
+          <w:lang w:val="en-US"/>
+        </w:rPr>
+        <w:t>ready distribution there you can download torrent file.</w:t>
       </w:r>
     </w:p>
     <w:p>
@@ -3864,167 +3701,358 @@
         <w:rPr>
           <w:lang w:val="en-US"/>
         </w:rPr>
-        <w:t>You</w:t>
-      </w:r>
-      <w:r>
-        <w:rPr>
-          <w:lang w:val="en-US"/>
-        </w:rPr>
-        <w:t xml:space="preserve"> </w:t>
-      </w:r>
-      <w:r>
-        <w:rPr>
-          <w:lang w:val="en-US"/>
-        </w:rPr>
-        <w:t>can</w:t>
-      </w:r>
-      <w:r>
-        <w:rPr>
-          <w:lang w:val="en-US"/>
-        </w:rPr>
-        <w:t xml:space="preserve"> </w:t>
-      </w:r>
-      <w:r>
-        <w:rPr>
-          <w:lang w:val="en-US"/>
-        </w:rPr>
-        <w:t>use</w:t>
-      </w:r>
-      <w:r>
-        <w:rPr>
-          <w:lang w:val="en-US"/>
-        </w:rPr>
-        <w:t xml:space="preserve"> </w:t>
-      </w:r>
-      <w:r>
-        <w:rPr>
-          <w:lang w:val="en-US"/>
-        </w:rPr>
-        <w:t>the</w:t>
-      </w:r>
-      <w:r>
-        <w:rPr>
-          <w:lang w:val="en-US"/>
-        </w:rPr>
-        <w:t xml:space="preserve"> </w:t>
-      </w:r>
-      <w:r>
-        <w:rPr>
-          <w:lang w:val="en-US"/>
-        </w:rPr>
-        <w:t>site</w:t>
-      </w:r>
-      <w:r>
-        <w:rPr>
-          <w:lang w:val="en-US"/>
-        </w:rPr>
-        <w:t xml:space="preserve"> </w:t>
-      </w:r>
-      <w:r>
-        <w:rPr>
-          <w:lang w:val="en-US"/>
-        </w:rPr>
-        <w:t>as</w:t>
-      </w:r>
-      <w:r>
-        <w:rPr>
-          <w:lang w:val="en-US"/>
-        </w:rPr>
-        <w:t xml:space="preserve"> </w:t>
-      </w:r>
-      <w:r>
-        <w:rPr>
-          <w:lang w:val="en-US"/>
-        </w:rPr>
-        <w:t>in usual</w:t>
-      </w:r>
-      <w:r>
-        <w:rPr>
-          <w:lang w:val="en-US"/>
-        </w:rPr>
-        <w:t xml:space="preserve"> </w:t>
-      </w:r>
-      <w:r>
-        <w:rPr>
-          <w:lang w:val="en-US"/>
-        </w:rPr>
-        <w:t>Browser</w:t>
-      </w:r>
-      <w:r>
-        <w:rPr>
-          <w:lang w:val="en-US"/>
-        </w:rPr>
-        <w:t>.</w:t>
+        <w:t xml:space="preserve">If you press phone key “Back” you </w:t>
+      </w:r>
+      <w:r>
+        <w:rPr>
+          <w:lang w:val="en-US"/>
+        </w:rPr>
+        <w:t xml:space="preserve">back to </w:t>
+      </w:r>
+      <w:r>
+        <w:rPr>
+          <w:lang w:val="en-US"/>
+        </w:rPr>
+        <w:t>RSS Client.</w:t>
+      </w:r>
+      <w:r>
+        <w:rPr>
+          <w:lang w:val="en-US"/>
+        </w:rPr>
+        <w:t xml:space="preserve">  </w:t>
       </w:r>
     </w:p>
     <w:p>
       <w:pPr>
-        <w:rPr>
-          <w:lang w:val="en-US"/>
-        </w:rPr>
-      </w:pPr>
+        <w:pStyle w:val="Heading2"/>
+        <w:rPr>
+          <w:lang w:val="en-US"/>
+        </w:rPr>
+      </w:pPr>
+      <w:bookmarkStart w:id="9" w:name="_Toc288154825"/>
       <w:r>
         <w:rPr>
           <w:lang w:val="en-US"/>
         </w:rPr>
         <w:lastRenderedPageBreak/>
-        <w:t>If you go to the tab with ready distribution</w:t>
-      </w:r>
-      <w:r>
-        <w:rPr>
-          <w:lang w:val="en-US"/>
-        </w:rPr>
-        <w:t xml:space="preserve">, </w:t>
-      </w:r>
-      <w:r>
-        <w:rPr>
-          <w:lang w:val="en-US"/>
-        </w:rPr>
-        <w:t>WEB</w:t>
-      </w:r>
-      <w:r>
-        <w:rPr>
-          <w:lang w:val="en-US"/>
-        </w:rPr>
-        <w:t xml:space="preserve"> </w:t>
-      </w:r>
-      <w:r>
-        <w:rPr>
-          <w:lang w:val="en-US"/>
-        </w:rPr>
-        <w:t>Browser</w:t>
-      </w:r>
-      <w:r>
-        <w:rPr>
-          <w:lang w:val="en-US"/>
-        </w:rPr>
-        <w:t xml:space="preserve"> offers to load distribution.</w:t>
-      </w:r>
-      <w:r>
-        <w:rPr>
-          <w:lang w:val="en-US"/>
-        </w:rPr>
-        <w:t xml:space="preserve"> </w:t>
-      </w:r>
+        <w:t>Screen</w:t>
+      </w:r>
+      <w:r>
+        <w:t xml:space="preserve"> </w:t>
+      </w:r>
+      <w:r>
+        <w:t>«</w:t>
+      </w:r>
+      <w:r>
+        <w:rPr>
+          <w:lang w:val="en-US"/>
+        </w:rPr>
+        <w:t>WEB Browser</w:t>
+      </w:r>
+      <w:r>
+        <w:t>»</w:t>
+      </w:r>
+      <w:bookmarkEnd w:id="9"/>
     </w:p>
     <w:p>
       <w:pPr>
-        <w:rPr>
-          <w:lang w:val="en-US"/>
-        </w:rPr>
-      </w:pPr>
-      <w:r>
-        <w:rPr>
-          <w:lang w:val="en-US"/>
-        </w:rPr>
-        <w:t>If you press the key “Download Distribution” you skip to inside “Torrent Client”.</w:t>
+        <w:ind w:firstLine="576"/>
+        <w:rPr>
+          <w:lang w:val="en-US"/>
+        </w:rPr>
+      </w:pPr>
+      <w:r>
+        <w:rPr>
+          <w:lang w:val="en-US"/>
+        </w:rPr>
+        <w:t>Installed into program</w:t>
+      </w:r>
+      <w:r>
+        <w:rPr>
+          <w:lang w:val="en-US"/>
+        </w:rPr>
+        <w:t xml:space="preserve"> </w:t>
+      </w:r>
+      <w:r>
+        <w:rPr>
+          <w:lang w:val="en-US"/>
+        </w:rPr>
+        <w:t>WEB</w:t>
+      </w:r>
+      <w:r>
+        <w:rPr>
+          <w:lang w:val="en-US"/>
+        </w:rPr>
+        <w:t xml:space="preserve"> </w:t>
+      </w:r>
+      <w:r>
+        <w:rPr>
+          <w:lang w:val="en-US"/>
+        </w:rPr>
+        <w:t>browser</w:t>
+      </w:r>
+      <w:r>
+        <w:rPr>
+          <w:lang w:val="en-US"/>
+        </w:rPr>
+        <w:t xml:space="preserve"> is adopted to work with</w:t>
+      </w:r>
+      <w:r>
+        <w:rPr>
+          <w:lang w:val="en-US"/>
+        </w:rPr>
+        <w:t xml:space="preserve"> </w:t>
+      </w:r>
+      <w:r>
+        <w:rPr>
+          <w:lang w:val="en-US"/>
+        </w:rPr>
+        <w:t>rutracker</w:t>
+      </w:r>
+      <w:r>
+        <w:rPr>
+          <w:lang w:val="en-US"/>
+        </w:rPr>
+        <w:t>.</w:t>
+      </w:r>
+      <w:r>
+        <w:rPr>
+          <w:lang w:val="en-US"/>
+        </w:rPr>
+        <w:t>org</w:t>
+      </w:r>
+      <w:r>
+        <w:rPr>
+          <w:lang w:val="en-US"/>
+        </w:rPr>
+        <w:t xml:space="preserve"> and pornolab.net</w:t>
       </w:r>
     </w:p>
     <w:p>
       <w:pPr>
+        <w:rPr>
+          <w:lang w:val="en-US"/>
+        </w:rPr>
+      </w:pPr>
+      <w:r>
+        <w:rPr>
+          <w:lang w:val="en-US"/>
+        </w:rPr>
+        <w:t>After</w:t>
+      </w:r>
+      <w:r>
+        <w:rPr>
+          <w:lang w:val="en-US"/>
+        </w:rPr>
+        <w:t xml:space="preserve"> </w:t>
+      </w:r>
+      <w:r>
+        <w:rPr>
+          <w:lang w:val="en-US"/>
+        </w:rPr>
+        <w:t>WEB</w:t>
+      </w:r>
+      <w:r>
+        <w:rPr>
+          <w:lang w:val="en-US"/>
+        </w:rPr>
+        <w:t xml:space="preserve"> search </w:t>
+      </w:r>
+      <w:r>
+        <w:rPr>
+          <w:lang w:val="en-US"/>
+        </w:rPr>
+        <w:t>site</w:t>
+      </w:r>
+      <w:r>
+        <w:rPr>
+          <w:lang w:val="en-US"/>
+        </w:rPr>
+        <w:t xml:space="preserve"> </w:t>
+      </w:r>
+      <w:r>
+        <w:rPr>
+          <w:lang w:val="en-US"/>
+        </w:rPr>
+        <w:t>with search results is shown in the screen.</w:t>
+      </w:r>
+      <w:r>
+        <w:rPr>
+          <w:lang w:val="en-US"/>
+        </w:rPr>
+        <w:t xml:space="preserve"> </w:t>
+      </w:r>
+    </w:p>
+    <w:p>
+      <w:pPr>
+        <w:rPr>
+          <w:lang w:val="en-US"/>
+        </w:rPr>
+      </w:pPr>
+      <w:r>
+        <w:rPr>
+          <w:lang w:val="en-US"/>
+        </w:rPr>
+        <w:t>You</w:t>
+      </w:r>
+      <w:r>
+        <w:rPr>
+          <w:lang w:val="en-US"/>
+        </w:rPr>
+        <w:t xml:space="preserve"> </w:t>
+      </w:r>
+      <w:r>
+        <w:rPr>
+          <w:lang w:val="en-US"/>
+        </w:rPr>
+        <w:t>can</w:t>
+      </w:r>
+      <w:r>
+        <w:rPr>
+          <w:lang w:val="en-US"/>
+        </w:rPr>
+        <w:t xml:space="preserve"> </w:t>
+      </w:r>
+      <w:r>
+        <w:rPr>
+          <w:lang w:val="en-US"/>
+        </w:rPr>
+        <w:t>use</w:t>
+      </w:r>
+      <w:r>
+        <w:rPr>
+          <w:lang w:val="en-US"/>
+        </w:rPr>
+        <w:t xml:space="preserve"> </w:t>
+      </w:r>
+      <w:r>
+        <w:rPr>
+          <w:lang w:val="en-US"/>
+        </w:rPr>
+        <w:t>the</w:t>
+      </w:r>
+      <w:r>
+        <w:rPr>
+          <w:lang w:val="en-US"/>
+        </w:rPr>
+        <w:t xml:space="preserve"> </w:t>
+      </w:r>
+      <w:r>
+        <w:rPr>
+          <w:lang w:val="en-US"/>
+        </w:rPr>
+        <w:t>site</w:t>
+      </w:r>
+      <w:r>
+        <w:rPr>
+          <w:lang w:val="en-US"/>
+        </w:rPr>
+        <w:t xml:space="preserve"> </w:t>
+      </w:r>
+      <w:r>
+        <w:rPr>
+          <w:lang w:val="en-US"/>
+        </w:rPr>
+        <w:t>as</w:t>
+      </w:r>
+      <w:r>
+        <w:rPr>
+          <w:lang w:val="en-US"/>
+        </w:rPr>
+        <w:t xml:space="preserve"> </w:t>
+      </w:r>
+      <w:r>
+        <w:rPr>
+          <w:lang w:val="en-US"/>
+        </w:rPr>
+        <w:t>in usual</w:t>
+      </w:r>
+      <w:r>
+        <w:rPr>
+          <w:lang w:val="en-US"/>
+        </w:rPr>
+        <w:t xml:space="preserve"> </w:t>
+      </w:r>
+      <w:r>
+        <w:rPr>
+          <w:lang w:val="en-US"/>
+        </w:rPr>
+        <w:t>Browser</w:t>
+      </w:r>
+      <w:r>
+        <w:rPr>
+          <w:lang w:val="en-US"/>
+        </w:rPr>
+        <w:t>.</w:t>
+      </w:r>
+    </w:p>
+    <w:p>
+      <w:pPr>
+        <w:rPr>
+          <w:lang w:val="en-US"/>
+        </w:rPr>
+      </w:pPr>
+      <w:r>
+        <w:rPr>
+          <w:lang w:val="en-US"/>
+        </w:rPr>
+        <w:t>If you go to the tab with ready distribution</w:t>
+      </w:r>
+      <w:r>
+        <w:rPr>
+          <w:lang w:val="en-US"/>
+        </w:rPr>
+        <w:t xml:space="preserve">, </w:t>
+      </w:r>
+      <w:r>
+        <w:rPr>
+          <w:lang w:val="en-US"/>
+        </w:rPr>
+        <w:t>WEB</w:t>
+      </w:r>
+      <w:r>
+        <w:rPr>
+          <w:lang w:val="en-US"/>
+        </w:rPr>
+        <w:t xml:space="preserve"> </w:t>
+      </w:r>
+      <w:r>
+        <w:rPr>
+          <w:lang w:val="en-US"/>
+        </w:rPr>
+        <w:t>Browser</w:t>
+      </w:r>
+      <w:r>
+        <w:rPr>
+          <w:lang w:val="en-US"/>
+        </w:rPr>
+        <w:t xml:space="preserve"> offers to load distribution.</w:t>
+      </w:r>
+      <w:r>
+        <w:rPr>
+          <w:lang w:val="en-US"/>
+        </w:rPr>
+        <w:t xml:space="preserve"> </w:t>
+      </w:r>
+    </w:p>
+    <w:p>
+      <w:pPr>
+        <w:rPr>
+          <w:lang w:val="en-US"/>
+        </w:rPr>
+      </w:pPr>
+      <w:r>
+        <w:rPr>
+          <w:lang w:val="en-US"/>
+        </w:rPr>
+        <w:t>If you press the key “Download Distribution” you skip to inside “Torrent Client”.</w:t>
+      </w:r>
+    </w:p>
+    <w:p>
+      <w:pPr>
         <w:pStyle w:val="Heading2"/>
       </w:pPr>
-      <w:bookmarkStart w:id="9" w:name="_Toc286615848"/>
+      <w:bookmarkStart w:id="10" w:name="_Toc288154826"/>
       <w:r>
         <w:rPr>
           <w:lang w:val="en-US"/>
@@ -4052,7 +4080,7 @@
       <w:r>
         <w:t>»</w:t>
       </w:r>
-      <w:bookmarkEnd w:id="9"/>
+      <w:bookmarkEnd w:id="10"/>
     </w:p>
     <w:p>
       <w:pPr>
@@ -4273,207 +4301,36 @@
     </w:p>
     <w:p>
       <w:pPr>
-        <w:rPr>
-          <w:lang w:val="en-US"/>
-        </w:rPr>
-      </w:pPr>
-      <w:r>
-        <w:rPr>
-          <w:lang w:val="en-US"/>
-        </w:rPr>
-        <w:t>The</w:t>
-      </w:r>
-      <w:r>
-        <w:rPr>
-          <w:lang w:val="en-US"/>
-        </w:rPr>
-        <w:t xml:space="preserve"> </w:t>
-      </w:r>
-      <w:r>
-        <w:rPr>
-          <w:lang w:val="en-US"/>
-        </w:rPr>
-        <w:t>last</w:t>
-      </w:r>
-      <w:r>
-        <w:rPr>
-          <w:lang w:val="en-US"/>
-        </w:rPr>
-        <w:t xml:space="preserve"> </w:t>
-      </w:r>
-      <w:r>
-        <w:rPr>
-          <w:lang w:val="en-US"/>
-        </w:rPr>
-        <w:t>chosen</w:t>
-      </w:r>
-      <w:r>
-        <w:rPr>
-          <w:lang w:val="en-US"/>
-        </w:rPr>
-        <w:t xml:space="preserve"> </w:t>
-      </w:r>
-      <w:r>
-        <w:rPr>
-          <w:lang w:val="en-US"/>
-        </w:rPr>
-        <w:t>by</w:t>
-      </w:r>
-      <w:r>
-        <w:rPr>
-          <w:lang w:val="en-US"/>
-        </w:rPr>
-        <w:t xml:space="preserve"> </w:t>
-      </w:r>
-      <w:r>
-        <w:rPr>
-          <w:lang w:val="en-US"/>
-        </w:rPr>
-        <w:t>you</w:t>
-      </w:r>
-      <w:r>
-        <w:rPr>
-          <w:lang w:val="en-US"/>
-        </w:rPr>
-        <w:t xml:space="preserve"> </w:t>
-      </w:r>
-      <w:r>
-        <w:rPr>
-          <w:lang w:val="en-US"/>
-        </w:rPr>
-        <w:t>distribution</w:t>
-      </w:r>
-      <w:r>
-        <w:rPr>
-          <w:lang w:val="en-US"/>
-        </w:rPr>
-        <w:t xml:space="preserve"> </w:t>
-      </w:r>
-      <w:r>
-        <w:rPr>
-          <w:lang w:val="en-US"/>
-        </w:rPr>
-        <w:t>is</w:t>
-      </w:r>
-      <w:r>
-        <w:rPr>
-          <w:lang w:val="en-US"/>
-        </w:rPr>
-        <w:t xml:space="preserve"> </w:t>
-      </w:r>
-      <w:r>
-        <w:rPr>
-          <w:lang w:val="en-US"/>
-        </w:rPr>
-        <w:t>to</w:t>
-      </w:r>
-      <w:r>
-        <w:rPr>
-          <w:lang w:val="en-US"/>
-        </w:rPr>
-        <w:t xml:space="preserve"> </w:t>
-      </w:r>
-      <w:r>
-        <w:rPr>
-          <w:lang w:val="en-US"/>
-        </w:rPr>
-        <w:t>be</w:t>
-      </w:r>
-      <w:r>
-        <w:rPr>
-          <w:lang w:val="en-US"/>
-        </w:rPr>
-        <w:t xml:space="preserve"> </w:t>
-      </w:r>
-      <w:r>
-        <w:rPr>
-          <w:lang w:val="en-US"/>
-        </w:rPr>
-        <w:t>downloaded</w:t>
-      </w:r>
-      <w:r>
-        <w:rPr>
-          <w:lang w:val="en-US"/>
-        </w:rPr>
-        <w:t xml:space="preserve">. </w:t>
-      </w:r>
-      <w:r>
-        <w:rPr>
-          <w:lang w:val="en-US"/>
-        </w:rPr>
-        <w:t>In</w:t>
-      </w:r>
-      <w:r>
-        <w:rPr>
-          <w:lang w:val="en-US"/>
-        </w:rPr>
-        <w:t xml:space="preserve"> </w:t>
-      </w:r>
-      <w:r>
-        <w:rPr>
-          <w:lang w:val="en-US"/>
-        </w:rPr>
-        <w:t>the</w:t>
-      </w:r>
-      <w:r>
-        <w:rPr>
-          <w:lang w:val="en-US"/>
-        </w:rPr>
-        <w:t xml:space="preserve"> </w:t>
-      </w:r>
-      <w:r>
-        <w:rPr>
-          <w:lang w:val="en-US"/>
-        </w:rPr>
-        <w:t>screen</w:t>
-      </w:r>
-      <w:r>
-        <w:rPr>
-          <w:lang w:val="en-US"/>
-        </w:rPr>
-        <w:t xml:space="preserve"> </w:t>
-      </w:r>
-      <w:r>
-        <w:rPr>
-          <w:lang w:val="en-US"/>
-        </w:rPr>
-        <w:t>you</w:t>
-      </w:r>
-      <w:r>
-        <w:rPr>
-          <w:lang w:val="en-US"/>
-        </w:rPr>
-        <w:t xml:space="preserve"> </w:t>
-      </w:r>
-      <w:r>
-        <w:rPr>
-          <w:lang w:val="en-US"/>
-        </w:rPr>
-        <w:t>can</w:t>
-      </w:r>
-      <w:r>
-        <w:rPr>
-          <w:lang w:val="en-US"/>
-        </w:rPr>
-        <w:t xml:space="preserve"> </w:t>
-      </w:r>
-      <w:r>
-        <w:rPr>
-          <w:lang w:val="en-US"/>
-        </w:rPr>
-        <w:t>monitor</w:t>
-      </w:r>
-      <w:r>
-        <w:rPr>
-          <w:lang w:val="en-US"/>
-        </w:rPr>
-        <w:t xml:space="preserve"> </w:t>
-      </w:r>
-      <w:r>
-        <w:rPr>
-          <w:lang w:val="en-US"/>
-        </w:rPr>
-        <w:t xml:space="preserve">downloading process in details. </w:t>
+        <w:pStyle w:val="ListParagraph"/>
+        <w:numPr>
+          <w:ilvl w:val="0"/>
+          <w:numId w:val="30"/>
+        </w:numPr>
+        <w:rPr>
+          <w:b/>
+          <w:lang w:val="en-US"/>
+        </w:rPr>
+      </w:pPr>
+      <w:r>
+        <w:rPr>
+          <w:b/>
+          <w:lang w:val="en-US"/>
+        </w:rPr>
+        <w:t>To select files (Files) - you can choose which files to download, for example, if the tor</w:t>
+      </w:r>
+      <w:r>
+        <w:rPr>
+          <w:b/>
+          <w:lang w:val="en-US"/>
+        </w:rPr>
+        <w:t>r</w:t>
+      </w:r>
+      <w:r>
+        <w:rPr>
+          <w:b/>
+          <w:lang w:val="en-US"/>
+        </w:rPr>
+        <w:t>ent file is generated for several albums of music.</w:t>
       </w:r>
     </w:p>
     <w:p>
@@ -4486,19 +4343,67 @@
         <w:rPr>
           <w:lang w:val="en-US"/>
         </w:rPr>
-        <w:t>Torrent</w:t>
-      </w:r>
-      <w:r>
-        <w:rPr>
-          <w:lang w:val="en-US"/>
-        </w:rPr>
-        <w:t xml:space="preserve"> </w:t>
-      </w:r>
-      <w:r>
-        <w:rPr>
-          <w:lang w:val="en-US"/>
-        </w:rPr>
-        <w:t>Client</w:t>
+        <w:t>The</w:t>
+      </w:r>
+      <w:r>
+        <w:rPr>
+          <w:lang w:val="en-US"/>
+        </w:rPr>
+        <w:t xml:space="preserve"> </w:t>
+      </w:r>
+      <w:r>
+        <w:rPr>
+          <w:lang w:val="en-US"/>
+        </w:rPr>
+        <w:t>last</w:t>
+      </w:r>
+      <w:r>
+        <w:rPr>
+          <w:lang w:val="en-US"/>
+        </w:rPr>
+        <w:t xml:space="preserve"> </w:t>
+      </w:r>
+      <w:r>
+        <w:rPr>
+          <w:lang w:val="en-US"/>
+        </w:rPr>
+        <w:t>chosen</w:t>
+      </w:r>
+      <w:r>
+        <w:rPr>
+          <w:lang w:val="en-US"/>
+        </w:rPr>
+        <w:t xml:space="preserve"> </w:t>
+      </w:r>
+      <w:r>
+        <w:rPr>
+          <w:lang w:val="en-US"/>
+        </w:rPr>
+        <w:t>by</w:t>
+      </w:r>
+      <w:r>
+        <w:rPr>
+          <w:lang w:val="en-US"/>
+        </w:rPr>
+        <w:t xml:space="preserve"> </w:t>
+      </w:r>
+      <w:r>
+        <w:rPr>
+          <w:lang w:val="en-US"/>
+        </w:rPr>
+        <w:t>you</w:t>
+      </w:r>
+      <w:r>
+        <w:rPr>
+          <w:lang w:val="en-US"/>
+        </w:rPr>
+        <w:t xml:space="preserve"> </w:t>
+      </w:r>
+      <w:r>
+        <w:rPr>
+          <w:lang w:val="en-US"/>
+        </w:rPr>
+        <w:t>distribution</w:t>
       </w:r>
       <w:r>
         <w:rPr>
@@ -4522,85 +4427,115 @@
         <w:rPr>
           <w:lang w:val="en-US"/>
         </w:rPr>
-        <w:t>made</w:t>
-      </w:r>
-      <w:r>
-        <w:rPr>
-          <w:lang w:val="en-US"/>
-        </w:rPr>
-        <w:t xml:space="preserve"> </w:t>
-      </w:r>
-      <w:r>
-        <w:rPr>
-          <w:lang w:val="en-US"/>
-        </w:rPr>
-        <w:t>as</w:t>
-      </w:r>
-      <w:r>
-        <w:rPr>
-          <w:lang w:val="en-US"/>
-        </w:rPr>
-        <w:t xml:space="preserve"> </w:t>
-      </w:r>
-      <w:r>
-        <w:rPr>
-          <w:lang w:val="en-US"/>
-        </w:rPr>
-        <w:t>a</w:t>
-      </w:r>
-      <w:r>
-        <w:rPr>
-          <w:lang w:val="en-US"/>
-        </w:rPr>
-        <w:t xml:space="preserve"> </w:t>
-      </w:r>
-      <w:r>
-        <w:rPr>
-          <w:lang w:val="en-US"/>
-        </w:rPr>
-        <w:t>service so you can easily send program to</w:t>
-      </w:r>
-      <w:r>
-        <w:rPr>
-          <w:lang w:val="en-US"/>
-        </w:rPr>
-        <w:t xml:space="preserve"> </w:t>
-      </w:r>
-      <w:r>
-        <w:rPr>
-          <w:lang w:val="en-US"/>
-        </w:rPr>
-        <w:t>background</w:t>
-      </w:r>
-      <w:r>
-        <w:rPr>
-          <w:lang w:val="en-US"/>
-        </w:rPr>
-        <w:t>,</w:t>
-      </w:r>
-      <w:r>
-        <w:rPr>
-          <w:lang w:val="en-US"/>
-        </w:rPr>
-        <w:t xml:space="preserve"> if press a phone key</w:t>
-      </w:r>
-      <w:r>
-        <w:rPr>
-          <w:lang w:val="en-US"/>
-        </w:rPr>
-        <w:t xml:space="preserve"> «</w:t>
-      </w:r>
-      <w:r>
-        <w:rPr>
-          <w:lang w:val="en-US"/>
-        </w:rPr>
-        <w:t>Home</w:t>
-      </w:r>
-      <w:r>
-        <w:rPr>
-          <w:lang w:val="en-US"/>
-        </w:rPr>
-        <w:t>»</w:t>
+        <w:t>to</w:t>
+      </w:r>
+      <w:r>
+        <w:rPr>
+          <w:lang w:val="en-US"/>
+        </w:rPr>
+        <w:t xml:space="preserve"> </w:t>
+      </w:r>
+      <w:r>
+        <w:rPr>
+          <w:lang w:val="en-US"/>
+        </w:rPr>
+        <w:t>be</w:t>
+      </w:r>
+      <w:r>
+        <w:rPr>
+          <w:lang w:val="en-US"/>
+        </w:rPr>
+        <w:t xml:space="preserve"> </w:t>
+      </w:r>
+      <w:r>
+        <w:rPr>
+          <w:lang w:val="en-US"/>
+        </w:rPr>
+        <w:t>downloaded</w:t>
+      </w:r>
+      <w:r>
+        <w:rPr>
+          <w:lang w:val="en-US"/>
+        </w:rPr>
+        <w:t xml:space="preserve">. </w:t>
+      </w:r>
+      <w:r>
+        <w:rPr>
+          <w:lang w:val="en-US"/>
+        </w:rPr>
+        <w:t>In</w:t>
+      </w:r>
+      <w:r>
+        <w:rPr>
+          <w:lang w:val="en-US"/>
+        </w:rPr>
+        <w:t xml:space="preserve"> </w:t>
+      </w:r>
+      <w:r>
+        <w:rPr>
+          <w:lang w:val="en-US"/>
+        </w:rPr>
+        <w:t>the</w:t>
+      </w:r>
+      <w:r>
+        <w:rPr>
+          <w:lang w:val="en-US"/>
+        </w:rPr>
+        <w:t xml:space="preserve"> </w:t>
+      </w:r>
+      <w:r>
+        <w:rPr>
+          <w:lang w:val="en-US"/>
+        </w:rPr>
+        <w:t>screen</w:t>
+      </w:r>
+      <w:r>
+        <w:rPr>
+          <w:lang w:val="en-US"/>
+        </w:rPr>
+        <w:t xml:space="preserve"> </w:t>
+      </w:r>
+      <w:r>
+        <w:rPr>
+          <w:lang w:val="en-US"/>
+        </w:rPr>
+        <w:t>you</w:t>
+      </w:r>
+      <w:r>
+        <w:rPr>
+          <w:lang w:val="en-US"/>
+        </w:rPr>
+        <w:t xml:space="preserve"> </w:t>
+      </w:r>
+      <w:r>
+        <w:rPr>
+          <w:lang w:val="en-US"/>
+        </w:rPr>
+        <w:t>can</w:t>
+      </w:r>
+      <w:r>
+        <w:rPr>
+          <w:lang w:val="en-US"/>
+        </w:rPr>
+        <w:t xml:space="preserve"> </w:t>
+      </w:r>
+      <w:r>
+        <w:rPr>
+          <w:lang w:val="en-US"/>
+        </w:rPr>
+        <w:t>monitor</w:t>
+      </w:r>
+      <w:r>
+        <w:rPr>
+          <w:lang w:val="en-US"/>
+        </w:rPr>
+        <w:t xml:space="preserve"> </w:t>
+      </w:r>
+      <w:r>
+        <w:rPr>
+          <w:lang w:val="en-US"/>
+        </w:rPr>
+        <w:t xml:space="preserve">downloading process in details. </w:t>
       </w:r>
     </w:p>
     <w:p>
@@ -4613,187 +4548,287 @@
         <w:rPr>
           <w:lang w:val="en-US"/>
         </w:rPr>
-        <w:t>To</w:t>
-      </w:r>
-      <w:r>
-        <w:rPr>
-          <w:lang w:val="en-US"/>
-        </w:rPr>
-        <w:t xml:space="preserve"> </w:t>
-      </w:r>
-      <w:r>
-        <w:rPr>
-          <w:lang w:val="en-US"/>
-        </w:rPr>
-        <w:t>back</w:t>
-      </w:r>
-      <w:r>
-        <w:rPr>
-          <w:lang w:val="en-US"/>
-        </w:rPr>
-        <w:t xml:space="preserve"> </w:t>
-      </w:r>
-      <w:r>
-        <w:rPr>
-          <w:lang w:val="en-US"/>
-        </w:rPr>
-        <w:t>and</w:t>
-      </w:r>
-      <w:r>
-        <w:rPr>
-          <w:lang w:val="en-US"/>
-        </w:rPr>
-        <w:t xml:space="preserve"> </w:t>
-      </w:r>
-      <w:r>
-        <w:rPr>
-          <w:lang w:val="en-US"/>
-        </w:rPr>
-        <w:t>to</w:t>
-      </w:r>
-      <w:r>
-        <w:rPr>
-          <w:lang w:val="en-US"/>
-        </w:rPr>
-        <w:t xml:space="preserve"> </w:t>
-      </w:r>
-      <w:r>
-        <w:rPr>
-          <w:lang w:val="en-US"/>
-        </w:rPr>
-        <w:t>check</w:t>
-      </w:r>
-      <w:r>
-        <w:rPr>
-          <w:lang w:val="en-US"/>
-        </w:rPr>
-        <w:t xml:space="preserve"> </w:t>
-      </w:r>
-      <w:r>
-        <w:rPr>
-          <w:lang w:val="en-US"/>
-        </w:rPr>
-        <w:t>the</w:t>
-      </w:r>
-      <w:r>
-        <w:rPr>
-          <w:lang w:val="en-US"/>
-        </w:rPr>
-        <w:t xml:space="preserve"> </w:t>
-      </w:r>
-      <w:r>
-        <w:rPr>
-          <w:lang w:val="en-US"/>
-        </w:rPr>
-        <w:t>downloading</w:t>
-      </w:r>
-      <w:r>
-        <w:rPr>
-          <w:lang w:val="en-US"/>
-        </w:rPr>
-        <w:t xml:space="preserve"> </w:t>
-      </w:r>
-      <w:r>
-        <w:rPr>
-          <w:lang w:val="en-US"/>
-        </w:rPr>
-        <w:t>process</w:t>
-      </w:r>
-      <w:r>
-        <w:rPr>
-          <w:lang w:val="en-US"/>
-        </w:rPr>
-        <w:t xml:space="preserve"> </w:t>
-      </w:r>
-      <w:r>
-        <w:rPr>
-          <w:lang w:val="en-US"/>
-        </w:rPr>
-        <w:t>you</w:t>
-      </w:r>
-      <w:r>
-        <w:rPr>
-          <w:lang w:val="en-US"/>
-        </w:rPr>
-        <w:t xml:space="preserve"> </w:t>
-      </w:r>
-      <w:r>
-        <w:rPr>
-          <w:lang w:val="en-US"/>
-        </w:rPr>
-        <w:t>can</w:t>
-      </w:r>
-      <w:r>
-        <w:rPr>
-          <w:lang w:val="en-US"/>
-        </w:rPr>
-        <w:t xml:space="preserve"> </w:t>
-      </w:r>
-      <w:r>
-        <w:rPr>
-          <w:lang w:val="en-US"/>
-        </w:rPr>
-        <w:t>at</w:t>
-      </w:r>
-      <w:r>
-        <w:rPr>
-          <w:lang w:val="en-US"/>
-        </w:rPr>
-        <w:t xml:space="preserve"> </w:t>
-      </w:r>
-      <w:r>
-        <w:rPr>
-          <w:lang w:val="en-US"/>
-        </w:rPr>
-        <w:t>any</w:t>
-      </w:r>
-      <w:r>
-        <w:rPr>
-          <w:lang w:val="en-US"/>
-        </w:rPr>
-        <w:t xml:space="preserve"> </w:t>
-      </w:r>
-      <w:r>
-        <w:rPr>
-          <w:lang w:val="en-US"/>
-        </w:rPr>
-        <w:t>moment</w:t>
-      </w:r>
-      <w:r>
-        <w:rPr>
-          <w:lang w:val="en-US"/>
-        </w:rPr>
-        <w:t xml:space="preserve"> – press a key “icon” on status panel of the phone.</w:t>
-      </w:r>
-      <w:r>
-        <w:rPr>
-          <w:lang w:val="en-US"/>
-        </w:rPr>
-        <w:t xml:space="preserve"> </w:t>
+        <w:t>Torrent</w:t>
+      </w:r>
+      <w:r>
+        <w:rPr>
+          <w:lang w:val="en-US"/>
+        </w:rPr>
+        <w:t xml:space="preserve"> </w:t>
+      </w:r>
+      <w:r>
+        <w:rPr>
+          <w:lang w:val="en-US"/>
+        </w:rPr>
+        <w:t>Client</w:t>
+      </w:r>
+      <w:r>
+        <w:rPr>
+          <w:lang w:val="en-US"/>
+        </w:rPr>
+        <w:t xml:space="preserve"> </w:t>
+      </w:r>
+      <w:r>
+        <w:rPr>
+          <w:lang w:val="en-US"/>
+        </w:rPr>
+        <w:t>is</w:t>
+      </w:r>
+      <w:r>
+        <w:rPr>
+          <w:lang w:val="en-US"/>
+        </w:rPr>
+        <w:t xml:space="preserve"> </w:t>
+      </w:r>
+      <w:r>
+        <w:rPr>
+          <w:lang w:val="en-US"/>
+        </w:rPr>
+        <w:t>made</w:t>
+      </w:r>
+      <w:r>
+        <w:rPr>
+          <w:lang w:val="en-US"/>
+        </w:rPr>
+        <w:t xml:space="preserve"> </w:t>
+      </w:r>
+      <w:r>
+        <w:rPr>
+          <w:lang w:val="en-US"/>
+        </w:rPr>
+        <w:t>as</w:t>
+      </w:r>
+      <w:r>
+        <w:rPr>
+          <w:lang w:val="en-US"/>
+        </w:rPr>
+        <w:t xml:space="preserve"> </w:t>
+      </w:r>
+      <w:r>
+        <w:rPr>
+          <w:lang w:val="en-US"/>
+        </w:rPr>
+        <w:t>a</w:t>
+      </w:r>
+      <w:r>
+        <w:rPr>
+          <w:lang w:val="en-US"/>
+        </w:rPr>
+        <w:t xml:space="preserve"> </w:t>
+      </w:r>
+      <w:r>
+        <w:rPr>
+          <w:lang w:val="en-US"/>
+        </w:rPr>
+        <w:t>service so you can easily send program to</w:t>
+      </w:r>
+      <w:r>
+        <w:rPr>
+          <w:lang w:val="en-US"/>
+        </w:rPr>
+        <w:t xml:space="preserve"> </w:t>
+      </w:r>
+      <w:r>
+        <w:rPr>
+          <w:lang w:val="en-US"/>
+        </w:rPr>
+        <w:t>background</w:t>
+      </w:r>
+      <w:r>
+        <w:rPr>
+          <w:lang w:val="en-US"/>
+        </w:rPr>
+        <w:t>,</w:t>
+      </w:r>
+      <w:r>
+        <w:rPr>
+          <w:lang w:val="en-US"/>
+        </w:rPr>
+        <w:t xml:space="preserve"> if press a phone key</w:t>
+      </w:r>
+      <w:r>
+        <w:rPr>
+          <w:lang w:val="en-US"/>
+        </w:rPr>
+        <w:t xml:space="preserve"> «</w:t>
+      </w:r>
+      <w:r>
+        <w:rPr>
+          <w:lang w:val="en-US"/>
+        </w:rPr>
+        <w:t>Home</w:t>
+      </w:r>
+      <w:r>
+        <w:rPr>
+          <w:lang w:val="en-US"/>
+        </w:rPr>
+        <w:t>»</w:t>
       </w:r>
     </w:p>
     <w:p>
       <w:pPr>
         <w:rPr>
-          <w:sz w:val="28"/>
-          <w:lang w:val="en-US"/>
-        </w:rPr>
-      </w:pPr>
-      <w:r>
-        <w:rPr>
-          <w:lang w:val="en-US"/>
-        </w:rPr>
-        <w:t>When the content is loaded Torrent Client is automatically switches to</w:t>
-      </w:r>
-      <w:r>
-        <w:rPr>
-          <w:lang w:val="en-US"/>
-        </w:rPr>
-        <w:t xml:space="preserve"> seeding mode.</w:t>
-      </w:r>
-      <w:r>
-        <w:rPr>
-          <w:sz w:val="28"/>
+          <w:lang w:val="en-US"/>
+        </w:rPr>
+      </w:pPr>
+      <w:r>
+        <w:rPr>
+          <w:lang w:val="en-US"/>
+        </w:rPr>
+        <w:t>To</w:t>
+      </w:r>
+      <w:r>
+        <w:rPr>
+          <w:lang w:val="en-US"/>
+        </w:rPr>
+        <w:t xml:space="preserve"> </w:t>
+      </w:r>
+      <w:r>
+        <w:rPr>
+          <w:lang w:val="en-US"/>
+        </w:rPr>
+        <w:t>back</w:t>
+      </w:r>
+      <w:r>
+        <w:rPr>
+          <w:lang w:val="en-US"/>
+        </w:rPr>
+        <w:t xml:space="preserve"> </w:t>
+      </w:r>
+      <w:r>
+        <w:rPr>
+          <w:lang w:val="en-US"/>
+        </w:rPr>
+        <w:t>and</w:t>
+      </w:r>
+      <w:r>
+        <w:rPr>
+          <w:lang w:val="en-US"/>
+        </w:rPr>
+        <w:t xml:space="preserve"> </w:t>
+      </w:r>
+      <w:r>
+        <w:rPr>
+          <w:lang w:val="en-US"/>
+        </w:rPr>
+        <w:t>to</w:t>
+      </w:r>
+      <w:r>
+        <w:rPr>
+          <w:lang w:val="en-US"/>
+        </w:rPr>
+        <w:t xml:space="preserve"> </w:t>
+      </w:r>
+      <w:r>
+        <w:rPr>
+          <w:lang w:val="en-US"/>
+        </w:rPr>
+        <w:t>check</w:t>
+      </w:r>
+      <w:r>
+        <w:rPr>
+          <w:lang w:val="en-US"/>
+        </w:rPr>
+        <w:t xml:space="preserve"> </w:t>
+      </w:r>
+      <w:r>
+        <w:rPr>
+          <w:lang w:val="en-US"/>
+        </w:rPr>
+        <w:t>the</w:t>
+      </w:r>
+      <w:r>
+        <w:rPr>
+          <w:lang w:val="en-US"/>
+        </w:rPr>
+        <w:t xml:space="preserve"> </w:t>
+      </w:r>
+      <w:r>
+        <w:rPr>
+          <w:lang w:val="en-US"/>
+        </w:rPr>
+        <w:t>downloading</w:t>
+      </w:r>
+      <w:r>
+        <w:rPr>
+          <w:lang w:val="en-US"/>
+        </w:rPr>
+        <w:t xml:space="preserve"> </w:t>
+      </w:r>
+      <w:r>
+        <w:rPr>
+          <w:lang w:val="en-US"/>
+        </w:rPr>
+        <w:t>process</w:t>
+      </w:r>
+      <w:r>
+        <w:rPr>
+          <w:lang w:val="en-US"/>
+        </w:rPr>
+        <w:t xml:space="preserve"> </w:t>
+      </w:r>
+      <w:r>
+        <w:rPr>
+          <w:lang w:val="en-US"/>
+        </w:rPr>
+        <w:t>you</w:t>
+      </w:r>
+      <w:r>
+        <w:rPr>
+          <w:lang w:val="en-US"/>
+        </w:rPr>
+        <w:t xml:space="preserve"> </w:t>
+      </w:r>
+      <w:r>
+        <w:rPr>
+          <w:lang w:val="en-US"/>
+        </w:rPr>
+        <w:t>can</w:t>
+      </w:r>
+      <w:r>
+        <w:rPr>
+          <w:lang w:val="en-US"/>
+        </w:rPr>
+        <w:t xml:space="preserve"> </w:t>
+      </w:r>
+      <w:r>
+        <w:rPr>
+          <w:lang w:val="en-US"/>
+        </w:rPr>
+        <w:t>at</w:t>
+      </w:r>
+      <w:r>
+        <w:rPr>
+          <w:lang w:val="en-US"/>
+        </w:rPr>
+        <w:t xml:space="preserve"> </w:t>
+      </w:r>
+      <w:r>
+        <w:rPr>
+          <w:lang w:val="en-US"/>
+        </w:rPr>
+        <w:t>any</w:t>
+      </w:r>
+      <w:r>
+        <w:rPr>
+          <w:lang w:val="en-US"/>
+        </w:rPr>
+        <w:t xml:space="preserve"> </w:t>
+      </w:r>
+      <w:r>
+        <w:rPr>
+          <w:lang w:val="en-US"/>
+        </w:rPr>
+        <w:t>moment</w:t>
+      </w:r>
+      <w:r>
+        <w:rPr>
+          <w:lang w:val="en-US"/>
+        </w:rPr>
+        <w:t xml:space="preserve"> – press a key “icon” on status panel of the phone.</w:t>
+      </w:r>
+      <w:r>
+        <w:rPr>
           <w:lang w:val="en-US"/>
         </w:rPr>
         <w:t xml:space="preserve"> </w:t>
@@ -4801,43 +4836,70 @@
     </w:p>
     <w:p>
       <w:pPr>
-        <w:ind w:firstLine="432"/>
-        <w:rPr>
-          <w:lang w:val="en-US"/>
-        </w:rPr>
-      </w:pPr>
-      <w:r>
-        <w:rPr>
-          <w:lang w:val="en-US"/>
-        </w:rPr>
-        <w:t xml:space="preserve">NB. Functional abilities of the Client that are available </w:t>
-      </w:r>
-      <w:r>
-        <w:rPr>
-          <w:lang w:val="en-US"/>
-        </w:rPr>
-        <w:t>in the program are not the only options. The Client may work as a true torrent client (</w:t>
-      </w:r>
-      <w:proofErr w:type="spellStart"/>
-      <w:r>
-        <w:rPr>
-          <w:lang w:val="en-US"/>
-        </w:rPr>
-        <w:t>mTorrent</w:t>
-      </w:r>
-      <w:proofErr w:type="spellEnd"/>
-      <w:r>
-        <w:rPr>
-          <w:lang w:val="en-US"/>
-        </w:rPr>
-        <w:t>). Interface can be extended by users’ requests.</w:t>
+        <w:rPr>
+          <w:sz w:val="28"/>
+          <w:lang w:val="en-US"/>
+        </w:rPr>
+      </w:pPr>
+      <w:r>
+        <w:rPr>
+          <w:lang w:val="en-US"/>
+        </w:rPr>
+        <w:t>When the content is loaded Torrent Client is automatically switches to</w:t>
+      </w:r>
+      <w:r>
+        <w:rPr>
+          <w:lang w:val="en-US"/>
+        </w:rPr>
+        <w:t xml:space="preserve"> seeding mode.</w:t>
+      </w:r>
+      <w:r>
+        <w:rPr>
+          <w:sz w:val="28"/>
+          <w:lang w:val="en-US"/>
+        </w:rPr>
+        <w:t xml:space="preserve"> </w:t>
       </w:r>
     </w:p>
     <w:p>
       <w:pPr>
+        <w:ind w:firstLine="432"/>
+        <w:rPr>
+          <w:lang w:val="en-US"/>
+        </w:rPr>
+      </w:pPr>
+      <w:r>
+        <w:rPr>
+          <w:lang w:val="en-US"/>
+        </w:rPr>
+        <w:t xml:space="preserve">NB. Functional abilities of the Client that are available </w:t>
+      </w:r>
+      <w:r>
+        <w:rPr>
+          <w:lang w:val="en-US"/>
+        </w:rPr>
+        <w:t>in the program are not the only options. The Client may work as a true torrent client (</w:t>
+      </w:r>
+      <w:proofErr w:type="spellStart"/>
+      <w:r>
+        <w:rPr>
+          <w:lang w:val="en-US"/>
+        </w:rPr>
+        <w:t>mTorrent</w:t>
+      </w:r>
+      <w:proofErr w:type="spellEnd"/>
+      <w:r>
+        <w:rPr>
+          <w:lang w:val="en-US"/>
+        </w:rPr>
+        <w:t>). Interface can be extended by users’ requests.</w:t>
+      </w:r>
+    </w:p>
+    <w:p>
+      <w:pPr>
         <w:pStyle w:val="Heading1"/>
       </w:pPr>
-      <w:bookmarkStart w:id="10" w:name="_Toc286615849"/>
+      <w:bookmarkStart w:id="11" w:name="_Toc288154827"/>
       <w:r>
         <w:rPr>
           <w:lang w:val="en-US"/>
@@ -4853,7 +4915,7 @@
         </w:rPr>
         <w:t>recommendations</w:t>
       </w:r>
-      <w:bookmarkEnd w:id="10"/>
+      <w:bookmarkEnd w:id="11"/>
       <w:r>
         <w:t xml:space="preserve"> </w:t>
       </w:r>
@@ -5033,14 +5095,14 @@
           <w:lang w:val="en-US"/>
         </w:rPr>
       </w:pPr>
-      <w:bookmarkStart w:id="11" w:name="_Toc286615850"/>
+      <w:bookmarkStart w:id="12" w:name="_Toc288154828"/>
       <w:r>
         <w:rPr>
           <w:lang w:val="en-US"/>
         </w:rPr>
         <w:t>Change list</w:t>
       </w:r>
-      <w:bookmarkEnd w:id="11"/>
+      <w:bookmarkEnd w:id="12"/>
     </w:p>
     <w:p>
       <w:pPr>
@@ -5112,6 +5174,7 @@
         <w:rPr>
           <w:lang w:val="en-US"/>
         </w:rPr>
+        <w:lastRenderedPageBreak/>
         <w:t>Added change list into Help.</w:t>
       </w:r>
     </w:p>
@@ -5125,13 +5188,7 @@
         <w:rPr>
           <w:lang w:val="en-US"/>
         </w:rPr>
-        <w:t>1.0.0.</w:t>
-      </w:r>
-      <w:r>
-        <w:rPr>
-          <w:lang w:val="en-US"/>
-        </w:rPr>
-        <w:t>1-&gt;1.1</w:t>
+        <w:t>1.0.0.1-&gt;1.1</w:t>
       </w:r>
       <w:r>
         <w:rPr>
@@ -5175,8 +5232,6 @@
         </w:rPr>
         <w:t>site</w:t>
       </w:r>
-      <w:bookmarkStart w:id="12" w:name="_GoBack"/>
-      <w:bookmarkEnd w:id="12"/>
       <w:r>
         <w:rPr>
           <w:lang w:val="en-US"/>
@@ -5190,6 +5245,90 @@
           <w:lang w:val="en-US"/>
         </w:rPr>
       </w:pPr>
+      <w:r>
+        <w:rPr>
+          <w:lang w:val="en-US"/>
+        </w:rPr>
+        <w:t>1.</w:t>
+      </w:r>
+      <w:r>
+        <w:rPr>
+          <w:lang w:val="en-US"/>
+        </w:rPr>
+        <w:t>1</w:t>
+      </w:r>
+      <w:r>
+        <w:rPr>
+          <w:lang w:val="en-US"/>
+        </w:rPr>
+        <w:t>.0.1-&gt;1.</w:t>
+      </w:r>
+      <w:r>
+        <w:rPr>
+          <w:lang w:val="en-US"/>
+        </w:rPr>
+        <w:t>2</w:t>
+      </w:r>
+      <w:r>
+        <w:rPr>
+          <w:lang w:val="en-US"/>
+        </w:rPr>
+        <w:t>.0.1</w:t>
+      </w:r>
+    </w:p>
+    <w:p>
+      <w:pPr>
+        <w:pStyle w:val="ListParagraph"/>
+        <w:numPr>
+          <w:ilvl w:val="0"/>
+          <w:numId w:val="36"/>
+        </w:numPr>
+        <w:rPr>
+          <w:lang w:val="en-US"/>
+        </w:rPr>
+      </w:pPr>
+      <w:r>
+        <w:rPr>
+          <w:lang w:val="en-US"/>
+        </w:rPr>
+        <w:t xml:space="preserve">Added select </w:t>
+      </w:r>
+      <w:r>
+        <w:rPr>
+          <w:lang w:val="en-US"/>
+        </w:rPr>
+        <w:t xml:space="preserve">file </w:t>
+      </w:r>
+      <w:r>
+        <w:rPr>
+          <w:lang w:val="en-US"/>
+        </w:rPr>
+        <w:t>option</w:t>
+      </w:r>
+      <w:r>
+        <w:rPr>
+          <w:lang w:val="en-US"/>
+        </w:rPr>
+        <w:t>-</w:t>
+      </w:r>
+      <w:r>
+        <w:rPr>
+          <w:lang w:val="en-US"/>
+        </w:rPr>
+        <w:t>you can choose which files to download, for example, if the tor</w:t>
+      </w:r>
+      <w:r>
+        <w:rPr>
+          <w:lang w:val="en-US"/>
+        </w:rPr>
+        <w:t>r</w:t>
+      </w:r>
+      <w:r>
+        <w:rPr>
+          <w:lang w:val="en-US"/>
+        </w:rPr>
+        <w:t>ent file is generated for several albums of music.</w:t>
+      </w:r>
     </w:p>
     <w:sectPr>
       <w:footerReference w:type="default" r:id="rId10"/>
@@ -5257,7 +5396,7 @@
           <w:rPr>
             <w:noProof/>
           </w:rPr>
-          <w:t>2</w:t>
+          <w:t>1</w:t>
         </w:r>
         <w:r>
           <w:rPr>
@@ -9381,7 +9520,7 @@
 
 <file path=customXml/item1.xml><?xml version="1.0" encoding="utf-8"?>
 <CoverPageProperties xmlns="http://schemas.microsoft.com/office/2006/coverPageProps">
-  <PublishDate>2011-03-07T00:00:00</PublishDate>
+  <PublishDate>2011-03-17T00:00:00</PublishDate>
   <Abstract>Документ содежит краткое описание программы, инструкцию пользователя, рекомендации по использованию.</Abstract>
   <CompanyAddress/>
   <CompanyPhone/>
@@ -9403,7 +9542,7 @@
 </file>
 
 <file path=customXml/itemProps2.xml><?xml version="1.0" encoding="utf-8"?>
-<ds:datastoreItem xmlns:ds="http://schemas.openxmlformats.org/officeDocument/2006/customXml" ds:itemID="{BAB20943-401A-45F0-8329-24D62F1F5798}">
+<ds:datastoreItem xmlns:ds="http://schemas.openxmlformats.org/officeDocument/2006/customXml" ds:itemID="{67EC5C42-BDD5-4DAA-8660-2EEEE1892467}">
   <ds:schemaRefs>
     <ds:schemaRef ds:uri="http://schemas.openxmlformats.org/officeDocument/2006/bibliography"/>
   </ds:schemaRefs>

</xml_diff>

<commit_message>
changed docs changed file list Need fix application close
</commit_message>
<xml_diff>
--- a/RutrackerDownloader/docs/help_en/help.docx
+++ b/RutrackerDownloader/docs/help_en/help.docx
@@ -100,6 +100,7 @@
                   <w:rFonts w:asciiTheme="majorHAnsi" w:eastAsiaTheme="majorEastAsia" w:hAnsiTheme="majorHAnsi" w:cstheme="majorBidi"/>
                   <w:sz w:val="40"/>
                   <w:szCs w:val="40"/>
+                  <w:lang w:val="en-US"/>
                 </w:rPr>
                 <w:alias w:val="Подзаголовок"/>
                 <w:id w:val="15524255"/>
@@ -124,6 +125,7 @@
                         <w:rFonts w:asciiTheme="majorHAnsi" w:eastAsiaTheme="majorEastAsia" w:hAnsiTheme="majorHAnsi" w:cstheme="majorBidi"/>
                         <w:sz w:val="40"/>
                         <w:szCs w:val="40"/>
+                        <w:lang w:val="en-US"/>
                       </w:rPr>
                     </w:pPr>
                     <w:proofErr w:type="spellStart"/>
@@ -169,6 +171,7 @@
                         <w:rFonts w:asciiTheme="majorHAnsi" w:eastAsiaTheme="majorEastAsia" w:hAnsiTheme="majorHAnsi" w:cstheme="majorBidi"/>
                         <w:sz w:val="40"/>
                         <w:szCs w:val="40"/>
+                        <w:lang w:val="en-US"/>
                       </w:rPr>
                       <w:t xml:space="preserve"> 1.</w:t>
                     </w:r>
@@ -179,15 +182,7 @@
                         <w:szCs w:val="40"/>
                         <w:lang w:val="en-US"/>
                       </w:rPr>
-                      <w:t>3</w:t>
-                    </w:r>
-                    <w:r>
-                      <w:rPr>
-                        <w:rFonts w:asciiTheme="majorHAnsi" w:eastAsiaTheme="majorEastAsia" w:hAnsiTheme="majorHAnsi" w:cstheme="majorBidi"/>
-                        <w:sz w:val="40"/>
-                        <w:szCs w:val="40"/>
-                      </w:rPr>
-                      <w:t>.0.</w:t>
+                      <w:t>4.</w:t>
                     </w:r>
                     <w:r>
                       <w:rPr>
@@ -197,6 +192,15 @@
                         <w:lang w:val="en-US"/>
                       </w:rPr>
                       <w:t>1</w:t>
+                    </w:r>
+                    <w:r>
+                      <w:rPr>
+                        <w:rFonts w:asciiTheme="majorHAnsi" w:eastAsiaTheme="majorEastAsia" w:hAnsiTheme="majorHAnsi" w:cstheme="majorBidi"/>
+                        <w:sz w:val="40"/>
+                        <w:szCs w:val="40"/>
+                        <w:lang w:val="en-US"/>
+                      </w:rPr>
+                      <w:t>.1</w:t>
                     </w:r>
                   </w:p>
                 </w:tc>
@@ -253,6 +257,7 @@
                       <w:rPr>
                         <w:b/>
                         <w:bCs/>
+                        <w:lang w:val="en-US"/>
                       </w:rPr>
                     </w:pPr>
                     <w:proofErr w:type="spellStart"/>
@@ -280,11 +285,12 @@
                 <w:rPr>
                   <w:b/>
                   <w:bCs/>
+                  <w:lang w:val="en-US"/>
                 </w:rPr>
                 <w:alias w:val="Дата"/>
                 <w:id w:val="516659546"/>
                 <w:dataBinding w:prefixMappings="xmlns:ns0='http://schemas.microsoft.com/office/2006/coverPageProps'" w:xpath="/ns0:CoverPageProperties[1]/ns0:PublishDate[1]" w:storeItemID="{55AF091B-3C7A-41E3-B477-F2FDAA23CFDA}"/>
-                <w:date w:fullDate="2011-03-19T00:00:00Z">
+                <w:date w:fullDate="2011-03-23T00:00:00Z">
                   <w:dateFormat w:val="dd.MM.yyyy"/>
                   <w:lid w:val="ru-RU"/>
                   <w:storeMappedDataAs w:val="dateTime"/>
@@ -305,6 +311,7 @@
                       <w:rPr>
                         <w:b/>
                         <w:bCs/>
+                        <w:lang w:val="en-US"/>
                       </w:rPr>
                     </w:pPr>
                     <w:r>
@@ -313,7 +320,7 @@
                         <w:bCs/>
                         <w:lang w:val="en-US"/>
                       </w:rPr>
-                      <w:t>1</w:t>
+                      <w:t>23</w:t>
                     </w:r>
                     <w:r>
                       <w:rPr>
@@ -321,27 +328,13 @@
                         <w:bCs/>
                         <w:lang w:val="en-US"/>
                       </w:rPr>
-                      <w:t>9</w:t>
-                    </w:r>
-                    <w:r>
-                      <w:rPr>
-                        <w:b/>
-                        <w:bCs/>
-                      </w:rPr>
-                      <w:t>.0</w:t>
+                      <w:t>.03</w:t>
                     </w:r>
                     <w:r>
                       <w:rPr>
                         <w:b/>
                         <w:bCs/>
                         <w:lang w:val="en-US"/>
-                      </w:rPr>
-                      <w:t>3</w:t>
-                    </w:r>
-                    <w:r>
-                      <w:rPr>
-                        <w:b/>
-                        <w:bCs/>
                       </w:rPr>
                       <w:t>.2011</w:t>
                     </w:r>
@@ -402,6 +395,9 @@
                 <w:fldChar w:fldCharType="begin"/>
               </w:r>
               <w:r>
+                <w:rPr>
+                  <w:lang w:val="en-US"/>
+                </w:rPr>
                 <w:instrText xml:space="preserve"> TOC \o "1-3" \h \z \u </w:instrText>
               </w:r>
               <w:r>
@@ -422,7 +418,7 @@
                     <w:noProof/>
                     <w:sz w:val="22"/>
                     <w:szCs w:val="22"/>
-                    <w:lang w:eastAsia="ru-RU"/>
+                    <w:lang w:val="en-US" w:eastAsia="ru-RU"/>
                   </w:rPr>
                   <w:tab/>
                 </w:r>
@@ -438,6 +434,7 @@
                   <w:rPr>
                     <w:noProof/>
                     <w:webHidden/>
+                    <w:lang w:val="en-US"/>
                   </w:rPr>
                   <w:tab/>
                 </w:r>
@@ -1291,8 +1288,8 @@
         </w:sdt>
       </w:sdtContent>
     </w:sdt>
-    <w:bookmarkStart w:id="1" w:name="_Toc286493962" w:displacedByCustomXml="prev"/>
-    <w:bookmarkStart w:id="2" w:name="_Toc286493924" w:displacedByCustomXml="prev"/>
+    <w:bookmarkStart w:id="1" w:name="_Toc286493924" w:displacedByCustomXml="prev"/>
+    <w:bookmarkStart w:id="2" w:name="_Toc286493962" w:displacedByCustomXml="prev"/>
     <w:bookmarkEnd w:id="0"/>
     <w:bookmarkEnd w:id="2"/>
     <w:bookmarkEnd w:id="1"/>
@@ -1349,6 +1346,7 @@
           <w:lang w:val="en-US"/>
         </w:rPr>
       </w:pPr>
+      <w:proofErr w:type="gramStart"/>
       <w:r>
         <w:rPr>
           <w:lang w:val="en-US"/>
@@ -1377,6 +1375,12 @@
         <w:rPr>
           <w:lang w:val="en-US"/>
         </w:rPr>
+        <w:t xml:space="preserve">- </w:t>
+      </w:r>
+      <w:r>
+        <w:rPr>
+          <w:lang w:val="en-US"/>
+        </w:rPr>
         <w:t xml:space="preserve">bit torrent client (like </w:t>
       </w:r>
       <w:proofErr w:type="spellStart"/>
@@ -1397,16 +1401,9 @@
         <w:rPr>
           <w:lang w:val="en-US"/>
         </w:rPr>
-        <w:t xml:space="preserve"> sites</w:t>
-      </w:r>
-      <w:bookmarkStart w:id="4" w:name="_GoBack"/>
-      <w:bookmarkEnd w:id="4"/>
-      <w:r>
-        <w:rPr>
-          <w:lang w:val="en-US"/>
-        </w:rPr>
-        <w:t>.</w:t>
-      </w:r>
+        <w:t xml:space="preserve"> sites.</w:t>
+      </w:r>
+      <w:proofErr w:type="gramEnd"/>
     </w:p>
     <w:p>
       <w:pPr>
@@ -1414,11 +1411,18 @@
           <w:lang w:val="en-US"/>
         </w:rPr>
       </w:pPr>
-      <w:r>
-        <w:rPr>
-          <w:lang w:val="en-US"/>
-        </w:rPr>
-        <w:t>The goal of the program is</w:t>
+      <w:proofErr w:type="gramStart"/>
+      <w:r>
+        <w:rPr>
+          <w:lang w:val="en-US"/>
+        </w:rPr>
+        <w:t>The goal of the program</w:t>
+      </w:r>
+      <w:r>
+        <w:rPr>
+          <w:lang w:val="en-US"/>
+        </w:rPr>
+        <w:t xml:space="preserve"> -</w:t>
       </w:r>
       <w:r>
         <w:rPr>
@@ -1438,6 +1442,7 @@
         </w:rPr>
         <w:t>.</w:t>
       </w:r>
+      <w:proofErr w:type="gramEnd"/>
     </w:p>
     <w:p>
       <w:pPr>
@@ -2210,7 +2215,7 @@
           <w:lang w:val="en-US"/>
         </w:rPr>
       </w:pPr>
-      <w:bookmarkStart w:id="5" w:name="_Toc288273609"/>
+      <w:bookmarkStart w:id="4" w:name="_Toc288273609"/>
       <w:r>
         <w:rPr>
           <w:lang w:val="en-US"/>
@@ -2229,7 +2234,7 @@
         </w:rPr>
         <w:t>estrictions</w:t>
       </w:r>
-      <w:bookmarkEnd w:id="5"/>
+      <w:bookmarkEnd w:id="4"/>
     </w:p>
     <w:p>
       <w:pPr>
@@ -2358,7 +2363,7 @@
       <w:pPr>
         <w:pStyle w:val="Heading1"/>
       </w:pPr>
-      <w:bookmarkStart w:id="6" w:name="_Toc288273610"/>
+      <w:bookmarkStart w:id="5" w:name="_Toc288273610"/>
       <w:r>
         <w:rPr>
           <w:lang w:val="en-US"/>
@@ -2371,7 +2376,7 @@
         </w:rPr>
         <w:t>anual</w:t>
       </w:r>
-      <w:bookmarkEnd w:id="6"/>
+      <w:bookmarkEnd w:id="5"/>
     </w:p>
     <w:p>
       <w:pPr>
@@ -2380,7 +2385,7 @@
           <w:lang w:val="en-US"/>
         </w:rPr>
       </w:pPr>
-      <w:bookmarkStart w:id="7" w:name="_Toc288273611"/>
+      <w:bookmarkStart w:id="6" w:name="_Toc288273611"/>
       <w:r>
         <w:rPr>
           <w:lang w:val="en-US"/>
@@ -2399,7 +2404,7 @@
         </w:rPr>
         <w:t xml:space="preserve"> “Preferences”.</w:t>
       </w:r>
-      <w:bookmarkEnd w:id="7"/>
+      <w:bookmarkEnd w:id="6"/>
     </w:p>
     <w:p>
       <w:pPr>
@@ -3555,7 +3560,7 @@
       <w:pPr>
         <w:pStyle w:val="Heading2"/>
       </w:pPr>
-      <w:bookmarkStart w:id="8" w:name="_Toc288273612"/>
+      <w:bookmarkStart w:id="7" w:name="_Toc288273612"/>
       <w:r>
         <w:rPr>
           <w:lang w:val="en-US"/>
@@ -3585,6 +3590,168 @@
           <w:lang w:val="en-US"/>
         </w:rPr>
         <w:t>client</w:t>
+      </w:r>
+      <w:r>
+        <w:t>»</w:t>
+      </w:r>
+      <w:bookmarkEnd w:id="7"/>
+    </w:p>
+    <w:p>
+      <w:pPr>
+        <w:ind w:firstLine="576"/>
+        <w:rPr>
+          <w:lang w:val="en-US"/>
+        </w:rPr>
+      </w:pPr>
+      <w:r>
+        <w:rPr>
+          <w:lang w:val="en-US"/>
+        </w:rPr>
+        <w:t>On the screen RSS is shown with contents that you’ve chosen in the search.</w:t>
+      </w:r>
+      <w:r>
+        <w:rPr>
+          <w:lang w:val="en-US"/>
+        </w:rPr>
+        <w:t xml:space="preserve"> </w:t>
+      </w:r>
+    </w:p>
+    <w:p>
+      <w:pPr>
+        <w:rPr>
+          <w:lang w:val="en-US"/>
+        </w:rPr>
+      </w:pPr>
+      <w:r>
+        <w:rPr>
+          <w:lang w:val="en-US"/>
+        </w:rPr>
+        <w:t>While</w:t>
+      </w:r>
+      <w:r>
+        <w:rPr>
+          <w:lang w:val="en-US"/>
+        </w:rPr>
+        <w:t xml:space="preserve"> </w:t>
+      </w:r>
+      <w:r>
+        <w:rPr>
+          <w:lang w:val="en-US"/>
+        </w:rPr>
+        <w:t>you</w:t>
+      </w:r>
+      <w:r>
+        <w:rPr>
+          <w:lang w:val="en-US"/>
+        </w:rPr>
+        <w:t xml:space="preserve"> </w:t>
+      </w:r>
+      <w:r>
+        <w:rPr>
+          <w:lang w:val="en-US"/>
+        </w:rPr>
+        <w:t>press</w:t>
+      </w:r>
+      <w:r>
+        <w:rPr>
+          <w:lang w:val="en-US"/>
+        </w:rPr>
+        <w:t xml:space="preserve"> </w:t>
+      </w:r>
+      <w:r>
+        <w:rPr>
+          <w:lang w:val="en-US"/>
+        </w:rPr>
+        <w:t>RSS</w:t>
+      </w:r>
+      <w:r>
+        <w:rPr>
+          <w:lang w:val="en-US"/>
+        </w:rPr>
+        <w:t xml:space="preserve"> </w:t>
+      </w:r>
+      <w:r>
+        <w:rPr>
+          <w:lang w:val="en-US"/>
+        </w:rPr>
+        <w:t>client</w:t>
+      </w:r>
+      <w:r>
+        <w:rPr>
+          <w:lang w:val="en-US"/>
+        </w:rPr>
+        <w:t xml:space="preserve"> </w:t>
+      </w:r>
+      <w:r>
+        <w:rPr>
+          <w:lang w:val="en-US"/>
+        </w:rPr>
+        <w:t xml:space="preserve">you skip to inside WEB browser with </w:t>
+      </w:r>
+      <w:r>
+        <w:rPr>
+          <w:lang w:val="en-US"/>
+        </w:rPr>
+        <w:t>ready distribution there you can download torrent file.</w:t>
+      </w:r>
+    </w:p>
+    <w:p>
+      <w:pPr>
+        <w:rPr>
+          <w:lang w:val="en-US"/>
+        </w:rPr>
+      </w:pPr>
+      <w:r>
+        <w:rPr>
+          <w:lang w:val="en-US"/>
+        </w:rPr>
+        <w:t xml:space="preserve">If you press phone key “Back” you </w:t>
+      </w:r>
+      <w:r>
+        <w:rPr>
+          <w:lang w:val="en-US"/>
+        </w:rPr>
+        <w:t xml:space="preserve">back to </w:t>
+      </w:r>
+      <w:r>
+        <w:rPr>
+          <w:lang w:val="en-US"/>
+        </w:rPr>
+        <w:t>RSS Client.</w:t>
+      </w:r>
+      <w:r>
+        <w:rPr>
+          <w:lang w:val="en-US"/>
+        </w:rPr>
+        <w:t xml:space="preserve">  </w:t>
+      </w:r>
+    </w:p>
+    <w:p>
+      <w:pPr>
+        <w:pStyle w:val="Heading2"/>
+        <w:rPr>
+          <w:lang w:val="en-US"/>
+        </w:rPr>
+      </w:pPr>
+      <w:bookmarkStart w:id="8" w:name="_Toc288273613"/>
+      <w:r>
+        <w:rPr>
+          <w:lang w:val="en-US"/>
+        </w:rPr>
+        <w:lastRenderedPageBreak/>
+        <w:t>Screen</w:t>
+      </w:r>
+      <w:r>
+        <w:t xml:space="preserve"> </w:t>
+      </w:r>
+      <w:r>
+        <w:t>«</w:t>
+      </w:r>
+      <w:r>
+        <w:rPr>
+          <w:lang w:val="en-US"/>
+        </w:rPr>
+        <w:t>WEB Browser</w:t>
       </w:r>
       <w:r>
         <w:t>»</w:t>
@@ -3602,229 +3769,87 @@
         <w:rPr>
           <w:lang w:val="en-US"/>
         </w:rPr>
-        <w:t>On the screen RSS is shown with contents that you’ve chosen in the search.</w:t>
-      </w:r>
-      <w:r>
-        <w:rPr>
-          <w:lang w:val="en-US"/>
-        </w:rPr>
-        <w:t xml:space="preserve"> </w:t>
-      </w:r>
-    </w:p>
-    <w:p>
-      <w:pPr>
-        <w:rPr>
-          <w:lang w:val="en-US"/>
-        </w:rPr>
-      </w:pPr>
-      <w:r>
-        <w:rPr>
-          <w:lang w:val="en-US"/>
-        </w:rPr>
-        <w:t>While</w:t>
-      </w:r>
-      <w:r>
-        <w:rPr>
-          <w:lang w:val="en-US"/>
-        </w:rPr>
-        <w:t xml:space="preserve"> </w:t>
-      </w:r>
-      <w:r>
-        <w:rPr>
-          <w:lang w:val="en-US"/>
-        </w:rPr>
-        <w:t>you</w:t>
-      </w:r>
-      <w:r>
-        <w:rPr>
-          <w:lang w:val="en-US"/>
-        </w:rPr>
-        <w:t xml:space="preserve"> </w:t>
-      </w:r>
-      <w:r>
-        <w:rPr>
-          <w:lang w:val="en-US"/>
-        </w:rPr>
-        <w:t>press</w:t>
-      </w:r>
-      <w:r>
-        <w:rPr>
-          <w:lang w:val="en-US"/>
-        </w:rPr>
-        <w:t xml:space="preserve"> </w:t>
-      </w:r>
-      <w:r>
-        <w:rPr>
-          <w:lang w:val="en-US"/>
-        </w:rPr>
-        <w:t>RSS</w:t>
-      </w:r>
-      <w:r>
-        <w:rPr>
-          <w:lang w:val="en-US"/>
-        </w:rPr>
-        <w:t xml:space="preserve"> </w:t>
-      </w:r>
-      <w:r>
-        <w:rPr>
-          <w:lang w:val="en-US"/>
-        </w:rPr>
-        <w:t>client</w:t>
-      </w:r>
-      <w:r>
-        <w:rPr>
-          <w:lang w:val="en-US"/>
-        </w:rPr>
-        <w:t xml:space="preserve"> </w:t>
-      </w:r>
-      <w:r>
-        <w:rPr>
-          <w:lang w:val="en-US"/>
-        </w:rPr>
-        <w:t xml:space="preserve">you skip to inside WEB browser with </w:t>
-      </w:r>
-      <w:r>
-        <w:rPr>
-          <w:lang w:val="en-US"/>
-        </w:rPr>
-        <w:t>ready distribution there you can download torrent file.</w:t>
-      </w:r>
-    </w:p>
-    <w:p>
-      <w:pPr>
-        <w:rPr>
-          <w:lang w:val="en-US"/>
-        </w:rPr>
-      </w:pPr>
-      <w:r>
-        <w:rPr>
-          <w:lang w:val="en-US"/>
-        </w:rPr>
-        <w:t xml:space="preserve">If you press phone key “Back” you </w:t>
-      </w:r>
-      <w:r>
-        <w:rPr>
-          <w:lang w:val="en-US"/>
-        </w:rPr>
-        <w:t xml:space="preserve">back to </w:t>
-      </w:r>
-      <w:r>
-        <w:rPr>
-          <w:lang w:val="en-US"/>
-        </w:rPr>
-        <w:t>RSS Client.</w:t>
-      </w:r>
-      <w:r>
-        <w:rPr>
-          <w:lang w:val="en-US"/>
-        </w:rPr>
-        <w:t xml:space="preserve">  </w:t>
-      </w:r>
-    </w:p>
-    <w:p>
-      <w:pPr>
-        <w:pStyle w:val="Heading2"/>
-        <w:rPr>
-          <w:lang w:val="en-US"/>
-        </w:rPr>
-      </w:pPr>
-      <w:bookmarkStart w:id="9" w:name="_Toc288273613"/>
-      <w:r>
-        <w:rPr>
-          <w:lang w:val="en-US"/>
-        </w:rPr>
-        <w:lastRenderedPageBreak/>
-        <w:t>Screen</w:t>
-      </w:r>
-      <w:r>
-        <w:t xml:space="preserve"> </w:t>
-      </w:r>
-      <w:r>
-        <w:t>«</w:t>
-      </w:r>
-      <w:r>
-        <w:rPr>
-          <w:lang w:val="en-US"/>
-        </w:rPr>
-        <w:t>WEB Browser</w:t>
-      </w:r>
-      <w:r>
-        <w:t>»</w:t>
-      </w:r>
+        <w:t>Installed into program</w:t>
+      </w:r>
+      <w:r>
+        <w:rPr>
+          <w:lang w:val="en-US"/>
+        </w:rPr>
+        <w:t xml:space="preserve"> </w:t>
+      </w:r>
+      <w:r>
+        <w:rPr>
+          <w:lang w:val="en-US"/>
+        </w:rPr>
+        <w:t>WEB</w:t>
+      </w:r>
+      <w:r>
+        <w:rPr>
+          <w:lang w:val="en-US"/>
+        </w:rPr>
+        <w:t xml:space="preserve"> </w:t>
+      </w:r>
+      <w:r>
+        <w:rPr>
+          <w:lang w:val="en-US"/>
+        </w:rPr>
+        <w:t>browser</w:t>
+      </w:r>
+      <w:r>
+        <w:rPr>
+          <w:lang w:val="en-US"/>
+        </w:rPr>
+        <w:t xml:space="preserve"> is adopted to work with</w:t>
+      </w:r>
+      <w:r>
+        <w:rPr>
+          <w:lang w:val="en-US"/>
+        </w:rPr>
+        <w:t xml:space="preserve"> </w:t>
+      </w:r>
+      <w:r>
+        <w:rPr>
+          <w:lang w:val="en-US"/>
+        </w:rPr>
+        <w:t>rutracker</w:t>
+      </w:r>
+      <w:r>
+        <w:rPr>
+          <w:lang w:val="en-US"/>
+        </w:rPr>
+        <w:t>.</w:t>
+      </w:r>
+      <w:r>
+        <w:rPr>
+          <w:lang w:val="en-US"/>
+        </w:rPr>
+        <w:t>org</w:t>
+      </w:r>
+      <w:r>
+        <w:rPr>
+          <w:lang w:val="en-US"/>
+        </w:rPr>
+        <w:t>,</w:t>
+      </w:r>
+      <w:r>
+        <w:rPr>
+          <w:lang w:val="en-US"/>
+        </w:rPr>
+        <w:t xml:space="preserve"> pornolab.net</w:t>
+      </w:r>
+      <w:r>
+        <w:rPr>
+          <w:lang w:val="en-US"/>
+        </w:rPr>
+        <w:t xml:space="preserve"> and nn</w:t>
+      </w:r>
+      <w:bookmarkStart w:id="9" w:name="_GoBack"/>
       <w:bookmarkEnd w:id="9"/>
-    </w:p>
-    <w:p>
-      <w:pPr>
-        <w:ind w:firstLine="576"/>
-        <w:rPr>
-          <w:lang w:val="en-US"/>
-        </w:rPr>
-      </w:pPr>
-      <w:r>
-        <w:rPr>
-          <w:lang w:val="en-US"/>
-        </w:rPr>
-        <w:t>Installed into program</w:t>
-      </w:r>
-      <w:r>
-        <w:rPr>
-          <w:lang w:val="en-US"/>
-        </w:rPr>
-        <w:t xml:space="preserve"> </w:t>
-      </w:r>
-      <w:r>
-        <w:rPr>
-          <w:lang w:val="en-US"/>
-        </w:rPr>
-        <w:t>WEB</w:t>
-      </w:r>
-      <w:r>
-        <w:rPr>
-          <w:lang w:val="en-US"/>
-        </w:rPr>
-        <w:t xml:space="preserve"> </w:t>
-      </w:r>
-      <w:r>
-        <w:rPr>
-          <w:lang w:val="en-US"/>
-        </w:rPr>
-        <w:t>browser</w:t>
-      </w:r>
-      <w:r>
-        <w:rPr>
-          <w:lang w:val="en-US"/>
-        </w:rPr>
-        <w:t xml:space="preserve"> is adopted to work with</w:t>
-      </w:r>
-      <w:r>
-        <w:rPr>
-          <w:lang w:val="en-US"/>
-        </w:rPr>
-        <w:t xml:space="preserve"> </w:t>
-      </w:r>
-      <w:r>
-        <w:rPr>
-          <w:lang w:val="en-US"/>
-        </w:rPr>
-        <w:t>rutracker</w:t>
-      </w:r>
-      <w:r>
-        <w:rPr>
-          <w:lang w:val="en-US"/>
-        </w:rPr>
-        <w:t>.</w:t>
-      </w:r>
-      <w:r>
-        <w:rPr>
-          <w:lang w:val="en-US"/>
-        </w:rPr>
-        <w:t>org</w:t>
-      </w:r>
-      <w:r>
-        <w:rPr>
-          <w:lang w:val="en-US"/>
-        </w:rPr>
-        <w:t xml:space="preserve"> and pornolab.net</w:t>
+      <w:r>
+        <w:rPr>
+          <w:lang w:val="en-US"/>
+        </w:rPr>
+        <w:t>m-club.ru</w:t>
       </w:r>
     </w:p>
     <w:p>
@@ -5380,6 +5405,92 @@
         </w:rPr>
         <w:t>Program processes all torrent files (to push torrent file in file manager and program will start download).</w:t>
       </w:r>
+    </w:p>
+    <w:p>
+      <w:pPr>
+        <w:rPr>
+          <w:lang w:val="en-US"/>
+        </w:rPr>
+      </w:pPr>
+      <w:r>
+        <w:rPr>
+          <w:lang w:val="en-US"/>
+        </w:rPr>
+        <w:t>1</w:t>
+      </w:r>
+      <w:r>
+        <w:rPr>
+          <w:lang w:val="en-US"/>
+        </w:rPr>
+        <w:t>.3</w:t>
+      </w:r>
+      <w:r>
+        <w:rPr>
+          <w:lang w:val="en-US"/>
+        </w:rPr>
+        <w:t>.0.1-&gt;1.</w:t>
+      </w:r>
+      <w:r>
+        <w:rPr>
+          <w:lang w:val="en-US"/>
+        </w:rPr>
+        <w:t>4.1</w:t>
+      </w:r>
+      <w:r>
+        <w:rPr>
+          <w:lang w:val="en-US"/>
+        </w:rPr>
+        <w:t>.1</w:t>
+      </w:r>
+    </w:p>
+    <w:p>
+      <w:pPr>
+        <w:pStyle w:val="ListParagraph"/>
+        <w:numPr>
+          <w:ilvl w:val="0"/>
+          <w:numId w:val="36"/>
+        </w:numPr>
+        <w:rPr>
+          <w:lang w:val="en-US"/>
+        </w:rPr>
+      </w:pPr>
+      <w:r>
+        <w:rPr>
+          <w:lang w:val="en-US"/>
+        </w:rPr>
+        <w:t>Optimize torrent file opening</w:t>
+      </w:r>
+      <w:r>
+        <w:rPr>
+          <w:lang w:val="en-US"/>
+        </w:rPr>
+        <w:t>.</w:t>
+      </w:r>
+    </w:p>
+    <w:p>
+      <w:pPr>
+        <w:pStyle w:val="ListParagraph"/>
+        <w:numPr>
+          <w:ilvl w:val="0"/>
+          <w:numId w:val="36"/>
+        </w:numPr>
+        <w:rPr>
+          <w:lang w:val="en-US"/>
+        </w:rPr>
+      </w:pPr>
+      <w:r>
+        <w:rPr>
+          <w:lang w:val="en-US"/>
+        </w:rPr>
+        <w:t>Added search for site nnm-club.ru</w:t>
+      </w:r>
+    </w:p>
+    <w:p>
+      <w:pPr>
+        <w:rPr>
+          <w:lang w:val="en-US"/>
+        </w:rPr>
+      </w:pPr>
     </w:p>
     <w:p>
       <w:pPr>
@@ -5454,7 +5565,7 @@
           <w:rPr>
             <w:noProof/>
           </w:rPr>
-          <w:t>3</w:t>
+          <w:t>2</w:t>
         </w:r>
         <w:r>
           <w:rPr>
@@ -9578,7 +9689,7 @@
 
 <file path=customXml/item1.xml><?xml version="1.0" encoding="utf-8"?>
 <CoverPageProperties xmlns="http://schemas.microsoft.com/office/2006/coverPageProps">
-  <PublishDate>2011-03-19T00:00:00</PublishDate>
+  <PublishDate>2011-03-23T00:00:00</PublishDate>
   <Abstract>Документ содежит краткое описание программы, инструкцию пользователя, рекомендации по использованию.</Abstract>
   <CompanyAddress/>
   <CompanyPhone/>
@@ -9600,7 +9711,7 @@
 </file>
 
 <file path=customXml/itemProps2.xml><?xml version="1.0" encoding="utf-8"?>
-<ds:datastoreItem xmlns:ds="http://schemas.openxmlformats.org/officeDocument/2006/customXml" ds:itemID="{56801408-4EBB-440C-841E-7E7B6B0EABC2}">
+<ds:datastoreItem xmlns:ds="http://schemas.openxmlformats.org/officeDocument/2006/customXml" ds:itemID="{D72F3389-1AB0-4053-B5D7-8A107894A9A2}">
   <ds:schemaRefs>
     <ds:schemaRef ds:uri="http://schemas.openxmlformats.org/officeDocument/2006/bibliography"/>
   </ds:schemaRefs>

</xml_diff>

<commit_message>
Fixed bug – enable button "download distribution" from site map.
</commit_message>
<xml_diff>
--- a/RutrackerDownloader/docs/help_en/help.docx
+++ b/RutrackerDownloader/docs/help_en/help.docx
@@ -191,7 +191,7 @@
                         <w:szCs w:val="40"/>
                         <w:lang w:val="en-US"/>
                       </w:rPr>
-                      <w:t>1</w:t>
+                      <w:t>2</w:t>
                     </w:r>
                     <w:r>
                       <w:rPr>
@@ -290,7 +290,7 @@
                 <w:alias w:val="Дата"/>
                 <w:id w:val="516659546"/>
                 <w:dataBinding w:prefixMappings="xmlns:ns0='http://schemas.microsoft.com/office/2006/coverPageProps'" w:xpath="/ns0:CoverPageProperties[1]/ns0:PublishDate[1]" w:storeItemID="{55AF091B-3C7A-41E3-B477-F2FDAA23CFDA}"/>
-                <w:date w:fullDate="2011-03-23T00:00:00Z">
+                <w:date w:fullDate="2011-03-24T00:00:00Z">
                   <w:dateFormat w:val="dd.MM.yyyy"/>
                   <w:lid w:val="ru-RU"/>
                   <w:storeMappedDataAs w:val="dateTime"/>
@@ -320,7 +320,7 @@
                         <w:bCs/>
                         <w:lang w:val="en-US"/>
                       </w:rPr>
-                      <w:t>23</w:t>
+                      <w:t>24</w:t>
                     </w:r>
                     <w:r>
                       <w:rPr>
@@ -1288,8 +1288,8 @@
         </w:sdt>
       </w:sdtContent>
     </w:sdt>
-    <w:bookmarkStart w:id="1" w:name="_Toc286493924" w:displacedByCustomXml="prev"/>
-    <w:bookmarkStart w:id="2" w:name="_Toc286493962" w:displacedByCustomXml="prev"/>
+    <w:bookmarkStart w:id="1" w:name="_Toc286493962" w:displacedByCustomXml="prev"/>
+    <w:bookmarkStart w:id="2" w:name="_Toc286493924" w:displacedByCustomXml="prev"/>
     <w:bookmarkEnd w:id="0"/>
     <w:bookmarkEnd w:id="2"/>
     <w:bookmarkEnd w:id="1"/>
@@ -3841,270 +3841,262 @@
         <w:rPr>
           <w:lang w:val="en-US"/>
         </w:rPr>
-        <w:t xml:space="preserve"> and nn</w:t>
-      </w:r>
-      <w:bookmarkStart w:id="9" w:name="_GoBack"/>
+        <w:t xml:space="preserve"> and nnm-club.ru</w:t>
+      </w:r>
+    </w:p>
+    <w:p>
+      <w:pPr>
+        <w:rPr>
+          <w:lang w:val="en-US"/>
+        </w:rPr>
+      </w:pPr>
+      <w:r>
+        <w:rPr>
+          <w:lang w:val="en-US"/>
+        </w:rPr>
+        <w:t>After</w:t>
+      </w:r>
+      <w:r>
+        <w:rPr>
+          <w:lang w:val="en-US"/>
+        </w:rPr>
+        <w:t xml:space="preserve"> </w:t>
+      </w:r>
+      <w:r>
+        <w:rPr>
+          <w:lang w:val="en-US"/>
+        </w:rPr>
+        <w:t>WEB</w:t>
+      </w:r>
+      <w:r>
+        <w:rPr>
+          <w:lang w:val="en-US"/>
+        </w:rPr>
+        <w:t xml:space="preserve"> search </w:t>
+      </w:r>
+      <w:r>
+        <w:rPr>
+          <w:lang w:val="en-US"/>
+        </w:rPr>
+        <w:t>site</w:t>
+      </w:r>
+      <w:r>
+        <w:rPr>
+          <w:lang w:val="en-US"/>
+        </w:rPr>
+        <w:t xml:space="preserve"> </w:t>
+      </w:r>
+      <w:r>
+        <w:rPr>
+          <w:lang w:val="en-US"/>
+        </w:rPr>
+        <w:t>with search results is shown in the screen.</w:t>
+      </w:r>
+      <w:r>
+        <w:rPr>
+          <w:lang w:val="en-US"/>
+        </w:rPr>
+        <w:t xml:space="preserve"> </w:t>
+      </w:r>
+    </w:p>
+    <w:p>
+      <w:pPr>
+        <w:rPr>
+          <w:lang w:val="en-US"/>
+        </w:rPr>
+      </w:pPr>
+      <w:r>
+        <w:rPr>
+          <w:lang w:val="en-US"/>
+        </w:rPr>
+        <w:t>You</w:t>
+      </w:r>
+      <w:r>
+        <w:rPr>
+          <w:lang w:val="en-US"/>
+        </w:rPr>
+        <w:t xml:space="preserve"> </w:t>
+      </w:r>
+      <w:r>
+        <w:rPr>
+          <w:lang w:val="en-US"/>
+        </w:rPr>
+        <w:t>can</w:t>
+      </w:r>
+      <w:r>
+        <w:rPr>
+          <w:lang w:val="en-US"/>
+        </w:rPr>
+        <w:t xml:space="preserve"> </w:t>
+      </w:r>
+      <w:r>
+        <w:rPr>
+          <w:lang w:val="en-US"/>
+        </w:rPr>
+        <w:t>use</w:t>
+      </w:r>
+      <w:r>
+        <w:rPr>
+          <w:lang w:val="en-US"/>
+        </w:rPr>
+        <w:t xml:space="preserve"> </w:t>
+      </w:r>
+      <w:r>
+        <w:rPr>
+          <w:lang w:val="en-US"/>
+        </w:rPr>
+        <w:t>the</w:t>
+      </w:r>
+      <w:r>
+        <w:rPr>
+          <w:lang w:val="en-US"/>
+        </w:rPr>
+        <w:t xml:space="preserve"> </w:t>
+      </w:r>
+      <w:r>
+        <w:rPr>
+          <w:lang w:val="en-US"/>
+        </w:rPr>
+        <w:t>site</w:t>
+      </w:r>
+      <w:r>
+        <w:rPr>
+          <w:lang w:val="en-US"/>
+        </w:rPr>
+        <w:t xml:space="preserve"> </w:t>
+      </w:r>
+      <w:r>
+        <w:rPr>
+          <w:lang w:val="en-US"/>
+        </w:rPr>
+        <w:t>as</w:t>
+      </w:r>
+      <w:r>
+        <w:rPr>
+          <w:lang w:val="en-US"/>
+        </w:rPr>
+        <w:t xml:space="preserve"> </w:t>
+      </w:r>
+      <w:r>
+        <w:rPr>
+          <w:lang w:val="en-US"/>
+        </w:rPr>
+        <w:t>in usual</w:t>
+      </w:r>
+      <w:r>
+        <w:rPr>
+          <w:lang w:val="en-US"/>
+        </w:rPr>
+        <w:t xml:space="preserve"> </w:t>
+      </w:r>
+      <w:r>
+        <w:rPr>
+          <w:lang w:val="en-US"/>
+        </w:rPr>
+        <w:t>Browser</w:t>
+      </w:r>
+      <w:r>
+        <w:rPr>
+          <w:lang w:val="en-US"/>
+        </w:rPr>
+        <w:t>.</w:t>
+      </w:r>
+    </w:p>
+    <w:p>
+      <w:pPr>
+        <w:rPr>
+          <w:lang w:val="en-US"/>
+        </w:rPr>
+      </w:pPr>
+      <w:r>
+        <w:rPr>
+          <w:lang w:val="en-US"/>
+        </w:rPr>
+        <w:t>If you go to the tab with ready distribution</w:t>
+      </w:r>
+      <w:r>
+        <w:rPr>
+          <w:lang w:val="en-US"/>
+        </w:rPr>
+        <w:t xml:space="preserve">, </w:t>
+      </w:r>
+      <w:r>
+        <w:rPr>
+          <w:lang w:val="en-US"/>
+        </w:rPr>
+        <w:t>WEB</w:t>
+      </w:r>
+      <w:r>
+        <w:rPr>
+          <w:lang w:val="en-US"/>
+        </w:rPr>
+        <w:t xml:space="preserve"> </w:t>
+      </w:r>
+      <w:r>
+        <w:rPr>
+          <w:lang w:val="en-US"/>
+        </w:rPr>
+        <w:t>Browser</w:t>
+      </w:r>
+      <w:r>
+        <w:rPr>
+          <w:lang w:val="en-US"/>
+        </w:rPr>
+        <w:t xml:space="preserve"> offers to load distribution.</w:t>
+      </w:r>
+      <w:r>
+        <w:rPr>
+          <w:lang w:val="en-US"/>
+        </w:rPr>
+        <w:t xml:space="preserve"> </w:t>
+      </w:r>
+    </w:p>
+    <w:p>
+      <w:pPr>
+        <w:rPr>
+          <w:lang w:val="en-US"/>
+        </w:rPr>
+      </w:pPr>
+      <w:r>
+        <w:rPr>
+          <w:lang w:val="en-US"/>
+        </w:rPr>
+        <w:t>If you press the key “Download Distribution” you skip to inside “Torrent Client”.</w:t>
+      </w:r>
+    </w:p>
+    <w:p>
+      <w:pPr>
+        <w:pStyle w:val="Heading2"/>
+      </w:pPr>
+      <w:bookmarkStart w:id="9" w:name="_Toc288273614"/>
+      <w:r>
+        <w:rPr>
+          <w:lang w:val="en-US"/>
+        </w:rPr>
+        <w:t>Screen</w:t>
+      </w:r>
+      <w:r>
+        <w:t xml:space="preserve"> </w:t>
+      </w:r>
+      <w:r>
+        <w:t>«</w:t>
+      </w:r>
+      <w:r>
+        <w:rPr>
+          <w:lang w:val="en-US"/>
+        </w:rPr>
+        <w:t xml:space="preserve">Torrent </w:t>
+      </w:r>
+      <w:r>
+        <w:rPr>
+          <w:lang w:val="en-US"/>
+        </w:rPr>
+        <w:t>Client</w:t>
+      </w:r>
+      <w:r>
+        <w:t>»</w:t>
+      </w:r>
       <w:bookmarkEnd w:id="9"/>
-      <w:r>
-        <w:rPr>
-          <w:lang w:val="en-US"/>
-        </w:rPr>
-        <w:t>m-club.ru</w:t>
-      </w:r>
-    </w:p>
-    <w:p>
-      <w:pPr>
-        <w:rPr>
-          <w:lang w:val="en-US"/>
-        </w:rPr>
-      </w:pPr>
-      <w:r>
-        <w:rPr>
-          <w:lang w:val="en-US"/>
-        </w:rPr>
-        <w:t>After</w:t>
-      </w:r>
-      <w:r>
-        <w:rPr>
-          <w:lang w:val="en-US"/>
-        </w:rPr>
-        <w:t xml:space="preserve"> </w:t>
-      </w:r>
-      <w:r>
-        <w:rPr>
-          <w:lang w:val="en-US"/>
-        </w:rPr>
-        <w:t>WEB</w:t>
-      </w:r>
-      <w:r>
-        <w:rPr>
-          <w:lang w:val="en-US"/>
-        </w:rPr>
-        <w:t xml:space="preserve"> search </w:t>
-      </w:r>
-      <w:r>
-        <w:rPr>
-          <w:lang w:val="en-US"/>
-        </w:rPr>
-        <w:t>site</w:t>
-      </w:r>
-      <w:r>
-        <w:rPr>
-          <w:lang w:val="en-US"/>
-        </w:rPr>
-        <w:t xml:space="preserve"> </w:t>
-      </w:r>
-      <w:r>
-        <w:rPr>
-          <w:lang w:val="en-US"/>
-        </w:rPr>
-        <w:t>with search results is shown in the screen.</w:t>
-      </w:r>
-      <w:r>
-        <w:rPr>
-          <w:lang w:val="en-US"/>
-        </w:rPr>
-        <w:t xml:space="preserve"> </w:t>
-      </w:r>
-    </w:p>
-    <w:p>
-      <w:pPr>
-        <w:rPr>
-          <w:lang w:val="en-US"/>
-        </w:rPr>
-      </w:pPr>
-      <w:r>
-        <w:rPr>
-          <w:lang w:val="en-US"/>
-        </w:rPr>
-        <w:t>You</w:t>
-      </w:r>
-      <w:r>
-        <w:rPr>
-          <w:lang w:val="en-US"/>
-        </w:rPr>
-        <w:t xml:space="preserve"> </w:t>
-      </w:r>
-      <w:r>
-        <w:rPr>
-          <w:lang w:val="en-US"/>
-        </w:rPr>
-        <w:t>can</w:t>
-      </w:r>
-      <w:r>
-        <w:rPr>
-          <w:lang w:val="en-US"/>
-        </w:rPr>
-        <w:t xml:space="preserve"> </w:t>
-      </w:r>
-      <w:r>
-        <w:rPr>
-          <w:lang w:val="en-US"/>
-        </w:rPr>
-        <w:t>use</w:t>
-      </w:r>
-      <w:r>
-        <w:rPr>
-          <w:lang w:val="en-US"/>
-        </w:rPr>
-        <w:t xml:space="preserve"> </w:t>
-      </w:r>
-      <w:r>
-        <w:rPr>
-          <w:lang w:val="en-US"/>
-        </w:rPr>
-        <w:t>the</w:t>
-      </w:r>
-      <w:r>
-        <w:rPr>
-          <w:lang w:val="en-US"/>
-        </w:rPr>
-        <w:t xml:space="preserve"> </w:t>
-      </w:r>
-      <w:r>
-        <w:rPr>
-          <w:lang w:val="en-US"/>
-        </w:rPr>
-        <w:t>site</w:t>
-      </w:r>
-      <w:r>
-        <w:rPr>
-          <w:lang w:val="en-US"/>
-        </w:rPr>
-        <w:t xml:space="preserve"> </w:t>
-      </w:r>
-      <w:r>
-        <w:rPr>
-          <w:lang w:val="en-US"/>
-        </w:rPr>
-        <w:t>as</w:t>
-      </w:r>
-      <w:r>
-        <w:rPr>
-          <w:lang w:val="en-US"/>
-        </w:rPr>
-        <w:t xml:space="preserve"> </w:t>
-      </w:r>
-      <w:r>
-        <w:rPr>
-          <w:lang w:val="en-US"/>
-        </w:rPr>
-        <w:t>in usual</w:t>
-      </w:r>
-      <w:r>
-        <w:rPr>
-          <w:lang w:val="en-US"/>
-        </w:rPr>
-        <w:t xml:space="preserve"> </w:t>
-      </w:r>
-      <w:r>
-        <w:rPr>
-          <w:lang w:val="en-US"/>
-        </w:rPr>
-        <w:t>Browser</w:t>
-      </w:r>
-      <w:r>
-        <w:rPr>
-          <w:lang w:val="en-US"/>
-        </w:rPr>
-        <w:t>.</w:t>
-      </w:r>
-    </w:p>
-    <w:p>
-      <w:pPr>
-        <w:rPr>
-          <w:lang w:val="en-US"/>
-        </w:rPr>
-      </w:pPr>
-      <w:r>
-        <w:rPr>
-          <w:lang w:val="en-US"/>
-        </w:rPr>
-        <w:t>If you go to the tab with ready distribution</w:t>
-      </w:r>
-      <w:r>
-        <w:rPr>
-          <w:lang w:val="en-US"/>
-        </w:rPr>
-        <w:t xml:space="preserve">, </w:t>
-      </w:r>
-      <w:r>
-        <w:rPr>
-          <w:lang w:val="en-US"/>
-        </w:rPr>
-        <w:t>WEB</w:t>
-      </w:r>
-      <w:r>
-        <w:rPr>
-          <w:lang w:val="en-US"/>
-        </w:rPr>
-        <w:t xml:space="preserve"> </w:t>
-      </w:r>
-      <w:r>
-        <w:rPr>
-          <w:lang w:val="en-US"/>
-        </w:rPr>
-        <w:t>Browser</w:t>
-      </w:r>
-      <w:r>
-        <w:rPr>
-          <w:lang w:val="en-US"/>
-        </w:rPr>
-        <w:t xml:space="preserve"> offers to load distribution.</w:t>
-      </w:r>
-      <w:r>
-        <w:rPr>
-          <w:lang w:val="en-US"/>
-        </w:rPr>
-        <w:t xml:space="preserve"> </w:t>
-      </w:r>
-    </w:p>
-    <w:p>
-      <w:pPr>
-        <w:rPr>
-          <w:lang w:val="en-US"/>
-        </w:rPr>
-      </w:pPr>
-      <w:r>
-        <w:rPr>
-          <w:lang w:val="en-US"/>
-        </w:rPr>
-        <w:t>If you press the key “Download Distribution” you skip to inside “Torrent Client”.</w:t>
-      </w:r>
-    </w:p>
-    <w:p>
-      <w:pPr>
-        <w:pStyle w:val="Heading2"/>
-      </w:pPr>
-      <w:bookmarkStart w:id="10" w:name="_Toc288273614"/>
-      <w:r>
-        <w:rPr>
-          <w:lang w:val="en-US"/>
-        </w:rPr>
-        <w:t>Screen</w:t>
-      </w:r>
-      <w:r>
-        <w:t xml:space="preserve"> </w:t>
-      </w:r>
-      <w:r>
-        <w:t>«</w:t>
-      </w:r>
-      <w:r>
-        <w:rPr>
-          <w:lang w:val="en-US"/>
-        </w:rPr>
-        <w:t xml:space="preserve">Torrent </w:t>
-      </w:r>
-      <w:r>
-        <w:rPr>
-          <w:lang w:val="en-US"/>
-        </w:rPr>
-        <w:t>Client</w:t>
-      </w:r>
-      <w:r>
-        <w:t>»</w:t>
-      </w:r>
-      <w:bookmarkEnd w:id="10"/>
     </w:p>
     <w:p>
       <w:pPr>
@@ -4950,7 +4942,7 @@
       <w:pPr>
         <w:pStyle w:val="Heading1"/>
       </w:pPr>
-      <w:bookmarkStart w:id="11" w:name="_Toc288273615"/>
+      <w:bookmarkStart w:id="10" w:name="_Toc288273615"/>
       <w:r>
         <w:rPr>
           <w:lang w:val="en-US"/>
@@ -4966,7 +4958,7 @@
         </w:rPr>
         <w:t>recommendations</w:t>
       </w:r>
-      <w:bookmarkEnd w:id="11"/>
+      <w:bookmarkEnd w:id="10"/>
       <w:r>
         <w:t xml:space="preserve"> </w:t>
       </w:r>
@@ -5146,14 +5138,14 @@
           <w:lang w:val="en-US"/>
         </w:rPr>
       </w:pPr>
-      <w:bookmarkStart w:id="12" w:name="_Toc288273616"/>
+      <w:bookmarkStart w:id="11" w:name="_Toc288273616"/>
       <w:r>
         <w:rPr>
           <w:lang w:val="en-US"/>
         </w:rPr>
         <w:t>Change list</w:t>
       </w:r>
-      <w:bookmarkEnd w:id="12"/>
+      <w:bookmarkEnd w:id="11"/>
     </w:p>
     <w:p>
       <w:pPr>
@@ -5416,25 +5408,7 @@
         <w:rPr>
           <w:lang w:val="en-US"/>
         </w:rPr>
-        <w:t>1</w:t>
-      </w:r>
-      <w:r>
-        <w:rPr>
-          <w:lang w:val="en-US"/>
-        </w:rPr>
-        <w:t>.3</w:t>
-      </w:r>
-      <w:r>
-        <w:rPr>
-          <w:lang w:val="en-US"/>
-        </w:rPr>
-        <w:t>.0.1-&gt;1.</w:t>
-      </w:r>
-      <w:r>
-        <w:rPr>
-          <w:lang w:val="en-US"/>
-        </w:rPr>
-        <w:t>4.1</w:t>
+        <w:t>1.3.0.1-&gt;1.4.1</w:t>
       </w:r>
       <w:r>
         <w:rPr>
@@ -5485,6 +5459,57 @@
         <w:t>Added search for site nnm-club.ru</w:t>
       </w:r>
     </w:p>
+    <w:p>
+      <w:pPr>
+        <w:rPr>
+          <w:lang w:val="en-US"/>
+        </w:rPr>
+      </w:pPr>
+      <w:bookmarkStart w:id="12" w:name="_GoBack"/>
+      <w:r>
+        <w:rPr>
+          <w:lang w:val="en-US"/>
+        </w:rPr>
+        <w:t>1.4.1.1-&gt;1.4.2</w:t>
+      </w:r>
+      <w:r>
+        <w:rPr>
+          <w:lang w:val="en-US"/>
+        </w:rPr>
+        <w:t>.1</w:t>
+      </w:r>
+    </w:p>
+    <w:p>
+      <w:pPr>
+        <w:pStyle w:val="ListParagraph"/>
+        <w:numPr>
+          <w:ilvl w:val="0"/>
+          <w:numId w:val="36"/>
+        </w:numPr>
+        <w:rPr>
+          <w:lang w:val="en-US"/>
+        </w:rPr>
+      </w:pPr>
+      <w:r>
+        <w:rPr>
+          <w:lang w:val="en-US"/>
+        </w:rPr>
+        <w:t xml:space="preserve">Fixed bug – enable </w:t>
+      </w:r>
+      <w:r>
+        <w:rPr>
+          <w:lang w:val="en-US"/>
+        </w:rPr>
+        <w:t>button "download distribution" from site map</w:t>
+      </w:r>
+      <w:r>
+        <w:rPr>
+          <w:lang w:val="en-US"/>
+        </w:rPr>
+        <w:t>.</w:t>
+      </w:r>
+    </w:p>
+    <w:bookmarkEnd w:id="12"/>
     <w:p>
       <w:pPr>
         <w:rPr>
@@ -5565,7 +5590,7 @@
           <w:rPr>
             <w:noProof/>
           </w:rPr>
-          <w:t>2</w:t>
+          <w:t>3</w:t>
         </w:r>
         <w:r>
           <w:rPr>
@@ -9689,7 +9714,7 @@
 
 <file path=customXml/item1.xml><?xml version="1.0" encoding="utf-8"?>
 <CoverPageProperties xmlns="http://schemas.microsoft.com/office/2006/coverPageProps">
-  <PublishDate>2011-03-23T00:00:00</PublishDate>
+  <PublishDate>2011-03-24T00:00:00</PublishDate>
   <Abstract>Документ содежит краткое описание программы, инструкцию пользователя, рекомендации по использованию.</Abstract>
   <CompanyAddress/>
   <CompanyPhone/>
@@ -9711,7 +9736,7 @@
 </file>
 
 <file path=customXml/itemProps2.xml><?xml version="1.0" encoding="utf-8"?>
-<ds:datastoreItem xmlns:ds="http://schemas.openxmlformats.org/officeDocument/2006/customXml" ds:itemID="{D72F3389-1AB0-4053-B5D7-8A107894A9A2}">
+<ds:datastoreItem xmlns:ds="http://schemas.openxmlformats.org/officeDocument/2006/customXml" ds:itemID="{E7F237C3-093E-4108-8B4F-2770014160C0}">
   <ds:schemaRefs>
     <ds:schemaRef ds:uri="http://schemas.openxmlformats.org/officeDocument/2006/bibliography"/>
   </ds:schemaRefs>

</xml_diff>

<commit_message>
fixed bug with banner
</commit_message>
<xml_diff>
--- a/RutrackerDownloader/docs/help_en/help.docx
+++ b/RutrackerDownloader/docs/help_en/help.docx
@@ -200,7 +200,7 @@
                         <w:szCs w:val="40"/>
                         <w:lang w:val="en-US"/>
                       </w:rPr>
-                      <w:t>.2</w:t>
+                      <w:t>.3</w:t>
                     </w:r>
                   </w:p>
                 </w:tc>
@@ -290,7 +290,7 @@
                 <w:alias w:val="Дата"/>
                 <w:id w:val="516659546"/>
                 <w:dataBinding w:prefixMappings="xmlns:ns0='http://schemas.microsoft.com/office/2006/coverPageProps'" w:xpath="/ns0:CoverPageProperties[1]/ns0:PublishDate[1]" w:storeItemID="{55AF091B-3C7A-41E3-B477-F2FDAA23CFDA}"/>
-                <w:date w:fullDate="2011-04-05T00:00:00Z">
+                <w:date w:fullDate="2011-04-06T00:00:00Z">
                   <w:dateFormat w:val="dd.MM.yyyy"/>
                   <w:lid w:val="ru-RU"/>
                   <w:storeMappedDataAs w:val="dateTime"/>
@@ -320,7 +320,7 @@
                         <w:bCs/>
                         <w:lang w:val="en-US"/>
                       </w:rPr>
-                      <w:t>05</w:t>
+                      <w:t>06</w:t>
                     </w:r>
                     <w:r>
                       <w:rPr>
@@ -1295,8 +1295,8 @@
         </w:sdt>
       </w:sdtContent>
     </w:sdt>
-    <w:bookmarkStart w:id="1" w:name="_Toc286493924" w:displacedByCustomXml="prev"/>
-    <w:bookmarkStart w:id="2" w:name="_Toc286493962" w:displacedByCustomXml="prev"/>
+    <w:bookmarkStart w:id="1" w:name="_Toc286493962" w:displacedByCustomXml="prev"/>
+    <w:bookmarkStart w:id="2" w:name="_Toc286493924" w:displacedByCustomXml="prev"/>
     <w:bookmarkEnd w:id="0"/>
     <w:bookmarkEnd w:id="2"/>
     <w:bookmarkEnd w:id="1"/>
@@ -1512,8 +1512,6 @@
         </w:rPr>
         <w:t>n</w:t>
       </w:r>
-      <w:bookmarkStart w:id="4" w:name="_GoBack"/>
-      <w:bookmarkEnd w:id="4"/>
       <w:r>
         <w:rPr>
           <w:lang w:val="en-US"/>
@@ -2294,7 +2292,7 @@
           <w:lang w:val="en-US"/>
         </w:rPr>
       </w:pPr>
-      <w:bookmarkStart w:id="5" w:name="_Toc289766791"/>
+      <w:bookmarkStart w:id="4" w:name="_Toc289766791"/>
       <w:r>
         <w:rPr>
           <w:lang w:val="en-US"/>
@@ -2313,7 +2311,7 @@
         </w:rPr>
         <w:t>estrictions</w:t>
       </w:r>
-      <w:bookmarkEnd w:id="5"/>
+      <w:bookmarkEnd w:id="4"/>
     </w:p>
     <w:p>
       <w:pPr>
@@ -2442,7 +2440,7 @@
       <w:pPr>
         <w:pStyle w:val="Heading1"/>
       </w:pPr>
-      <w:bookmarkStart w:id="6" w:name="_Toc289766792"/>
+      <w:bookmarkStart w:id="5" w:name="_Toc289766792"/>
       <w:r>
         <w:rPr>
           <w:lang w:val="en-US"/>
@@ -2455,35 +2453,35 @@
         </w:rPr>
         <w:t>anual</w:t>
       </w:r>
+      <w:bookmarkEnd w:id="5"/>
+    </w:p>
+    <w:p>
+      <w:pPr>
+        <w:pStyle w:val="Heading2"/>
+        <w:rPr>
+          <w:lang w:val="en-US"/>
+        </w:rPr>
+      </w:pPr>
+      <w:bookmarkStart w:id="6" w:name="_Toc289766793"/>
+      <w:r>
+        <w:rPr>
+          <w:lang w:val="en-US"/>
+        </w:rPr>
+        <w:t>S</w:t>
+      </w:r>
+      <w:r>
+        <w:rPr>
+          <w:lang w:val="en-US"/>
+        </w:rPr>
+        <w:t>creen</w:t>
+      </w:r>
+      <w:r>
+        <w:rPr>
+          <w:lang w:val="en-US"/>
+        </w:rPr>
+        <w:t xml:space="preserve"> “Preferences”.</w:t>
+      </w:r>
       <w:bookmarkEnd w:id="6"/>
-    </w:p>
-    <w:p>
-      <w:pPr>
-        <w:pStyle w:val="Heading2"/>
-        <w:rPr>
-          <w:lang w:val="en-US"/>
-        </w:rPr>
-      </w:pPr>
-      <w:bookmarkStart w:id="7" w:name="_Toc289766793"/>
-      <w:r>
-        <w:rPr>
-          <w:lang w:val="en-US"/>
-        </w:rPr>
-        <w:t>S</w:t>
-      </w:r>
-      <w:r>
-        <w:rPr>
-          <w:lang w:val="en-US"/>
-        </w:rPr>
-        <w:t>creen</w:t>
-      </w:r>
-      <w:r>
-        <w:rPr>
-          <w:lang w:val="en-US"/>
-        </w:rPr>
-        <w:t xml:space="preserve"> “Preferences”.</w:t>
-      </w:r>
-      <w:bookmarkEnd w:id="7"/>
     </w:p>
     <w:p>
       <w:pPr>
@@ -3639,7 +3637,7 @@
       <w:pPr>
         <w:pStyle w:val="Heading2"/>
       </w:pPr>
-      <w:bookmarkStart w:id="8" w:name="_Toc289766794"/>
+      <w:bookmarkStart w:id="7" w:name="_Toc289766794"/>
       <w:r>
         <w:rPr>
           <w:lang w:val="en-US"/>
@@ -3673,7 +3671,7 @@
       <w:r>
         <w:t>»</w:t>
       </w:r>
-      <w:bookmarkEnd w:id="8"/>
+      <w:bookmarkEnd w:id="7"/>
     </w:p>
     <w:p>
       <w:pPr>
@@ -3813,7 +3811,7 @@
           <w:lang w:val="en-US"/>
         </w:rPr>
       </w:pPr>
-      <w:bookmarkStart w:id="9" w:name="_Toc289766795"/>
+      <w:bookmarkStart w:id="8" w:name="_Toc289766795"/>
       <w:r>
         <w:rPr>
           <w:lang w:val="en-US"/>
@@ -3835,347 +3833,347 @@
       <w:r>
         <w:t>»</w:t>
       </w:r>
+      <w:bookmarkEnd w:id="8"/>
+    </w:p>
+    <w:p>
+      <w:pPr>
+        <w:ind w:firstLine="576"/>
+        <w:rPr>
+          <w:lang w:val="en-US"/>
+        </w:rPr>
+      </w:pPr>
+      <w:r>
+        <w:rPr>
+          <w:lang w:val="en-US"/>
+        </w:rPr>
+        <w:t>Installed into program</w:t>
+      </w:r>
+      <w:r>
+        <w:rPr>
+          <w:lang w:val="en-US"/>
+        </w:rPr>
+        <w:t xml:space="preserve"> </w:t>
+      </w:r>
+      <w:r>
+        <w:rPr>
+          <w:lang w:val="en-US"/>
+        </w:rPr>
+        <w:t>WEB</w:t>
+      </w:r>
+      <w:r>
+        <w:rPr>
+          <w:lang w:val="en-US"/>
+        </w:rPr>
+        <w:t xml:space="preserve"> </w:t>
+      </w:r>
+      <w:r>
+        <w:rPr>
+          <w:lang w:val="en-US"/>
+        </w:rPr>
+        <w:t>browser</w:t>
+      </w:r>
+      <w:r>
+        <w:rPr>
+          <w:lang w:val="en-US"/>
+        </w:rPr>
+        <w:t xml:space="preserve"> is adopted to work with</w:t>
+      </w:r>
+      <w:r>
+        <w:rPr>
+          <w:lang w:val="en-US"/>
+        </w:rPr>
+        <w:t xml:space="preserve"> </w:t>
+      </w:r>
+      <w:r>
+        <w:rPr>
+          <w:lang w:val="en-US"/>
+        </w:rPr>
+        <w:t>rutracker</w:t>
+      </w:r>
+      <w:r>
+        <w:rPr>
+          <w:lang w:val="en-US"/>
+        </w:rPr>
+        <w:t>.</w:t>
+      </w:r>
+      <w:r>
+        <w:rPr>
+          <w:lang w:val="en-US"/>
+        </w:rPr>
+        <w:t>org</w:t>
+      </w:r>
+      <w:r>
+        <w:rPr>
+          <w:lang w:val="en-US"/>
+        </w:rPr>
+        <w:t>,</w:t>
+      </w:r>
+      <w:r>
+        <w:rPr>
+          <w:lang w:val="en-US"/>
+        </w:rPr>
+        <w:t xml:space="preserve"> pornolab.net</w:t>
+      </w:r>
+      <w:r>
+        <w:rPr>
+          <w:lang w:val="en-US"/>
+        </w:rPr>
+        <w:t xml:space="preserve"> and nnm-club.ru</w:t>
+      </w:r>
+    </w:p>
+    <w:p>
+      <w:pPr>
+        <w:rPr>
+          <w:lang w:val="en-US"/>
+        </w:rPr>
+      </w:pPr>
+      <w:r>
+        <w:rPr>
+          <w:lang w:val="en-US"/>
+        </w:rPr>
+        <w:t>After</w:t>
+      </w:r>
+      <w:r>
+        <w:rPr>
+          <w:lang w:val="en-US"/>
+        </w:rPr>
+        <w:t xml:space="preserve"> </w:t>
+      </w:r>
+      <w:r>
+        <w:rPr>
+          <w:lang w:val="en-US"/>
+        </w:rPr>
+        <w:t>WEB</w:t>
+      </w:r>
+      <w:r>
+        <w:rPr>
+          <w:lang w:val="en-US"/>
+        </w:rPr>
+        <w:t xml:space="preserve"> search </w:t>
+      </w:r>
+      <w:r>
+        <w:rPr>
+          <w:lang w:val="en-US"/>
+        </w:rPr>
+        <w:t>site</w:t>
+      </w:r>
+      <w:r>
+        <w:rPr>
+          <w:lang w:val="en-US"/>
+        </w:rPr>
+        <w:t xml:space="preserve"> </w:t>
+      </w:r>
+      <w:r>
+        <w:rPr>
+          <w:lang w:val="en-US"/>
+        </w:rPr>
+        <w:t>with search results is shown in the screen.</w:t>
+      </w:r>
+      <w:r>
+        <w:rPr>
+          <w:lang w:val="en-US"/>
+        </w:rPr>
+        <w:t xml:space="preserve"> </w:t>
+      </w:r>
+    </w:p>
+    <w:p>
+      <w:pPr>
+        <w:rPr>
+          <w:lang w:val="en-US"/>
+        </w:rPr>
+      </w:pPr>
+      <w:r>
+        <w:rPr>
+          <w:lang w:val="en-US"/>
+        </w:rPr>
+        <w:t>You</w:t>
+      </w:r>
+      <w:r>
+        <w:rPr>
+          <w:lang w:val="en-US"/>
+        </w:rPr>
+        <w:t xml:space="preserve"> </w:t>
+      </w:r>
+      <w:r>
+        <w:rPr>
+          <w:lang w:val="en-US"/>
+        </w:rPr>
+        <w:t>can</w:t>
+      </w:r>
+      <w:r>
+        <w:rPr>
+          <w:lang w:val="en-US"/>
+        </w:rPr>
+        <w:t xml:space="preserve"> </w:t>
+      </w:r>
+      <w:r>
+        <w:rPr>
+          <w:lang w:val="en-US"/>
+        </w:rPr>
+        <w:t>use</w:t>
+      </w:r>
+      <w:r>
+        <w:rPr>
+          <w:lang w:val="en-US"/>
+        </w:rPr>
+        <w:t xml:space="preserve"> </w:t>
+      </w:r>
+      <w:r>
+        <w:rPr>
+          <w:lang w:val="en-US"/>
+        </w:rPr>
+        <w:t>the</w:t>
+      </w:r>
+      <w:r>
+        <w:rPr>
+          <w:lang w:val="en-US"/>
+        </w:rPr>
+        <w:t xml:space="preserve"> </w:t>
+      </w:r>
+      <w:r>
+        <w:rPr>
+          <w:lang w:val="en-US"/>
+        </w:rPr>
+        <w:t>site</w:t>
+      </w:r>
+      <w:r>
+        <w:rPr>
+          <w:lang w:val="en-US"/>
+        </w:rPr>
+        <w:t xml:space="preserve"> </w:t>
+      </w:r>
+      <w:r>
+        <w:rPr>
+          <w:lang w:val="en-US"/>
+        </w:rPr>
+        <w:t>as</w:t>
+      </w:r>
+      <w:r>
+        <w:rPr>
+          <w:lang w:val="en-US"/>
+        </w:rPr>
+        <w:t xml:space="preserve"> </w:t>
+      </w:r>
+      <w:r>
+        <w:rPr>
+          <w:lang w:val="en-US"/>
+        </w:rPr>
+        <w:t>in usual</w:t>
+      </w:r>
+      <w:r>
+        <w:rPr>
+          <w:lang w:val="en-US"/>
+        </w:rPr>
+        <w:t xml:space="preserve"> </w:t>
+      </w:r>
+      <w:r>
+        <w:rPr>
+          <w:lang w:val="en-US"/>
+        </w:rPr>
+        <w:t>Browser</w:t>
+      </w:r>
+      <w:r>
+        <w:rPr>
+          <w:lang w:val="en-US"/>
+        </w:rPr>
+        <w:t>.</w:t>
+      </w:r>
+    </w:p>
+    <w:p>
+      <w:pPr>
+        <w:rPr>
+          <w:lang w:val="en-US"/>
+        </w:rPr>
+      </w:pPr>
+      <w:r>
+        <w:rPr>
+          <w:lang w:val="en-US"/>
+        </w:rPr>
+        <w:t>If you go to the tab with ready distribution</w:t>
+      </w:r>
+      <w:r>
+        <w:rPr>
+          <w:lang w:val="en-US"/>
+        </w:rPr>
+        <w:t xml:space="preserve">, </w:t>
+      </w:r>
+      <w:r>
+        <w:rPr>
+          <w:lang w:val="en-US"/>
+        </w:rPr>
+        <w:t>WEB</w:t>
+      </w:r>
+      <w:r>
+        <w:rPr>
+          <w:lang w:val="en-US"/>
+        </w:rPr>
+        <w:t xml:space="preserve"> </w:t>
+      </w:r>
+      <w:r>
+        <w:rPr>
+          <w:lang w:val="en-US"/>
+        </w:rPr>
+        <w:t>Browser</w:t>
+      </w:r>
+      <w:r>
+        <w:rPr>
+          <w:lang w:val="en-US"/>
+        </w:rPr>
+        <w:t xml:space="preserve"> offers to load distribution.</w:t>
+      </w:r>
+      <w:r>
+        <w:rPr>
+          <w:lang w:val="en-US"/>
+        </w:rPr>
+        <w:t xml:space="preserve"> </w:t>
+      </w:r>
+    </w:p>
+    <w:p>
+      <w:pPr>
+        <w:rPr>
+          <w:lang w:val="en-US"/>
+        </w:rPr>
+      </w:pPr>
+      <w:r>
+        <w:rPr>
+          <w:lang w:val="en-US"/>
+        </w:rPr>
+        <w:t>If you press the key “Download Distribution” you skip to inside “Torrent Client”.</w:t>
+      </w:r>
+    </w:p>
+    <w:p>
+      <w:pPr>
+        <w:pStyle w:val="Heading2"/>
+      </w:pPr>
+      <w:bookmarkStart w:id="9" w:name="_Toc289766796"/>
+      <w:r>
+        <w:rPr>
+          <w:lang w:val="en-US"/>
+        </w:rPr>
+        <w:t>Screen</w:t>
+      </w:r>
+      <w:r>
+        <w:t xml:space="preserve"> </w:t>
+      </w:r>
+      <w:r>
+        <w:t>«</w:t>
+      </w:r>
+      <w:r>
+        <w:rPr>
+          <w:lang w:val="en-US"/>
+        </w:rPr>
+        <w:t xml:space="preserve">Torrent </w:t>
+      </w:r>
+      <w:r>
+        <w:rPr>
+          <w:lang w:val="en-US"/>
+        </w:rPr>
+        <w:t>Client</w:t>
+      </w:r>
+      <w:r>
+        <w:t>»</w:t>
+      </w:r>
       <w:bookmarkEnd w:id="9"/>
-    </w:p>
-    <w:p>
-      <w:pPr>
-        <w:ind w:firstLine="576"/>
-        <w:rPr>
-          <w:lang w:val="en-US"/>
-        </w:rPr>
-      </w:pPr>
-      <w:r>
-        <w:rPr>
-          <w:lang w:val="en-US"/>
-        </w:rPr>
-        <w:t>Installed into program</w:t>
-      </w:r>
-      <w:r>
-        <w:rPr>
-          <w:lang w:val="en-US"/>
-        </w:rPr>
-        <w:t xml:space="preserve"> </w:t>
-      </w:r>
-      <w:r>
-        <w:rPr>
-          <w:lang w:val="en-US"/>
-        </w:rPr>
-        <w:t>WEB</w:t>
-      </w:r>
-      <w:r>
-        <w:rPr>
-          <w:lang w:val="en-US"/>
-        </w:rPr>
-        <w:t xml:space="preserve"> </w:t>
-      </w:r>
-      <w:r>
-        <w:rPr>
-          <w:lang w:val="en-US"/>
-        </w:rPr>
-        <w:t>browser</w:t>
-      </w:r>
-      <w:r>
-        <w:rPr>
-          <w:lang w:val="en-US"/>
-        </w:rPr>
-        <w:t xml:space="preserve"> is adopted to work with</w:t>
-      </w:r>
-      <w:r>
-        <w:rPr>
-          <w:lang w:val="en-US"/>
-        </w:rPr>
-        <w:t xml:space="preserve"> </w:t>
-      </w:r>
-      <w:r>
-        <w:rPr>
-          <w:lang w:val="en-US"/>
-        </w:rPr>
-        <w:t>rutracker</w:t>
-      </w:r>
-      <w:r>
-        <w:rPr>
-          <w:lang w:val="en-US"/>
-        </w:rPr>
-        <w:t>.</w:t>
-      </w:r>
-      <w:r>
-        <w:rPr>
-          <w:lang w:val="en-US"/>
-        </w:rPr>
-        <w:t>org</w:t>
-      </w:r>
-      <w:r>
-        <w:rPr>
-          <w:lang w:val="en-US"/>
-        </w:rPr>
-        <w:t>,</w:t>
-      </w:r>
-      <w:r>
-        <w:rPr>
-          <w:lang w:val="en-US"/>
-        </w:rPr>
-        <w:t xml:space="preserve"> pornolab.net</w:t>
-      </w:r>
-      <w:r>
-        <w:rPr>
-          <w:lang w:val="en-US"/>
-        </w:rPr>
-        <w:t xml:space="preserve"> and nnm-club.ru</w:t>
-      </w:r>
-    </w:p>
-    <w:p>
-      <w:pPr>
-        <w:rPr>
-          <w:lang w:val="en-US"/>
-        </w:rPr>
-      </w:pPr>
-      <w:r>
-        <w:rPr>
-          <w:lang w:val="en-US"/>
-        </w:rPr>
-        <w:t>After</w:t>
-      </w:r>
-      <w:r>
-        <w:rPr>
-          <w:lang w:val="en-US"/>
-        </w:rPr>
-        <w:t xml:space="preserve"> </w:t>
-      </w:r>
-      <w:r>
-        <w:rPr>
-          <w:lang w:val="en-US"/>
-        </w:rPr>
-        <w:t>WEB</w:t>
-      </w:r>
-      <w:r>
-        <w:rPr>
-          <w:lang w:val="en-US"/>
-        </w:rPr>
-        <w:t xml:space="preserve"> search </w:t>
-      </w:r>
-      <w:r>
-        <w:rPr>
-          <w:lang w:val="en-US"/>
-        </w:rPr>
-        <w:t>site</w:t>
-      </w:r>
-      <w:r>
-        <w:rPr>
-          <w:lang w:val="en-US"/>
-        </w:rPr>
-        <w:t xml:space="preserve"> </w:t>
-      </w:r>
-      <w:r>
-        <w:rPr>
-          <w:lang w:val="en-US"/>
-        </w:rPr>
-        <w:t>with search results is shown in the screen.</w:t>
-      </w:r>
-      <w:r>
-        <w:rPr>
-          <w:lang w:val="en-US"/>
-        </w:rPr>
-        <w:t xml:space="preserve"> </w:t>
-      </w:r>
-    </w:p>
-    <w:p>
-      <w:pPr>
-        <w:rPr>
-          <w:lang w:val="en-US"/>
-        </w:rPr>
-      </w:pPr>
-      <w:r>
-        <w:rPr>
-          <w:lang w:val="en-US"/>
-        </w:rPr>
-        <w:t>You</w:t>
-      </w:r>
-      <w:r>
-        <w:rPr>
-          <w:lang w:val="en-US"/>
-        </w:rPr>
-        <w:t xml:space="preserve"> </w:t>
-      </w:r>
-      <w:r>
-        <w:rPr>
-          <w:lang w:val="en-US"/>
-        </w:rPr>
-        <w:t>can</w:t>
-      </w:r>
-      <w:r>
-        <w:rPr>
-          <w:lang w:val="en-US"/>
-        </w:rPr>
-        <w:t xml:space="preserve"> </w:t>
-      </w:r>
-      <w:r>
-        <w:rPr>
-          <w:lang w:val="en-US"/>
-        </w:rPr>
-        <w:t>use</w:t>
-      </w:r>
-      <w:r>
-        <w:rPr>
-          <w:lang w:val="en-US"/>
-        </w:rPr>
-        <w:t xml:space="preserve"> </w:t>
-      </w:r>
-      <w:r>
-        <w:rPr>
-          <w:lang w:val="en-US"/>
-        </w:rPr>
-        <w:t>the</w:t>
-      </w:r>
-      <w:r>
-        <w:rPr>
-          <w:lang w:val="en-US"/>
-        </w:rPr>
-        <w:t xml:space="preserve"> </w:t>
-      </w:r>
-      <w:r>
-        <w:rPr>
-          <w:lang w:val="en-US"/>
-        </w:rPr>
-        <w:t>site</w:t>
-      </w:r>
-      <w:r>
-        <w:rPr>
-          <w:lang w:val="en-US"/>
-        </w:rPr>
-        <w:t xml:space="preserve"> </w:t>
-      </w:r>
-      <w:r>
-        <w:rPr>
-          <w:lang w:val="en-US"/>
-        </w:rPr>
-        <w:t>as</w:t>
-      </w:r>
-      <w:r>
-        <w:rPr>
-          <w:lang w:val="en-US"/>
-        </w:rPr>
-        <w:t xml:space="preserve"> </w:t>
-      </w:r>
-      <w:r>
-        <w:rPr>
-          <w:lang w:val="en-US"/>
-        </w:rPr>
-        <w:t>in usual</w:t>
-      </w:r>
-      <w:r>
-        <w:rPr>
-          <w:lang w:val="en-US"/>
-        </w:rPr>
-        <w:t xml:space="preserve"> </w:t>
-      </w:r>
-      <w:r>
-        <w:rPr>
-          <w:lang w:val="en-US"/>
-        </w:rPr>
-        <w:t>Browser</w:t>
-      </w:r>
-      <w:r>
-        <w:rPr>
-          <w:lang w:val="en-US"/>
-        </w:rPr>
-        <w:t>.</w:t>
-      </w:r>
-    </w:p>
-    <w:p>
-      <w:pPr>
-        <w:rPr>
-          <w:lang w:val="en-US"/>
-        </w:rPr>
-      </w:pPr>
-      <w:r>
-        <w:rPr>
-          <w:lang w:val="en-US"/>
-        </w:rPr>
-        <w:t>If you go to the tab with ready distribution</w:t>
-      </w:r>
-      <w:r>
-        <w:rPr>
-          <w:lang w:val="en-US"/>
-        </w:rPr>
-        <w:t xml:space="preserve">, </w:t>
-      </w:r>
-      <w:r>
-        <w:rPr>
-          <w:lang w:val="en-US"/>
-        </w:rPr>
-        <w:t>WEB</w:t>
-      </w:r>
-      <w:r>
-        <w:rPr>
-          <w:lang w:val="en-US"/>
-        </w:rPr>
-        <w:t xml:space="preserve"> </w:t>
-      </w:r>
-      <w:r>
-        <w:rPr>
-          <w:lang w:val="en-US"/>
-        </w:rPr>
-        <w:t>Browser</w:t>
-      </w:r>
-      <w:r>
-        <w:rPr>
-          <w:lang w:val="en-US"/>
-        </w:rPr>
-        <w:t xml:space="preserve"> offers to load distribution.</w:t>
-      </w:r>
-      <w:r>
-        <w:rPr>
-          <w:lang w:val="en-US"/>
-        </w:rPr>
-        <w:t xml:space="preserve"> </w:t>
-      </w:r>
-    </w:p>
-    <w:p>
-      <w:pPr>
-        <w:rPr>
-          <w:lang w:val="en-US"/>
-        </w:rPr>
-      </w:pPr>
-      <w:r>
-        <w:rPr>
-          <w:lang w:val="en-US"/>
-        </w:rPr>
-        <w:t>If you press the key “Download Distribution” you skip to inside “Torrent Client”.</w:t>
-      </w:r>
-    </w:p>
-    <w:p>
-      <w:pPr>
-        <w:pStyle w:val="Heading2"/>
-      </w:pPr>
-      <w:bookmarkStart w:id="10" w:name="_Toc289766796"/>
-      <w:r>
-        <w:rPr>
-          <w:lang w:val="en-US"/>
-        </w:rPr>
-        <w:t>Screen</w:t>
-      </w:r>
-      <w:r>
-        <w:t xml:space="preserve"> </w:t>
-      </w:r>
-      <w:r>
-        <w:t>«</w:t>
-      </w:r>
-      <w:r>
-        <w:rPr>
-          <w:lang w:val="en-US"/>
-        </w:rPr>
-        <w:t xml:space="preserve">Torrent </w:t>
-      </w:r>
-      <w:r>
-        <w:rPr>
-          <w:lang w:val="en-US"/>
-        </w:rPr>
-        <w:t>Client</w:t>
-      </w:r>
-      <w:r>
-        <w:t>»</w:t>
-      </w:r>
-      <w:bookmarkEnd w:id="10"/>
     </w:p>
     <w:p>
       <w:pPr>
@@ -5021,7 +5019,7 @@
       <w:pPr>
         <w:pStyle w:val="Heading1"/>
       </w:pPr>
-      <w:bookmarkStart w:id="11" w:name="_Toc289766797"/>
+      <w:bookmarkStart w:id="10" w:name="_Toc289766797"/>
       <w:r>
         <w:rPr>
           <w:lang w:val="en-US"/>
@@ -5037,7 +5035,7 @@
         </w:rPr>
         <w:t>recommendations</w:t>
       </w:r>
-      <w:bookmarkEnd w:id="11"/>
+      <w:bookmarkEnd w:id="10"/>
       <w:r>
         <w:t xml:space="preserve"> </w:t>
       </w:r>
@@ -5217,7 +5215,7 @@
           <w:lang w:val="en-US"/>
         </w:rPr>
       </w:pPr>
-      <w:bookmarkStart w:id="12" w:name="_Toc289766798"/>
+      <w:bookmarkStart w:id="11" w:name="_Toc289766798"/>
       <w:r>
         <w:rPr>
           <w:lang w:val="en-US"/>
@@ -5225,7 +5223,7 @@
         <w:lastRenderedPageBreak/>
         <w:t>Change list</w:t>
       </w:r>
-      <w:bookmarkEnd w:id="12"/>
+      <w:bookmarkEnd w:id="11"/>
     </w:p>
     <w:p>
       <w:pPr>
@@ -5617,6 +5615,44 @@
         </w:rPr>
         <w:t>Optimized download</w:t>
       </w:r>
+    </w:p>
+    <w:p>
+      <w:pPr>
+        <w:rPr>
+          <w:lang w:val="en-US"/>
+        </w:rPr>
+      </w:pPr>
+      <w:r>
+        <w:rPr>
+          <w:lang w:val="en-US"/>
+        </w:rPr>
+        <w:t>1.4.2.2-&gt;1.4.2.3</w:t>
+      </w:r>
+    </w:p>
+    <w:p>
+      <w:pPr>
+        <w:pStyle w:val="ListParagraph"/>
+        <w:numPr>
+          <w:ilvl w:val="0"/>
+          <w:numId w:val="36"/>
+        </w:numPr>
+        <w:rPr>
+          <w:lang w:val="en-US"/>
+        </w:rPr>
+      </w:pPr>
+      <w:r>
+        <w:rPr>
+          <w:lang w:val="en-US"/>
+        </w:rPr>
+        <w:t>Fixed bug – banner was not clickable.</w:t>
+      </w:r>
+    </w:p>
+    <w:p>
+      <w:pPr>
+        <w:rPr>
+          <w:lang w:val="en-US"/>
+        </w:rPr>
+      </w:pPr>
     </w:p>
     <w:p>
       <w:pPr>
@@ -5705,7 +5741,7 @@
           <w:rPr>
             <w:noProof/>
           </w:rPr>
-          <w:t>3</w:t>
+          <w:t>1</w:t>
         </w:r>
         <w:r>
           <w:rPr>
@@ -9829,7 +9865,7 @@
 
 <file path=customXml/item1.xml><?xml version="1.0" encoding="utf-8"?>
 <CoverPageProperties xmlns="http://schemas.microsoft.com/office/2006/coverPageProps">
-  <PublishDate>2011-04-05T00:00:00</PublishDate>
+  <PublishDate>2011-04-06T00:00:00</PublishDate>
   <Abstract>Документ содежит краткое описание программы, инструкцию пользователя, рекомендации по использованию.</Abstract>
   <CompanyAddress/>
   <CompanyPhone/>
@@ -9851,7 +9887,7 @@
 </file>
 
 <file path=customXml/itemProps2.xml><?xml version="1.0" encoding="utf-8"?>
-<ds:datastoreItem xmlns:ds="http://schemas.openxmlformats.org/officeDocument/2006/customXml" ds:itemID="{667ECE39-7048-4224-A612-335566A8ACF9}">
+<ds:datastoreItem xmlns:ds="http://schemas.openxmlformats.org/officeDocument/2006/customXml" ds:itemID="{DA0F10A5-D8E0-4014-AE78-61D0F6736904}">
   <ds:schemaRefs>
     <ds:schemaRef ds:uri="http://schemas.openxmlformats.org/officeDocument/2006/bibliography"/>
   </ds:schemaRefs>

</xml_diff>

<commit_message>
changed help finished features started test stage
</commit_message>
<xml_diff>
--- a/RutrackerDownloader/docs/help_en/help.docx
+++ b/RutrackerDownloader/docs/help_en/help.docx
@@ -299,7 +299,7 @@
                 <w:alias w:val="Дата"/>
                 <w:id w:val="516659546"/>
                 <w:dataBinding w:prefixMappings="xmlns:ns0='http://schemas.microsoft.com/office/2006/coverPageProps'" w:xpath="/ns0:CoverPageProperties[1]/ns0:PublishDate[1]" w:storeItemID="{55AF091B-3C7A-41E3-B477-F2FDAA23CFDA}"/>
-                <w:date w:fullDate="2011-05-02T00:00:00Z">
+                <w:date w:fullDate="2011-05-06T00:00:00Z">
                   <w:dateFormat w:val="dd.MM.yyyy"/>
                   <w:lid w:val="ru-RU"/>
                   <w:storeMappedDataAs w:val="dateTime"/>
@@ -329,7 +329,7 @@
                         <w:bCs/>
                         <w:lang w:val="en-US"/>
                       </w:rPr>
-                      <w:t>02</w:t>
+                      <w:t>06</w:t>
                     </w:r>
                     <w:r>
                       <w:rPr>
@@ -1304,8 +1304,8 @@
         </w:sdt>
       </w:sdtContent>
     </w:sdt>
-    <w:bookmarkStart w:id="1" w:name="_Toc286493962" w:displacedByCustomXml="prev"/>
-    <w:bookmarkStart w:id="2" w:name="_Toc286493924" w:displacedByCustomXml="prev"/>
+    <w:bookmarkStart w:id="1" w:name="_Toc286493924" w:displacedByCustomXml="prev"/>
+    <w:bookmarkStart w:id="2" w:name="_Toc286493962" w:displacedByCustomXml="prev"/>
     <w:bookmarkEnd w:id="0"/>
     <w:bookmarkEnd w:id="2"/>
     <w:bookmarkEnd w:id="1"/>
@@ -1550,44 +1550,86 @@
           <w:numId w:val="22"/>
         </w:numPr>
         <w:rPr>
-          <w:lang w:val="en-US"/>
-        </w:rPr>
-      </w:pPr>
-      <w:r>
-        <w:rPr>
-          <w:lang w:val="en-US"/>
-        </w:rPr>
-        <w:t>WEB</w:t>
-      </w:r>
-      <w:r>
-        <w:rPr>
-          <w:lang w:val="en-US"/>
-        </w:rPr>
-        <w:t xml:space="preserve"> </w:t>
-      </w:r>
-      <w:r>
-        <w:rPr>
-          <w:lang w:val="en-US"/>
-        </w:rPr>
-        <w:t>search of the content</w:t>
-      </w:r>
-      <w:r>
-        <w:rPr>
-          <w:lang w:val="en-US"/>
-        </w:rPr>
-        <w:t xml:space="preserve"> on</w:t>
-      </w:r>
-      <w:r>
-        <w:rPr>
-          <w:lang w:val="en-US"/>
-        </w:rPr>
-        <w:t xml:space="preserve"> site</w:t>
-      </w:r>
-      <w:r>
-        <w:rPr>
-          <w:lang w:val="en-US"/>
-        </w:rPr>
-        <w:t>.</w:t>
+          <w:b/>
+          <w:lang w:val="en-US"/>
+        </w:rPr>
+      </w:pPr>
+      <w:r>
+        <w:rPr>
+          <w:b/>
+          <w:lang w:val="en-US"/>
+        </w:rPr>
+        <w:t>«</w:t>
+      </w:r>
+      <w:r>
+        <w:rPr>
+          <w:b/>
+          <w:lang w:val="en-US"/>
+        </w:rPr>
+        <w:t>Pirate Search</w:t>
+      </w:r>
+      <w:r>
+        <w:rPr>
+          <w:b/>
+          <w:lang w:val="en-US"/>
+        </w:rPr>
+        <w:t>»</w:t>
+      </w:r>
+      <w:r>
+        <w:rPr>
+          <w:b/>
+          <w:lang w:val="en-US"/>
+        </w:rPr>
+        <w:t xml:space="preserve">- </w:t>
+      </w:r>
+      <w:r>
+        <w:rPr>
+          <w:b/>
+          <w:lang w:val="en-US"/>
+        </w:rPr>
+        <w:t xml:space="preserve"> </w:t>
+      </w:r>
+      <w:r>
+        <w:rPr>
+          <w:b/>
+          <w:lang w:val="en-US"/>
+        </w:rPr>
+        <w:t>to search and download torrent files from sites :</w:t>
+      </w:r>
+      <w:r>
+        <w:rPr>
+          <w:b/>
+          <w:lang w:val="en-US"/>
+        </w:rPr>
+        <w:t xml:space="preserve">  www.mininova.org, </w:t>
+      </w:r>
+      <w:r>
+        <w:rPr>
+          <w:b/>
+          <w:lang w:val="en-US"/>
+        </w:rPr>
+        <w:t xml:space="preserve">  piratebay.org, </w:t>
+      </w:r>
+      <w:r>
+        <w:rPr>
+          <w:b/>
+          <w:lang w:val="en-US"/>
+        </w:rPr>
+        <w:t xml:space="preserve">www.torrentreactor.net, </w:t>
+      </w:r>
+      <w:r>
+        <w:rPr>
+          <w:b/>
+          <w:lang w:val="en-US"/>
+        </w:rPr>
+        <w:t xml:space="preserve"> isohunt.com,</w:t>
+      </w:r>
+      <w:r>
+        <w:rPr>
+          <w:b/>
+          <w:lang w:val="en-US"/>
+        </w:rPr>
+        <w:t xml:space="preserve">  www.mybittorrent.com,    www.btmon.com</w:t>
       </w:r>
     </w:p>
     <w:p>
@@ -1605,43 +1647,43 @@
         <w:rPr>
           <w:lang w:val="en-US"/>
         </w:rPr>
-        <w:t>RSS</w:t>
-      </w:r>
-      <w:r>
-        <w:rPr>
-          <w:lang w:val="en-US"/>
-        </w:rPr>
-        <w:t xml:space="preserve"> </w:t>
-      </w:r>
-      <w:r>
-        <w:rPr>
-          <w:lang w:val="en-US"/>
-        </w:rPr>
-        <w:t xml:space="preserve">search of the content on </w:t>
-      </w:r>
-      <w:r>
-        <w:rPr>
-          <w:lang w:val="en-US"/>
-        </w:rPr>
-        <w:t xml:space="preserve">site (only </w:t>
-      </w:r>
-      <w:r>
-        <w:rPr>
-          <w:lang w:val="en-US"/>
-        </w:rPr>
-        <w:t>rutracker</w:t>
-      </w:r>
-      <w:r>
-        <w:rPr>
-          <w:lang w:val="en-US"/>
-        </w:rPr>
-        <w:t>.</w:t>
-      </w:r>
-      <w:r>
-        <w:rPr>
-          <w:lang w:val="en-US"/>
-        </w:rPr>
-        <w:t>org</w:t>
+        <w:t xml:space="preserve">Download of the content </w:t>
+      </w:r>
+      <w:r>
+        <w:rPr>
+          <w:lang w:val="en-US"/>
+        </w:rPr>
+        <w:t>(</w:t>
+      </w:r>
+      <w:r>
+        <w:rPr>
+          <w:lang w:val="en-US"/>
+        </w:rPr>
+        <w:t>inside</w:t>
+      </w:r>
+      <w:r>
+        <w:rPr>
+          <w:lang w:val="en-US"/>
+        </w:rPr>
+        <w:t xml:space="preserve"> </w:t>
+      </w:r>
+      <w:r>
+        <w:rPr>
+          <w:lang w:val="en-US"/>
+        </w:rPr>
+        <w:t>torrent</w:t>
+      </w:r>
+      <w:r>
+        <w:rPr>
+          <w:lang w:val="en-US"/>
+        </w:rPr>
+        <w:t xml:space="preserve"> </w:t>
+      </w:r>
+      <w:r>
+        <w:rPr>
+          <w:lang w:val="en-US"/>
+        </w:rPr>
+        <w:t>client</w:t>
       </w:r>
       <w:r>
         <w:rPr>
@@ -1658,14 +1700,53 @@
           <w:numId w:val="22"/>
         </w:numPr>
         <w:rPr>
-          <w:lang w:val="en-US"/>
-        </w:rPr>
-      </w:pPr>
-      <w:r>
-        <w:rPr>
-          <w:lang w:val="en-US"/>
-        </w:rPr>
-        <w:t>View of the site map</w:t>
+          <w:b/>
+          <w:lang w:val="en-US"/>
+        </w:rPr>
+      </w:pPr>
+      <w:r>
+        <w:rPr>
+          <w:b/>
+          <w:lang w:val="en-US"/>
+        </w:rPr>
+        <w:t xml:space="preserve">«Torrent Manager» - </w:t>
+      </w:r>
+      <w:r>
+        <w:rPr>
+          <w:b/>
+          <w:lang w:val="en-US"/>
+        </w:rPr>
+        <w:t>to manage multiple downloading</w:t>
+      </w:r>
+    </w:p>
+    <w:p>
+      <w:pPr>
+        <w:pStyle w:val="ListParagraph"/>
+        <w:rPr>
+          <w:b/>
+          <w:lang w:val="en-US"/>
+        </w:rPr>
+      </w:pPr>
+      <w:r>
+        <w:rPr>
+          <w:b/>
+          <w:lang w:val="en-US"/>
+        </w:rPr>
+        <w:t>+ Select files - you can choose which files to download, for example, if the tor</w:t>
+      </w:r>
+      <w:r>
+        <w:rPr>
+          <w:b/>
+          <w:lang w:val="en-US"/>
+        </w:rPr>
+        <w:t>r</w:t>
+      </w:r>
+      <w:r>
+        <w:rPr>
+          <w:b/>
+          <w:lang w:val="en-US"/>
+        </w:rPr>
+        <w:t>ent file is generated for several albums of music.</w:t>
       </w:r>
     </w:p>
     <w:p>
@@ -1676,80 +1757,23 @@
           <w:numId w:val="22"/>
         </w:numPr>
         <w:rPr>
-          <w:lang w:val="en-US"/>
-        </w:rPr>
-      </w:pPr>
-      <w:r>
-        <w:rPr>
-          <w:lang w:val="en-US"/>
-        </w:rPr>
-        <w:t xml:space="preserve">Download </w:t>
-      </w:r>
-      <w:r>
-        <w:rPr>
-          <w:lang w:val="en-US"/>
-        </w:rPr>
-        <w:t xml:space="preserve"> </w:t>
-      </w:r>
-      <w:r>
-        <w:rPr>
-          <w:lang w:val="en-US"/>
-        </w:rPr>
-        <w:t>torrent</w:t>
-      </w:r>
-      <w:r>
-        <w:rPr>
-          <w:lang w:val="en-US"/>
-        </w:rPr>
-        <w:t xml:space="preserve"> </w:t>
-      </w:r>
-      <w:r>
-        <w:rPr>
-          <w:lang w:val="en-US"/>
-        </w:rPr>
-        <w:t xml:space="preserve">file of the chosen distribution </w:t>
-      </w:r>
-      <w:r>
-        <w:rPr>
-          <w:lang w:val="en-US"/>
-        </w:rPr>
-        <w:t>(</w:t>
-      </w:r>
-      <w:r>
-        <w:rPr>
-          <w:lang w:val="en-US"/>
-        </w:rPr>
-        <w:t>inside</w:t>
-      </w:r>
-      <w:r>
-        <w:rPr>
-          <w:lang w:val="en-US"/>
-        </w:rPr>
-        <w:t xml:space="preserve"> </w:t>
-      </w:r>
-      <w:r>
-        <w:rPr>
-          <w:lang w:val="en-US"/>
-        </w:rPr>
-        <w:t>web</w:t>
-      </w:r>
-      <w:r>
-        <w:rPr>
-          <w:lang w:val="en-US"/>
-        </w:rPr>
-        <w:t xml:space="preserve"> </w:t>
-      </w:r>
-      <w:r>
-        <w:rPr>
-          <w:lang w:val="en-US"/>
-        </w:rPr>
-        <w:t>browser</w:t>
-      </w:r>
-      <w:r>
-        <w:rPr>
-          <w:lang w:val="en-US"/>
-        </w:rPr>
-        <w:t>)</w:t>
+          <w:b/>
+          <w:lang w:val="en-US"/>
+        </w:rPr>
+      </w:pPr>
+      <w:r>
+        <w:rPr>
+          <w:b/>
+          <w:lang w:val="en-US"/>
+        </w:rPr>
+        <w:t>Program processes all torrent files (to push torrent file in file manager and program will start download)</w:t>
+      </w:r>
+      <w:r>
+        <w:rPr>
+          <w:b/>
+          <w:lang w:val="en-US"/>
+        </w:rPr>
+        <w:t xml:space="preserve"> </w:t>
       </w:r>
     </w:p>
     <w:p>
@@ -1760,23 +1784,104 @@
           <w:numId w:val="22"/>
         </w:numPr>
         <w:rPr>
-          <w:b/>
-          <w:lang w:val="en-US"/>
-        </w:rPr>
-      </w:pPr>
-      <w:r>
-        <w:rPr>
-          <w:b/>
-          <w:lang w:val="en-US"/>
-        </w:rPr>
-        <w:t xml:space="preserve">«Torrent Manager» - </w:t>
-      </w:r>
-      <w:r>
-        <w:rPr>
-          <w:b/>
-          <w:lang w:val="en-US"/>
-        </w:rPr>
-        <w:t>to manage multiple downloading</w:t>
+          <w:lang w:val="en-US"/>
+        </w:rPr>
+      </w:pPr>
+      <w:r>
+        <w:rPr>
+          <w:lang w:val="en-US"/>
+        </w:rPr>
+        <w:t>Manage</w:t>
+      </w:r>
+      <w:r>
+        <w:rPr>
+          <w:lang w:val="en-US"/>
+        </w:rPr>
+        <w:t xml:space="preserve"> </w:t>
+      </w:r>
+      <w:r>
+        <w:rPr>
+          <w:lang w:val="en-US"/>
+        </w:rPr>
+        <w:t>of</w:t>
+      </w:r>
+      <w:r>
+        <w:rPr>
+          <w:lang w:val="en-US"/>
+        </w:rPr>
+        <w:t xml:space="preserve"> </w:t>
+      </w:r>
+      <w:r>
+        <w:rPr>
+          <w:lang w:val="en-US"/>
+        </w:rPr>
+        <w:t>the</w:t>
+      </w:r>
+      <w:r>
+        <w:rPr>
+          <w:lang w:val="en-US"/>
+        </w:rPr>
+        <w:t xml:space="preserve"> </w:t>
+      </w:r>
+      <w:r>
+        <w:rPr>
+          <w:lang w:val="en-US"/>
+        </w:rPr>
+        <w:t>space</w:t>
+      </w:r>
+      <w:r>
+        <w:rPr>
+          <w:lang w:val="en-US"/>
+        </w:rPr>
+        <w:t xml:space="preserve"> </w:t>
+      </w:r>
+      <w:r>
+        <w:rPr>
+          <w:lang w:val="en-US"/>
+        </w:rPr>
+        <w:t>storage</w:t>
+      </w:r>
+      <w:r>
+        <w:rPr>
+          <w:lang w:val="en-US"/>
+        </w:rPr>
+        <w:t xml:space="preserve"> </w:t>
+      </w:r>
+      <w:r>
+        <w:rPr>
+          <w:lang w:val="en-US"/>
+        </w:rPr>
+        <w:t>of</w:t>
+      </w:r>
+      <w:r>
+        <w:rPr>
+          <w:lang w:val="en-US"/>
+        </w:rPr>
+        <w:t xml:space="preserve"> </w:t>
+      </w:r>
+      <w:r>
+        <w:rPr>
+          <w:lang w:val="en-US"/>
+        </w:rPr>
+        <w:t>disc</w:t>
+      </w:r>
+      <w:r>
+        <w:rPr>
+          <w:lang w:val="en-US"/>
+        </w:rPr>
+        <w:t xml:space="preserve"> (</w:t>
+      </w:r>
+      <w:r>
+        <w:rPr>
+          <w:lang w:val="en-US"/>
+        </w:rPr>
+        <w:t>inside file manager</w:t>
+      </w:r>
+      <w:r>
+        <w:rPr>
+          <w:lang w:val="en-US"/>
+        </w:rPr>
+        <w:t>)</w:t>
       </w:r>
     </w:p>
     <w:p>
@@ -1794,79 +1899,33 @@
         <w:rPr>
           <w:lang w:val="en-US"/>
         </w:rPr>
-        <w:t xml:space="preserve">View of </w:t>
-      </w:r>
-      <w:r>
-        <w:rPr>
-          <w:lang w:val="en-US"/>
-        </w:rPr>
-        <w:t xml:space="preserve"> </w:t>
-      </w:r>
-      <w:r>
-        <w:rPr>
-          <w:lang w:val="en-US"/>
-        </w:rPr>
-        <w:t>RSS</w:t>
-      </w:r>
-      <w:r>
-        <w:rPr>
-          <w:lang w:val="en-US"/>
-        </w:rPr>
-        <w:t xml:space="preserve"> </w:t>
-      </w:r>
-      <w:r>
-        <w:rPr>
-          <w:lang w:val="en-US"/>
-        </w:rPr>
-        <w:t>content of the site</w:t>
-      </w:r>
-      <w:r>
-        <w:rPr>
-          <w:lang w:val="en-US"/>
-        </w:rPr>
-        <w:t xml:space="preserve"> (</w:t>
-      </w:r>
-      <w:r>
-        <w:rPr>
-          <w:lang w:val="en-US"/>
-        </w:rPr>
-        <w:t>inside</w:t>
-      </w:r>
-      <w:r>
-        <w:rPr>
-          <w:lang w:val="en-US"/>
-        </w:rPr>
-        <w:t xml:space="preserve"> </w:t>
-      </w:r>
-      <w:r>
-        <w:rPr>
-          <w:lang w:val="en-US"/>
-        </w:rPr>
-        <w:t>RSS</w:t>
-      </w:r>
-      <w:r>
-        <w:rPr>
-          <w:lang w:val="en-US"/>
-        </w:rPr>
-        <w:t xml:space="preserve"> </w:t>
-      </w:r>
-      <w:r>
-        <w:rPr>
-          <w:lang w:val="en-US"/>
-        </w:rPr>
-        <w:t>client</w:t>
-      </w:r>
-      <w:r>
-        <w:rPr>
-          <w:lang w:val="en-US"/>
-        </w:rPr>
-        <w:t>)</w:t>
-      </w:r>
-      <w:r>
-        <w:rPr>
-          <w:lang w:val="en-US"/>
-        </w:rPr>
-        <w:t xml:space="preserve"> </w:t>
+        <w:t>WEB</w:t>
+      </w:r>
+      <w:r>
+        <w:rPr>
+          <w:lang w:val="en-US"/>
+        </w:rPr>
+        <w:t xml:space="preserve"> </w:t>
+      </w:r>
+      <w:r>
+        <w:rPr>
+          <w:lang w:val="en-US"/>
+        </w:rPr>
+        <w:t>search of the content on site</w:t>
+      </w:r>
+      <w:r>
+        <w:rPr>
+          <w:lang w:val="en-US"/>
+        </w:rPr>
+        <w:t>s</w:t>
+      </w:r>
+      <w:bookmarkStart w:id="4" w:name="_GoBack"/>
+      <w:bookmarkEnd w:id="4"/>
+      <w:r>
+        <w:rPr>
+          <w:lang w:val="en-US"/>
+        </w:rPr>
+        <w:t>.</w:t>
       </w:r>
     </w:p>
     <w:p>
@@ -1884,79 +1943,43 @@
         <w:rPr>
           <w:lang w:val="en-US"/>
         </w:rPr>
-        <w:t xml:space="preserve">Download of the content </w:t>
-      </w:r>
-      <w:r>
-        <w:rPr>
-          <w:lang w:val="en-US"/>
-        </w:rPr>
-        <w:t>(</w:t>
-      </w:r>
-      <w:r>
-        <w:rPr>
-          <w:lang w:val="en-US"/>
-        </w:rPr>
-        <w:t>inside</w:t>
-      </w:r>
-      <w:r>
-        <w:rPr>
-          <w:lang w:val="en-US"/>
-        </w:rPr>
-        <w:t xml:space="preserve"> </w:t>
-      </w:r>
-      <w:r>
-        <w:rPr>
-          <w:lang w:val="en-US"/>
-        </w:rPr>
-        <w:t>torrent</w:t>
-      </w:r>
-      <w:r>
-        <w:rPr>
-          <w:lang w:val="en-US"/>
-        </w:rPr>
-        <w:t xml:space="preserve"> </w:t>
-      </w:r>
-      <w:r>
-        <w:rPr>
-          <w:lang w:val="en-US"/>
-        </w:rPr>
-        <w:t>client</w:t>
+        <w:t>RSS</w:t>
+      </w:r>
+      <w:r>
+        <w:rPr>
+          <w:lang w:val="en-US"/>
+        </w:rPr>
+        <w:t xml:space="preserve"> </w:t>
+      </w:r>
+      <w:r>
+        <w:rPr>
+          <w:lang w:val="en-US"/>
+        </w:rPr>
+        <w:t xml:space="preserve">search of the content on site (only </w:t>
+      </w:r>
+      <w:r>
+        <w:rPr>
+          <w:lang w:val="en-US"/>
+        </w:rPr>
+        <w:t>rutracker</w:t>
+      </w:r>
+      <w:r>
+        <w:rPr>
+          <w:lang w:val="en-US"/>
+        </w:rPr>
+        <w:t>.</w:t>
+      </w:r>
+      <w:r>
+        <w:rPr>
+          <w:lang w:val="en-US"/>
+        </w:rPr>
+        <w:t>org</w:t>
       </w:r>
       <w:r>
         <w:rPr>
           <w:lang w:val="en-US"/>
         </w:rPr>
         <w:t>)</w:t>
-      </w:r>
-    </w:p>
-    <w:p>
-      <w:pPr>
-        <w:pStyle w:val="ListParagraph"/>
-        <w:rPr>
-          <w:b/>
-          <w:lang w:val="en-US"/>
-        </w:rPr>
-      </w:pPr>
-      <w:r>
-        <w:rPr>
-          <w:b/>
-          <w:lang w:val="en-US"/>
-        </w:rPr>
-        <w:t>+ Select files - you can choose which files to download, for example, if the tor</w:t>
-      </w:r>
-      <w:r>
-        <w:rPr>
-          <w:b/>
-          <w:lang w:val="en-US"/>
-        </w:rPr>
-        <w:t>r</w:t>
-      </w:r>
-      <w:r>
-        <w:rPr>
-          <w:b/>
-          <w:lang w:val="en-US"/>
-        </w:rPr>
-        <w:t>ent file is generated for several albums of music.</w:t>
       </w:r>
     </w:p>
     <w:p>
@@ -1974,130 +1997,7 @@
         <w:rPr>
           <w:lang w:val="en-US"/>
         </w:rPr>
-        <w:t>Manage</w:t>
-      </w:r>
-      <w:r>
-        <w:rPr>
-          <w:lang w:val="en-US"/>
-        </w:rPr>
-        <w:t xml:space="preserve"> </w:t>
-      </w:r>
-      <w:r>
-        <w:rPr>
-          <w:lang w:val="en-US"/>
-        </w:rPr>
-        <w:t>of</w:t>
-      </w:r>
-      <w:r>
-        <w:rPr>
-          <w:lang w:val="en-US"/>
-        </w:rPr>
-        <w:t xml:space="preserve"> </w:t>
-      </w:r>
-      <w:r>
-        <w:rPr>
-          <w:lang w:val="en-US"/>
-        </w:rPr>
-        <w:t>the</w:t>
-      </w:r>
-      <w:r>
-        <w:rPr>
-          <w:lang w:val="en-US"/>
-        </w:rPr>
-        <w:t xml:space="preserve"> </w:t>
-      </w:r>
-      <w:r>
-        <w:rPr>
-          <w:lang w:val="en-US"/>
-        </w:rPr>
-        <w:t>space</w:t>
-      </w:r>
-      <w:r>
-        <w:rPr>
-          <w:lang w:val="en-US"/>
-        </w:rPr>
-        <w:t xml:space="preserve"> </w:t>
-      </w:r>
-      <w:r>
-        <w:rPr>
-          <w:lang w:val="en-US"/>
-        </w:rPr>
-        <w:t>storage</w:t>
-      </w:r>
-      <w:r>
-        <w:rPr>
-          <w:lang w:val="en-US"/>
-        </w:rPr>
-        <w:t xml:space="preserve"> </w:t>
-      </w:r>
-      <w:r>
-        <w:rPr>
-          <w:lang w:val="en-US"/>
-        </w:rPr>
-        <w:t>of</w:t>
-      </w:r>
-      <w:r>
-        <w:rPr>
-          <w:lang w:val="en-US"/>
-        </w:rPr>
-        <w:t xml:space="preserve"> </w:t>
-      </w:r>
-      <w:r>
-        <w:rPr>
-          <w:lang w:val="en-US"/>
-        </w:rPr>
-        <w:t>disc</w:t>
-      </w:r>
-      <w:r>
-        <w:rPr>
-          <w:lang w:val="en-US"/>
-        </w:rPr>
-        <w:t>.</w:t>
-      </w:r>
-      <w:r>
-        <w:rPr>
-          <w:lang w:val="en-US"/>
-        </w:rPr>
-        <w:t xml:space="preserve"> (</w:t>
-      </w:r>
-      <w:r>
-        <w:rPr>
-          <w:lang w:val="en-US"/>
-        </w:rPr>
-        <w:t>inside file manager</w:t>
-      </w:r>
-      <w:r>
-        <w:rPr>
-          <w:lang w:val="en-US"/>
-        </w:rPr>
-        <w:t>)</w:t>
-      </w:r>
-    </w:p>
-    <w:p>
-      <w:pPr>
-        <w:pStyle w:val="ListParagraph"/>
-        <w:numPr>
-          <w:ilvl w:val="0"/>
-          <w:numId w:val="22"/>
-        </w:numPr>
-        <w:rPr>
-          <w:b/>
-          <w:lang w:val="en-US"/>
-        </w:rPr>
-      </w:pPr>
-      <w:r>
-        <w:rPr>
-          <w:b/>
-          <w:lang w:val="en-US"/>
-        </w:rPr>
-        <w:t>Program processes all torrent files (to push torrent file in file manager and program will start download)</w:t>
-      </w:r>
-      <w:r>
-        <w:rPr>
-          <w:b/>
-          <w:lang w:val="en-US"/>
-        </w:rPr>
-        <w:t xml:space="preserve"> </w:t>
+        <w:t>View of the site map</w:t>
       </w:r>
     </w:p>
     <w:p>
@@ -2337,7 +2237,7 @@
           <w:lang w:val="en-US"/>
         </w:rPr>
       </w:pPr>
-      <w:bookmarkStart w:id="4" w:name="_Toc291537485"/>
+      <w:bookmarkStart w:id="5" w:name="_Toc291537485"/>
       <w:r>
         <w:rPr>
           <w:lang w:val="en-US"/>
@@ -2356,7 +2256,7 @@
         </w:rPr>
         <w:t>estrictions</w:t>
       </w:r>
-      <w:bookmarkEnd w:id="4"/>
+      <w:bookmarkEnd w:id="5"/>
     </w:p>
     <w:p>
       <w:pPr>
@@ -2485,7 +2385,7 @@
       <w:pPr>
         <w:pStyle w:val="Heading1"/>
       </w:pPr>
-      <w:bookmarkStart w:id="5" w:name="_Toc291537486"/>
+      <w:bookmarkStart w:id="6" w:name="_Toc291537486"/>
       <w:r>
         <w:rPr>
           <w:lang w:val="en-US"/>
@@ -2498,7 +2398,7 @@
         </w:rPr>
         <w:t>anual</w:t>
       </w:r>
-      <w:bookmarkEnd w:id="5"/>
+      <w:bookmarkEnd w:id="6"/>
     </w:p>
     <w:p>
       <w:pPr>
@@ -2507,7 +2407,7 @@
           <w:lang w:val="en-US"/>
         </w:rPr>
       </w:pPr>
-      <w:bookmarkStart w:id="6" w:name="_Toc291537487"/>
+      <w:bookmarkStart w:id="7" w:name="_Toc291537487"/>
       <w:r>
         <w:rPr>
           <w:lang w:val="en-US"/>
@@ -2526,7 +2426,7 @@
         </w:rPr>
         <w:t xml:space="preserve"> “Preferences”.</w:t>
       </w:r>
-      <w:bookmarkEnd w:id="6"/>
+      <w:bookmarkEnd w:id="7"/>
     </w:p>
     <w:p>
       <w:pPr>
@@ -3694,7 +3594,7 @@
       <w:pPr>
         <w:pStyle w:val="Heading2"/>
       </w:pPr>
-      <w:bookmarkStart w:id="7" w:name="_Toc291537488"/>
+      <w:bookmarkStart w:id="8" w:name="_Toc291537488"/>
       <w:r>
         <w:rPr>
           <w:lang w:val="en-US"/>
@@ -3729,7 +3629,7 @@
       <w:r>
         <w:t>»</w:t>
       </w:r>
-      <w:bookmarkEnd w:id="7"/>
+      <w:bookmarkEnd w:id="8"/>
     </w:p>
     <w:p>
       <w:pPr>
@@ -3868,7 +3768,7 @@
           <w:lang w:val="en-US"/>
         </w:rPr>
       </w:pPr>
-      <w:bookmarkStart w:id="8" w:name="_Toc291537489"/>
+      <w:bookmarkStart w:id="9" w:name="_Toc291537489"/>
       <w:r>
         <w:rPr>
           <w:lang w:val="en-US"/>
@@ -3890,7 +3790,7 @@
       <w:r>
         <w:t>»</w:t>
       </w:r>
-      <w:bookmarkEnd w:id="8"/>
+      <w:bookmarkEnd w:id="9"/>
     </w:p>
     <w:p>
       <w:pPr>
@@ -4214,7 +4114,7 @@
       <w:pPr>
         <w:pStyle w:val="Heading2"/>
       </w:pPr>
-      <w:bookmarkStart w:id="9" w:name="_Toc291537490"/>
+      <w:bookmarkStart w:id="10" w:name="_Toc291537490"/>
       <w:r>
         <w:rPr>
           <w:lang w:val="en-US"/>
@@ -4242,7 +4142,7 @@
       <w:r>
         <w:t>»</w:t>
       </w:r>
-      <w:bookmarkEnd w:id="9"/>
+      <w:bookmarkEnd w:id="10"/>
     </w:p>
     <w:p>
       <w:pPr>
@@ -5087,7 +4987,7 @@
       <w:pPr>
         <w:pStyle w:val="Heading1"/>
       </w:pPr>
-      <w:bookmarkStart w:id="10" w:name="_Toc291537491"/>
+      <w:bookmarkStart w:id="11" w:name="_Toc291537491"/>
       <w:r>
         <w:rPr>
           <w:lang w:val="en-US"/>
@@ -5103,7 +5003,7 @@
         </w:rPr>
         <w:t>recommendations</w:t>
       </w:r>
-      <w:bookmarkEnd w:id="10"/>
+      <w:bookmarkEnd w:id="11"/>
       <w:r>
         <w:t xml:space="preserve"> </w:t>
       </w:r>
@@ -5278,14 +5178,14 @@
           <w:lang w:val="en-US"/>
         </w:rPr>
       </w:pPr>
-      <w:bookmarkStart w:id="11" w:name="_Toc291537492"/>
+      <w:bookmarkStart w:id="12" w:name="_Toc291537492"/>
       <w:r>
         <w:rPr>
           <w:lang w:val="en-US"/>
         </w:rPr>
         <w:t>Change list</w:t>
       </w:r>
-      <w:bookmarkEnd w:id="11"/>
+      <w:bookmarkEnd w:id="12"/>
     </w:p>
     <w:p>
       <w:pPr>
@@ -6252,7 +6152,6 @@
           <w:lang w:val="en-US"/>
         </w:rPr>
       </w:pPr>
-      <w:bookmarkStart w:id="12" w:name="_GoBack"/>
       <w:r>
         <w:rPr>
           <w:lang w:val="en-US"/>
@@ -6299,7 +6198,7 @@
         <w:rPr>
           <w:lang w:val="en-US"/>
         </w:rPr>
-        <w:t>Added additional check for settings</w:t>
+        <w:t>Fixed RSS View error</w:t>
       </w:r>
     </w:p>
     <w:p>
@@ -6317,6 +6216,24 @@
         <w:rPr>
           <w:lang w:val="en-US"/>
         </w:rPr>
+        <w:t>Added additional check for settings</w:t>
+      </w:r>
+    </w:p>
+    <w:p>
+      <w:pPr>
+        <w:pStyle w:val="ListParagraph"/>
+        <w:numPr>
+          <w:ilvl w:val="0"/>
+          <w:numId w:val="36"/>
+        </w:numPr>
+        <w:rPr>
+          <w:lang w:val="en-US"/>
+        </w:rPr>
+      </w:pPr>
+      <w:r>
+        <w:rPr>
+          <w:lang w:val="en-US"/>
+        </w:rPr>
         <w:t>Added info f</w:t>
       </w:r>
       <w:r>
@@ -6338,7 +6255,86 @@
         <w:t xml:space="preserve"> torrent status</w:t>
       </w:r>
     </w:p>
-    <w:bookmarkEnd w:id="12"/>
+    <w:p>
+      <w:pPr>
+        <w:pStyle w:val="ListParagraph"/>
+        <w:numPr>
+          <w:ilvl w:val="0"/>
+          <w:numId w:val="36"/>
+        </w:numPr>
+        <w:rPr>
+          <w:lang w:val="en-US"/>
+        </w:rPr>
+      </w:pPr>
+      <w:r>
+        <w:rPr>
+          <w:lang w:val="en-US"/>
+        </w:rPr>
+        <w:t>Added "Pirate Search" to search and download torrent files from sites:</w:t>
+      </w:r>
+    </w:p>
+    <w:p>
+      <w:pPr>
+        <w:pStyle w:val="ListParagraph"/>
+        <w:rPr>
+          <w:lang w:val="en-US"/>
+        </w:rPr>
+      </w:pPr>
+      <w:r>
+        <w:rPr>
+          <w:lang w:val="en-US"/>
+        </w:rPr>
+        <w:t xml:space="preserve">    www.mininova.org</w:t>
+      </w:r>
+      <w:proofErr w:type="gramStart"/>
+      <w:r>
+        <w:rPr>
+          <w:lang w:val="en-US"/>
+        </w:rPr>
+        <w:t xml:space="preserve">, </w:t>
+      </w:r>
+      <w:r>
+        <w:rPr>
+          <w:lang w:val="en-US"/>
+        </w:rPr>
+        <w:t xml:space="preserve"> </w:t>
+      </w:r>
+      <w:r>
+        <w:rPr>
+          <w:lang w:val="en-US"/>
+        </w:rPr>
+        <w:t>piratebay.org</w:t>
+      </w:r>
+      <w:proofErr w:type="gramEnd"/>
+      <w:r>
+        <w:rPr>
+          <w:lang w:val="en-US"/>
+        </w:rPr>
+        <w:t xml:space="preserve">,  www.torrentreactor.net,  isohunt.com, </w:t>
+      </w:r>
+    </w:p>
+    <w:p>
+      <w:pPr>
+        <w:pStyle w:val="ListParagraph"/>
+        <w:rPr>
+          <w:lang w:val="en-US"/>
+        </w:rPr>
+      </w:pPr>
+      <w:r>
+        <w:rPr>
+          <w:lang w:val="en-US"/>
+        </w:rPr>
+        <w:t xml:space="preserve">    www.mybittorrent.com</w:t>
+      </w:r>
+      <w:proofErr w:type="gramStart"/>
+      <w:r>
+        <w:rPr>
+          <w:lang w:val="en-US"/>
+        </w:rPr>
+        <w:t>,  www.btmon.com</w:t>
+      </w:r>
+      <w:proofErr w:type="gramEnd"/>
+    </w:p>
     <w:p>
       <w:pPr>
         <w:rPr>
@@ -6412,7 +6408,7 @@
           <w:rPr>
             <w:noProof/>
           </w:rPr>
-          <w:t>4</w:t>
+          <w:t>1</w:t>
         </w:r>
         <w:r>
           <w:rPr>
@@ -10652,7 +10648,7 @@
 
 <file path=customXml/item1.xml><?xml version="1.0" encoding="utf-8"?>
 <CoverPageProperties xmlns="http://schemas.microsoft.com/office/2006/coverPageProps">
-  <PublishDate>2011-05-02T00:00:00</PublishDate>
+  <PublishDate>2011-05-06T00:00:00</PublishDate>
   <Abstract>Документ содежит краткое описание программы, инструкцию пользователя, рекомендации по использованию.</Abstract>
   <CompanyAddress/>
   <CompanyPhone/>
@@ -10674,7 +10670,7 @@
 </file>
 
 <file path=customXml/itemProps2.xml><?xml version="1.0" encoding="utf-8"?>
-<ds:datastoreItem xmlns:ds="http://schemas.openxmlformats.org/officeDocument/2006/customXml" ds:itemID="{826E7D04-F4A9-4EED-AF0C-86734455E1EC}">
+<ds:datastoreItem xmlns:ds="http://schemas.openxmlformats.org/officeDocument/2006/customXml" ds:itemID="{4C0BA642-4FC3-4982-803B-F8EB6F9A0830}">
   <ds:schemaRefs>
     <ds:schemaRef ds:uri="http://schemas.openxmlformats.org/officeDocument/2006/bibliography"/>
   </ds:schemaRefs>

</xml_diff>

<commit_message>
changed docs and colors
</commit_message>
<xml_diff>
--- a/RutrackerDownloader/docs/help_en/help.docx
+++ b/RutrackerDownloader/docs/help_en/help.docx
@@ -1,6 +1,11 @@
 
 <file path=word/document.xml><?xml version="1.0" encoding="utf-8"?>
 <w:document xmlns:wpc="http://schemas.microsoft.com/office/word/2010/wordprocessingCanvas" xmlns:mc="http://schemas.openxmlformats.org/markup-compatibility/2006" xmlns:o="urn:schemas-microsoft-com:office:office" xmlns:r="http://schemas.openxmlformats.org/officeDocument/2006/relationships" xmlns:m="http://schemas.openxmlformats.org/officeDocument/2006/math" xmlns:v="urn:schemas-microsoft-com:vml" xmlns:wp14="http://schemas.microsoft.com/office/word/2010/wordprocessingDrawing" xmlns:wp="http://schemas.openxmlformats.org/drawingml/2006/wordprocessingDrawing" xmlns:w10="urn:schemas-microsoft-com:office:word" xmlns:w="http://schemas.openxmlformats.org/wordprocessingml/2006/main" xmlns:w14="http://schemas.microsoft.com/office/word/2010/wordml" xmlns:wpg="http://schemas.microsoft.com/office/word/2010/wordprocessingGroup" xmlns:wpi="http://schemas.microsoft.com/office/word/2010/wordprocessingInk" xmlns:wne="http://schemas.microsoft.com/office/word/2006/wordml" xmlns:wps="http://schemas.microsoft.com/office/word/2010/wordprocessingShape" mc:Ignorable="w14 wp14">
+  <w:background w:color="FFFFFF">
+    <v:background id="_x0000_s1025" o:bwmode="white" o:targetscreensize="1024,768">
+      <v:fill r:id="rId6" o:title="background" recolor="t" type="frame"/>
+    </v:background>
+  </w:background>
   <w:body>
     <w:bookmarkStart w:id="0" w:name="_Toc286493150" w:displacedByCustomXml="next"/>
     <w:sdt>
@@ -173,7 +178,24 @@
                         <w:szCs w:val="40"/>
                         <w:lang w:val="en-US"/>
                       </w:rPr>
-                      <w:t xml:space="preserve"> 1.</w:t>
+                      <w:t xml:space="preserve"> </w:t>
+                    </w:r>
+                    <w:r>
+                      <w:rPr>
+                        <w:rFonts w:asciiTheme="majorHAnsi" w:eastAsiaTheme="majorEastAsia" w:hAnsiTheme="majorHAnsi" w:cstheme="majorBidi"/>
+                        <w:sz w:val="40"/>
+                        <w:szCs w:val="40"/>
+                      </w:rPr>
+                      <w:t>2</w:t>
+                    </w:r>
+                    <w:r>
+                      <w:rPr>
+                        <w:rFonts w:asciiTheme="majorHAnsi" w:eastAsiaTheme="majorEastAsia" w:hAnsiTheme="majorHAnsi" w:cstheme="majorBidi"/>
+                        <w:sz w:val="40"/>
+                        <w:szCs w:val="40"/>
+                        <w:lang w:val="en-US"/>
+                      </w:rPr>
+                      <w:t>.</w:t>
                     </w:r>
                     <w:r>
                       <w:rPr>
@@ -299,7 +321,7 @@
                 <w:alias w:val="Дата"/>
                 <w:id w:val="516659546"/>
                 <w:dataBinding w:prefixMappings="xmlns:ns0='http://schemas.microsoft.com/office/2006/coverPageProps'" w:xpath="/ns0:CoverPageProperties[1]/ns0:PublishDate[1]" w:storeItemID="{55AF091B-3C7A-41E3-B477-F2FDAA23CFDA}"/>
-                <w:date w:fullDate="2011-05-15T00:00:00Z">
+                <w:date w:fullDate="2011-09-23T00:00:00Z">
                   <w:dateFormat w:val="dd.MM.yyyy"/>
                   <w:lid w:val="ru-RU"/>
                   <w:storeMappedDataAs w:val="dateTime"/>
@@ -327,9 +349,8 @@
                       <w:rPr>
                         <w:b/>
                         <w:bCs/>
-                        <w:lang w:val="en-US"/>
                       </w:rPr>
-                      <w:t>15</w:t>
+                      <w:t>23</w:t>
                     </w:r>
                     <w:r>
                       <w:rPr>
@@ -343,9 +364,8 @@
                       <w:rPr>
                         <w:b/>
                         <w:bCs/>
-                        <w:lang w:val="en-US"/>
                       </w:rPr>
-                      <w:t>5</w:t>
+                      <w:t>9</w:t>
                     </w:r>
                     <w:r>
                       <w:rPr>
@@ -420,7 +440,7 @@
               <w:r>
                 <w:fldChar w:fldCharType="separate"/>
               </w:r>
-              <w:hyperlink w:anchor="_Toc291537484" w:history="1">
+              <w:hyperlink w:anchor="_Toc304555611" w:history="1">
                 <w:r>
                   <w:rPr>
                     <w:rStyle w:val="Hyperlink"/>
@@ -466,7 +486,7 @@
                     <w:noProof/>
                     <w:webHidden/>
                   </w:rPr>
-                  <w:instrText xml:space="preserve"> PAGEREF _Toc291537484 \h </w:instrText>
+                  <w:instrText xml:space="preserve"> PAGEREF _Toc304555611 \h </w:instrText>
                 </w:r>
                 <w:r>
                   <w:rPr>
@@ -512,7 +532,7 @@
                   <w:lang w:eastAsia="ru-RU"/>
                 </w:rPr>
               </w:pPr>
-              <w:hyperlink w:anchor="_Toc291537485" w:history="1">
+              <w:hyperlink w:anchor="_Toc304555612" w:history="1">
                 <w:r>
                   <w:rPr>
                     <w:rStyle w:val="Hyperlink"/>
@@ -558,7 +578,7 @@
                     <w:noProof/>
                     <w:webHidden/>
                   </w:rPr>
-                  <w:instrText xml:space="preserve"> PAGEREF _Toc291537485 \h </w:instrText>
+                  <w:instrText xml:space="preserve"> PAGEREF _Toc304555612 \h </w:instrText>
                 </w:r>
                 <w:r>
                   <w:rPr>
@@ -604,7 +624,7 @@
                   <w:lang w:eastAsia="ru-RU"/>
                 </w:rPr>
               </w:pPr>
-              <w:hyperlink w:anchor="_Toc291537486" w:history="1">
+              <w:hyperlink w:anchor="_Toc304555613" w:history="1">
                 <w:r>
                   <w:rPr>
                     <w:rStyle w:val="Hyperlink"/>
@@ -649,7 +669,7 @@
                     <w:noProof/>
                     <w:webHidden/>
                   </w:rPr>
-                  <w:instrText xml:space="preserve"> PAGEREF _Toc291537486 \h </w:instrText>
+                  <w:instrText xml:space="preserve"> PAGEREF _Toc304555613 \h </w:instrText>
                 </w:r>
                 <w:r>
                   <w:rPr>
@@ -692,7 +712,7 @@
                   <w:noProof/>
                 </w:rPr>
               </w:pPr>
-              <w:hyperlink w:anchor="_Toc291537487" w:history="1">
+              <w:hyperlink w:anchor="_Toc304555614" w:history="1">
                 <w:r>
                   <w:rPr>
                     <w:rStyle w:val="Hyperlink"/>
@@ -714,7 +734,7 @@
                     <w:noProof/>
                     <w:lang w:val="en-US"/>
                   </w:rPr>
-                  <w:t>Screen “Preferences”.</w:t>
+                  <w:t>Common description</w:t>
                 </w:r>
                 <w:r>
                   <w:rPr>
@@ -735,7 +755,7 @@
                     <w:noProof/>
                     <w:webHidden/>
                   </w:rPr>
-                  <w:instrText xml:space="preserve"> PAGEREF _Toc291537487 \h </w:instrText>
+                  <w:instrText xml:space="preserve"> PAGEREF _Toc304555614 \h </w:instrText>
                 </w:r>
                 <w:r>
                   <w:rPr>
@@ -778,7 +798,7 @@
                   <w:noProof/>
                 </w:rPr>
               </w:pPr>
-              <w:hyperlink w:anchor="_Toc291537488" w:history="1">
+              <w:hyperlink w:anchor="_Toc304555615" w:history="1">
                 <w:r>
                   <w:rPr>
                     <w:rStyle w:val="Hyperlink"/>
@@ -799,29 +819,7 @@
                     <w:noProof/>
                     <w:lang w:val="en-US"/>
                   </w:rPr>
-                  <w:t>Screen</w:t>
-                </w:r>
-                <w:r>
-                  <w:rPr>
-                    <w:rStyle w:val="Hyperlink"/>
-                    <w:noProof/>
-                  </w:rPr>
-                  <w:t xml:space="preserve"> «</w:t>
-                </w:r>
-                <w:r>
-                  <w:rPr>
-                    <w:rStyle w:val="Hyperlink"/>
-                    <w:noProof/>
-                    <w:lang w:val="en-US"/>
-                  </w:rPr>
-                  <w:t>RSS client</w:t>
-                </w:r>
-                <w:r>
-                  <w:rPr>
-                    <w:rStyle w:val="Hyperlink"/>
-                    <w:noProof/>
-                  </w:rPr>
-                  <w:t>»</w:t>
+                  <w:t>Download</w:t>
                 </w:r>
                 <w:r>
                   <w:rPr>
@@ -842,7 +840,7 @@
                     <w:noProof/>
                     <w:webHidden/>
                   </w:rPr>
-                  <w:instrText xml:space="preserve"> PAGEREF _Toc291537488 \h </w:instrText>
+                  <w:instrText xml:space="preserve"> PAGEREF _Toc304555615 \h </w:instrText>
                 </w:r>
                 <w:r>
                   <w:rPr>
@@ -862,7 +860,7 @@
                     <w:noProof/>
                     <w:webHidden/>
                   </w:rPr>
-                  <w:t>2</w:t>
+                  <w:t>1</w:t>
                 </w:r>
                 <w:r>
                   <w:rPr>
@@ -885,7 +883,7 @@
                   <w:noProof/>
                 </w:rPr>
               </w:pPr>
-              <w:hyperlink w:anchor="_Toc291537489" w:history="1">
+              <w:hyperlink w:anchor="_Toc304555616" w:history="1">
                 <w:r>
                   <w:rPr>
                     <w:rStyle w:val="Hyperlink"/>
@@ -907,29 +905,7 @@
                     <w:noProof/>
                     <w:lang w:val="en-US"/>
                   </w:rPr>
-                  <w:t>Screen</w:t>
-                </w:r>
-                <w:r>
-                  <w:rPr>
-                    <w:rStyle w:val="Hyperlink"/>
-                    <w:noProof/>
-                  </w:rPr>
-                  <w:t xml:space="preserve"> «</w:t>
-                </w:r>
-                <w:r>
-                  <w:rPr>
-                    <w:rStyle w:val="Hyperlink"/>
-                    <w:noProof/>
-                    <w:lang w:val="en-US"/>
-                  </w:rPr>
-                  <w:t>WEB Browser</w:t>
-                </w:r>
-                <w:r>
-                  <w:rPr>
-                    <w:rStyle w:val="Hyperlink"/>
-                    <w:noProof/>
-                  </w:rPr>
-                  <w:t>»</w:t>
+                  <w:t>WEB search</w:t>
                 </w:r>
                 <w:r>
                   <w:rPr>
@@ -950,7 +926,7 @@
                     <w:noProof/>
                     <w:webHidden/>
                   </w:rPr>
-                  <w:instrText xml:space="preserve"> PAGEREF _Toc291537489 \h </w:instrText>
+                  <w:instrText xml:space="preserve"> PAGEREF _Toc304555616 \h </w:instrText>
                 </w:r>
                 <w:r>
                   <w:rPr>
@@ -993,7 +969,7 @@
                   <w:noProof/>
                 </w:rPr>
               </w:pPr>
-              <w:hyperlink w:anchor="_Toc291537490" w:history="1">
+              <w:hyperlink w:anchor="_Toc304555617" w:history="1">
                 <w:r>
                   <w:rPr>
                     <w:rStyle w:val="Hyperlink"/>
@@ -1014,29 +990,7 @@
                     <w:noProof/>
                     <w:lang w:val="en-US"/>
                   </w:rPr>
-                  <w:t>Screen</w:t>
-                </w:r>
-                <w:r>
-                  <w:rPr>
-                    <w:rStyle w:val="Hyperlink"/>
-                    <w:noProof/>
-                  </w:rPr>
-                  <w:t xml:space="preserve"> «</w:t>
-                </w:r>
-                <w:r>
-                  <w:rPr>
-                    <w:rStyle w:val="Hyperlink"/>
-                    <w:noProof/>
-                    <w:lang w:val="en-US"/>
-                  </w:rPr>
-                  <w:t>Torrent Client</w:t>
-                </w:r>
-                <w:r>
-                  <w:rPr>
-                    <w:rStyle w:val="Hyperlink"/>
-                    <w:noProof/>
-                  </w:rPr>
-                  <w:t>»</w:t>
+                  <w:t>RSS search</w:t>
                 </w:r>
                 <w:r>
                   <w:rPr>
@@ -1057,7 +1011,7 @@
                     <w:noProof/>
                     <w:webHidden/>
                   </w:rPr>
-                  <w:instrText xml:space="preserve"> PAGEREF _Toc291537490 \h </w:instrText>
+                  <w:instrText xml:space="preserve"> PAGEREF _Toc304555617 \h </w:instrText>
                 </w:r>
                 <w:r>
                   <w:rPr>
@@ -1103,7 +1057,7 @@
                   <w:lang w:eastAsia="ru-RU"/>
                 </w:rPr>
               </w:pPr>
-              <w:hyperlink w:anchor="_Toc291537491" w:history="1">
+              <w:hyperlink w:anchor="_Toc304555618" w:history="1">
                 <w:r>
                   <w:rPr>
                     <w:rStyle w:val="Hyperlink"/>
@@ -1163,7 +1117,7 @@
                     <w:noProof/>
                     <w:webHidden/>
                   </w:rPr>
-                  <w:instrText xml:space="preserve"> PAGEREF _Toc291537491 \h </w:instrText>
+                  <w:instrText xml:space="preserve"> PAGEREF _Toc304555618 \h </w:instrText>
                 </w:r>
                 <w:r>
                   <w:rPr>
@@ -1209,7 +1163,7 @@
                   <w:lang w:eastAsia="ru-RU"/>
                 </w:rPr>
               </w:pPr>
-              <w:hyperlink w:anchor="_Toc291537492" w:history="1">
+              <w:hyperlink w:anchor="_Toc304555619" w:history="1">
                 <w:r>
                   <w:rPr>
                     <w:rStyle w:val="Hyperlink"/>
@@ -1255,7 +1209,7 @@
                     <w:noProof/>
                     <w:webHidden/>
                   </w:rPr>
-                  <w:instrText xml:space="preserve"> PAGEREF _Toc291537492 \h </w:instrText>
+                  <w:instrText xml:space="preserve"> PAGEREF _Toc304555619 \h </w:instrText>
                 </w:r>
                 <w:r>
                   <w:rPr>
@@ -1275,7 +1229,7 @@
                     <w:noProof/>
                     <w:webHidden/>
                   </w:rPr>
-                  <w:t>3</w:t>
+                  <w:t>2</w:t>
                 </w:r>
                 <w:r>
                   <w:rPr>
@@ -1322,7 +1276,7 @@
         </w:rPr>
         <w:t xml:space="preserve"> </w:t>
       </w:r>
-      <w:bookmarkStart w:id="3" w:name="_Toc291537484"/>
+      <w:bookmarkStart w:id="3" w:name="_Toc304555611"/>
       <w:r>
         <w:rPr>
           <w:lang w:val="en-US"/>
@@ -2242,7 +2196,7 @@
           <w:lang w:val="en-US"/>
         </w:rPr>
       </w:pPr>
-      <w:bookmarkStart w:id="4" w:name="_Toc291537485"/>
+      <w:bookmarkStart w:id="4" w:name="_Toc304555612"/>
       <w:r>
         <w:rPr>
           <w:lang w:val="en-US"/>
@@ -2390,7 +2344,7 @@
       <w:pPr>
         <w:pStyle w:val="Heading1"/>
       </w:pPr>
-      <w:bookmarkStart w:id="5" w:name="_Toc291537486"/>
+      <w:bookmarkStart w:id="5" w:name="_Toc304555613"/>
       <w:r>
         <w:rPr>
           <w:lang w:val="en-US"/>
@@ -2412,50 +2366,203 @@
           <w:lang w:val="en-US"/>
         </w:rPr>
       </w:pPr>
-      <w:bookmarkStart w:id="6" w:name="_Toc291537487"/>
-      <w:r>
-        <w:rPr>
-          <w:lang w:val="en-US"/>
-        </w:rPr>
-        <w:t>S</w:t>
-      </w:r>
-      <w:r>
-        <w:rPr>
-          <w:lang w:val="en-US"/>
-        </w:rPr>
-        <w:t>creen</w:t>
-      </w:r>
-      <w:r>
-        <w:rPr>
-          <w:lang w:val="en-US"/>
-        </w:rPr>
-        <w:t xml:space="preserve"> “Preferences”.</w:t>
+      <w:bookmarkStart w:id="6" w:name="_Toc304555614"/>
+      <w:r>
+        <w:rPr>
+          <w:lang w:val="en-US"/>
+        </w:rPr>
+        <w:t>Common description</w:t>
       </w:r>
       <w:bookmarkEnd w:id="6"/>
     </w:p>
     <w:p>
       <w:pPr>
-        <w:rPr>
-          <w:lang w:val="en-US"/>
-        </w:rPr>
-      </w:pPr>
-      <w:r>
-        <w:rPr>
-          <w:lang w:val="en-US"/>
-        </w:rPr>
-        <w:t>After start of the program the user gets into “preferences”</w:t>
-      </w:r>
-      <w:r>
-        <w:rPr>
-          <w:lang w:val="en-US"/>
-        </w:rPr>
-        <w:t xml:space="preserve"> screen</w:t>
-      </w:r>
-      <w:r>
-        <w:rPr>
-          <w:lang w:val="en-US"/>
-        </w:rPr>
-        <w:t>.</w:t>
+        <w:ind w:firstLine="360"/>
+        <w:rPr>
+          <w:lang w:val="en-US"/>
+        </w:rPr>
+      </w:pPr>
+      <w:r>
+        <w:rPr>
+          <w:lang w:val="en-US"/>
+        </w:rPr>
+        <w:t>The</w:t>
+      </w:r>
+      <w:r>
+        <w:rPr>
+          <w:lang w:val="en-US"/>
+        </w:rPr>
+        <w:t xml:space="preserve"> </w:t>
+      </w:r>
+      <w:r>
+        <w:rPr>
+          <w:lang w:val="en-US"/>
+        </w:rPr>
+        <w:t>program</w:t>
+      </w:r>
+      <w:r>
+        <w:rPr>
+          <w:lang w:val="en-US"/>
+        </w:rPr>
+        <w:t xml:space="preserve"> </w:t>
+      </w:r>
+      <w:r>
+        <w:rPr>
+          <w:lang w:val="en-US"/>
+        </w:rPr>
+        <w:t>doesn</w:t>
+      </w:r>
+      <w:r>
+        <w:rPr>
+          <w:lang w:val="en-US"/>
+        </w:rPr>
+        <w:t>’</w:t>
+      </w:r>
+      <w:r>
+        <w:rPr>
+          <w:lang w:val="en-US"/>
+        </w:rPr>
+        <w:t>t</w:t>
+      </w:r>
+      <w:r>
+        <w:rPr>
+          <w:lang w:val="en-US"/>
+        </w:rPr>
+        <w:t xml:space="preserve"> </w:t>
+      </w:r>
+      <w:r>
+        <w:rPr>
+          <w:lang w:val="en-US"/>
+        </w:rPr>
+        <w:t>demand</w:t>
+      </w:r>
+      <w:r>
+        <w:rPr>
+          <w:lang w:val="en-US"/>
+        </w:rPr>
+        <w:t xml:space="preserve"> </w:t>
+      </w:r>
+      <w:r>
+        <w:rPr>
+          <w:lang w:val="en-US"/>
+        </w:rPr>
+        <w:t xml:space="preserve">additional preference and ready to work right after installation. </w:t>
+      </w:r>
+      <w:r>
+        <w:rPr>
+          <w:lang w:val="en-US"/>
+        </w:rPr>
+        <w:t xml:space="preserve"> </w:t>
+      </w:r>
+      <w:r>
+        <w:rPr>
+          <w:lang w:val="en-US"/>
+        </w:rPr>
+        <w:t xml:space="preserve">To choose torrent safe path is recommended. </w:t>
+      </w:r>
+      <w:proofErr w:type="gramStart"/>
+      <w:r>
+        <w:rPr>
+          <w:lang w:val="en-US"/>
+        </w:rPr>
+        <w:t>it’ll</w:t>
+      </w:r>
+      <w:proofErr w:type="gramEnd"/>
+      <w:r>
+        <w:rPr>
+          <w:lang w:val="en-US"/>
+        </w:rPr>
+        <w:t xml:space="preserve"> be program work catalogue</w:t>
+      </w:r>
+      <w:r>
+        <w:rPr>
+          <w:lang w:val="en-US"/>
+        </w:rPr>
+        <w:t>. Root</w:t>
+      </w:r>
+      <w:r>
+        <w:rPr>
+          <w:lang w:val="en-US"/>
+        </w:rPr>
+        <w:t xml:space="preserve"> </w:t>
+      </w:r>
+      <w:r>
+        <w:rPr>
+          <w:lang w:val="en-US"/>
+        </w:rPr>
+        <w:t>of</w:t>
+      </w:r>
+      <w:r>
+        <w:rPr>
+          <w:lang w:val="en-US"/>
+        </w:rPr>
+        <w:t xml:space="preserve"> </w:t>
+      </w:r>
+      <w:r>
+        <w:rPr>
+          <w:lang w:val="en-US"/>
+        </w:rPr>
+        <w:t>SD</w:t>
+      </w:r>
+      <w:r>
+        <w:rPr>
+          <w:lang w:val="en-US"/>
+        </w:rPr>
+        <w:t xml:space="preserve"> </w:t>
+      </w:r>
+      <w:r>
+        <w:rPr>
+          <w:lang w:val="en-US"/>
+        </w:rPr>
+        <w:t>Card</w:t>
+      </w:r>
+      <w:r>
+        <w:rPr>
+          <w:lang w:val="en-US"/>
+        </w:rPr>
+        <w:t xml:space="preserve"> </w:t>
+      </w:r>
+      <w:r>
+        <w:rPr>
+          <w:lang w:val="en-US"/>
+        </w:rPr>
+        <w:t>is</w:t>
+      </w:r>
+      <w:r>
+        <w:rPr>
+          <w:lang w:val="en-US"/>
+        </w:rPr>
+        <w:t xml:space="preserve"> </w:t>
+      </w:r>
+      <w:r>
+        <w:rPr>
+          <w:lang w:val="en-US"/>
+        </w:rPr>
+        <w:t>set</w:t>
+      </w:r>
+      <w:r>
+        <w:rPr>
+          <w:lang w:val="en-US"/>
+        </w:rPr>
+        <w:t xml:space="preserve"> </w:t>
+      </w:r>
+      <w:r>
+        <w:rPr>
+          <w:lang w:val="en-US"/>
+        </w:rPr>
+        <w:t>up</w:t>
+      </w:r>
+      <w:r>
+        <w:rPr>
+          <w:lang w:val="en-US"/>
+        </w:rPr>
+        <w:t xml:space="preserve"> by default.</w:t>
+      </w:r>
+      <w:r>
+        <w:rPr>
+          <w:lang w:val="en-US"/>
+        </w:rPr>
+        <w:t xml:space="preserve">   </w:t>
       </w:r>
     </w:p>
     <w:p>
@@ -2468,37 +2575,93 @@
         <w:rPr>
           <w:lang w:val="en-US"/>
         </w:rPr>
-        <w:t>“Preferences” window consists of 4 tabs.</w:t>
+        <w:t>Make sure that your device has Internet connection at the moment and there is space on SD Card.</w:t>
       </w:r>
     </w:p>
     <w:p>
       <w:pPr>
-        <w:pStyle w:val="ListParagraph"/>
-        <w:numPr>
-          <w:ilvl w:val="0"/>
-          <w:numId w:val="26"/>
-        </w:numPr>
-        <w:rPr>
-          <w:lang w:val="en-US"/>
-        </w:rPr>
-      </w:pPr>
-      <w:r>
-        <w:rPr>
-          <w:lang w:val="en-US"/>
-        </w:rPr>
-        <w:t>Web</w:t>
-      </w:r>
-      <w:r>
-        <w:rPr>
-          <w:lang w:val="en-US"/>
-        </w:rPr>
-        <w:t xml:space="preserve"> </w:t>
-      </w:r>
-      <w:r>
-        <w:rPr>
-          <w:lang w:val="en-US"/>
-        </w:rPr>
-        <w:t>search – preferences of the search on the website, search string is set.</w:t>
+        <w:ind w:firstLine="708"/>
+        <w:rPr>
+          <w:lang w:val="en-US"/>
+        </w:rPr>
+      </w:pPr>
+      <w:r>
+        <w:rPr>
+          <w:lang w:val="en-US"/>
+        </w:rPr>
+        <w:t>To</w:t>
+      </w:r>
+      <w:r>
+        <w:rPr>
+          <w:lang w:val="en-US"/>
+        </w:rPr>
+        <w:t xml:space="preserve"> </w:t>
+      </w:r>
+      <w:r>
+        <w:rPr>
+          <w:lang w:val="en-US"/>
+        </w:rPr>
+        <w:t>start</w:t>
+      </w:r>
+      <w:r>
+        <w:rPr>
+          <w:lang w:val="en-US"/>
+        </w:rPr>
+        <w:t xml:space="preserve"> </w:t>
+      </w:r>
+      <w:r>
+        <w:rPr>
+          <w:lang w:val="en-US"/>
+        </w:rPr>
+        <w:t>a</w:t>
+      </w:r>
+      <w:r>
+        <w:rPr>
+          <w:lang w:val="en-US"/>
+        </w:rPr>
+        <w:t xml:space="preserve"> </w:t>
+      </w:r>
+      <w:r>
+        <w:rPr>
+          <w:lang w:val="en-US"/>
+        </w:rPr>
+        <w:t>search on</w:t>
+      </w:r>
+      <w:r>
+        <w:rPr>
+          <w:lang w:val="en-US"/>
+        </w:rPr>
+        <w:t xml:space="preserve"> </w:t>
+      </w:r>
+      <w:r>
+        <w:rPr>
+          <w:lang w:val="en-US"/>
+        </w:rPr>
+        <w:t>rutracker</w:t>
+      </w:r>
+      <w:r>
+        <w:rPr>
+          <w:lang w:val="en-US"/>
+        </w:rPr>
+        <w:t>.</w:t>
+      </w:r>
+      <w:r>
+        <w:rPr>
+          <w:lang w:val="en-US"/>
+        </w:rPr>
+        <w:t>org</w:t>
+      </w:r>
+      <w:r>
+        <w:rPr>
+          <w:lang w:val="en-US"/>
+        </w:rPr>
+        <w:t xml:space="preserve"> </w:t>
+      </w:r>
+      <w:r>
+        <w:rPr>
+          <w:lang w:val="en-US"/>
+        </w:rPr>
+        <w:t>you need to log in.</w:t>
       </w:r>
       <w:r>
         <w:rPr>
@@ -2509,1645 +2672,314 @@
     </w:p>
     <w:p>
       <w:pPr>
-        <w:pStyle w:val="ListParagraph"/>
-        <w:numPr>
-          <w:ilvl w:val="0"/>
-          <w:numId w:val="26"/>
-        </w:numPr>
-        <w:rPr>
-          <w:lang w:val="en-US"/>
-        </w:rPr>
-      </w:pPr>
-      <w:r>
-        <w:rPr>
-          <w:lang w:val="en-US"/>
-        </w:rPr>
-        <w:t>RSS</w:t>
-      </w:r>
-      <w:r>
-        <w:rPr>
-          <w:lang w:val="en-US"/>
-        </w:rPr>
-        <w:t xml:space="preserve"> </w:t>
-      </w:r>
-      <w:r>
-        <w:rPr>
-          <w:lang w:val="en-US"/>
-        </w:rPr>
-        <w:t>search</w:t>
-      </w:r>
-      <w:r>
-        <w:rPr>
-          <w:lang w:val="en-US"/>
-        </w:rPr>
-        <w:t xml:space="preserve"> – </w:t>
-      </w:r>
-      <w:r>
-        <w:rPr>
-          <w:lang w:val="en-US"/>
-        </w:rPr>
-        <w:t>RSS</w:t>
-      </w:r>
-      <w:r>
-        <w:rPr>
-          <w:lang w:val="en-US"/>
-        </w:rPr>
-        <w:t xml:space="preserve"> </w:t>
-      </w:r>
-      <w:r>
-        <w:rPr>
-          <w:lang w:val="en-US"/>
-        </w:rPr>
-        <w:t>content</w:t>
-      </w:r>
-      <w:r>
-        <w:rPr>
-          <w:lang w:val="en-US"/>
-        </w:rPr>
-        <w:t xml:space="preserve"> </w:t>
-      </w:r>
-      <w:r>
-        <w:rPr>
-          <w:lang w:val="en-US"/>
-        </w:rPr>
-        <w:t>is</w:t>
-      </w:r>
-      <w:r>
-        <w:rPr>
-          <w:lang w:val="en-US"/>
-        </w:rPr>
-        <w:t xml:space="preserve"> </w:t>
-      </w:r>
-      <w:r>
-        <w:rPr>
-          <w:lang w:val="en-US"/>
-        </w:rPr>
-        <w:t>set according to website contents.</w:t>
+        <w:rPr>
+          <w:lang w:val="en-US"/>
+        </w:rPr>
+      </w:pPr>
+      <w:r>
+        <w:rPr>
+          <w:lang w:val="en-US"/>
+        </w:rPr>
+        <w:t>Press</w:t>
+      </w:r>
+      <w:r>
+        <w:rPr>
+          <w:lang w:val="en-US"/>
+        </w:rPr>
+        <w:t xml:space="preserve"> </w:t>
+      </w:r>
+      <w:r>
+        <w:rPr>
+          <w:lang w:val="en-US"/>
+        </w:rPr>
+        <w:t>the</w:t>
+      </w:r>
+      <w:r>
+        <w:rPr>
+          <w:lang w:val="en-US"/>
+        </w:rPr>
+        <w:t xml:space="preserve"> </w:t>
+      </w:r>
+      <w:r>
+        <w:rPr>
+          <w:lang w:val="en-US"/>
+        </w:rPr>
+        <w:t>key</w:t>
+      </w:r>
+      <w:r>
+        <w:rPr>
+          <w:lang w:val="en-US"/>
+        </w:rPr>
+        <w:t xml:space="preserve"> “</w:t>
+      </w:r>
+      <w:r>
+        <w:rPr>
+          <w:lang w:val="en-US"/>
+        </w:rPr>
+        <w:t>Log</w:t>
+      </w:r>
+      <w:r>
+        <w:rPr>
+          <w:lang w:val="en-US"/>
+        </w:rPr>
+        <w:t xml:space="preserve"> </w:t>
+      </w:r>
+      <w:r>
+        <w:rPr>
+          <w:lang w:val="en-US"/>
+        </w:rPr>
+        <w:t>in</w:t>
+      </w:r>
+      <w:r>
+        <w:rPr>
+          <w:lang w:val="en-US"/>
+        </w:rPr>
+        <w:t xml:space="preserve">”, </w:t>
+      </w:r>
+      <w:r>
+        <w:rPr>
+          <w:lang w:val="en-US"/>
+        </w:rPr>
+        <w:t>log</w:t>
+      </w:r>
+      <w:r>
+        <w:rPr>
+          <w:lang w:val="en-US"/>
+        </w:rPr>
+        <w:t xml:space="preserve"> </w:t>
+      </w:r>
+      <w:r>
+        <w:rPr>
+          <w:lang w:val="en-US"/>
+        </w:rPr>
+        <w:t xml:space="preserve">user name and password in and press “Enter”. </w:t>
+      </w:r>
+      <w:r>
+        <w:rPr>
+          <w:lang w:val="en-US"/>
+        </w:rPr>
+        <w:t>In</w:t>
+      </w:r>
+      <w:r>
+        <w:rPr>
+          <w:lang w:val="en-US"/>
+        </w:rPr>
+        <w:t xml:space="preserve"> </w:t>
+      </w:r>
+      <w:r>
+        <w:rPr>
+          <w:lang w:val="en-US"/>
+        </w:rPr>
+        <w:t>case</w:t>
+      </w:r>
+      <w:r>
+        <w:rPr>
+          <w:lang w:val="en-US"/>
+        </w:rPr>
+        <w:t xml:space="preserve"> </w:t>
+      </w:r>
+      <w:r>
+        <w:rPr>
+          <w:lang w:val="en-US"/>
+        </w:rPr>
+        <w:t>of</w:t>
+      </w:r>
+      <w:r>
+        <w:rPr>
+          <w:lang w:val="en-US"/>
+        </w:rPr>
+        <w:t xml:space="preserve"> </w:t>
+      </w:r>
+      <w:r>
+        <w:rPr>
+          <w:lang w:val="en-US"/>
+        </w:rPr>
+        <w:t>success</w:t>
+      </w:r>
+      <w:r>
+        <w:rPr>
+          <w:lang w:val="en-US"/>
+        </w:rPr>
+        <w:t xml:space="preserve"> </w:t>
+      </w:r>
+      <w:r>
+        <w:rPr>
+          <w:lang w:val="en-US"/>
+        </w:rPr>
+        <w:t>you</w:t>
+      </w:r>
+      <w:r>
+        <w:rPr>
+          <w:lang w:val="en-US"/>
+        </w:rPr>
+        <w:t xml:space="preserve"> </w:t>
+      </w:r>
+      <w:r>
+        <w:rPr>
+          <w:lang w:val="en-US"/>
+        </w:rPr>
+        <w:t>skip to the main tab of the</w:t>
+      </w:r>
+      <w:r>
+        <w:rPr>
+          <w:lang w:val="en-US"/>
+        </w:rPr>
+        <w:t xml:space="preserve"> </w:t>
+      </w:r>
+      <w:r>
+        <w:rPr>
+          <w:lang w:val="en-US"/>
+        </w:rPr>
+        <w:t>website.</w:t>
       </w:r>
     </w:p>
     <w:p>
       <w:pPr>
-        <w:pStyle w:val="ListParagraph"/>
-        <w:numPr>
-          <w:ilvl w:val="0"/>
-          <w:numId w:val="26"/>
-        </w:numPr>
-        <w:rPr>
-          <w:lang w:val="en-US"/>
-        </w:rPr>
-      </w:pPr>
-      <w:r>
-        <w:rPr>
-          <w:lang w:val="en-US"/>
-        </w:rPr>
-        <w:t>Download</w:t>
-      </w:r>
-      <w:r>
-        <w:t xml:space="preserve"> – </w:t>
-      </w:r>
-      <w:r>
-        <w:rPr>
-          <w:lang w:val="en-US"/>
-        </w:rPr>
-        <w:t>download preferences</w:t>
-      </w:r>
-      <w:r>
-        <w:t>.</w:t>
+        <w:rPr>
+          <w:lang w:val="en-US"/>
+        </w:rPr>
+      </w:pPr>
+      <w:r>
+        <w:rPr>
+          <w:lang w:val="en-US"/>
+        </w:rPr>
+        <w:t xml:space="preserve"> </w:t>
+      </w:r>
+      <w:r>
+        <w:rPr>
+          <w:lang w:val="en-US"/>
+        </w:rPr>
+        <w:tab/>
+      </w:r>
+      <w:r>
+        <w:rPr>
+          <w:lang w:val="en-US"/>
+        </w:rPr>
+        <w:t>Press the key “back to search”. Name</w:t>
+      </w:r>
+      <w:r>
+        <w:rPr>
+          <w:lang w:val="en-US"/>
+        </w:rPr>
+        <w:t xml:space="preserve"> </w:t>
+      </w:r>
+      <w:r>
+        <w:rPr>
+          <w:lang w:val="en-US"/>
+        </w:rPr>
+        <w:t>search</w:t>
+      </w:r>
+      <w:r>
+        <w:rPr>
+          <w:lang w:val="en-US"/>
+        </w:rPr>
+        <w:t xml:space="preserve"> </w:t>
+      </w:r>
+      <w:r>
+        <w:rPr>
+          <w:lang w:val="en-US"/>
+        </w:rPr>
+        <w:t>options</w:t>
+      </w:r>
+      <w:r>
+        <w:rPr>
+          <w:lang w:val="en-US"/>
+        </w:rPr>
+        <w:t xml:space="preserve">. </w:t>
+      </w:r>
+      <w:r>
+        <w:rPr>
+          <w:lang w:val="en-US"/>
+        </w:rPr>
+        <w:t>Press</w:t>
+      </w:r>
+      <w:r>
+        <w:rPr>
+          <w:lang w:val="en-US"/>
+        </w:rPr>
+        <w:t xml:space="preserve"> </w:t>
+      </w:r>
+      <w:r>
+        <w:rPr>
+          <w:lang w:val="en-US"/>
+        </w:rPr>
+        <w:t>the</w:t>
+      </w:r>
+      <w:r>
+        <w:rPr>
+          <w:lang w:val="en-US"/>
+        </w:rPr>
+        <w:t xml:space="preserve"> </w:t>
+      </w:r>
+      <w:r>
+        <w:rPr>
+          <w:lang w:val="en-US"/>
+        </w:rPr>
+        <w:t>key</w:t>
+      </w:r>
+      <w:r>
+        <w:rPr>
+          <w:lang w:val="en-US"/>
+        </w:rPr>
+        <w:t xml:space="preserve"> “</w:t>
+      </w:r>
+      <w:r>
+        <w:rPr>
+          <w:lang w:val="en-US"/>
+        </w:rPr>
+        <w:t>Search</w:t>
+      </w:r>
+      <w:r>
+        <w:rPr>
+          <w:lang w:val="en-US"/>
+        </w:rPr>
+        <w:t xml:space="preserve">”. </w:t>
       </w:r>
     </w:p>
     <w:p>
       <w:pPr>
-        <w:pStyle w:val="ListParagraph"/>
-        <w:numPr>
-          <w:ilvl w:val="0"/>
-          <w:numId w:val="28"/>
-        </w:numPr>
-        <w:rPr>
-          <w:lang w:val="en-US"/>
-        </w:rPr>
-      </w:pPr>
-      <w:r>
-        <w:rPr>
-          <w:lang w:val="en-US"/>
-        </w:rPr>
-        <w:t>Session options</w:t>
-      </w:r>
-      <w:r>
-        <w:rPr>
-          <w:lang w:val="en-US"/>
-        </w:rPr>
-        <w:t>:</w:t>
+        <w:rPr>
+          <w:lang w:val="en-US"/>
+        </w:rPr>
+      </w:pPr>
+      <w:r>
+        <w:rPr>
+          <w:lang w:val="en-US"/>
+        </w:rPr>
+        <w:t>In case you chose “WEB search” you skip to inside “WEB browser”</w:t>
       </w:r>
     </w:p>
     <w:p>
       <w:pPr>
-        <w:pStyle w:val="ListParagraph"/>
-        <w:numPr>
-          <w:ilvl w:val="0"/>
-          <w:numId w:val="27"/>
-        </w:numPr>
-        <w:rPr>
-          <w:lang w:val="en-US"/>
-        </w:rPr>
-      </w:pPr>
-      <w:r>
-        <w:rPr>
-          <w:lang w:val="en-US"/>
-        </w:rPr>
-        <w:t>Port number for inside torrent client</w:t>
+        <w:rPr>
+          <w:lang w:val="en-US"/>
+        </w:rPr>
+      </w:pPr>
+      <w:r>
+        <w:rPr>
+          <w:lang w:val="en-US"/>
+        </w:rPr>
+        <w:t>In case you chose ”WEB search” – “Show Site Map” you skip to inside “WEB Browser”</w:t>
+      </w:r>
+      <w:r>
+        <w:rPr>
+          <w:lang w:val="en-US"/>
+        </w:rPr>
+        <w:t xml:space="preserve"> that opens you the map of the site.</w:t>
       </w:r>
     </w:p>
     <w:p>
       <w:pPr>
-        <w:pStyle w:val="ListParagraph"/>
-        <w:numPr>
-          <w:ilvl w:val="0"/>
-          <w:numId w:val="27"/>
-        </w:numPr>
-        <w:rPr>
-          <w:lang w:val="en-US"/>
-        </w:rPr>
-      </w:pPr>
-      <w:r>
-        <w:rPr>
-          <w:lang w:val="en-US"/>
-        </w:rPr>
-        <w:t>Restriction</w:t>
-      </w:r>
-      <w:r>
-        <w:rPr>
-          <w:lang w:val="en-US"/>
-        </w:rPr>
-        <w:t xml:space="preserve"> </w:t>
-      </w:r>
-      <w:r>
-        <w:rPr>
-          <w:lang w:val="en-US"/>
-        </w:rPr>
-        <w:t>of</w:t>
-      </w:r>
-      <w:r>
-        <w:rPr>
-          <w:lang w:val="en-US"/>
-        </w:rPr>
-        <w:t xml:space="preserve"> </w:t>
-      </w:r>
-      <w:r>
-        <w:rPr>
-          <w:lang w:val="en-US"/>
-        </w:rPr>
-        <w:t>uploading</w:t>
-      </w:r>
-      <w:r>
-        <w:rPr>
-          <w:lang w:val="en-US"/>
-        </w:rPr>
-        <w:t xml:space="preserve"> </w:t>
-      </w:r>
-      <w:r>
-        <w:rPr>
-          <w:lang w:val="en-US"/>
-        </w:rPr>
-        <w:t>speed</w:t>
-      </w:r>
-      <w:r>
-        <w:rPr>
-          <w:lang w:val="en-US"/>
-        </w:rPr>
-        <w:t>.</w:t>
-      </w:r>
-      <w:r>
-        <w:rPr>
-          <w:lang w:val="en-US"/>
-        </w:rPr>
-        <w:t xml:space="preserve"> </w:t>
-      </w:r>
-      <w:r>
-        <w:rPr>
-          <w:lang w:val="en-US"/>
-        </w:rPr>
-        <w:t>(</w:t>
-      </w:r>
-      <w:r>
-        <w:rPr>
-          <w:lang w:val="en-US"/>
-        </w:rPr>
-        <w:t>Bites per sec.</w:t>
-      </w:r>
-      <w:r>
-        <w:rPr>
-          <w:lang w:val="en-US"/>
-        </w:rPr>
-        <w:t>)</w:t>
-      </w:r>
-    </w:p>
-    <w:p>
-      <w:pPr>
-        <w:pStyle w:val="ListParagraph"/>
-        <w:numPr>
-          <w:ilvl w:val="0"/>
-          <w:numId w:val="27"/>
-        </w:numPr>
-        <w:rPr>
-          <w:lang w:val="en-US"/>
-        </w:rPr>
-      </w:pPr>
-      <w:r>
-        <w:rPr>
-          <w:lang w:val="en-US"/>
-        </w:rPr>
-        <w:t>Restriction of downloading speed</w:t>
-      </w:r>
-      <w:r>
-        <w:rPr>
-          <w:lang w:val="en-US"/>
-        </w:rPr>
-        <w:t xml:space="preserve"> </w:t>
-      </w:r>
-      <w:r>
-        <w:rPr>
-          <w:lang w:val="en-US"/>
-        </w:rPr>
-        <w:t>(</w:t>
-      </w:r>
-      <w:r>
-        <w:rPr>
-          <w:lang w:val="en-US"/>
-        </w:rPr>
-        <w:t>bites per sec.</w:t>
-      </w:r>
-      <w:r>
-        <w:rPr>
-          <w:lang w:val="en-US"/>
-        </w:rPr>
-        <w:t>)</w:t>
-      </w:r>
-    </w:p>
-    <w:p>
-      <w:pPr>
-        <w:pStyle w:val="ListParagraph"/>
-        <w:numPr>
-          <w:ilvl w:val="0"/>
-          <w:numId w:val="28"/>
-        </w:numPr>
-        <w:rPr>
-          <w:lang w:val="en-US"/>
-        </w:rPr>
-      </w:pPr>
-      <w:r>
-        <w:rPr>
-          <w:lang w:val="en-US"/>
-        </w:rPr>
-        <w:t>Proxy preference</w:t>
-      </w:r>
-      <w:r>
-        <w:rPr>
-          <w:lang w:val="en-US"/>
-        </w:rPr>
-        <w:t xml:space="preserve"> – </w:t>
-      </w:r>
-      <w:r>
-        <w:rPr>
-          <w:lang w:val="en-US"/>
-        </w:rPr>
-        <w:t>if you are connected to Internet using proxy</w:t>
-      </w:r>
-      <w:r>
-        <w:rPr>
-          <w:lang w:val="en-US"/>
-        </w:rPr>
-        <w:t>.</w:t>
-      </w:r>
-    </w:p>
-    <w:p>
-      <w:pPr>
-        <w:pStyle w:val="ListParagraph"/>
-        <w:numPr>
-          <w:ilvl w:val="0"/>
-          <w:numId w:val="28"/>
-        </w:numPr>
-        <w:rPr>
-          <w:lang w:val="en-US"/>
-        </w:rPr>
-      </w:pPr>
-      <w:r>
-        <w:rPr>
-          <w:lang w:val="en-US"/>
-        </w:rPr>
-        <w:t xml:space="preserve">Services preference - </w:t>
-      </w:r>
-      <w:r>
-        <w:rPr>
-          <w:lang w:val="en-US"/>
-        </w:rPr>
-        <w:t>UPnP service</w:t>
-      </w:r>
-      <w:r>
-        <w:rPr>
-          <w:lang w:val="en-US"/>
-        </w:rPr>
-        <w:t xml:space="preserve">, </w:t>
-      </w:r>
-      <w:r>
-        <w:rPr>
-          <w:lang w:val="en-US"/>
-        </w:rPr>
-        <w:t>Local Service Discovery</w:t>
-      </w:r>
-      <w:r>
-        <w:rPr>
-          <w:lang w:val="en-US"/>
-        </w:rPr>
-        <w:t xml:space="preserve">, </w:t>
-      </w:r>
-      <w:r>
-        <w:rPr>
-          <w:lang w:val="en-US"/>
-        </w:rPr>
-        <w:t>NAT-PMP service</w:t>
-      </w:r>
-    </w:p>
-    <w:p>
-      <w:pPr>
-        <w:pStyle w:val="ListParagraph"/>
-        <w:numPr>
-          <w:ilvl w:val="0"/>
-          <w:numId w:val="28"/>
-        </w:numPr>
-      </w:pPr>
-      <w:r>
-        <w:rPr>
-          <w:lang w:val="en-US"/>
-        </w:rPr>
-        <w:t>Torrent options</w:t>
-      </w:r>
-      <w:r>
-        <w:rPr>
-          <w:lang w:val="en-US"/>
-        </w:rPr>
-        <w:t>:</w:t>
-      </w:r>
-    </w:p>
-    <w:p>
-      <w:pPr>
-        <w:pStyle w:val="ListParagraph"/>
-        <w:numPr>
-          <w:ilvl w:val="0"/>
-          <w:numId w:val="27"/>
-        </w:numPr>
-        <w:rPr>
-          <w:lang w:val="en-US"/>
-        </w:rPr>
-      </w:pPr>
-      <w:r>
-        <w:rPr>
-          <w:lang w:val="en-US"/>
-        </w:rPr>
-        <w:t>Torrent</w:t>
-      </w:r>
-      <w:r>
-        <w:rPr>
-          <w:lang w:val="en-US"/>
-        </w:rPr>
-        <w:t xml:space="preserve"> </w:t>
-      </w:r>
-      <w:r>
-        <w:rPr>
-          <w:lang w:val="en-US"/>
-        </w:rPr>
-        <w:t>Save</w:t>
-      </w:r>
-      <w:r>
-        <w:rPr>
-          <w:lang w:val="en-US"/>
-        </w:rPr>
-        <w:t xml:space="preserve"> </w:t>
-      </w:r>
-      <w:r>
-        <w:rPr>
-          <w:lang w:val="en-US"/>
-        </w:rPr>
-        <w:t>Path</w:t>
-      </w:r>
-      <w:r>
-        <w:rPr>
-          <w:lang w:val="en-US"/>
-        </w:rPr>
-        <w:t xml:space="preserve">, </w:t>
-      </w:r>
-      <w:r>
-        <w:rPr>
-          <w:lang w:val="en-US"/>
-        </w:rPr>
-        <w:t>it will save torrent and content.</w:t>
-      </w:r>
-    </w:p>
-    <w:p>
-      <w:pPr>
-        <w:pStyle w:val="ListParagraph"/>
-        <w:numPr>
-          <w:ilvl w:val="0"/>
-          <w:numId w:val="26"/>
-        </w:numPr>
-        <w:rPr>
-          <w:lang w:val="en-US"/>
-        </w:rPr>
-      </w:pPr>
-      <w:r>
-        <w:rPr>
-          <w:lang w:val="en-US"/>
-        </w:rPr>
-        <w:t>Sites</w:t>
-      </w:r>
-      <w:r>
-        <w:rPr>
-          <w:lang w:val="en-US"/>
-        </w:rPr>
-        <w:t xml:space="preserve"> –</w:t>
-      </w:r>
-      <w:r>
-        <w:rPr>
-          <w:lang w:val="en-US"/>
-        </w:rPr>
-        <w:t xml:space="preserve"> preference </w:t>
-      </w:r>
-      <w:r>
-        <w:rPr>
-          <w:lang w:val="en-US"/>
-        </w:rPr>
-        <w:t>to select site: rutracker.org</w:t>
-      </w:r>
-      <w:r>
-        <w:rPr>
-          <w:lang w:val="en-US"/>
-        </w:rPr>
-        <w:t>,</w:t>
-      </w:r>
-      <w:r>
-        <w:rPr>
-          <w:lang w:val="en-US"/>
-        </w:rPr>
-        <w:t xml:space="preserve"> pornolab.net</w:t>
-      </w:r>
-      <w:r>
-        <w:rPr>
-          <w:lang w:val="en-US"/>
-        </w:rPr>
-        <w:t xml:space="preserve">, </w:t>
-      </w:r>
-      <w:r>
-        <w:rPr>
-          <w:lang w:val="en-US"/>
-        </w:rPr>
-        <w:t>nnm-club.ru</w:t>
-      </w:r>
-    </w:p>
-    <w:p>
-      <w:pPr>
-        <w:ind w:firstLine="360"/>
-        <w:rPr>
-          <w:lang w:val="en-US"/>
-        </w:rPr>
-      </w:pPr>
-      <w:r>
-        <w:rPr>
-          <w:lang w:val="en-US"/>
-        </w:rPr>
-        <w:t>The</w:t>
-      </w:r>
-      <w:r>
-        <w:rPr>
-          <w:lang w:val="en-US"/>
-        </w:rPr>
-        <w:t xml:space="preserve"> </w:t>
-      </w:r>
-      <w:r>
-        <w:rPr>
-          <w:lang w:val="en-US"/>
-        </w:rPr>
-        <w:t>program</w:t>
-      </w:r>
-      <w:r>
-        <w:rPr>
-          <w:lang w:val="en-US"/>
-        </w:rPr>
-        <w:t xml:space="preserve"> </w:t>
-      </w:r>
-      <w:r>
-        <w:rPr>
-          <w:lang w:val="en-US"/>
-        </w:rPr>
-        <w:t>doesn</w:t>
-      </w:r>
-      <w:r>
-        <w:rPr>
-          <w:lang w:val="en-US"/>
-        </w:rPr>
-        <w:t>’</w:t>
-      </w:r>
-      <w:r>
-        <w:rPr>
-          <w:lang w:val="en-US"/>
-        </w:rPr>
-        <w:t>t</w:t>
-      </w:r>
-      <w:r>
-        <w:rPr>
-          <w:lang w:val="en-US"/>
-        </w:rPr>
-        <w:t xml:space="preserve"> </w:t>
-      </w:r>
-      <w:r>
-        <w:rPr>
-          <w:lang w:val="en-US"/>
-        </w:rPr>
-        <w:t>demand</w:t>
-      </w:r>
-      <w:r>
-        <w:rPr>
-          <w:lang w:val="en-US"/>
-        </w:rPr>
-        <w:t xml:space="preserve"> </w:t>
-      </w:r>
-      <w:r>
-        <w:rPr>
-          <w:lang w:val="en-US"/>
-        </w:rPr>
-        <w:t xml:space="preserve">additional preference and ready to work right after installation. </w:t>
-      </w:r>
-      <w:r>
-        <w:rPr>
-          <w:lang w:val="en-US"/>
-        </w:rPr>
-        <w:t xml:space="preserve"> </w:t>
-      </w:r>
-      <w:r>
-        <w:rPr>
-          <w:lang w:val="en-US"/>
-        </w:rPr>
-        <w:t xml:space="preserve">To choose torrent safe path is recommended. </w:t>
-      </w:r>
-      <w:proofErr w:type="gramStart"/>
-      <w:r>
-        <w:rPr>
-          <w:lang w:val="en-US"/>
-        </w:rPr>
-        <w:t>it’ll</w:t>
-      </w:r>
-      <w:proofErr w:type="gramEnd"/>
-      <w:r>
-        <w:rPr>
-          <w:lang w:val="en-US"/>
-        </w:rPr>
-        <w:t xml:space="preserve"> be program work catalogue</w:t>
-      </w:r>
-      <w:r>
-        <w:rPr>
-          <w:lang w:val="en-US"/>
-        </w:rPr>
-        <w:t>. Root</w:t>
-      </w:r>
-      <w:r>
-        <w:rPr>
-          <w:lang w:val="en-US"/>
-        </w:rPr>
-        <w:t xml:space="preserve"> </w:t>
-      </w:r>
-      <w:r>
-        <w:rPr>
-          <w:lang w:val="en-US"/>
-        </w:rPr>
-        <w:t>of</w:t>
-      </w:r>
-      <w:r>
-        <w:rPr>
-          <w:lang w:val="en-US"/>
-        </w:rPr>
-        <w:t xml:space="preserve"> </w:t>
-      </w:r>
-      <w:r>
-        <w:rPr>
-          <w:lang w:val="en-US"/>
-        </w:rPr>
-        <w:t>SD</w:t>
-      </w:r>
-      <w:r>
-        <w:rPr>
-          <w:lang w:val="en-US"/>
-        </w:rPr>
-        <w:t xml:space="preserve"> </w:t>
-      </w:r>
-      <w:r>
-        <w:rPr>
-          <w:lang w:val="en-US"/>
-        </w:rPr>
-        <w:t>Card</w:t>
-      </w:r>
-      <w:r>
-        <w:rPr>
-          <w:lang w:val="en-US"/>
-        </w:rPr>
-        <w:t xml:space="preserve"> </w:t>
-      </w:r>
-      <w:r>
-        <w:rPr>
-          <w:lang w:val="en-US"/>
-        </w:rPr>
-        <w:t>is</w:t>
-      </w:r>
-      <w:r>
-        <w:rPr>
-          <w:lang w:val="en-US"/>
-        </w:rPr>
-        <w:t xml:space="preserve"> </w:t>
-      </w:r>
-      <w:r>
-        <w:rPr>
-          <w:lang w:val="en-US"/>
-        </w:rPr>
-        <w:t>set</w:t>
-      </w:r>
-      <w:r>
-        <w:rPr>
-          <w:lang w:val="en-US"/>
-        </w:rPr>
-        <w:t xml:space="preserve"> </w:t>
-      </w:r>
-      <w:r>
-        <w:rPr>
-          <w:lang w:val="en-US"/>
-        </w:rPr>
-        <w:t>up</w:t>
-      </w:r>
-      <w:r>
-        <w:rPr>
-          <w:lang w:val="en-US"/>
-        </w:rPr>
-        <w:t xml:space="preserve"> by default.</w:t>
-      </w:r>
-      <w:r>
-        <w:rPr>
-          <w:lang w:val="en-US"/>
-        </w:rPr>
-        <w:t xml:space="preserve">   </w:t>
-      </w:r>
-    </w:p>
-    <w:p>
-      <w:pPr>
-        <w:rPr>
-          <w:lang w:val="en-US"/>
-        </w:rPr>
-      </w:pPr>
-      <w:r>
-        <w:rPr>
-          <w:lang w:val="en-US"/>
-        </w:rPr>
-        <w:t>Make sure that your device has Internet connection at the moment and there is space on SD Card.</w:t>
-      </w:r>
-    </w:p>
-    <w:p>
-      <w:pPr>
-        <w:ind w:firstLine="708"/>
-        <w:rPr>
-          <w:lang w:val="en-US"/>
-        </w:rPr>
-      </w:pPr>
-      <w:r>
-        <w:rPr>
-          <w:lang w:val="en-US"/>
-        </w:rPr>
-        <w:t>To</w:t>
-      </w:r>
-      <w:r>
-        <w:rPr>
-          <w:lang w:val="en-US"/>
-        </w:rPr>
-        <w:t xml:space="preserve"> </w:t>
-      </w:r>
-      <w:r>
-        <w:rPr>
-          <w:lang w:val="en-US"/>
-        </w:rPr>
-        <w:t>start</w:t>
-      </w:r>
-      <w:r>
-        <w:rPr>
-          <w:lang w:val="en-US"/>
-        </w:rPr>
-        <w:t xml:space="preserve"> </w:t>
-      </w:r>
-      <w:r>
-        <w:rPr>
-          <w:lang w:val="en-US"/>
-        </w:rPr>
-        <w:t>a</w:t>
-      </w:r>
-      <w:r>
-        <w:rPr>
-          <w:lang w:val="en-US"/>
-        </w:rPr>
-        <w:t xml:space="preserve"> </w:t>
-      </w:r>
-      <w:r>
-        <w:rPr>
-          <w:lang w:val="en-US"/>
-        </w:rPr>
-        <w:t>search on</w:t>
-      </w:r>
-      <w:r>
-        <w:rPr>
-          <w:lang w:val="en-US"/>
-        </w:rPr>
-        <w:t xml:space="preserve"> </w:t>
-      </w:r>
-      <w:r>
-        <w:rPr>
-          <w:lang w:val="en-US"/>
-        </w:rPr>
-        <w:t>rutracker</w:t>
-      </w:r>
-      <w:r>
-        <w:rPr>
-          <w:lang w:val="en-US"/>
-        </w:rPr>
-        <w:t>.</w:t>
-      </w:r>
-      <w:r>
-        <w:rPr>
-          <w:lang w:val="en-US"/>
-        </w:rPr>
-        <w:t>org</w:t>
-      </w:r>
-      <w:r>
-        <w:rPr>
-          <w:lang w:val="en-US"/>
-        </w:rPr>
-        <w:t xml:space="preserve"> </w:t>
-      </w:r>
-      <w:r>
-        <w:rPr>
-          <w:lang w:val="en-US"/>
-        </w:rPr>
-        <w:t>you need to log in.</w:t>
-      </w:r>
-      <w:r>
-        <w:rPr>
-          <w:lang w:val="en-US"/>
-        </w:rPr>
-        <w:t xml:space="preserve"> </w:t>
-      </w:r>
-    </w:p>
-    <w:p>
-      <w:pPr>
-        <w:rPr>
-          <w:lang w:val="en-US"/>
-        </w:rPr>
-      </w:pPr>
-      <w:r>
-        <w:rPr>
-          <w:lang w:val="en-US"/>
-        </w:rPr>
-        <w:t>Press</w:t>
-      </w:r>
-      <w:r>
-        <w:rPr>
-          <w:lang w:val="en-US"/>
-        </w:rPr>
-        <w:t xml:space="preserve"> </w:t>
-      </w:r>
-      <w:r>
-        <w:rPr>
-          <w:lang w:val="en-US"/>
-        </w:rPr>
-        <w:t>the</w:t>
-      </w:r>
-      <w:r>
-        <w:rPr>
-          <w:lang w:val="en-US"/>
-        </w:rPr>
-        <w:t xml:space="preserve"> </w:t>
-      </w:r>
-      <w:r>
-        <w:rPr>
-          <w:lang w:val="en-US"/>
-        </w:rPr>
-        <w:t>key</w:t>
-      </w:r>
-      <w:r>
-        <w:rPr>
-          <w:lang w:val="en-US"/>
-        </w:rPr>
-        <w:t xml:space="preserve"> “</w:t>
-      </w:r>
-      <w:r>
-        <w:rPr>
-          <w:lang w:val="en-US"/>
-        </w:rPr>
-        <w:t>Log</w:t>
-      </w:r>
-      <w:r>
-        <w:rPr>
-          <w:lang w:val="en-US"/>
-        </w:rPr>
-        <w:t xml:space="preserve"> </w:t>
-      </w:r>
-      <w:r>
-        <w:rPr>
-          <w:lang w:val="en-US"/>
-        </w:rPr>
-        <w:t>in</w:t>
-      </w:r>
-      <w:r>
-        <w:rPr>
-          <w:lang w:val="en-US"/>
-        </w:rPr>
-        <w:t xml:space="preserve">”, </w:t>
-      </w:r>
-      <w:r>
-        <w:rPr>
-          <w:lang w:val="en-US"/>
-        </w:rPr>
-        <w:t>log</w:t>
-      </w:r>
-      <w:r>
-        <w:rPr>
-          <w:lang w:val="en-US"/>
-        </w:rPr>
-        <w:t xml:space="preserve"> </w:t>
-      </w:r>
-      <w:r>
-        <w:rPr>
-          <w:lang w:val="en-US"/>
-        </w:rPr>
-        <w:t xml:space="preserve">user name and password in and press “Enter”. </w:t>
-      </w:r>
-      <w:r>
-        <w:rPr>
-          <w:lang w:val="en-US"/>
-        </w:rPr>
-        <w:t>In</w:t>
-      </w:r>
-      <w:r>
-        <w:rPr>
-          <w:lang w:val="en-US"/>
-        </w:rPr>
-        <w:t xml:space="preserve"> </w:t>
-      </w:r>
-      <w:r>
-        <w:rPr>
-          <w:lang w:val="en-US"/>
-        </w:rPr>
-        <w:t>case</w:t>
-      </w:r>
-      <w:r>
-        <w:rPr>
-          <w:lang w:val="en-US"/>
-        </w:rPr>
-        <w:t xml:space="preserve"> </w:t>
-      </w:r>
-      <w:r>
-        <w:rPr>
-          <w:lang w:val="en-US"/>
-        </w:rPr>
-        <w:t>of</w:t>
-      </w:r>
-      <w:r>
-        <w:rPr>
-          <w:lang w:val="en-US"/>
-        </w:rPr>
-        <w:t xml:space="preserve"> </w:t>
-      </w:r>
-      <w:r>
-        <w:rPr>
-          <w:lang w:val="en-US"/>
-        </w:rPr>
-        <w:t>success</w:t>
-      </w:r>
-      <w:r>
-        <w:rPr>
-          <w:lang w:val="en-US"/>
-        </w:rPr>
-        <w:t xml:space="preserve"> </w:t>
-      </w:r>
-      <w:r>
-        <w:rPr>
-          <w:lang w:val="en-US"/>
-        </w:rPr>
-        <w:t>you</w:t>
-      </w:r>
-      <w:r>
-        <w:rPr>
-          <w:lang w:val="en-US"/>
-        </w:rPr>
-        <w:t xml:space="preserve"> </w:t>
-      </w:r>
-      <w:r>
-        <w:rPr>
-          <w:lang w:val="en-US"/>
-        </w:rPr>
-        <w:t>skip to the main tab of the</w:t>
-      </w:r>
-      <w:r>
-        <w:rPr>
-          <w:lang w:val="en-US"/>
-        </w:rPr>
-        <w:t xml:space="preserve"> </w:t>
-      </w:r>
-      <w:r>
-        <w:rPr>
-          <w:lang w:val="en-US"/>
-        </w:rPr>
-        <w:t>website.</w:t>
-      </w:r>
-    </w:p>
-    <w:p>
-      <w:pPr>
-        <w:rPr>
-          <w:lang w:val="en-US"/>
-        </w:rPr>
-      </w:pPr>
-      <w:r>
-        <w:rPr>
-          <w:lang w:val="en-US"/>
-        </w:rPr>
-        <w:t xml:space="preserve"> </w:t>
-      </w:r>
-      <w:r>
-        <w:rPr>
-          <w:lang w:val="en-US"/>
-        </w:rPr>
-        <w:tab/>
-      </w:r>
-      <w:r>
-        <w:rPr>
-          <w:lang w:val="en-US"/>
-        </w:rPr>
-        <w:t>Press the key “back to search”. Name</w:t>
-      </w:r>
-      <w:r>
-        <w:rPr>
-          <w:lang w:val="en-US"/>
-        </w:rPr>
-        <w:t xml:space="preserve"> </w:t>
-      </w:r>
-      <w:r>
-        <w:rPr>
-          <w:lang w:val="en-US"/>
-        </w:rPr>
-        <w:t>search</w:t>
-      </w:r>
-      <w:r>
-        <w:rPr>
-          <w:lang w:val="en-US"/>
-        </w:rPr>
-        <w:t xml:space="preserve"> </w:t>
-      </w:r>
-      <w:r>
-        <w:rPr>
-          <w:lang w:val="en-US"/>
-        </w:rPr>
-        <w:t>options</w:t>
-      </w:r>
-      <w:r>
-        <w:rPr>
-          <w:lang w:val="en-US"/>
-        </w:rPr>
-        <w:t xml:space="preserve">. </w:t>
-      </w:r>
-      <w:r>
-        <w:rPr>
-          <w:lang w:val="en-US"/>
-        </w:rPr>
-        <w:t>Press</w:t>
-      </w:r>
-      <w:r>
-        <w:rPr>
-          <w:lang w:val="en-US"/>
-        </w:rPr>
-        <w:t xml:space="preserve"> </w:t>
-      </w:r>
-      <w:r>
-        <w:rPr>
-          <w:lang w:val="en-US"/>
-        </w:rPr>
-        <w:t>the</w:t>
-      </w:r>
-      <w:r>
-        <w:rPr>
-          <w:lang w:val="en-US"/>
-        </w:rPr>
-        <w:t xml:space="preserve"> </w:t>
-      </w:r>
-      <w:r>
-        <w:rPr>
-          <w:lang w:val="en-US"/>
-        </w:rPr>
-        <w:t>key</w:t>
-      </w:r>
-      <w:r>
-        <w:rPr>
-          <w:lang w:val="en-US"/>
-        </w:rPr>
-        <w:t xml:space="preserve"> “</w:t>
-      </w:r>
-      <w:r>
-        <w:rPr>
-          <w:lang w:val="en-US"/>
-        </w:rPr>
-        <w:t>Search</w:t>
-      </w:r>
-      <w:r>
-        <w:rPr>
-          <w:lang w:val="en-US"/>
-        </w:rPr>
-        <w:t xml:space="preserve">”. </w:t>
-      </w:r>
-    </w:p>
-    <w:p>
-      <w:pPr>
-        <w:rPr>
-          <w:lang w:val="en-US"/>
-        </w:rPr>
-      </w:pPr>
-      <w:r>
-        <w:rPr>
-          <w:lang w:val="en-US"/>
-        </w:rPr>
-        <w:t>In case you chose “WEB search” you skip to inside “WEB browser”</w:t>
-      </w:r>
-    </w:p>
-    <w:p>
-      <w:pPr>
-        <w:rPr>
-          <w:lang w:val="en-US"/>
-        </w:rPr>
-      </w:pPr>
-      <w:r>
-        <w:rPr>
-          <w:lang w:val="en-US"/>
-        </w:rPr>
-        <w:t>In case you chose ”WEB search” – “Show Site Map” you skip to inside “WEB Browser”</w:t>
-      </w:r>
-      <w:r>
-        <w:rPr>
-          <w:lang w:val="en-US"/>
-        </w:rPr>
-        <w:t xml:space="preserve"> that opens you the map of the site.</w:t>
-      </w:r>
-    </w:p>
-    <w:p>
-      <w:pPr>
         <w:pStyle w:val="Heading2"/>
       </w:pPr>
-      <w:bookmarkStart w:id="7" w:name="_Toc291537488"/>
-      <w:r>
-        <w:rPr>
-          <w:lang w:val="en-US"/>
-        </w:rPr>
-        <w:lastRenderedPageBreak/>
-        <w:t>Screen</w:t>
-      </w:r>
-      <w:r>
-        <w:t xml:space="preserve"> </w:t>
-      </w:r>
-      <w:r>
-        <w:t>«</w:t>
-      </w:r>
-      <w:r>
-        <w:rPr>
-          <w:lang w:val="en-US"/>
-        </w:rPr>
-        <w:t>RSS</w:t>
-      </w:r>
-      <w:r>
-        <w:rPr>
-          <w:lang w:val="en-US"/>
-        </w:rPr>
-        <w:t xml:space="preserve"> </w:t>
-      </w:r>
-      <w:r>
-        <w:rPr>
-          <w:lang w:val="en-US"/>
-        </w:rPr>
-        <w:t>client</w:t>
-      </w:r>
-      <w:r>
-        <w:t>»</w:t>
+      <w:bookmarkStart w:id="7" w:name="_Toc304555615"/>
+      <w:r>
+        <w:rPr>
+          <w:lang w:val="en-US"/>
+        </w:rPr>
+        <w:t>Download</w:t>
       </w:r>
       <w:bookmarkEnd w:id="7"/>
-    </w:p>
-    <w:p>
-      <w:pPr>
-        <w:ind w:firstLine="576"/>
-        <w:rPr>
-          <w:lang w:val="en-US"/>
-        </w:rPr>
-      </w:pPr>
-      <w:r>
-        <w:rPr>
-          <w:lang w:val="en-US"/>
-        </w:rPr>
-        <w:t>On the screen RSS is shown with contents that you’ve chosen in the search.</w:t>
-      </w:r>
-      <w:r>
-        <w:rPr>
-          <w:lang w:val="en-US"/>
-        </w:rPr>
-        <w:t xml:space="preserve"> </w:t>
-      </w:r>
-    </w:p>
-    <w:p>
-      <w:pPr>
-        <w:rPr>
-          <w:lang w:val="en-US"/>
-        </w:rPr>
-      </w:pPr>
-      <w:r>
-        <w:rPr>
-          <w:lang w:val="en-US"/>
-        </w:rPr>
-        <w:t>While</w:t>
-      </w:r>
-      <w:r>
-        <w:rPr>
-          <w:lang w:val="en-US"/>
-        </w:rPr>
-        <w:t xml:space="preserve"> </w:t>
-      </w:r>
-      <w:r>
-        <w:rPr>
-          <w:lang w:val="en-US"/>
-        </w:rPr>
-        <w:t>you</w:t>
-      </w:r>
-      <w:r>
-        <w:rPr>
-          <w:lang w:val="en-US"/>
-        </w:rPr>
-        <w:t xml:space="preserve"> </w:t>
-      </w:r>
-      <w:r>
-        <w:rPr>
-          <w:lang w:val="en-US"/>
-        </w:rPr>
-        <w:t>press</w:t>
-      </w:r>
-      <w:r>
-        <w:rPr>
-          <w:lang w:val="en-US"/>
-        </w:rPr>
-        <w:t xml:space="preserve"> </w:t>
-      </w:r>
-      <w:r>
-        <w:rPr>
-          <w:lang w:val="en-US"/>
-        </w:rPr>
-        <w:t>RSS</w:t>
-      </w:r>
-      <w:r>
-        <w:rPr>
-          <w:lang w:val="en-US"/>
-        </w:rPr>
-        <w:t xml:space="preserve"> </w:t>
-      </w:r>
-      <w:r>
-        <w:rPr>
-          <w:lang w:val="en-US"/>
-        </w:rPr>
-        <w:t>client</w:t>
-      </w:r>
-      <w:r>
-        <w:rPr>
-          <w:lang w:val="en-US"/>
-        </w:rPr>
-        <w:t xml:space="preserve"> </w:t>
-      </w:r>
-      <w:r>
-        <w:rPr>
-          <w:lang w:val="en-US"/>
-        </w:rPr>
-        <w:t xml:space="preserve">you skip to inside WEB browser with </w:t>
-      </w:r>
-      <w:r>
-        <w:rPr>
-          <w:lang w:val="en-US"/>
-        </w:rPr>
-        <w:t>ready distribution there you can download torrent file.</w:t>
-      </w:r>
-    </w:p>
-    <w:p>
-      <w:pPr>
-        <w:rPr>
-          <w:lang w:val="en-US"/>
-        </w:rPr>
-      </w:pPr>
-      <w:r>
-        <w:rPr>
-          <w:lang w:val="en-US"/>
-        </w:rPr>
-        <w:t xml:space="preserve">If you press phone key “Back” you </w:t>
-      </w:r>
-      <w:r>
-        <w:rPr>
-          <w:lang w:val="en-US"/>
-        </w:rPr>
-        <w:t xml:space="preserve">back to </w:t>
-      </w:r>
-      <w:r>
-        <w:rPr>
-          <w:lang w:val="en-US"/>
-        </w:rPr>
-        <w:t>RSS Client.</w:t>
-      </w:r>
-      <w:r>
-        <w:rPr>
-          <w:lang w:val="en-US"/>
-        </w:rPr>
-        <w:t xml:space="preserve">  </w:t>
-      </w:r>
-    </w:p>
-    <w:p>
-      <w:pPr>
-        <w:pStyle w:val="Heading2"/>
-        <w:rPr>
-          <w:lang w:val="en-US"/>
-        </w:rPr>
-      </w:pPr>
-      <w:bookmarkStart w:id="8" w:name="_Toc291537489"/>
-      <w:r>
-        <w:rPr>
-          <w:lang w:val="en-US"/>
-        </w:rPr>
-        <w:t>Screen</w:t>
-      </w:r>
-      <w:r>
-        <w:t xml:space="preserve"> </w:t>
-      </w:r>
-      <w:r>
-        <w:t>«</w:t>
-      </w:r>
-      <w:r>
-        <w:rPr>
-          <w:lang w:val="en-US"/>
-        </w:rPr>
-        <w:t>WEB Browser</w:t>
-      </w:r>
-      <w:r>
-        <w:t>»</w:t>
-      </w:r>
-      <w:bookmarkEnd w:id="8"/>
-    </w:p>
-    <w:p>
-      <w:pPr>
-        <w:ind w:firstLine="576"/>
-        <w:rPr>
-          <w:lang w:val="en-US"/>
-        </w:rPr>
-      </w:pPr>
-      <w:r>
-        <w:rPr>
-          <w:lang w:val="en-US"/>
-        </w:rPr>
-        <w:t>Installed into program</w:t>
-      </w:r>
-      <w:r>
-        <w:rPr>
-          <w:lang w:val="en-US"/>
-        </w:rPr>
-        <w:t xml:space="preserve"> </w:t>
-      </w:r>
-      <w:r>
-        <w:rPr>
-          <w:lang w:val="en-US"/>
-        </w:rPr>
-        <w:t>WEB</w:t>
-      </w:r>
-      <w:r>
-        <w:rPr>
-          <w:lang w:val="en-US"/>
-        </w:rPr>
-        <w:t xml:space="preserve"> </w:t>
-      </w:r>
-      <w:r>
-        <w:rPr>
-          <w:lang w:val="en-US"/>
-        </w:rPr>
-        <w:t>browser</w:t>
-      </w:r>
-      <w:r>
-        <w:rPr>
-          <w:lang w:val="en-US"/>
-        </w:rPr>
-        <w:t xml:space="preserve"> is adopted to work with</w:t>
-      </w:r>
-      <w:r>
-        <w:rPr>
-          <w:lang w:val="en-US"/>
-        </w:rPr>
-        <w:t xml:space="preserve"> </w:t>
-      </w:r>
-      <w:r>
-        <w:rPr>
-          <w:lang w:val="en-US"/>
-        </w:rPr>
-        <w:t>rutracker</w:t>
-      </w:r>
-      <w:r>
-        <w:rPr>
-          <w:lang w:val="en-US"/>
-        </w:rPr>
-        <w:t>.</w:t>
-      </w:r>
-      <w:r>
-        <w:rPr>
-          <w:lang w:val="en-US"/>
-        </w:rPr>
-        <w:t>org</w:t>
-      </w:r>
-      <w:r>
-        <w:rPr>
-          <w:lang w:val="en-US"/>
-        </w:rPr>
-        <w:t>,</w:t>
-      </w:r>
-      <w:r>
-        <w:rPr>
-          <w:lang w:val="en-US"/>
-        </w:rPr>
-        <w:t xml:space="preserve"> pornolab.net</w:t>
-      </w:r>
-      <w:r>
-        <w:rPr>
-          <w:lang w:val="en-US"/>
-        </w:rPr>
-        <w:t xml:space="preserve"> and nnm-club.ru</w:t>
-      </w:r>
-    </w:p>
-    <w:p>
-      <w:pPr>
-        <w:rPr>
-          <w:lang w:val="en-US"/>
-        </w:rPr>
-      </w:pPr>
-      <w:r>
-        <w:rPr>
-          <w:lang w:val="en-US"/>
-        </w:rPr>
-        <w:t>After</w:t>
-      </w:r>
-      <w:r>
-        <w:rPr>
-          <w:lang w:val="en-US"/>
-        </w:rPr>
-        <w:t xml:space="preserve"> </w:t>
-      </w:r>
-      <w:r>
-        <w:rPr>
-          <w:lang w:val="en-US"/>
-        </w:rPr>
-        <w:t>WEB</w:t>
-      </w:r>
-      <w:r>
-        <w:rPr>
-          <w:lang w:val="en-US"/>
-        </w:rPr>
-        <w:t xml:space="preserve"> search </w:t>
-      </w:r>
-      <w:r>
-        <w:rPr>
-          <w:lang w:val="en-US"/>
-        </w:rPr>
-        <w:t>site</w:t>
-      </w:r>
-      <w:r>
-        <w:rPr>
-          <w:lang w:val="en-US"/>
-        </w:rPr>
-        <w:t xml:space="preserve"> </w:t>
-      </w:r>
-      <w:r>
-        <w:rPr>
-          <w:lang w:val="en-US"/>
-        </w:rPr>
-        <w:t>with search results is shown in the screen.</w:t>
-      </w:r>
-      <w:r>
-        <w:rPr>
-          <w:lang w:val="en-US"/>
-        </w:rPr>
-        <w:t xml:space="preserve"> </w:t>
-      </w:r>
-    </w:p>
-    <w:p>
-      <w:pPr>
-        <w:rPr>
-          <w:lang w:val="en-US"/>
-        </w:rPr>
-      </w:pPr>
-      <w:r>
-        <w:rPr>
-          <w:lang w:val="en-US"/>
-        </w:rPr>
-        <w:t>You</w:t>
-      </w:r>
-      <w:r>
-        <w:rPr>
-          <w:lang w:val="en-US"/>
-        </w:rPr>
-        <w:t xml:space="preserve"> </w:t>
-      </w:r>
-      <w:r>
-        <w:rPr>
-          <w:lang w:val="en-US"/>
-        </w:rPr>
-        <w:t>can</w:t>
-      </w:r>
-      <w:r>
-        <w:rPr>
-          <w:lang w:val="en-US"/>
-        </w:rPr>
-        <w:t xml:space="preserve"> </w:t>
-      </w:r>
-      <w:r>
-        <w:rPr>
-          <w:lang w:val="en-US"/>
-        </w:rPr>
-        <w:t>use</w:t>
-      </w:r>
-      <w:r>
-        <w:rPr>
-          <w:lang w:val="en-US"/>
-        </w:rPr>
-        <w:t xml:space="preserve"> </w:t>
-      </w:r>
-      <w:r>
-        <w:rPr>
-          <w:lang w:val="en-US"/>
-        </w:rPr>
-        <w:t>the</w:t>
-      </w:r>
-      <w:r>
-        <w:rPr>
-          <w:lang w:val="en-US"/>
-        </w:rPr>
-        <w:t xml:space="preserve"> </w:t>
-      </w:r>
-      <w:r>
-        <w:rPr>
-          <w:lang w:val="en-US"/>
-        </w:rPr>
-        <w:t>site</w:t>
-      </w:r>
-      <w:r>
-        <w:rPr>
-          <w:lang w:val="en-US"/>
-        </w:rPr>
-        <w:t xml:space="preserve"> </w:t>
-      </w:r>
-      <w:r>
-        <w:rPr>
-          <w:lang w:val="en-US"/>
-        </w:rPr>
-        <w:t>as</w:t>
-      </w:r>
-      <w:r>
-        <w:rPr>
-          <w:lang w:val="en-US"/>
-        </w:rPr>
-        <w:t xml:space="preserve"> </w:t>
-      </w:r>
-      <w:r>
-        <w:rPr>
-          <w:lang w:val="en-US"/>
-        </w:rPr>
-        <w:t>in usual</w:t>
-      </w:r>
-      <w:r>
-        <w:rPr>
-          <w:lang w:val="en-US"/>
-        </w:rPr>
-        <w:t xml:space="preserve"> </w:t>
-      </w:r>
-      <w:r>
-        <w:rPr>
-          <w:lang w:val="en-US"/>
-        </w:rPr>
-        <w:t>Browser</w:t>
-      </w:r>
-      <w:r>
-        <w:rPr>
-          <w:lang w:val="en-US"/>
-        </w:rPr>
-        <w:t>.</w:t>
-      </w:r>
-    </w:p>
-    <w:p>
-      <w:pPr>
-        <w:rPr>
-          <w:lang w:val="en-US"/>
-        </w:rPr>
-      </w:pPr>
-      <w:r>
-        <w:rPr>
-          <w:lang w:val="en-US"/>
-        </w:rPr>
-        <w:t>If you go to the tab with ready distribution</w:t>
-      </w:r>
-      <w:r>
-        <w:rPr>
-          <w:lang w:val="en-US"/>
-        </w:rPr>
-        <w:t xml:space="preserve">, </w:t>
-      </w:r>
-      <w:r>
-        <w:rPr>
-          <w:lang w:val="en-US"/>
-        </w:rPr>
-        <w:t>WEB</w:t>
-      </w:r>
-      <w:r>
-        <w:rPr>
-          <w:lang w:val="en-US"/>
-        </w:rPr>
-        <w:t xml:space="preserve"> </w:t>
-      </w:r>
-      <w:r>
-        <w:rPr>
-          <w:lang w:val="en-US"/>
-        </w:rPr>
-        <w:t>Browser</w:t>
-      </w:r>
-      <w:r>
-        <w:rPr>
-          <w:lang w:val="en-US"/>
-        </w:rPr>
-        <w:t xml:space="preserve"> offers to load distribution.</w:t>
-      </w:r>
-      <w:r>
-        <w:rPr>
-          <w:lang w:val="en-US"/>
-        </w:rPr>
-        <w:t xml:space="preserve"> </w:t>
-      </w:r>
-    </w:p>
-    <w:p>
-      <w:pPr>
-        <w:rPr>
-          <w:lang w:val="en-US"/>
-        </w:rPr>
-      </w:pPr>
-      <w:r>
-        <w:rPr>
-          <w:lang w:val="en-US"/>
-        </w:rPr>
-        <w:t xml:space="preserve">If you press the key “Download </w:t>
-      </w:r>
-      <w:r>
-        <w:rPr>
-          <w:lang w:val="en-US"/>
-        </w:rPr>
-        <w:t>torrent</w:t>
-      </w:r>
-      <w:r>
-        <w:rPr>
-          <w:lang w:val="en-US"/>
-        </w:rPr>
-        <w:t>” you skip to inside “Torrent Client”.</w:t>
-      </w:r>
-    </w:p>
-    <w:p>
-      <w:pPr>
-        <w:pStyle w:val="Heading2"/>
-      </w:pPr>
-      <w:bookmarkStart w:id="9" w:name="_Toc291537490"/>
-      <w:r>
-        <w:rPr>
-          <w:lang w:val="en-US"/>
-        </w:rPr>
-        <w:t>Screen</w:t>
-      </w:r>
-      <w:r>
-        <w:t xml:space="preserve"> </w:t>
-      </w:r>
-      <w:r>
-        <w:t>«</w:t>
-      </w:r>
-      <w:r>
-        <w:rPr>
-          <w:lang w:val="en-US"/>
-        </w:rPr>
-        <w:t xml:space="preserve">Torrent </w:t>
-      </w:r>
-      <w:r>
-        <w:rPr>
-          <w:lang w:val="en-US"/>
-        </w:rPr>
-        <w:t>Client</w:t>
-      </w:r>
-      <w:r>
-        <w:t>»</w:t>
-      </w:r>
-      <w:bookmarkEnd w:id="9"/>
     </w:p>
     <w:p>
       <w:pPr>
@@ -4558,6 +3390,7 @@
         <w:rPr>
           <w:lang w:val="en-US"/>
         </w:rPr>
+        <w:lastRenderedPageBreak/>
         <w:t>In</w:t>
       </w:r>
       <w:r>
@@ -4959,9 +3792,6 @@
     <w:p>
       <w:pPr>
         <w:ind w:firstLine="432"/>
-        <w:rPr>
-          <w:lang w:val="en-US"/>
-        </w:rPr>
       </w:pPr>
       <w:r>
         <w:rPr>
@@ -4990,9 +3820,414 @@
     </w:p>
     <w:p>
       <w:pPr>
+        <w:pStyle w:val="Heading2"/>
+        <w:rPr>
+          <w:lang w:val="en-US"/>
+        </w:rPr>
+      </w:pPr>
+      <w:bookmarkStart w:id="8" w:name="_Toc304555616"/>
+      <w:r>
+        <w:rPr>
+          <w:lang w:val="en-US"/>
+        </w:rPr>
+        <w:t>WEB search</w:t>
+      </w:r>
+      <w:bookmarkEnd w:id="8"/>
+    </w:p>
+    <w:p>
+      <w:pPr>
+        <w:ind w:firstLine="576"/>
+        <w:rPr>
+          <w:lang w:val="en-US"/>
+        </w:rPr>
+      </w:pPr>
+      <w:r>
+        <w:rPr>
+          <w:lang w:val="en-US"/>
+        </w:rPr>
+        <w:t>Installed into program</w:t>
+      </w:r>
+      <w:r>
+        <w:rPr>
+          <w:lang w:val="en-US"/>
+        </w:rPr>
+        <w:t xml:space="preserve"> </w:t>
+      </w:r>
+      <w:r>
+        <w:rPr>
+          <w:lang w:val="en-US"/>
+        </w:rPr>
+        <w:t>WEB</w:t>
+      </w:r>
+      <w:r>
+        <w:rPr>
+          <w:lang w:val="en-US"/>
+        </w:rPr>
+        <w:t xml:space="preserve"> </w:t>
+      </w:r>
+      <w:r>
+        <w:rPr>
+          <w:lang w:val="en-US"/>
+        </w:rPr>
+        <w:t>browser is adopted to work with</w:t>
+      </w:r>
+      <w:r>
+        <w:rPr>
+          <w:lang w:val="en-US"/>
+        </w:rPr>
+        <w:t xml:space="preserve"> </w:t>
+      </w:r>
+      <w:r>
+        <w:rPr>
+          <w:lang w:val="en-US"/>
+        </w:rPr>
+        <w:t>rutracker</w:t>
+      </w:r>
+      <w:r>
+        <w:rPr>
+          <w:lang w:val="en-US"/>
+        </w:rPr>
+        <w:t>.</w:t>
+      </w:r>
+      <w:r>
+        <w:rPr>
+          <w:lang w:val="en-US"/>
+        </w:rPr>
+        <w:t>org, pornolab.net and nnm-club.ru</w:t>
+      </w:r>
+    </w:p>
+    <w:p>
+      <w:pPr>
+        <w:rPr>
+          <w:lang w:val="en-US"/>
+        </w:rPr>
+      </w:pPr>
+      <w:r>
+        <w:rPr>
+          <w:lang w:val="en-US"/>
+        </w:rPr>
+        <w:t>After</w:t>
+      </w:r>
+      <w:r>
+        <w:rPr>
+          <w:lang w:val="en-US"/>
+        </w:rPr>
+        <w:t xml:space="preserve"> </w:t>
+      </w:r>
+      <w:r>
+        <w:rPr>
+          <w:lang w:val="en-US"/>
+        </w:rPr>
+        <w:t>WEB search site</w:t>
+      </w:r>
+      <w:r>
+        <w:rPr>
+          <w:lang w:val="en-US"/>
+        </w:rPr>
+        <w:t xml:space="preserve"> </w:t>
+      </w:r>
+      <w:r>
+        <w:rPr>
+          <w:lang w:val="en-US"/>
+        </w:rPr>
+        <w:t>with search results is shown in the screen.</w:t>
+      </w:r>
+      <w:r>
+        <w:rPr>
+          <w:lang w:val="en-US"/>
+        </w:rPr>
+        <w:t xml:space="preserve"> </w:t>
+      </w:r>
+    </w:p>
+    <w:p>
+      <w:pPr>
+        <w:rPr>
+          <w:lang w:val="en-US"/>
+        </w:rPr>
+      </w:pPr>
+      <w:r>
+        <w:rPr>
+          <w:lang w:val="en-US"/>
+        </w:rPr>
+        <w:t>You</w:t>
+      </w:r>
+      <w:r>
+        <w:rPr>
+          <w:lang w:val="en-US"/>
+        </w:rPr>
+        <w:t xml:space="preserve"> </w:t>
+      </w:r>
+      <w:r>
+        <w:rPr>
+          <w:lang w:val="en-US"/>
+        </w:rPr>
+        <w:t>can</w:t>
+      </w:r>
+      <w:r>
+        <w:rPr>
+          <w:lang w:val="en-US"/>
+        </w:rPr>
+        <w:t xml:space="preserve"> </w:t>
+      </w:r>
+      <w:r>
+        <w:rPr>
+          <w:lang w:val="en-US"/>
+        </w:rPr>
+        <w:t>use</w:t>
+      </w:r>
+      <w:r>
+        <w:rPr>
+          <w:lang w:val="en-US"/>
+        </w:rPr>
+        <w:t xml:space="preserve"> </w:t>
+      </w:r>
+      <w:r>
+        <w:rPr>
+          <w:lang w:val="en-US"/>
+        </w:rPr>
+        <w:t>the</w:t>
+      </w:r>
+      <w:r>
+        <w:rPr>
+          <w:lang w:val="en-US"/>
+        </w:rPr>
+        <w:t xml:space="preserve"> </w:t>
+      </w:r>
+      <w:r>
+        <w:rPr>
+          <w:lang w:val="en-US"/>
+        </w:rPr>
+        <w:t>site</w:t>
+      </w:r>
+      <w:r>
+        <w:rPr>
+          <w:lang w:val="en-US"/>
+        </w:rPr>
+        <w:t xml:space="preserve"> </w:t>
+      </w:r>
+      <w:r>
+        <w:rPr>
+          <w:lang w:val="en-US"/>
+        </w:rPr>
+        <w:t>as</w:t>
+      </w:r>
+      <w:r>
+        <w:rPr>
+          <w:lang w:val="en-US"/>
+        </w:rPr>
+        <w:t xml:space="preserve"> </w:t>
+      </w:r>
+      <w:r>
+        <w:rPr>
+          <w:lang w:val="en-US"/>
+        </w:rPr>
+        <w:t>in usual</w:t>
+      </w:r>
+      <w:r>
+        <w:rPr>
+          <w:lang w:val="en-US"/>
+        </w:rPr>
+        <w:t xml:space="preserve"> </w:t>
+      </w:r>
+      <w:r>
+        <w:rPr>
+          <w:lang w:val="en-US"/>
+        </w:rPr>
+        <w:t>Browser</w:t>
+      </w:r>
+      <w:r>
+        <w:rPr>
+          <w:lang w:val="en-US"/>
+        </w:rPr>
+        <w:t>.</w:t>
+      </w:r>
+    </w:p>
+    <w:p>
+      <w:pPr>
+        <w:rPr>
+          <w:lang w:val="en-US"/>
+        </w:rPr>
+      </w:pPr>
+      <w:r>
+        <w:rPr>
+          <w:lang w:val="en-US"/>
+        </w:rPr>
+        <w:t>If you go to the tab with ready distribution</w:t>
+      </w:r>
+      <w:r>
+        <w:rPr>
+          <w:lang w:val="en-US"/>
+        </w:rPr>
+        <w:t xml:space="preserve">, </w:t>
+      </w:r>
+      <w:r>
+        <w:rPr>
+          <w:lang w:val="en-US"/>
+        </w:rPr>
+        <w:t>WEB</w:t>
+      </w:r>
+      <w:r>
+        <w:rPr>
+          <w:lang w:val="en-US"/>
+        </w:rPr>
+        <w:t xml:space="preserve"> </w:t>
+      </w:r>
+      <w:r>
+        <w:rPr>
+          <w:lang w:val="en-US"/>
+        </w:rPr>
+        <w:t>Browser offers to load distribution.</w:t>
+      </w:r>
+      <w:r>
+        <w:rPr>
+          <w:lang w:val="en-US"/>
+        </w:rPr>
+        <w:t xml:space="preserve"> </w:t>
+      </w:r>
+    </w:p>
+    <w:p>
+      <w:pPr>
+        <w:rPr>
+          <w:lang w:val="en-US"/>
+        </w:rPr>
+      </w:pPr>
+      <w:r>
+        <w:rPr>
+          <w:lang w:val="en-US"/>
+        </w:rPr>
+        <w:t>If you press the key “Download torrent” you skip to inside “Torrent Client”.</w:t>
+      </w:r>
+    </w:p>
+    <w:p>
+      <w:pPr>
+        <w:pStyle w:val="Heading2"/>
+      </w:pPr>
+      <w:bookmarkStart w:id="9" w:name="_Toc304555617"/>
+      <w:r>
+        <w:rPr>
+          <w:lang w:val="en-US"/>
+        </w:rPr>
+        <w:t>RSS search</w:t>
+      </w:r>
+      <w:bookmarkEnd w:id="9"/>
+    </w:p>
+    <w:p>
+      <w:pPr>
+        <w:ind w:firstLine="576"/>
+        <w:rPr>
+          <w:lang w:val="en-US"/>
+        </w:rPr>
+      </w:pPr>
+      <w:r>
+        <w:rPr>
+          <w:lang w:val="en-US"/>
+        </w:rPr>
+        <w:t>On the screen RSS is shown with contents that you’ve chosen in the search.</w:t>
+      </w:r>
+      <w:r>
+        <w:rPr>
+          <w:lang w:val="en-US"/>
+        </w:rPr>
+        <w:t xml:space="preserve"> </w:t>
+      </w:r>
+    </w:p>
+    <w:p>
+      <w:pPr>
+        <w:rPr>
+          <w:lang w:val="en-US"/>
+        </w:rPr>
+      </w:pPr>
+      <w:r>
+        <w:rPr>
+          <w:lang w:val="en-US"/>
+        </w:rPr>
+        <w:t>While</w:t>
+      </w:r>
+      <w:r>
+        <w:rPr>
+          <w:lang w:val="en-US"/>
+        </w:rPr>
+        <w:t xml:space="preserve"> </w:t>
+      </w:r>
+      <w:r>
+        <w:rPr>
+          <w:lang w:val="en-US"/>
+        </w:rPr>
+        <w:t>you</w:t>
+      </w:r>
+      <w:r>
+        <w:rPr>
+          <w:lang w:val="en-US"/>
+        </w:rPr>
+        <w:t xml:space="preserve"> </w:t>
+      </w:r>
+      <w:r>
+        <w:rPr>
+          <w:lang w:val="en-US"/>
+        </w:rPr>
+        <w:t>press</w:t>
+      </w:r>
+      <w:r>
+        <w:rPr>
+          <w:lang w:val="en-US"/>
+        </w:rPr>
+        <w:t xml:space="preserve"> </w:t>
+      </w:r>
+      <w:r>
+        <w:rPr>
+          <w:lang w:val="en-US"/>
+        </w:rPr>
+        <w:t>RSS</w:t>
+      </w:r>
+      <w:r>
+        <w:rPr>
+          <w:lang w:val="en-US"/>
+        </w:rPr>
+        <w:t xml:space="preserve"> </w:t>
+      </w:r>
+      <w:r>
+        <w:rPr>
+          <w:lang w:val="en-US"/>
+        </w:rPr>
+        <w:t>client</w:t>
+      </w:r>
+      <w:r>
+        <w:rPr>
+          <w:lang w:val="en-US"/>
+        </w:rPr>
+        <w:t xml:space="preserve"> </w:t>
+      </w:r>
+      <w:r>
+        <w:rPr>
+          <w:lang w:val="en-US"/>
+        </w:rPr>
+        <w:t>you skip to inside WEB browser with ready distribution there you can download torrent file.</w:t>
+      </w:r>
+    </w:p>
+    <w:p>
+      <w:pPr>
+        <w:rPr>
+          <w:lang w:val="en-US"/>
+        </w:rPr>
+      </w:pPr>
+      <w:r>
+        <w:rPr>
+          <w:lang w:val="en-US"/>
+        </w:rPr>
+        <w:t>If you press phone key “Back” you back to RSS Client.</w:t>
+      </w:r>
+      <w:r>
+        <w:rPr>
+          <w:lang w:val="en-US"/>
+        </w:rPr>
+        <w:t xml:space="preserve">  </w:t>
+      </w:r>
+    </w:p>
+    <w:p>
+      <w:pPr>
         <w:pStyle w:val="Heading1"/>
       </w:pPr>
-      <w:bookmarkStart w:id="10" w:name="_Toc291537491"/>
+      <w:bookmarkStart w:id="10" w:name="_Toc304555618"/>
       <w:r>
         <w:rPr>
           <w:lang w:val="en-US"/>
@@ -5130,14 +4365,7 @@
         <w:rPr>
           <w:lang w:val="en-US"/>
         </w:rPr>
-        <w:t>3 Megabits per second built-</w:t>
-      </w:r>
-      <w:r>
-        <w:rPr>
-          <w:lang w:val="en-US"/>
-        </w:rPr>
-        <w:lastRenderedPageBreak/>
-        <w:t xml:space="preserve">in WIFI card devices are beginning to heat up. The higher the speed </w:t>
+        <w:t xml:space="preserve">3 Megabits per second built-in WIFI card devices are beginning to heat up. The higher the speed </w:t>
       </w:r>
       <w:r>
         <w:rPr>
@@ -5183,14 +4411,16 @@
           <w:lang w:val="en-US"/>
         </w:rPr>
       </w:pPr>
-      <w:bookmarkStart w:id="11" w:name="_Toc291537492"/>
+      <w:bookmarkStart w:id="11" w:name="_Toc304555619"/>
       <w:r>
         <w:rPr>
           <w:lang w:val="en-US"/>
         </w:rPr>
         <w:t>Change list</w:t>
       </w:r>
+      <w:bookmarkStart w:id="12" w:name="_GoBack"/>
       <w:bookmarkEnd w:id="11"/>
+      <w:bookmarkEnd w:id="12"/>
     </w:p>
     <w:p>
       <w:pPr>
@@ -5202,13 +4432,25 @@
         <w:rPr>
           <w:lang w:val="en-US"/>
         </w:rPr>
-        <w:t>1.0.0.0</w:t>
-      </w:r>
-      <w:r>
-        <w:rPr>
-          <w:lang w:val="en-US"/>
-        </w:rPr>
-        <w:t>-&gt;1.0.0.1</w:t>
+        <w:t>1.6.5.</w:t>
+      </w:r>
+      <w:r>
+        <w:t>5</w:t>
+      </w:r>
+      <w:r>
+        <w:rPr>
+          <w:lang w:val="en-US"/>
+        </w:rPr>
+        <w:t>-&gt;</w:t>
+      </w:r>
+      <w:r>
+        <w:t>2</w:t>
+      </w:r>
+      <w:r>
+        <w:rPr>
+          <w:lang w:val="en-US"/>
+        </w:rPr>
+        <w:t>.6.5.5</w:t>
       </w:r>
     </w:p>
     <w:p>
@@ -5226,7 +4468,7 @@
         <w:rPr>
           <w:lang w:val="en-US"/>
         </w:rPr>
-        <w:t>Added options - Move to SD card.</w:t>
+        <w:t>A complete re design of the interface</w:t>
       </w:r>
     </w:p>
     <w:p>
@@ -5244,7 +4486,7 @@
         <w:rPr>
           <w:lang w:val="en-US"/>
         </w:rPr>
-        <w:t>Added function - to clear WEB Browser cache before exit.</w:t>
+        <w:t>Resource optimization</w:t>
       </w:r>
     </w:p>
     <w:p>
@@ -5262,7 +4504,7 @@
         <w:rPr>
           <w:lang w:val="en-US"/>
         </w:rPr>
-        <w:t>Added change list into Help.</w:t>
+        <w:t>Faster download</w:t>
       </w:r>
     </w:p>
     <w:p>
@@ -5271,1242 +4513,9 @@
           <w:lang w:val="en-US"/>
         </w:rPr>
       </w:pPr>
-      <w:r>
-        <w:rPr>
-          <w:lang w:val="en-US"/>
-        </w:rPr>
-        <w:t>1.0.0.1-&gt;1.1</w:t>
-      </w:r>
-      <w:r>
-        <w:rPr>
-          <w:lang w:val="en-US"/>
-        </w:rPr>
-        <w:t>.0.1</w:t>
-      </w:r>
-    </w:p>
-    <w:p>
-      <w:pPr>
-        <w:pStyle w:val="ListParagraph"/>
-        <w:numPr>
-          <w:ilvl w:val="0"/>
-          <w:numId w:val="36"/>
-        </w:numPr>
-        <w:rPr>
-          <w:lang w:val="en-US"/>
-        </w:rPr>
-      </w:pPr>
-      <w:r>
-        <w:rPr>
-          <w:lang w:val="en-US"/>
-        </w:rPr>
-        <w:t xml:space="preserve">Added </w:t>
-      </w:r>
-      <w:r>
-        <w:rPr>
-          <w:lang w:val="en-US"/>
-        </w:rPr>
-        <w:t xml:space="preserve">page - </w:t>
-      </w:r>
-      <w:r>
-        <w:rPr>
-          <w:lang w:val="en-US"/>
-        </w:rPr>
-        <w:t xml:space="preserve">select </w:t>
-      </w:r>
-      <w:r>
-        <w:rPr>
-          <w:lang w:val="en-US"/>
-        </w:rPr>
-        <w:t>site</w:t>
-      </w:r>
-      <w:r>
-        <w:rPr>
-          <w:lang w:val="en-US"/>
-        </w:rPr>
-        <w:t>.</w:t>
-      </w:r>
-    </w:p>
-    <w:p>
-      <w:pPr>
-        <w:rPr>
-          <w:lang w:val="en-US"/>
-        </w:rPr>
-      </w:pPr>
-      <w:r>
-        <w:rPr>
-          <w:lang w:val="en-US"/>
-        </w:rPr>
-        <w:t>1.1.0.1-&gt;1.2</w:t>
-      </w:r>
-      <w:r>
-        <w:rPr>
-          <w:lang w:val="en-US"/>
-        </w:rPr>
-        <w:t>.0.1</w:t>
-      </w:r>
-    </w:p>
-    <w:p>
-      <w:pPr>
-        <w:pStyle w:val="ListParagraph"/>
-        <w:numPr>
-          <w:ilvl w:val="0"/>
-          <w:numId w:val="36"/>
-        </w:numPr>
-        <w:rPr>
-          <w:lang w:val="en-US"/>
-        </w:rPr>
-      </w:pPr>
-      <w:r>
-        <w:rPr>
-          <w:lang w:val="en-US"/>
-        </w:rPr>
-        <w:t xml:space="preserve">Added select file </w:t>
-      </w:r>
-      <w:r>
-        <w:rPr>
-          <w:lang w:val="en-US"/>
-        </w:rPr>
-        <w:t>option</w:t>
-      </w:r>
-      <w:r>
-        <w:rPr>
-          <w:lang w:val="en-US"/>
-        </w:rPr>
-        <w:t>-</w:t>
-      </w:r>
-      <w:r>
-        <w:rPr>
-          <w:lang w:val="en-US"/>
-        </w:rPr>
-        <w:t>you can choose which files to download, for example, if the tor</w:t>
-      </w:r>
-      <w:r>
-        <w:rPr>
-          <w:lang w:val="en-US"/>
-        </w:rPr>
-        <w:t>r</w:t>
-      </w:r>
-      <w:r>
-        <w:rPr>
-          <w:lang w:val="en-US"/>
-        </w:rPr>
-        <w:t>ent file is generated for several albums of music.</w:t>
-      </w:r>
-    </w:p>
-    <w:p>
-      <w:pPr>
-        <w:rPr>
-          <w:lang w:val="en-US"/>
-        </w:rPr>
-      </w:pPr>
-      <w:r>
-        <w:rPr>
-          <w:lang w:val="en-US"/>
-        </w:rPr>
-        <w:t>1.2.0.1-&gt;1.3</w:t>
-      </w:r>
-      <w:r>
-        <w:rPr>
-          <w:lang w:val="en-US"/>
-        </w:rPr>
-        <w:t>.0.1</w:t>
-      </w:r>
-    </w:p>
-    <w:p>
-      <w:pPr>
-        <w:pStyle w:val="ListParagraph"/>
-        <w:numPr>
-          <w:ilvl w:val="0"/>
-          <w:numId w:val="36"/>
-        </w:numPr>
-        <w:rPr>
-          <w:lang w:val="en-US"/>
-        </w:rPr>
-      </w:pPr>
-      <w:r>
-        <w:rPr>
-          <w:lang w:val="en-US"/>
-        </w:rPr>
-        <w:t xml:space="preserve">Added </w:t>
-      </w:r>
-      <w:r>
-        <w:rPr>
-          <w:lang w:val="en-US"/>
-        </w:rPr>
-        <w:t>functionality -</w:t>
-      </w:r>
-      <w:r>
-        <w:rPr>
-          <w:lang w:val="en-US"/>
-        </w:rPr>
-        <w:t>Program processes all torrent files (to push torrent file in file manager and program will start download).</w:t>
-      </w:r>
-    </w:p>
-    <w:p>
-      <w:pPr>
-        <w:rPr>
-          <w:lang w:val="en-US"/>
-        </w:rPr>
-      </w:pPr>
-      <w:r>
-        <w:rPr>
-          <w:lang w:val="en-US"/>
-        </w:rPr>
-        <w:t>1.3.0.1-&gt;1.4.1</w:t>
-      </w:r>
-      <w:r>
-        <w:rPr>
-          <w:lang w:val="en-US"/>
-        </w:rPr>
-        <w:t>.1</w:t>
-      </w:r>
-    </w:p>
-    <w:p>
-      <w:pPr>
-        <w:pStyle w:val="ListParagraph"/>
-        <w:numPr>
-          <w:ilvl w:val="0"/>
-          <w:numId w:val="36"/>
-        </w:numPr>
-        <w:rPr>
-          <w:lang w:val="en-US"/>
-        </w:rPr>
-      </w:pPr>
-      <w:r>
-        <w:rPr>
-          <w:lang w:val="en-US"/>
-        </w:rPr>
-        <w:t>Optimize torrent file opening</w:t>
-      </w:r>
-      <w:r>
-        <w:rPr>
-          <w:lang w:val="en-US"/>
-        </w:rPr>
-        <w:t>.</w:t>
-      </w:r>
-    </w:p>
-    <w:p>
-      <w:pPr>
-        <w:pStyle w:val="ListParagraph"/>
-        <w:numPr>
-          <w:ilvl w:val="0"/>
-          <w:numId w:val="36"/>
-        </w:numPr>
-        <w:rPr>
-          <w:lang w:val="en-US"/>
-        </w:rPr>
-      </w:pPr>
-      <w:r>
-        <w:rPr>
-          <w:lang w:val="en-US"/>
-        </w:rPr>
-        <w:t>Added search for site nnm-club.ru</w:t>
-      </w:r>
-    </w:p>
-    <w:p>
-      <w:pPr>
-        <w:rPr>
-          <w:lang w:val="en-US"/>
-        </w:rPr>
-      </w:pPr>
-      <w:r>
-        <w:rPr>
-          <w:lang w:val="en-US"/>
-        </w:rPr>
-        <w:t>1.4.1.1-&gt;1.4.2</w:t>
-      </w:r>
-      <w:r>
-        <w:rPr>
-          <w:lang w:val="en-US"/>
-        </w:rPr>
-        <w:t>.1</w:t>
-      </w:r>
-    </w:p>
-    <w:p>
-      <w:pPr>
-        <w:pStyle w:val="ListParagraph"/>
-        <w:numPr>
-          <w:ilvl w:val="0"/>
-          <w:numId w:val="36"/>
-        </w:numPr>
-        <w:rPr>
-          <w:lang w:val="en-US"/>
-        </w:rPr>
-      </w:pPr>
-      <w:r>
-        <w:rPr>
-          <w:lang w:val="en-US"/>
-        </w:rPr>
-        <w:t xml:space="preserve">Fixed bug – enable </w:t>
-      </w:r>
-      <w:r>
-        <w:rPr>
-          <w:lang w:val="en-US"/>
-        </w:rPr>
-        <w:t>button "download distribution" from site map</w:t>
-      </w:r>
-      <w:r>
-        <w:rPr>
-          <w:lang w:val="en-US"/>
-        </w:rPr>
-        <w:t>.</w:t>
-      </w:r>
-    </w:p>
-    <w:p>
-      <w:pPr>
-        <w:rPr>
-          <w:lang w:val="en-US"/>
-        </w:rPr>
-      </w:pPr>
-      <w:r>
-        <w:rPr>
-          <w:lang w:val="en-US"/>
-        </w:rPr>
-        <w:t>1.4.2.1-&gt;1.4.2.2</w:t>
-      </w:r>
-    </w:p>
-    <w:p>
-      <w:pPr>
-        <w:pStyle w:val="ListParagraph"/>
-        <w:numPr>
-          <w:ilvl w:val="0"/>
-          <w:numId w:val="36"/>
-        </w:numPr>
-        <w:rPr>
-          <w:lang w:val="en-US"/>
-        </w:rPr>
-      </w:pPr>
-      <w:r>
-        <w:rPr>
-          <w:lang w:val="en-US"/>
-        </w:rPr>
-        <w:t>Optimized download</w:t>
-      </w:r>
-    </w:p>
-    <w:p>
-      <w:pPr>
-        <w:rPr>
-          <w:lang w:val="en-US"/>
-        </w:rPr>
-      </w:pPr>
-      <w:r>
-        <w:rPr>
-          <w:lang w:val="en-US"/>
-        </w:rPr>
-        <w:t>1.4.2.2-&gt;1.4.2.3</w:t>
-      </w:r>
-    </w:p>
-    <w:p>
-      <w:pPr>
-        <w:pStyle w:val="ListParagraph"/>
-        <w:numPr>
-          <w:ilvl w:val="0"/>
-          <w:numId w:val="36"/>
-        </w:numPr>
-        <w:rPr>
-          <w:lang w:val="en-US"/>
-        </w:rPr>
-      </w:pPr>
-      <w:r>
-        <w:rPr>
-          <w:lang w:val="en-US"/>
-        </w:rPr>
-        <w:t>Fixed bug – banner was not clickable.</w:t>
-      </w:r>
-    </w:p>
-    <w:p>
-      <w:pPr>
-        <w:rPr>
-          <w:lang w:val="en-US"/>
-        </w:rPr>
-      </w:pPr>
-      <w:r>
-        <w:rPr>
-          <w:lang w:val="en-US"/>
-        </w:rPr>
-        <w:t>1.4.2.3-&gt;1.5</w:t>
-      </w:r>
-      <w:r>
-        <w:rPr>
-          <w:lang w:val="en-US"/>
-        </w:rPr>
-        <w:t>.2.3</w:t>
-      </w:r>
-    </w:p>
-    <w:p>
-      <w:pPr>
-        <w:pStyle w:val="ListParagraph"/>
-        <w:numPr>
-          <w:ilvl w:val="0"/>
-          <w:numId w:val="36"/>
-        </w:numPr>
-        <w:rPr>
-          <w:lang w:val="en-US"/>
-        </w:rPr>
-      </w:pPr>
-      <w:r>
-        <w:rPr>
-          <w:lang w:val="en-US"/>
-        </w:rPr>
-        <w:t xml:space="preserve">Added - </w:t>
-      </w:r>
-      <w:r>
-        <w:rPr>
-          <w:lang w:val="en-US"/>
-        </w:rPr>
-        <w:t>Torrent Manager – to manage multiple downloading</w:t>
-      </w:r>
-      <w:r>
-        <w:rPr>
-          <w:lang w:val="en-US"/>
-        </w:rPr>
-        <w:t>.</w:t>
-      </w:r>
-    </w:p>
-    <w:p>
-      <w:pPr>
-        <w:pStyle w:val="ListParagraph"/>
-        <w:numPr>
-          <w:ilvl w:val="0"/>
-          <w:numId w:val="36"/>
-        </w:numPr>
-        <w:rPr>
-          <w:lang w:val="en-US"/>
-        </w:rPr>
-      </w:pPr>
-      <w:r>
-        <w:rPr>
-          <w:lang w:val="en-US"/>
-        </w:rPr>
-        <w:t xml:space="preserve">Added - </w:t>
-      </w:r>
-      <w:r>
-        <w:rPr>
-          <w:lang w:val="en-US"/>
-        </w:rPr>
-        <w:t>UPnP service</w:t>
-      </w:r>
-      <w:r>
-        <w:rPr>
-          <w:lang w:val="en-US"/>
-        </w:rPr>
-        <w:t xml:space="preserve">, </w:t>
-      </w:r>
-      <w:r>
-        <w:rPr>
-          <w:lang w:val="en-US"/>
-        </w:rPr>
-        <w:t>Local Service Discovery</w:t>
-      </w:r>
-      <w:r>
-        <w:rPr>
-          <w:lang w:val="en-US"/>
-        </w:rPr>
-        <w:t xml:space="preserve">, </w:t>
-      </w:r>
-      <w:r>
-        <w:rPr>
-          <w:lang w:val="en-US"/>
-        </w:rPr>
-        <w:t>NAT-PMP service</w:t>
-      </w:r>
-    </w:p>
-    <w:p>
-      <w:pPr>
-        <w:pStyle w:val="ListParagraph"/>
-        <w:numPr>
-          <w:ilvl w:val="0"/>
-          <w:numId w:val="36"/>
-        </w:numPr>
-        <w:rPr>
-          <w:lang w:val="en-US"/>
-        </w:rPr>
-      </w:pPr>
-      <w:r>
-        <w:rPr>
-          <w:lang w:val="en-US"/>
-        </w:rPr>
-        <w:t>Fixed bugs – torrents state</w:t>
-      </w:r>
-      <w:r>
-        <w:rPr>
-          <w:lang w:val="en-US"/>
-        </w:rPr>
-        <w:t xml:space="preserve">, </w:t>
-      </w:r>
-      <w:r>
-        <w:rPr>
-          <w:lang w:val="en-US"/>
-        </w:rPr>
-        <w:t>torrents name</w:t>
-      </w:r>
-    </w:p>
-    <w:p>
-      <w:pPr>
-        <w:pStyle w:val="ListParagraph"/>
-        <w:numPr>
-          <w:ilvl w:val="0"/>
-          <w:numId w:val="36"/>
-        </w:numPr>
-        <w:rPr>
-          <w:lang w:val="en-US"/>
-        </w:rPr>
-      </w:pPr>
-      <w:r>
-        <w:rPr>
-          <w:lang w:val="en-US"/>
-        </w:rPr>
-        <w:t xml:space="preserve">Optimized - </w:t>
-      </w:r>
-      <w:r>
-        <w:rPr>
-          <w:lang w:val="en-US"/>
-        </w:rPr>
-        <w:t>r</w:t>
-      </w:r>
-      <w:r>
-        <w:rPr>
-          <w:lang w:val="en-US"/>
-        </w:rPr>
-        <w:t>educed CPU loading</w:t>
-      </w:r>
-      <w:r>
-        <w:t>.</w:t>
-      </w:r>
-    </w:p>
-    <w:p>
-      <w:pPr>
-        <w:rPr>
-          <w:lang w:val="en-US"/>
-        </w:rPr>
-      </w:pPr>
-      <w:r>
-        <w:rPr>
-          <w:lang w:val="en-US"/>
-        </w:rPr>
-        <w:t>1.5.2.3-&gt;1.6.2.3</w:t>
-      </w:r>
-    </w:p>
-    <w:p>
-      <w:pPr>
-        <w:rPr>
-          <w:lang w:val="en-US"/>
-        </w:rPr>
-      </w:pPr>
-      <w:r>
-        <w:rPr>
-          <w:lang w:val="en-US"/>
-        </w:rPr>
-        <w:t>Added functionality:</w:t>
-      </w:r>
-    </w:p>
-    <w:p>
-      <w:pPr>
-        <w:pStyle w:val="ListParagraph"/>
-        <w:numPr>
-          <w:ilvl w:val="0"/>
-          <w:numId w:val="36"/>
-        </w:numPr>
-        <w:rPr>
-          <w:lang w:val="en-US"/>
-        </w:rPr>
-      </w:pPr>
-      <w:r>
-        <w:rPr>
-          <w:lang w:val="en-US"/>
-        </w:rPr>
-        <w:t>Added message in case with error torrent downloading</w:t>
-      </w:r>
-    </w:p>
-    <w:p>
-      <w:pPr>
-        <w:pStyle w:val="ListParagraph"/>
-        <w:numPr>
-          <w:ilvl w:val="0"/>
-          <w:numId w:val="36"/>
-        </w:numPr>
-        <w:rPr>
-          <w:lang w:val="en-US"/>
-        </w:rPr>
-      </w:pPr>
-      <w:r>
-        <w:rPr>
-          <w:lang w:val="en-US"/>
-        </w:rPr>
-        <w:t xml:space="preserve">Added </w:t>
-      </w:r>
-      <w:proofErr w:type="spellStart"/>
-      <w:r>
-        <w:rPr>
-          <w:lang w:val="en-US"/>
-        </w:rPr>
-        <w:t>kinoafisha</w:t>
-      </w:r>
-      <w:proofErr w:type="spellEnd"/>
-      <w:r>
-        <w:rPr>
-          <w:lang w:val="en-US"/>
-        </w:rPr>
-        <w:t xml:space="preserve"> view and search torrent from view</w:t>
-      </w:r>
-    </w:p>
-    <w:p>
-      <w:pPr>
-        <w:pStyle w:val="ListParagraph"/>
-        <w:numPr>
-          <w:ilvl w:val="0"/>
-          <w:numId w:val="36"/>
-        </w:numPr>
-        <w:rPr>
-          <w:lang w:val="en-US"/>
-        </w:rPr>
-      </w:pPr>
-      <w:r>
-        <w:rPr>
-          <w:lang w:val="en-US"/>
-        </w:rPr>
-        <w:t>Added web history capability</w:t>
-      </w:r>
-    </w:p>
-    <w:p>
-      <w:pPr>
-        <w:pStyle w:val="ListParagraph"/>
-        <w:numPr>
-          <w:ilvl w:val="0"/>
-          <w:numId w:val="36"/>
-        </w:numPr>
-        <w:rPr>
-          <w:lang w:val="en-US"/>
-        </w:rPr>
-      </w:pPr>
-      <w:r>
-        <w:rPr>
-          <w:lang w:val="en-US"/>
-        </w:rPr>
-        <w:t>Added storage allocation settings</w:t>
-      </w:r>
-    </w:p>
-    <w:p>
-      <w:pPr>
-        <w:pStyle w:val="ListParagraph"/>
-        <w:numPr>
-          <w:ilvl w:val="0"/>
-          <w:numId w:val="36"/>
-        </w:numPr>
-        <w:rPr>
-          <w:lang w:val="en-US"/>
-        </w:rPr>
-      </w:pPr>
-      <w:r>
-        <w:rPr>
-          <w:lang w:val="en-US"/>
-        </w:rPr>
-        <w:t>Added size to select file</w:t>
-      </w:r>
-    </w:p>
-    <w:p>
-      <w:pPr>
-        <w:rPr>
-          <w:lang w:val="en-US"/>
-        </w:rPr>
-      </w:pPr>
-      <w:r>
-        <w:rPr>
-          <w:lang w:val="en-US"/>
-        </w:rPr>
-        <w:t>Fixed bugs:</w:t>
-      </w:r>
-    </w:p>
-    <w:p>
-      <w:pPr>
-        <w:pStyle w:val="ListParagraph"/>
-        <w:numPr>
-          <w:ilvl w:val="0"/>
-          <w:numId w:val="36"/>
-        </w:numPr>
-        <w:rPr>
-          <w:lang w:val="en-US"/>
-        </w:rPr>
-      </w:pPr>
-      <w:r>
-        <w:rPr>
-          <w:lang w:val="en-US"/>
-        </w:rPr>
-        <w:t>Hide keybo</w:t>
-      </w:r>
-      <w:r>
-        <w:rPr>
-          <w:lang w:val="en-US"/>
-        </w:rPr>
-        <w:t>a</w:t>
-      </w:r>
-      <w:r>
-        <w:rPr>
-          <w:lang w:val="en-US"/>
-        </w:rPr>
-        <w:t xml:space="preserve">rd after start </w:t>
-      </w:r>
-      <w:r>
-        <w:rPr>
-          <w:lang w:val="en-US"/>
-        </w:rPr>
-        <w:t>program</w:t>
-      </w:r>
-    </w:p>
-    <w:p>
-      <w:pPr>
-        <w:pStyle w:val="ListParagraph"/>
-        <w:numPr>
-          <w:ilvl w:val="0"/>
-          <w:numId w:val="36"/>
-        </w:numPr>
-        <w:rPr>
-          <w:lang w:val="en-US"/>
-        </w:rPr>
-      </w:pPr>
-      <w:r>
-        <w:rPr>
-          <w:lang w:val="en-US"/>
-        </w:rPr>
-        <w:t>Check available storage by path in settings</w:t>
-      </w:r>
-    </w:p>
-    <w:p>
-      <w:pPr>
-        <w:pStyle w:val="ListParagraph"/>
-        <w:numPr>
-          <w:ilvl w:val="0"/>
-          <w:numId w:val="36"/>
-        </w:numPr>
-        <w:rPr>
-          <w:lang w:val="en-US"/>
-        </w:rPr>
-      </w:pPr>
-      <w:proofErr w:type="spellStart"/>
-      <w:r>
-        <w:rPr>
-          <w:lang w:val="en-US"/>
-        </w:rPr>
-        <w:t>Goto</w:t>
-      </w:r>
-      <w:proofErr w:type="spellEnd"/>
-      <w:r>
-        <w:rPr>
-          <w:lang w:val="en-US"/>
-        </w:rPr>
-        <w:t xml:space="preserve"> </w:t>
-      </w:r>
-      <w:proofErr w:type="spellStart"/>
-      <w:r>
-        <w:rPr>
-          <w:lang w:val="en-US"/>
-        </w:rPr>
-        <w:t>TorrentManager</w:t>
-      </w:r>
-      <w:proofErr w:type="spellEnd"/>
-      <w:r>
-        <w:rPr>
-          <w:lang w:val="en-US"/>
-        </w:rPr>
-        <w:t xml:space="preserve"> after torrent file was downloaded</w:t>
-      </w:r>
-    </w:p>
-    <w:p>
-      <w:pPr>
-        <w:rPr>
-          <w:lang w:val="en-US"/>
-        </w:rPr>
-      </w:pPr>
-      <w:r>
-        <w:rPr>
-          <w:lang w:val="en-US"/>
-        </w:rPr>
-        <w:t>1.6.2.3-&gt;1.6.3.3</w:t>
-      </w:r>
-    </w:p>
-    <w:p>
-      <w:pPr>
-        <w:rPr>
-          <w:lang w:val="en-US"/>
-        </w:rPr>
-      </w:pPr>
-      <w:r>
-        <w:rPr>
-          <w:lang w:val="en-US"/>
-        </w:rPr>
-        <w:t>Added functionality:</w:t>
-      </w:r>
-    </w:p>
-    <w:p>
-      <w:pPr>
-        <w:pStyle w:val="ListParagraph"/>
-        <w:numPr>
-          <w:ilvl w:val="0"/>
-          <w:numId w:val="36"/>
-        </w:numPr>
-        <w:rPr>
-          <w:lang w:val="en-US"/>
-        </w:rPr>
-      </w:pPr>
-      <w:r>
-        <w:rPr>
-          <w:lang w:val="en-US"/>
-        </w:rPr>
-        <w:t>Added personal save</w:t>
-      </w:r>
-      <w:r>
-        <w:rPr>
-          <w:lang w:val="en-US"/>
-        </w:rPr>
-        <w:t xml:space="preserve"> </w:t>
-      </w:r>
-      <w:r>
-        <w:rPr>
-          <w:lang w:val="en-US"/>
-        </w:rPr>
-        <w:t>Path for each torrent file</w:t>
-      </w:r>
-    </w:p>
-    <w:p>
-      <w:pPr>
-        <w:pStyle w:val="ListParagraph"/>
-        <w:numPr>
-          <w:ilvl w:val="0"/>
-          <w:numId w:val="36"/>
-        </w:numPr>
-        <w:rPr>
-          <w:lang w:val="en-US"/>
-        </w:rPr>
-      </w:pPr>
-      <w:r>
-        <w:rPr>
-          <w:lang w:val="en-US"/>
-        </w:rPr>
-        <w:t>Added additional check for IP address and storage size</w:t>
-      </w:r>
-    </w:p>
-    <w:p>
-      <w:pPr>
-        <w:pStyle w:val="ListParagraph"/>
-        <w:numPr>
-          <w:ilvl w:val="0"/>
-          <w:numId w:val="36"/>
-        </w:numPr>
-        <w:rPr>
-          <w:lang w:val="en-US"/>
-        </w:rPr>
-      </w:pPr>
-      <w:r>
-        <w:rPr>
-          <w:lang w:val="en-US"/>
-        </w:rPr>
-        <w:t>Added buttons Start All and Stop All torrents</w:t>
-      </w:r>
-    </w:p>
-    <w:p>
-      <w:pPr>
-        <w:rPr>
-          <w:lang w:val="en-US"/>
-        </w:rPr>
-      </w:pPr>
-      <w:r>
-        <w:rPr>
-          <w:lang w:val="en-US"/>
-        </w:rPr>
-        <w:lastRenderedPageBreak/>
-        <w:t>Fixed bugs:</w:t>
-      </w:r>
-    </w:p>
-    <w:p>
-      <w:pPr>
-        <w:pStyle w:val="ListParagraph"/>
-        <w:numPr>
-          <w:ilvl w:val="0"/>
-          <w:numId w:val="36"/>
-        </w:numPr>
-        <w:rPr>
-          <w:lang w:val="en-US"/>
-        </w:rPr>
-      </w:pPr>
-      <w:proofErr w:type="spellStart"/>
-      <w:r>
-        <w:rPr>
-          <w:lang w:val="en-US"/>
-        </w:rPr>
-        <w:t>Catched</w:t>
-      </w:r>
-      <w:proofErr w:type="spellEnd"/>
-      <w:r>
-        <w:rPr>
-          <w:lang w:val="en-US"/>
-        </w:rPr>
-        <w:t xml:space="preserve"> exception if SD card was </w:t>
-      </w:r>
-      <w:proofErr w:type="spellStart"/>
-      <w:r>
-        <w:rPr>
-          <w:lang w:val="en-US"/>
-        </w:rPr>
-        <w:t>unmounted</w:t>
-      </w:r>
-      <w:proofErr w:type="spellEnd"/>
-    </w:p>
-    <w:p>
-      <w:pPr>
-        <w:rPr>
-          <w:lang w:val="en-US"/>
-        </w:rPr>
-      </w:pPr>
-      <w:r>
-        <w:rPr>
-          <w:lang w:val="en-US"/>
-        </w:rPr>
-        <w:t>1.6.3.3-&gt;1.6.4</w:t>
-      </w:r>
-      <w:r>
-        <w:rPr>
-          <w:lang w:val="en-US"/>
-        </w:rPr>
-        <w:t>.3</w:t>
-      </w:r>
-    </w:p>
-    <w:p>
-      <w:pPr>
-        <w:pStyle w:val="ListParagraph"/>
-        <w:numPr>
-          <w:ilvl w:val="0"/>
-          <w:numId w:val="36"/>
-        </w:numPr>
-        <w:rPr>
-          <w:lang w:val="en-US"/>
-        </w:rPr>
-      </w:pPr>
-      <w:r>
-        <w:rPr>
-          <w:lang w:val="en-US"/>
-        </w:rPr>
-        <w:t>Changed download settings</w:t>
-      </w:r>
-    </w:p>
-    <w:p>
-      <w:pPr>
-        <w:pStyle w:val="ListParagraph"/>
-        <w:numPr>
-          <w:ilvl w:val="0"/>
-          <w:numId w:val="36"/>
-        </w:numPr>
-        <w:rPr>
-          <w:lang w:val="en-US"/>
-        </w:rPr>
-      </w:pPr>
-      <w:r>
-        <w:rPr>
-          <w:lang w:val="en-US"/>
-        </w:rPr>
-        <w:t>Fixed RSS View error</w:t>
-      </w:r>
-    </w:p>
-    <w:p>
-      <w:pPr>
-        <w:pStyle w:val="ListParagraph"/>
-        <w:numPr>
-          <w:ilvl w:val="0"/>
-          <w:numId w:val="36"/>
-        </w:numPr>
-        <w:rPr>
-          <w:lang w:val="en-US"/>
-        </w:rPr>
-      </w:pPr>
-      <w:r>
-        <w:rPr>
-          <w:lang w:val="en-US"/>
-        </w:rPr>
-        <w:t>Added additional check for settings</w:t>
-      </w:r>
-    </w:p>
-    <w:p>
-      <w:pPr>
-        <w:pStyle w:val="ListParagraph"/>
-        <w:numPr>
-          <w:ilvl w:val="0"/>
-          <w:numId w:val="36"/>
-        </w:numPr>
-        <w:rPr>
-          <w:lang w:val="en-US"/>
-        </w:rPr>
-      </w:pPr>
-      <w:r>
-        <w:rPr>
-          <w:lang w:val="en-US"/>
-        </w:rPr>
-        <w:t>Added info f</w:t>
-      </w:r>
-      <w:r>
-        <w:rPr>
-          <w:lang w:val="en-US"/>
-        </w:rPr>
-        <w:t>o</w:t>
-      </w:r>
-      <w:r>
-        <w:rPr>
-          <w:lang w:val="en-US"/>
-        </w:rPr>
-        <w:t>r</w:t>
-      </w:r>
-      <w:r>
-        <w:rPr>
-          <w:lang w:val="en-US"/>
-        </w:rPr>
-        <w:t xml:space="preserve"> torrent status</w:t>
-      </w:r>
-    </w:p>
-    <w:p>
-      <w:pPr>
-        <w:pStyle w:val="ListParagraph"/>
-        <w:numPr>
-          <w:ilvl w:val="0"/>
-          <w:numId w:val="36"/>
-        </w:numPr>
-        <w:rPr>
-          <w:lang w:val="en-US"/>
-        </w:rPr>
-      </w:pPr>
-      <w:r>
-        <w:rPr>
-          <w:lang w:val="en-US"/>
-        </w:rPr>
-        <w:t>Added "Pirate Search" to search and download torrent files from sites:</w:t>
-      </w:r>
-      <w:r>
-        <w:rPr>
-          <w:lang w:val="en-US"/>
-        </w:rPr>
-        <w:t xml:space="preserve"> </w:t>
-      </w:r>
-      <w:r>
-        <w:rPr>
-          <w:lang w:val="en-US"/>
-        </w:rPr>
-        <w:t>piratebay.org,</w:t>
-      </w:r>
-      <w:r>
-        <w:rPr>
-          <w:lang w:val="en-US"/>
-        </w:rPr>
-        <w:t xml:space="preserve"> </w:t>
-      </w:r>
-      <w:r>
-        <w:rPr>
-          <w:lang w:val="en-US"/>
-        </w:rPr>
-        <w:t>www.mininova.org,</w:t>
-      </w:r>
-      <w:r>
-        <w:rPr>
-          <w:lang w:val="en-US"/>
-        </w:rPr>
-        <w:t xml:space="preserve"> </w:t>
-      </w:r>
-      <w:r>
-        <w:rPr>
-          <w:lang w:val="en-US"/>
-        </w:rPr>
-        <w:t>isohunt.com</w:t>
-      </w:r>
-    </w:p>
-    <w:p>
-      <w:pPr>
-        <w:rPr>
-          <w:lang w:val="en-US"/>
-        </w:rPr>
-      </w:pPr>
-      <w:r>
-        <w:rPr>
-          <w:lang w:val="en-US"/>
-        </w:rPr>
-        <w:t>1.6.4.3-&gt;1.6.5</w:t>
-      </w:r>
-      <w:r>
-        <w:rPr>
-          <w:lang w:val="en-US"/>
-        </w:rPr>
-        <w:t>.3</w:t>
-      </w:r>
-    </w:p>
-    <w:p>
-      <w:pPr>
-        <w:pStyle w:val="ListParagraph"/>
-        <w:numPr>
-          <w:ilvl w:val="0"/>
-          <w:numId w:val="36"/>
-        </w:numPr>
-        <w:rPr>
-          <w:lang w:val="en-US"/>
-        </w:rPr>
-      </w:pPr>
-      <w:r>
-        <w:rPr>
-          <w:lang w:val="en-US"/>
-        </w:rPr>
-        <w:t>Fixed Pause and Resume error</w:t>
-      </w:r>
-    </w:p>
-    <w:p>
-      <w:pPr>
-        <w:pStyle w:val="ListParagraph"/>
-        <w:numPr>
-          <w:ilvl w:val="0"/>
-          <w:numId w:val="36"/>
-        </w:numPr>
-        <w:rPr>
-          <w:lang w:val="en-US"/>
-        </w:rPr>
-      </w:pPr>
-      <w:r>
-        <w:rPr>
-          <w:lang w:val="en-US"/>
-        </w:rPr>
-        <w:t>Added buttons Resume All and Pause All</w:t>
-      </w:r>
-    </w:p>
-    <w:p>
-      <w:pPr>
-        <w:rPr>
-          <w:lang w:val="en-US"/>
-        </w:rPr>
-      </w:pPr>
-      <w:r>
-        <w:rPr>
-          <w:lang w:val="en-US"/>
-        </w:rPr>
-        <w:t>1.6.5.3-&gt;1.6.5.4</w:t>
-      </w:r>
-    </w:p>
-    <w:p>
-      <w:pPr>
-        <w:pStyle w:val="ListParagraph"/>
-        <w:numPr>
-          <w:ilvl w:val="0"/>
-          <w:numId w:val="36"/>
-        </w:numPr>
-        <w:rPr>
-          <w:lang w:val="en-US"/>
-        </w:rPr>
-      </w:pPr>
-      <w:r>
-        <w:rPr>
-          <w:lang w:val="en-US"/>
-        </w:rPr>
-        <w:t>A</w:t>
-      </w:r>
-      <w:r>
-        <w:rPr>
-          <w:lang w:val="en-US"/>
-        </w:rPr>
-        <w:t>dded progress for search and download torrent file</w:t>
-      </w:r>
-    </w:p>
-    <w:p>
-      <w:pPr>
-        <w:pStyle w:val="ListParagraph"/>
-        <w:numPr>
-          <w:ilvl w:val="0"/>
-          <w:numId w:val="36"/>
-        </w:numPr>
-        <w:rPr>
-          <w:lang w:val="en-US"/>
-        </w:rPr>
-      </w:pPr>
-      <w:r>
-        <w:rPr>
-          <w:lang w:val="en-US"/>
-        </w:rPr>
-        <w:t>Fixed bug with incorrect total torrent size</w:t>
-      </w:r>
-    </w:p>
-    <w:p>
-      <w:pPr>
-        <w:pStyle w:val="ListParagraph"/>
-        <w:numPr>
-          <w:ilvl w:val="0"/>
-          <w:numId w:val="36"/>
-        </w:numPr>
-        <w:rPr>
-          <w:lang w:val="en-US"/>
-        </w:rPr>
-      </w:pPr>
-      <w:r>
-        <w:rPr>
-          <w:lang w:val="en-US"/>
-        </w:rPr>
-        <w:t>Added button Clear</w:t>
-      </w:r>
-      <w:r>
-        <w:rPr>
-          <w:lang w:val="en-US"/>
-        </w:rPr>
-        <w:t xml:space="preserve"> History</w:t>
-      </w:r>
-    </w:p>
-    <w:p>
-      <w:pPr>
-        <w:rPr>
-          <w:lang w:val="en-US"/>
-        </w:rPr>
-      </w:pPr>
-      <w:bookmarkStart w:id="12" w:name="_GoBack"/>
-      <w:bookmarkEnd w:id="12"/>
-      <w:r>
-        <w:rPr>
-          <w:lang w:val="en-US"/>
-        </w:rPr>
-        <w:t>1.6.5.4-&gt;1.6.5.5</w:t>
-      </w:r>
-    </w:p>
-    <w:p>
-      <w:pPr>
-        <w:pStyle w:val="ListParagraph"/>
-        <w:numPr>
-          <w:ilvl w:val="0"/>
-          <w:numId w:val="36"/>
-        </w:numPr>
-        <w:rPr>
-          <w:lang w:val="en-US"/>
-        </w:rPr>
-      </w:pPr>
-      <w:r>
-        <w:rPr>
-          <w:lang w:val="en-US"/>
-        </w:rPr>
-        <w:t xml:space="preserve">Fixed bug </w:t>
-      </w:r>
-      <w:r>
-        <w:rPr>
-          <w:lang w:val="en-US"/>
-        </w:rPr>
-        <w:t xml:space="preserve">- Web History clear </w:t>
-      </w:r>
-    </w:p>
-    <w:p>
-      <w:pPr>
-        <w:pStyle w:val="ListParagraph"/>
-        <w:numPr>
-          <w:ilvl w:val="0"/>
-          <w:numId w:val="36"/>
-        </w:numPr>
-        <w:rPr>
-          <w:lang w:val="en-US"/>
-        </w:rPr>
-      </w:pPr>
-      <w:r>
-        <w:rPr>
-          <w:lang w:val="en-US"/>
-        </w:rPr>
-        <w:t>Added update complete check</w:t>
-      </w:r>
     </w:p>
     <w:sectPr>
-      <w:footerReference w:type="default" r:id="rId10"/>
+      <w:footerReference w:type="default" r:id="rId11"/>
       <w:pgSz w:w="11906" w:h="16838"/>
       <w:pgMar w:top="1134" w:right="850" w:bottom="1134" w:left="1701" w:header="708" w:footer="708" w:gutter="0"/>
       <w:pgNumType w:start="0"/>
@@ -6571,7 +4580,7 @@
           <w:rPr>
             <w:noProof/>
           </w:rPr>
-          <w:t>4</w:t>
+          <w:t>2</w:t>
         </w:r>
         <w:r>
           <w:rPr>
@@ -10811,7 +8820,7 @@
 
 <file path=customXml/item1.xml><?xml version="1.0" encoding="utf-8"?>
 <CoverPageProperties xmlns="http://schemas.microsoft.com/office/2006/coverPageProps">
-  <PublishDate>2011-05-15T00:00:00</PublishDate>
+  <PublishDate>2011-09-23T00:00:00</PublishDate>
   <Abstract>Документ содежит краткое описание программы, инструкцию пользователя, рекомендации по использованию.</Abstract>
   <CompanyAddress/>
   <CompanyPhone/>
@@ -10833,7 +8842,7 @@
 </file>
 
 <file path=customXml/itemProps2.xml><?xml version="1.0" encoding="utf-8"?>
-<ds:datastoreItem xmlns:ds="http://schemas.openxmlformats.org/officeDocument/2006/customXml" ds:itemID="{2B2A1161-BD83-47A1-AB05-3B5CB3E46799}">
+<ds:datastoreItem xmlns:ds="http://schemas.openxmlformats.org/officeDocument/2006/customXml" ds:itemID="{87CC8E8D-9139-4092-8736-EA1028DA43BE}">
   <ds:schemaRefs>
     <ds:schemaRef ds:uri="http://schemas.openxmlformats.org/officeDocument/2006/bibliography"/>
   </ds:schemaRefs>

</xml_diff>